<commit_message>
Ondra - initial definition of classes
</commit_message>
<xml_diff>
--- a/Protokol k seminarnimu projektu-2022-2023.docx
+++ b/Protokol k seminarnimu projektu-2022-2023.docx
@@ -1,10 +1,10 @@
 
 <file path=word/document.xml><?xml version="1.0" encoding="utf-8"?>
-<w:document xmlns:wpc="http://schemas.microsoft.com/office/word/2010/wordprocessingCanvas" xmlns:cx="http://schemas.microsoft.com/office/drawing/2014/chartex" xmlns:cx1="http://schemas.microsoft.com/office/drawing/2015/9/8/chartex" xmlns:cx2="http://schemas.microsoft.com/office/drawing/2015/10/21/chartex" xmlns:cx3="http://schemas.microsoft.com/office/drawing/2016/5/9/chartex" xmlns:cx4="http://schemas.microsoft.com/office/drawing/2016/5/10/chartex" xmlns:cx5="http://schemas.microsoft.com/office/drawing/2016/5/11/chartex" xmlns:cx6="http://schemas.microsoft.com/office/drawing/2016/5/12/chartex" xmlns:cx7="http://schemas.microsoft.com/office/drawing/2016/5/13/chartex" xmlns:cx8="http://schemas.microsoft.com/office/drawing/2016/5/14/chartex" xmlns:mc="http://schemas.openxmlformats.org/markup-compatibility/2006" xmlns:aink="http://schemas.microsoft.com/office/drawing/2016/ink" xmlns:am3d="http://schemas.microsoft.com/office/drawing/2017/model3d" xmlns:o="urn:schemas-microsoft-com:office:office" xmlns:r="http://schemas.openxmlformats.org/officeDocument/2006/relationships" xmlns:m="http://schemas.openxmlformats.org/officeDocument/2006/math" xmlns:v="urn:schemas-microsoft-com:vml" xmlns:wp14="http://schemas.microsoft.com/office/word/2010/wordprocessingDrawing" xmlns:wp="http://schemas.openxmlformats.org/drawingml/2006/wordprocessingDrawing" xmlns:w10="urn:schemas-microsoft-com:office:word" xmlns:w="http://schemas.openxmlformats.org/wordprocessingml/2006/main" xmlns:w14="http://schemas.microsoft.com/office/word/2010/wordml" xmlns:w15="http://schemas.microsoft.com/office/word/2012/wordml" xmlns:w16cid="http://schemas.microsoft.com/office/word/2016/wordml/cid" xmlns:w16se="http://schemas.microsoft.com/office/word/2015/wordml/symex" xmlns:wpg="http://schemas.microsoft.com/office/word/2010/wordprocessingGroup" xmlns:wpi="http://schemas.microsoft.com/office/word/2010/wordprocessingInk" xmlns:wne="http://schemas.microsoft.com/office/word/2006/wordml" xmlns:wps="http://schemas.microsoft.com/office/word/2010/wordprocessingShape" mc:Ignorable="w14 w15 w16se w16cid wp14">
+<w:document xmlns:wpc="http://schemas.microsoft.com/office/word/2010/wordprocessingCanvas" xmlns:cx="http://schemas.microsoft.com/office/drawing/2014/chartex" xmlns:cx1="http://schemas.microsoft.com/office/drawing/2015/9/8/chartex" xmlns:cx2="http://schemas.microsoft.com/office/drawing/2015/10/21/chartex" xmlns:cx3="http://schemas.microsoft.com/office/drawing/2016/5/9/chartex" xmlns:cx4="http://schemas.microsoft.com/office/drawing/2016/5/10/chartex" xmlns:cx5="http://schemas.microsoft.com/office/drawing/2016/5/11/chartex" xmlns:cx6="http://schemas.microsoft.com/office/drawing/2016/5/12/chartex" xmlns:cx7="http://schemas.microsoft.com/office/drawing/2016/5/13/chartex" xmlns:cx8="http://schemas.microsoft.com/office/drawing/2016/5/14/chartex" xmlns:mc="http://schemas.openxmlformats.org/markup-compatibility/2006" xmlns:aink="http://schemas.microsoft.com/office/drawing/2016/ink" xmlns:am3d="http://schemas.microsoft.com/office/drawing/2017/model3d" xmlns:o="urn:schemas-microsoft-com:office:office" xmlns:oel="http://schemas.microsoft.com/office/2019/extlst" xmlns:r="http://schemas.openxmlformats.org/officeDocument/2006/relationships" xmlns:m="http://schemas.openxmlformats.org/officeDocument/2006/math" xmlns:v="urn:schemas-microsoft-com:vml" xmlns:wp14="http://schemas.microsoft.com/office/word/2010/wordprocessingDrawing" xmlns:wp="http://schemas.openxmlformats.org/drawingml/2006/wordprocessingDrawing" xmlns:w10="urn:schemas-microsoft-com:office:word" xmlns:w="http://schemas.openxmlformats.org/wordprocessingml/2006/main" xmlns:w14="http://schemas.microsoft.com/office/word/2010/wordml" xmlns:w15="http://schemas.microsoft.com/office/word/2012/wordml" xmlns:w16cex="http://schemas.microsoft.com/office/word/2018/wordml/cex" xmlns:w16cid="http://schemas.microsoft.com/office/word/2016/wordml/cid" xmlns:w16="http://schemas.microsoft.com/office/word/2018/wordml" xmlns:w16sdtdh="http://schemas.microsoft.com/office/word/2020/wordml/sdtdatahash" xmlns:w16se="http://schemas.microsoft.com/office/word/2015/wordml/symex" xmlns:wpg="http://schemas.microsoft.com/office/word/2010/wordprocessingGroup" xmlns:wpi="http://schemas.microsoft.com/office/word/2010/wordprocessingInk" xmlns:wne="http://schemas.microsoft.com/office/word/2006/wordml" xmlns:wps="http://schemas.microsoft.com/office/word/2010/wordprocessingShape" mc:Ignorable="w14 w15 w16se w16cid w16 w16cex w16sdtdh wp14">
   <w:body>
     <w:p>
       <w:pPr>
-        <w:pStyle w:val="Nadpis1"/>
+        <w:pStyle w:val="Heading1"/>
         <w:spacing w:before="0"/>
         <w:rPr>
           <w:color w:val="C00000"/>
@@ -63,7 +63,7 @@
     </w:p>
     <w:p>
       <w:pPr>
-        <w:pStyle w:val="Nadpis1"/>
+        <w:pStyle w:val="Heading1"/>
         <w:spacing w:before="0"/>
         <w:rPr>
           <w:color w:val="000000" w:themeColor="text1"/>
@@ -101,7 +101,7 @@
     </w:p>
     <w:p>
       <w:pPr>
-        <w:pStyle w:val="Nadpis2"/>
+        <w:pStyle w:val="Heading2"/>
         <w:spacing w:before="0"/>
         <w:rPr>
           <w:color w:val="000000" w:themeColor="text1"/>
@@ -110,7 +110,7 @@
     </w:p>
     <w:p>
       <w:pPr>
-        <w:pStyle w:val="Nadpis2"/>
+        <w:pStyle w:val="Heading2"/>
         <w:spacing w:before="0"/>
         <w:rPr>
           <w:color w:val="000000" w:themeColor="text1"/>
@@ -137,7 +137,7 @@
     </w:p>
     <w:p>
       <w:pPr>
-        <w:pStyle w:val="Nadpis2"/>
+        <w:pStyle w:val="Heading2"/>
         <w:spacing w:before="0"/>
         <w:rPr>
           <w:rFonts w:asciiTheme="minorHAnsi" w:eastAsiaTheme="minorEastAsia" w:hAnsiTheme="minorHAnsi" w:cstheme="minorBidi"/>
@@ -151,7 +151,7 @@
     </w:p>
     <w:p>
       <w:pPr>
-        <w:pStyle w:val="Nadpis2"/>
+        <w:pStyle w:val="Heading2"/>
         <w:spacing w:before="0"/>
         <w:jc w:val="both"/>
         <w:rPr>
@@ -326,9 +326,8 @@
           <w:sz w:val="22"/>
           <w:szCs w:val="22"/>
         </w:rPr>
-        <w:t xml:space="preserve">ický editor </w:t>
-      </w:r>
-      <w:proofErr w:type="spellStart"/>
+        <w:t>ický editor Protégé ve verzi 5.2</w:t>
+      </w:r>
       <w:r>
         <w:rPr>
           <w:rFonts w:asciiTheme="minorHAnsi" w:eastAsiaTheme="minorEastAsia" w:hAnsiTheme="minorHAnsi" w:cstheme="minorBidi"/>
@@ -338,9 +337,8 @@
           <w:sz w:val="22"/>
           <w:szCs w:val="22"/>
         </w:rPr>
-        <w:t>Protégé</w:t>
-      </w:r>
-      <w:proofErr w:type="spellEnd"/>
+        <w:t>.x.</w:t>
+      </w:r>
       <w:r>
         <w:rPr>
           <w:rFonts w:asciiTheme="minorHAnsi" w:eastAsiaTheme="minorEastAsia" w:hAnsiTheme="minorHAnsi" w:cstheme="minorBidi"/>
@@ -350,7 +348,7 @@
           <w:sz w:val="22"/>
           <w:szCs w:val="22"/>
         </w:rPr>
-        <w:t xml:space="preserve"> ve verzi 5.2</w:t>
+        <w:t xml:space="preserve"> i vyšší</w:t>
       </w:r>
       <w:r>
         <w:rPr>
@@ -361,7 +359,7 @@
           <w:sz w:val="22"/>
           <w:szCs w:val="22"/>
         </w:rPr>
-        <w:t>.x.</w:t>
+        <w:t>, která pracuje s variantou jazyka OWL 2. P</w:t>
       </w:r>
       <w:r>
         <w:rPr>
@@ -372,7 +370,7 @@
           <w:sz w:val="22"/>
           <w:szCs w:val="22"/>
         </w:rPr>
-        <w:t xml:space="preserve"> i vyšší</w:t>
+        <w:t xml:space="preserve">ro </w:t>
       </w:r>
       <w:r>
         <w:rPr>
@@ -383,7 +381,7 @@
           <w:sz w:val="22"/>
           <w:szCs w:val="22"/>
         </w:rPr>
-        <w:t>, která pracuje s variantou jazyka OWL 2. P</w:t>
+        <w:t xml:space="preserve">klasifikaci student využije klasifikátor Pellet a pro </w:t>
       </w:r>
       <w:r>
         <w:rPr>
@@ -394,7 +392,7 @@
           <w:sz w:val="22"/>
           <w:szCs w:val="22"/>
         </w:rPr>
-        <w:t xml:space="preserve">ro </w:t>
+        <w:t>vizualizaci ontologie</w:t>
       </w:r>
       <w:r>
         <w:rPr>
@@ -405,9 +403,8 @@
           <w:sz w:val="22"/>
           <w:szCs w:val="22"/>
         </w:rPr>
-        <w:t xml:space="preserve">klasifikaci student využije klasifikátor </w:t>
-      </w:r>
-      <w:proofErr w:type="spellStart"/>
+        <w:t xml:space="preserve"> </w:t>
+      </w:r>
       <w:r>
         <w:rPr>
           <w:rFonts w:asciiTheme="minorHAnsi" w:eastAsiaTheme="minorEastAsia" w:hAnsiTheme="minorHAnsi" w:cstheme="minorBidi"/>
@@ -417,105 +414,12 @@
           <w:sz w:val="22"/>
           <w:szCs w:val="22"/>
         </w:rPr>
-        <w:t>Pellet</w:t>
-      </w:r>
-      <w:proofErr w:type="spellEnd"/>
-      <w:r>
-        <w:rPr>
-          <w:rFonts w:asciiTheme="minorHAnsi" w:eastAsiaTheme="minorEastAsia" w:hAnsiTheme="minorHAnsi" w:cstheme="minorBidi"/>
-          <w:b w:val="0"/>
-          <w:bCs w:val="0"/>
-          <w:color w:val="auto"/>
-          <w:sz w:val="22"/>
-          <w:szCs w:val="22"/>
-        </w:rPr>
-        <w:t xml:space="preserve"> a pro </w:t>
-      </w:r>
-      <w:r>
-        <w:rPr>
-          <w:rFonts w:asciiTheme="minorHAnsi" w:eastAsiaTheme="minorEastAsia" w:hAnsiTheme="minorHAnsi" w:cstheme="minorBidi"/>
-          <w:b w:val="0"/>
-          <w:bCs w:val="0"/>
-          <w:color w:val="auto"/>
-          <w:sz w:val="22"/>
-          <w:szCs w:val="22"/>
-        </w:rPr>
-        <w:t>vizualizaci ontologie</w:t>
-      </w:r>
-      <w:r>
-        <w:rPr>
-          <w:rFonts w:asciiTheme="minorHAnsi" w:eastAsiaTheme="minorEastAsia" w:hAnsiTheme="minorHAnsi" w:cstheme="minorBidi"/>
-          <w:b w:val="0"/>
-          <w:bCs w:val="0"/>
-          <w:color w:val="auto"/>
-          <w:sz w:val="22"/>
-          <w:szCs w:val="22"/>
-        </w:rPr>
-        <w:t xml:space="preserve"> </w:t>
-      </w:r>
-      <w:r>
-        <w:rPr>
-          <w:rFonts w:asciiTheme="minorHAnsi" w:eastAsiaTheme="minorEastAsia" w:hAnsiTheme="minorHAnsi" w:cstheme="minorBidi"/>
-          <w:b w:val="0"/>
-          <w:bCs w:val="0"/>
-          <w:color w:val="auto"/>
-          <w:sz w:val="22"/>
-          <w:szCs w:val="22"/>
-        </w:rPr>
-        <w:t xml:space="preserve">např. nástroj </w:t>
-      </w:r>
-      <w:proofErr w:type="spellStart"/>
-      <w:r>
-        <w:rPr>
-          <w:rFonts w:asciiTheme="minorHAnsi" w:eastAsiaTheme="minorEastAsia" w:hAnsiTheme="minorHAnsi" w:cstheme="minorBidi"/>
-          <w:b w:val="0"/>
-          <w:bCs w:val="0"/>
-          <w:color w:val="auto"/>
-          <w:sz w:val="22"/>
-          <w:szCs w:val="22"/>
-        </w:rPr>
-        <w:t>OWLViz</w:t>
-      </w:r>
-      <w:proofErr w:type="spellEnd"/>
-      <w:r>
-        <w:rPr>
-          <w:rFonts w:asciiTheme="minorHAnsi" w:eastAsiaTheme="minorEastAsia" w:hAnsiTheme="minorHAnsi" w:cstheme="minorBidi"/>
-          <w:b w:val="0"/>
-          <w:bCs w:val="0"/>
-          <w:color w:val="auto"/>
-          <w:sz w:val="22"/>
-          <w:szCs w:val="22"/>
-        </w:rPr>
-        <w:t xml:space="preserve"> nebo </w:t>
-      </w:r>
-      <w:proofErr w:type="spellStart"/>
-      <w:r>
-        <w:rPr>
-          <w:rFonts w:asciiTheme="minorHAnsi" w:eastAsiaTheme="minorEastAsia" w:hAnsiTheme="minorHAnsi" w:cstheme="minorBidi"/>
-          <w:b w:val="0"/>
-          <w:bCs w:val="0"/>
-          <w:color w:val="auto"/>
-          <w:sz w:val="22"/>
-          <w:szCs w:val="22"/>
-        </w:rPr>
-        <w:t>OntoGraf</w:t>
-      </w:r>
-      <w:proofErr w:type="spellEnd"/>
-      <w:r>
-        <w:rPr>
-          <w:rFonts w:asciiTheme="minorHAnsi" w:eastAsiaTheme="minorEastAsia" w:hAnsiTheme="minorHAnsi" w:cstheme="minorBidi"/>
-          <w:b w:val="0"/>
-          <w:bCs w:val="0"/>
-          <w:color w:val="auto"/>
-          <w:sz w:val="22"/>
-          <w:szCs w:val="22"/>
-        </w:rPr>
-        <w:t>.</w:t>
-      </w:r>
-    </w:p>
-    <w:p>
-      <w:pPr>
-        <w:pStyle w:val="Nadpis2"/>
+        <w:t>např. nástroj OWLViz nebo OntoGraf.</w:t>
+      </w:r>
+    </w:p>
+    <w:p>
+      <w:pPr>
+        <w:pStyle w:val="Heading2"/>
         <w:spacing w:before="0"/>
         <w:rPr>
           <w:color w:val="000000" w:themeColor="text1"/>
@@ -524,7 +428,7 @@
     </w:p>
     <w:p>
       <w:pPr>
-        <w:pStyle w:val="Nadpis2"/>
+        <w:pStyle w:val="Heading2"/>
         <w:spacing w:before="0"/>
         <w:rPr>
           <w:color w:val="000000" w:themeColor="text1"/>
@@ -544,7 +448,7 @@
       </w:r>
       <w:r>
         <w:rPr>
-          <w:rStyle w:val="Znakapoznpodarou"/>
+          <w:rStyle w:val="FootnoteReference"/>
           <w:color w:val="000000" w:themeColor="text1"/>
         </w:rPr>
         <w:footnoteReference w:id="1"/>
@@ -566,7 +470,7 @@
     </w:p>
     <w:p>
       <w:pPr>
-        <w:pStyle w:val="Odstavecseseznamem"/>
+        <w:pStyle w:val="ListParagraph"/>
         <w:numPr>
           <w:ilvl w:val="0"/>
           <w:numId w:val="1"/>
@@ -601,7 +505,7 @@
     </w:p>
     <w:p>
       <w:pPr>
-        <w:pStyle w:val="Odstavecseseznamem"/>
+        <w:pStyle w:val="ListParagraph"/>
         <w:numPr>
           <w:ilvl w:val="0"/>
           <w:numId w:val="1"/>
@@ -618,12 +522,10 @@
       <w:r>
         <w:t xml:space="preserve"> (úroveň </w:t>
       </w:r>
-      <w:proofErr w:type="spellStart"/>
       <w:proofErr w:type="gramStart"/>
       <w:r>
         <w:t>owl:Thing</w:t>
       </w:r>
-      <w:proofErr w:type="spellEnd"/>
       <w:proofErr w:type="gramEnd"/>
       <w:r>
         <w:t xml:space="preserve"> </w:t>
@@ -649,7 +551,7 @@
     </w:p>
     <w:p>
       <w:pPr>
-        <w:pStyle w:val="Odstavecseseznamem"/>
+        <w:pStyle w:val="ListParagraph"/>
         <w:numPr>
           <w:ilvl w:val="0"/>
           <w:numId w:val="1"/>
@@ -681,7 +583,7 @@
     </w:p>
     <w:p>
       <w:pPr>
-        <w:pStyle w:val="Odstavecseseznamem"/>
+        <w:pStyle w:val="ListParagraph"/>
         <w:numPr>
           <w:ilvl w:val="0"/>
           <w:numId w:val="1"/>
@@ -720,15 +622,7 @@
         <w:t xml:space="preserve"> </w:t>
       </w:r>
       <w:r>
-        <w:t xml:space="preserve">nebo </w:t>
-      </w:r>
-      <w:proofErr w:type="spellStart"/>
-      <w:r>
-        <w:t>hasValue</w:t>
-      </w:r>
-      <w:proofErr w:type="spellEnd"/>
-      <w:r>
-        <w:t xml:space="preserve"> </w:t>
+        <w:t xml:space="preserve">nebo hasValue </w:t>
       </w:r>
       <w:r>
         <w:t>omezení</w:t>
@@ -739,7 +633,7 @@
     </w:p>
     <w:p>
       <w:pPr>
-        <w:pStyle w:val="Odstavecseseznamem"/>
+        <w:pStyle w:val="ListParagraph"/>
         <w:numPr>
           <w:ilvl w:val="0"/>
           <w:numId w:val="1"/>
@@ -786,7 +680,7 @@
     </w:p>
     <w:p>
       <w:pPr>
-        <w:pStyle w:val="Odstavecseseznamem"/>
+        <w:pStyle w:val="ListParagraph"/>
         <w:numPr>
           <w:ilvl w:val="0"/>
           <w:numId w:val="1"/>
@@ -809,7 +703,7 @@
     </w:p>
     <w:p>
       <w:pPr>
-        <w:pStyle w:val="Odstavecseseznamem"/>
+        <w:pStyle w:val="ListParagraph"/>
         <w:numPr>
           <w:ilvl w:val="0"/>
           <w:numId w:val="1"/>
@@ -844,7 +738,7 @@
     </w:p>
     <w:p>
       <w:pPr>
-        <w:pStyle w:val="Odstavecseseznamem"/>
+        <w:pStyle w:val="ListParagraph"/>
         <w:numPr>
           <w:ilvl w:val="0"/>
           <w:numId w:val="1"/>
@@ -867,7 +761,7 @@
     </w:p>
     <w:p>
       <w:pPr>
-        <w:pStyle w:val="Odstavecseseznamem"/>
+        <w:pStyle w:val="ListParagraph"/>
         <w:numPr>
           <w:ilvl w:val="0"/>
           <w:numId w:val="1"/>
@@ -890,7 +784,7 @@
     </w:p>
     <w:p>
       <w:pPr>
-        <w:pStyle w:val="Odstavecseseznamem"/>
+        <w:pStyle w:val="ListParagraph"/>
         <w:numPr>
           <w:ilvl w:val="0"/>
           <w:numId w:val="1"/>
@@ -916,7 +810,7 @@
     </w:p>
     <w:p>
       <w:pPr>
-        <w:pStyle w:val="Odstavecseseznamem"/>
+        <w:pStyle w:val="ListParagraph"/>
         <w:numPr>
           <w:ilvl w:val="0"/>
           <w:numId w:val="1"/>
@@ -925,20 +819,15 @@
         <w:jc w:val="both"/>
       </w:pPr>
       <w:r>
-        <w:t xml:space="preserve">dle uvážení lze reprezentovat i vlastnosti </w:t>
-      </w:r>
-      <w:proofErr w:type="spellStart"/>
-      <w:r>
-        <w:t>datotypové</w:t>
-      </w:r>
-      <w:proofErr w:type="spellEnd"/>
+        <w:t>dle uvážení lze reprezentovat i vlastnosti datotypové</w:t>
+      </w:r>
       <w:r>
         <w:t>,</w:t>
       </w:r>
     </w:p>
     <w:p>
       <w:pPr>
-        <w:pStyle w:val="Odstavecseseznamem"/>
+        <w:pStyle w:val="ListParagraph"/>
         <w:numPr>
           <w:ilvl w:val="0"/>
           <w:numId w:val="1"/>
@@ -973,7 +862,7 @@
     </w:p>
     <w:p>
       <w:pPr>
-        <w:pStyle w:val="Odstavecseseznamem"/>
+        <w:pStyle w:val="ListParagraph"/>
         <w:numPr>
           <w:ilvl w:val="0"/>
           <w:numId w:val="1"/>
@@ -999,7 +888,7 @@
     </w:p>
     <w:p>
       <w:pPr>
-        <w:pStyle w:val="Odstavecseseznamem"/>
+        <w:pStyle w:val="ListParagraph"/>
         <w:numPr>
           <w:ilvl w:val="0"/>
           <w:numId w:val="1"/>
@@ -1014,15 +903,7 @@
         <w:t xml:space="preserve"> klasifikátor</w:t>
       </w:r>
       <w:r>
-        <w:t xml:space="preserve"> </w:t>
-      </w:r>
-      <w:proofErr w:type="spellStart"/>
-      <w:r>
-        <w:t>Pellet</w:t>
-      </w:r>
-      <w:proofErr w:type="spellEnd"/>
-      <w:r>
-        <w:t xml:space="preserve"> pro odvození alespoň </w:t>
+        <w:t xml:space="preserve"> Pellet pro odvození alespoň </w:t>
       </w:r>
       <w:proofErr w:type="gramStart"/>
       <w:r>
@@ -1056,7 +937,7 @@
     </w:p>
     <w:p>
       <w:pPr>
-        <w:pStyle w:val="Odstavecseseznamem"/>
+        <w:pStyle w:val="ListParagraph"/>
         <w:numPr>
           <w:ilvl w:val="0"/>
           <w:numId w:val="1"/>
@@ -1118,54 +999,25 @@
       <w:r>
         <w:t xml:space="preserve"> prostředí </w:t>
       </w:r>
-      <w:proofErr w:type="spellStart"/>
-      <w:r>
-        <w:t>Protégé</w:t>
-      </w:r>
-      <w:proofErr w:type="spellEnd"/>
-      <w:r>
-        <w:t xml:space="preserve"> (</w:t>
-      </w:r>
-      <w:proofErr w:type="spellStart"/>
-      <w:r>
-        <w:t>Annotations</w:t>
-      </w:r>
-      <w:proofErr w:type="spellEnd"/>
+      <w:r>
+        <w:t>Protégé (Annotations)</w:t>
+      </w:r>
       <w:r>
         <w:t>)</w:t>
       </w:r>
       <w:r>
-        <w:t>)</w:t>
-      </w:r>
-      <w:r>
-        <w:rPr>
-          <w:rStyle w:val="Znakapoznpodarou"/>
+        <w:rPr>
+          <w:rStyle w:val="FootnoteReference"/>
         </w:rPr>
         <w:footnoteReference w:id="2"/>
       </w:r>
       <w:r>
-        <w:t xml:space="preserve">. Testovací třídy budou mít jako svého předka třídu </w:t>
-      </w:r>
-      <w:proofErr w:type="spellStart"/>
-      <w:r>
-        <w:t>TestovaciTrida</w:t>
-      </w:r>
-      <w:proofErr w:type="spellEnd"/>
-      <w:r>
-        <w:t xml:space="preserve"> nebo </w:t>
-      </w:r>
-      <w:proofErr w:type="spellStart"/>
-      <w:r>
-        <w:t>TestClass</w:t>
-      </w:r>
-      <w:proofErr w:type="spellEnd"/>
-      <w:r>
-        <w:t xml:space="preserve"> (v angl. ekvivalentu).</w:t>
-      </w:r>
-    </w:p>
-    <w:p>
-      <w:pPr>
-        <w:pStyle w:val="Odstavecseseznamem"/>
+        <w:t>. Testovací třídy budou mít jako svého předka třídu TestovaciTrida nebo TestClass (v angl. ekvivalentu).</w:t>
+      </w:r>
+    </w:p>
+    <w:p>
+      <w:pPr>
+        <w:pStyle w:val="ListParagraph"/>
         <w:numPr>
           <w:ilvl w:val="0"/>
           <w:numId w:val="1"/>
@@ -1185,21 +1037,8 @@
       <w:r>
         <w:t xml:space="preserve">v </w:t>
       </w:r>
-      <w:proofErr w:type="spellStart"/>
-      <w:r>
-        <w:t>Protégé</w:t>
-      </w:r>
-      <w:proofErr w:type="spellEnd"/>
-      <w:r>
-        <w:t>/</w:t>
-      </w:r>
-      <w:proofErr w:type="spellStart"/>
-      <w:r>
-        <w:t>Annotations</w:t>
-      </w:r>
-      <w:proofErr w:type="spellEnd"/>
-      <w:r>
-        <w:t>)</w:t>
+      <w:r>
+        <w:t>Protégé/Annotations)</w:t>
       </w:r>
       <w:r>
         <w:t>,</w:t>
@@ -1207,7 +1046,7 @@
     </w:p>
     <w:p>
       <w:pPr>
-        <w:pStyle w:val="Odstavecseseznamem"/>
+        <w:pStyle w:val="ListParagraph"/>
         <w:numPr>
           <w:ilvl w:val="0"/>
           <w:numId w:val="1"/>
@@ -1233,7 +1072,7 @@
     </w:p>
     <w:p>
       <w:pPr>
-        <w:pStyle w:val="Odstavecseseznamem"/>
+        <w:pStyle w:val="ListParagraph"/>
         <w:numPr>
           <w:ilvl w:val="0"/>
           <w:numId w:val="1"/>
@@ -1250,7 +1089,7 @@
     </w:p>
     <w:p>
       <w:pPr>
-        <w:pStyle w:val="Odstavecseseznamem"/>
+        <w:pStyle w:val="ListParagraph"/>
         <w:numPr>
           <w:ilvl w:val="0"/>
           <w:numId w:val="1"/>
@@ -1367,7 +1206,7 @@
     </w:p>
     <w:p>
       <w:pPr>
-        <w:pStyle w:val="Nadpis2"/>
+        <w:pStyle w:val="Heading2"/>
         <w:ind w:left="284"/>
         <w:jc w:val="center"/>
         <w:rPr>
@@ -1394,7 +1233,7 @@
     </w:p>
     <w:tbl>
       <w:tblPr>
-        <w:tblStyle w:val="Mkatabulky"/>
+        <w:tblStyle w:val="TableGrid"/>
         <w:tblW w:w="0" w:type="auto"/>
         <w:jc w:val="center"/>
         <w:tblLook w:val="04A0" w:firstRow="1" w:lastRow="0" w:firstColumn="1" w:lastColumn="0" w:noHBand="0" w:noVBand="1"/>
@@ -1624,7 +1463,41 @@
           <w:i/>
           <w:color w:val="000000" w:themeColor="text1"/>
         </w:rPr>
-        <w:br w:type="page"/>
+        <w:drawing>
+          <wp:inline distT="0" distB="0" distL="0" distR="0" wp14:anchorId="4171E416" wp14:editId="4947EB98">
+            <wp:extent cx="2896004" cy="2019582"/>
+            <wp:effectExtent l="0" t="0" r="0" b="0"/>
+            <wp:docPr id="1" name="Picture 1" descr="A picture containing timeline&#10;&#10;Description automatically generated"/>
+            <wp:cNvGraphicFramePr>
+              <a:graphicFrameLocks xmlns:a="http://schemas.openxmlformats.org/drawingml/2006/main" noChangeAspect="1"/>
+            </wp:cNvGraphicFramePr>
+            <a:graphic xmlns:a="http://schemas.openxmlformats.org/drawingml/2006/main">
+              <a:graphicData uri="http://schemas.openxmlformats.org/drawingml/2006/picture">
+                <pic:pic xmlns:pic="http://schemas.openxmlformats.org/drawingml/2006/picture">
+                  <pic:nvPicPr>
+                    <pic:cNvPr id="1" name="Picture 1" descr="A picture containing timeline&#10;&#10;Description automatically generated"/>
+                    <pic:cNvPicPr/>
+                  </pic:nvPicPr>
+                  <pic:blipFill>
+                    <a:blip r:embed="rId8"/>
+                    <a:stretch>
+                      <a:fillRect/>
+                    </a:stretch>
+                  </pic:blipFill>
+                  <pic:spPr>
+                    <a:xfrm>
+                      <a:off x="0" y="0"/>
+                      <a:ext cx="2896004" cy="2019582"/>
+                    </a:xfrm>
+                    <a:prstGeom prst="rect">
+                      <a:avLst/>
+                    </a:prstGeom>
+                  </pic:spPr>
+                </pic:pic>
+              </a:graphicData>
+            </a:graphic>
+          </wp:inline>
+        </w:drawing>
       </w:r>
     </w:p>
     <w:p>
@@ -1634,10 +1507,117 @@
           <w:color w:val="000000" w:themeColor="text1"/>
         </w:rPr>
       </w:pPr>
-    </w:p>
-    <w:p>
-      <w:pPr>
-        <w:pStyle w:val="Nadpis2"/>
+      <w:r>
+        <w:rPr>
+          <w:i/>
+          <w:color w:val="000000" w:themeColor="text1"/>
+        </w:rPr>
+        <w:lastRenderedPageBreak/>
+        <w:drawing>
+          <wp:inline distT="0" distB="0" distL="0" distR="0" wp14:anchorId="243A96C4" wp14:editId="76B69D30">
+            <wp:extent cx="3248478" cy="6735115"/>
+            <wp:effectExtent l="0" t="0" r="9525" b="8890"/>
+            <wp:docPr id="2" name="Picture 2" descr="Timeline&#10;&#10;Description automatically generated with low confidence"/>
+            <wp:cNvGraphicFramePr>
+              <a:graphicFrameLocks xmlns:a="http://schemas.openxmlformats.org/drawingml/2006/main" noChangeAspect="1"/>
+            </wp:cNvGraphicFramePr>
+            <a:graphic xmlns:a="http://schemas.openxmlformats.org/drawingml/2006/main">
+              <a:graphicData uri="http://schemas.openxmlformats.org/drawingml/2006/picture">
+                <pic:pic xmlns:pic="http://schemas.openxmlformats.org/drawingml/2006/picture">
+                  <pic:nvPicPr>
+                    <pic:cNvPr id="2" name="Picture 2" descr="Timeline&#10;&#10;Description automatically generated with low confidence"/>
+                    <pic:cNvPicPr/>
+                  </pic:nvPicPr>
+                  <pic:blipFill>
+                    <a:blip r:embed="rId9"/>
+                    <a:stretch>
+                      <a:fillRect/>
+                    </a:stretch>
+                  </pic:blipFill>
+                  <pic:spPr>
+                    <a:xfrm>
+                      <a:off x="0" y="0"/>
+                      <a:ext cx="3248478" cy="6735115"/>
+                    </a:xfrm>
+                    <a:prstGeom prst="rect">
+                      <a:avLst/>
+                    </a:prstGeom>
+                  </pic:spPr>
+                </pic:pic>
+              </a:graphicData>
+            </a:graphic>
+          </wp:inline>
+        </w:drawing>
+      </w:r>
+    </w:p>
+    <w:p>
+      <w:pPr>
+        <w:rPr>
+          <w:i/>
+          <w:color w:val="000000" w:themeColor="text1"/>
+        </w:rPr>
+      </w:pPr>
+      <w:r>
+        <w:rPr>
+          <w:i/>
+          <w:color w:val="000000" w:themeColor="text1"/>
+        </w:rPr>
+        <w:lastRenderedPageBreak/>
+        <w:drawing>
+          <wp:inline distT="0" distB="0" distL="0" distR="0" wp14:anchorId="10D430D2" wp14:editId="3761AA87">
+            <wp:extent cx="3724795" cy="7039957"/>
+            <wp:effectExtent l="0" t="0" r="9525" b="0"/>
+            <wp:docPr id="3" name="Picture 3" descr="A picture containing table&#10;&#10;Description automatically generated"/>
+            <wp:cNvGraphicFramePr>
+              <a:graphicFrameLocks xmlns:a="http://schemas.openxmlformats.org/drawingml/2006/main" noChangeAspect="1"/>
+            </wp:cNvGraphicFramePr>
+            <a:graphic xmlns:a="http://schemas.openxmlformats.org/drawingml/2006/main">
+              <a:graphicData uri="http://schemas.openxmlformats.org/drawingml/2006/picture">
+                <pic:pic xmlns:pic="http://schemas.openxmlformats.org/drawingml/2006/picture">
+                  <pic:nvPicPr>
+                    <pic:cNvPr id="3" name="Picture 3" descr="A picture containing table&#10;&#10;Description automatically generated"/>
+                    <pic:cNvPicPr/>
+                  </pic:nvPicPr>
+                  <pic:blipFill>
+                    <a:blip r:embed="rId10"/>
+                    <a:stretch>
+                      <a:fillRect/>
+                    </a:stretch>
+                  </pic:blipFill>
+                  <pic:spPr>
+                    <a:xfrm>
+                      <a:off x="0" y="0"/>
+                      <a:ext cx="3724795" cy="7039957"/>
+                    </a:xfrm>
+                    <a:prstGeom prst="rect">
+                      <a:avLst/>
+                    </a:prstGeom>
+                  </pic:spPr>
+                </pic:pic>
+              </a:graphicData>
+            </a:graphic>
+          </wp:inline>
+        </w:drawing>
+      </w:r>
+      <w:r>
+        <w:rPr>
+          <w:i/>
+          <w:color w:val="000000" w:themeColor="text1"/>
+        </w:rPr>
+        <w:br w:type="page"/>
+      </w:r>
+    </w:p>
+    <w:p>
+      <w:pPr>
+        <w:rPr>
+          <w:i/>
+          <w:color w:val="000000" w:themeColor="text1"/>
+        </w:rPr>
+      </w:pPr>
+    </w:p>
+    <w:p>
+      <w:pPr>
+        <w:pStyle w:val="Heading2"/>
         <w:ind w:left="284"/>
         <w:jc w:val="center"/>
         <w:rPr>
@@ -1663,7 +1643,7 @@
     <w:p/>
     <w:p>
       <w:pPr>
-        <w:pStyle w:val="Nadpis2"/>
+        <w:pStyle w:val="Heading2"/>
         <w:numPr>
           <w:ilvl w:val="0"/>
           <w:numId w:val="10"/>
@@ -1708,35 +1688,7 @@
         <w:rPr>
           <w:i/>
         </w:rPr>
-        <w:t xml:space="preserve">Pozn. vyvarujte se využívání trojkombinace </w:t>
-      </w:r>
-      <w:proofErr w:type="spellStart"/>
-      <w:r>
-        <w:rPr>
-          <w:i/>
-        </w:rPr>
-        <w:t>ctrl+c</w:t>
-      </w:r>
-      <w:proofErr w:type="spellEnd"/>
-      <w:r>
-        <w:rPr>
-          <w:i/>
-        </w:rPr>
-        <w:t xml:space="preserve"> a </w:t>
-      </w:r>
-      <w:proofErr w:type="spellStart"/>
-      <w:r>
-        <w:rPr>
-          <w:i/>
-        </w:rPr>
-        <w:t>ctrl+v</w:t>
-      </w:r>
-      <w:proofErr w:type="spellEnd"/>
-      <w:r>
-        <w:rPr>
-          <w:i/>
-        </w:rPr>
-        <w:t xml:space="preserve"> pro okopírování bloků textů</w:t>
+        <w:t>Pozn. vyvarujte se využívání trojkombinace ctrl+c a ctrl+v pro okopírování bloků textů</w:t>
       </w:r>
       <w:r>
         <w:t xml:space="preserve">. </w:t>
@@ -1788,21 +1740,7 @@
         <w:rPr>
           <w:i/>
         </w:rPr>
-        <w:t xml:space="preserve">x A4 při formátování 11 fontem </w:t>
-      </w:r>
-      <w:proofErr w:type="spellStart"/>
-      <w:r>
-        <w:rPr>
-          <w:i/>
-        </w:rPr>
-        <w:t>Calibri</w:t>
-      </w:r>
-      <w:proofErr w:type="spellEnd"/>
-      <w:r>
-        <w:rPr>
-          <w:i/>
-        </w:rPr>
-        <w:t xml:space="preserve"> (Základní text)</w:t>
+        <w:t>x A4 při formátování 11 fontem Calibri (Základní text)</w:t>
       </w:r>
       <w:r>
         <w:rPr>
@@ -2088,7 +2026,7 @@
     </w:p>
     <w:p>
       <w:pPr>
-        <w:pStyle w:val="Nadpis2"/>
+        <w:pStyle w:val="Heading2"/>
         <w:ind w:left="284"/>
         <w:rPr>
           <w:color w:val="000000" w:themeColor="text1"/>
@@ -2097,7 +2035,7 @@
     </w:p>
     <w:p>
       <w:pPr>
-        <w:pStyle w:val="Nadpis2"/>
+        <w:pStyle w:val="Heading2"/>
         <w:numPr>
           <w:ilvl w:val="0"/>
           <w:numId w:val="10"/>
@@ -2176,7 +2114,7 @@
     </w:p>
     <w:tbl>
       <w:tblPr>
-        <w:tblStyle w:val="Mkatabulky"/>
+        <w:tblStyle w:val="TableGrid"/>
         <w:tblW w:w="0" w:type="auto"/>
         <w:tblLook w:val="04A0" w:firstRow="1" w:lastRow="0" w:firstColumn="1" w:lastColumn="0" w:noHBand="0" w:noVBand="1"/>
       </w:tblPr>
@@ -2774,7 +2712,7 @@
     <w:p/>
     <w:p>
       <w:pPr>
-        <w:pStyle w:val="Nadpis2"/>
+        <w:pStyle w:val="Heading2"/>
         <w:numPr>
           <w:ilvl w:val="0"/>
           <w:numId w:val="10"/>
@@ -2874,7 +2812,7 @@
       </w:r>
       <w:r>
         <w:rPr>
-          <w:rStyle w:val="Znakapoznpodarou"/>
+          <w:rStyle w:val="FootnoteReference"/>
         </w:rPr>
         <w:footnoteReference w:id="3"/>
       </w:r>
@@ -2890,7 +2828,7 @@
     </w:p>
     <w:tbl>
       <w:tblPr>
-        <w:tblStyle w:val="Mkatabulky"/>
+        <w:tblStyle w:val="TableGrid"/>
         <w:tblW w:w="0" w:type="auto"/>
         <w:jc w:val="center"/>
         <w:tblLook w:val="04A0" w:firstRow="1" w:lastRow="0" w:firstColumn="1" w:lastColumn="0" w:noHBand="0" w:noVBand="1"/>
@@ -3139,7 +3077,7 @@
     <w:p/>
     <w:p>
       <w:pPr>
-        <w:pStyle w:val="Nadpis2"/>
+        <w:pStyle w:val="Heading2"/>
         <w:jc w:val="center"/>
         <w:rPr>
           <w:color w:val="000000" w:themeColor="text1"/>
@@ -3149,7 +3087,7 @@
     </w:p>
     <w:p>
       <w:pPr>
-        <w:pStyle w:val="Nadpis2"/>
+        <w:pStyle w:val="Heading2"/>
         <w:jc w:val="center"/>
         <w:rPr>
           <w:color w:val="000000" w:themeColor="text1"/>
@@ -3178,7 +3116,7 @@
     </w:p>
     <w:p>
       <w:pPr>
-        <w:pStyle w:val="Nadpis2"/>
+        <w:pStyle w:val="Heading2"/>
         <w:jc w:val="center"/>
         <w:rPr>
           <w:color w:val="000000" w:themeColor="text1"/>
@@ -3211,7 +3149,7 @@
     <w:p/>
     <w:p>
       <w:pPr>
-        <w:pStyle w:val="Nadpis2"/>
+        <w:pStyle w:val="Heading2"/>
         <w:numPr>
           <w:ilvl w:val="0"/>
           <w:numId w:val="10"/>
@@ -3242,7 +3180,7 @@
     </w:p>
     <w:tbl>
       <w:tblPr>
-        <w:tblStyle w:val="Mkatabulky"/>
+        <w:tblStyle w:val="TableGrid"/>
         <w:tblW w:w="0" w:type="auto"/>
         <w:tblLook w:val="04A0" w:firstRow="1" w:lastRow="0" w:firstColumn="1" w:lastColumn="0" w:noHBand="0" w:noVBand="1"/>
       </w:tblPr>
@@ -3303,7 +3241,7 @@
     </w:p>
     <w:tbl>
       <w:tblPr>
-        <w:tblStyle w:val="Mkatabulky"/>
+        <w:tblStyle w:val="TableGrid"/>
         <w:tblW w:w="0" w:type="auto"/>
         <w:tblLook w:val="04A0" w:firstRow="1" w:lastRow="0" w:firstColumn="1" w:lastColumn="0" w:noHBand="0" w:noVBand="1"/>
       </w:tblPr>
@@ -3387,7 +3325,7 @@
     </w:p>
     <w:p>
       <w:pPr>
-        <w:pStyle w:val="Nadpis2"/>
+        <w:pStyle w:val="Heading2"/>
         <w:numPr>
           <w:ilvl w:val="0"/>
           <w:numId w:val="10"/>
@@ -3456,54 +3394,12 @@
         <w:rPr>
           <w:u w:val="single"/>
         </w:rPr>
-        <w:t xml:space="preserve">edí </w:t>
-      </w:r>
-      <w:proofErr w:type="spellStart"/>
+        <w:t>edí Protégé – pole rdfs:comment (Annotations)</w:t>
+      </w:r>
       <w:r>
         <w:rPr>
           <w:u w:val="single"/>
         </w:rPr>
-        <w:t>Protégé</w:t>
-      </w:r>
-      <w:proofErr w:type="spellEnd"/>
-      <w:r>
-        <w:rPr>
-          <w:u w:val="single"/>
-        </w:rPr>
-        <w:t xml:space="preserve"> – pole </w:t>
-      </w:r>
-      <w:proofErr w:type="spellStart"/>
-      <w:r>
-        <w:rPr>
-          <w:u w:val="single"/>
-        </w:rPr>
-        <w:t>rdfs:comment</w:t>
-      </w:r>
-      <w:proofErr w:type="spellEnd"/>
-      <w:r>
-        <w:rPr>
-          <w:u w:val="single"/>
-        </w:rPr>
-        <w:t xml:space="preserve"> (</w:t>
-      </w:r>
-      <w:proofErr w:type="spellStart"/>
-      <w:r>
-        <w:rPr>
-          <w:u w:val="single"/>
-        </w:rPr>
-        <w:t>Annotations</w:t>
-      </w:r>
-      <w:proofErr w:type="spellEnd"/>
-      <w:r>
-        <w:rPr>
-          <w:u w:val="single"/>
-        </w:rPr>
-        <w:t>)</w:t>
-      </w:r>
-      <w:r>
-        <w:rPr>
-          <w:u w:val="single"/>
-        </w:rPr>
         <w:t>.</w:t>
       </w:r>
       <w:r>
@@ -3542,12 +3438,10 @@
       <w:r>
         <w:t xml:space="preserve"> to, co jste namodelovali – nemělo by tedy být v rozporu). </w:t>
       </w:r>
-      <w:bookmarkStart w:id="0" w:name="_GoBack"/>
-      <w:bookmarkEnd w:id="0"/>
-    </w:p>
-    <w:p>
-      <w:pPr>
-        <w:pStyle w:val="Nadpis2"/>
+    </w:p>
+    <w:p>
+      <w:pPr>
+        <w:pStyle w:val="Heading2"/>
         <w:rPr>
           <w:color w:val="000000" w:themeColor="text1"/>
           <w:sz w:val="24"/>
@@ -3590,7 +3484,7 @@
     </w:p>
     <w:tbl>
       <w:tblPr>
-        <w:tblStyle w:val="Svtlseznam"/>
+        <w:tblStyle w:val="LightList"/>
         <w:tblW w:w="0" w:type="auto"/>
         <w:jc w:val="center"/>
         <w:tblLook w:val="04A0" w:firstRow="1" w:lastRow="0" w:firstColumn="1" w:lastColumn="0" w:noHBand="0" w:noVBand="1"/>
@@ -6715,7 +6609,7 @@
     </w:p>
     <w:p>
       <w:pPr>
-        <w:pStyle w:val="Nadpis2"/>
+        <w:pStyle w:val="Heading2"/>
         <w:rPr>
           <w:color w:val="000000" w:themeColor="text1"/>
           <w:sz w:val="24"/>
@@ -6759,7 +6653,7 @@
     </w:p>
     <w:tbl>
       <w:tblPr>
-        <w:tblStyle w:val="Svtlseznam"/>
+        <w:tblStyle w:val="LightList"/>
         <w:tblpPr w:leftFromText="141" w:rightFromText="141" w:vertAnchor="text" w:horzAnchor="margin" w:tblpXSpec="center" w:tblpY="1087"/>
         <w:tblW w:w="0" w:type="auto"/>
         <w:tblLook w:val="04A0" w:firstRow="1" w:lastRow="0" w:firstColumn="1" w:lastColumn="0" w:noHBand="0" w:noVBand="1"/>
@@ -7132,7 +7026,7 @@
     <w:p/>
     <w:p>
       <w:pPr>
-        <w:pStyle w:val="Nadpis2"/>
+        <w:pStyle w:val="Heading2"/>
         <w:rPr>
           <w:color w:val="000000" w:themeColor="text1"/>
           <w:sz w:val="24"/>
@@ -7156,7 +7050,7 @@
     <w:p/>
     <w:tbl>
       <w:tblPr>
-        <w:tblStyle w:val="Svtlseznam"/>
+        <w:tblStyle w:val="LightList"/>
         <w:tblW w:w="0" w:type="auto"/>
         <w:jc w:val="center"/>
         <w:tblLook w:val="04A0" w:firstRow="1" w:lastRow="0" w:firstColumn="1" w:lastColumn="0" w:noHBand="0" w:noVBand="1"/>
@@ -7231,13 +7125,8 @@
               <w:jc w:val="both"/>
               <w:cnfStyle w:val="100000000000" w:firstRow="1" w:lastRow="0" w:firstColumn="0" w:lastColumn="0" w:oddVBand="0" w:evenVBand="0" w:oddHBand="0" w:evenHBand="0" w:firstRowFirstColumn="0" w:firstRowLastColumn="0" w:lastRowFirstColumn="0" w:lastRowLastColumn="0"/>
             </w:pPr>
-            <w:proofErr w:type="spellStart"/>
             <w:r>
-              <w:t>Datotypová</w:t>
-            </w:r>
-            <w:proofErr w:type="spellEnd"/>
-            <w:r>
-              <w:t xml:space="preserve"> vlastnost</w:t>
+              <w:t>Datotypová vlastnost</w:t>
             </w:r>
           </w:p>
         </w:tc>
@@ -8114,7 +8003,7 @@
     <w:p/>
     <w:p>
       <w:pPr>
-        <w:pStyle w:val="Nadpis2"/>
+        <w:pStyle w:val="Heading2"/>
         <w:numPr>
           <w:ilvl w:val="0"/>
           <w:numId w:val="10"/>
@@ -8135,39 +8024,17 @@
         <w:rPr>
           <w:color w:val="000000" w:themeColor="text1"/>
         </w:rPr>
-        <w:t>struktura ontologie (</w:t>
-      </w:r>
-      <w:proofErr w:type="spellStart"/>
-      <w:r>
-        <w:rPr>
-          <w:color w:val="000000" w:themeColor="text1"/>
-        </w:rPr>
-        <w:t>asserted</w:t>
-      </w:r>
-      <w:proofErr w:type="spellEnd"/>
-      <w:r>
-        <w:rPr>
-          <w:color w:val="000000" w:themeColor="text1"/>
-        </w:rPr>
-        <w:t xml:space="preserve"> hierarchy)</w:t>
-      </w:r>
-    </w:p>
-    <w:p>
-      <w:r>
-        <w:t xml:space="preserve">Zde vložte obrázek zachycující vloženou strukturu ontologie. Využijte vhodný vizualizační nástroj prostředí </w:t>
-      </w:r>
-      <w:proofErr w:type="spellStart"/>
-      <w:r>
-        <w:t>Protégé</w:t>
-      </w:r>
-      <w:proofErr w:type="spellEnd"/>
-      <w:r>
-        <w:t>.</w:t>
+        <w:t>struktura ontologie (asserted hierarchy)</w:t>
+      </w:r>
+    </w:p>
+    <w:p>
+      <w:r>
+        <w:t>Zde vložte obrázek zachycující vloženou strukturu ontologie. Využijte vhodný vizualizační nástroj prostředí Protégé.</w:t>
       </w:r>
     </w:p>
     <w:tbl>
       <w:tblPr>
-        <w:tblStyle w:val="Mkatabulky"/>
+        <w:tblStyle w:val="TableGrid"/>
         <w:tblW w:w="0" w:type="auto"/>
         <w:tblInd w:w="392" w:type="dxa"/>
         <w:tblLook w:val="04A0" w:firstRow="1" w:lastRow="0" w:firstColumn="1" w:lastColumn="0" w:noHBand="0" w:noVBand="1"/>
@@ -8232,7 +8099,7 @@
     <w:p/>
     <w:p>
       <w:pPr>
-        <w:pStyle w:val="Nadpis2"/>
+        <w:pStyle w:val="Heading2"/>
         <w:numPr>
           <w:ilvl w:val="0"/>
           <w:numId w:val="10"/>
@@ -8255,14 +8122,12 @@
         </w:rPr>
         <w:t xml:space="preserve"> struktura ontologie (</w:t>
       </w:r>
-      <w:proofErr w:type="spellStart"/>
       <w:r>
         <w:rPr>
           <w:color w:val="000000" w:themeColor="text1"/>
         </w:rPr>
         <w:t>inferred</w:t>
       </w:r>
-      <w:proofErr w:type="spellEnd"/>
       <w:r>
         <w:rPr>
           <w:color w:val="000000" w:themeColor="text1"/>
@@ -8281,20 +8146,12 @@
         <w:t>. Využijte vhodný vizuali</w:t>
       </w:r>
       <w:r>
-        <w:t xml:space="preserve">zační nástroj prostředí </w:t>
-      </w:r>
-      <w:proofErr w:type="spellStart"/>
-      <w:r>
-        <w:t>Protégé</w:t>
-      </w:r>
-      <w:proofErr w:type="spellEnd"/>
-      <w:r>
-        <w:t>.</w:t>
+        <w:t>zační nástroj prostředí Protégé.</w:t>
       </w:r>
     </w:p>
     <w:tbl>
       <w:tblPr>
-        <w:tblStyle w:val="Mkatabulky"/>
+        <w:tblStyle w:val="TableGrid"/>
         <w:tblW w:w="0" w:type="auto"/>
         <w:tblInd w:w="392" w:type="dxa"/>
         <w:tblLook w:val="04A0" w:firstRow="1" w:lastRow="0" w:firstColumn="1" w:lastColumn="0" w:noHBand="0" w:noVBand="1"/>
@@ -8362,7 +8219,7 @@
     </w:tbl>
     <w:p/>
     <w:sectPr>
-      <w:footerReference w:type="default" r:id="rId8"/>
+      <w:footerReference w:type="default" r:id="rId11"/>
       <w:pgSz w:w="11906" w:h="16838"/>
       <w:pgMar w:top="720" w:right="720" w:bottom="720" w:left="720" w:header="708" w:footer="708" w:gutter="0"/>
       <w:cols w:space="708"/>
@@ -8373,7 +8230,7 @@
 </file>
 
 <file path=word/endnotes.xml><?xml version="1.0" encoding="utf-8"?>
-<w:endnotes xmlns:wpc="http://schemas.microsoft.com/office/word/2010/wordprocessingCanvas" xmlns:cx="http://schemas.microsoft.com/office/drawing/2014/chartex" xmlns:cx1="http://schemas.microsoft.com/office/drawing/2015/9/8/chartex" xmlns:cx2="http://schemas.microsoft.com/office/drawing/2015/10/21/chartex" xmlns:cx3="http://schemas.microsoft.com/office/drawing/2016/5/9/chartex" xmlns:cx4="http://schemas.microsoft.com/office/drawing/2016/5/10/chartex" xmlns:cx5="http://schemas.microsoft.com/office/drawing/2016/5/11/chartex" xmlns:cx6="http://schemas.microsoft.com/office/drawing/2016/5/12/chartex" xmlns:cx7="http://schemas.microsoft.com/office/drawing/2016/5/13/chartex" xmlns:cx8="http://schemas.microsoft.com/office/drawing/2016/5/14/chartex" xmlns:mc="http://schemas.openxmlformats.org/markup-compatibility/2006" xmlns:aink="http://schemas.microsoft.com/office/drawing/2016/ink" xmlns:am3d="http://schemas.microsoft.com/office/drawing/2017/model3d" xmlns:o="urn:schemas-microsoft-com:office:office" xmlns:r="http://schemas.openxmlformats.org/officeDocument/2006/relationships" xmlns:m="http://schemas.openxmlformats.org/officeDocument/2006/math" xmlns:v="urn:schemas-microsoft-com:vml" xmlns:wp14="http://schemas.microsoft.com/office/word/2010/wordprocessingDrawing" xmlns:wp="http://schemas.openxmlformats.org/drawingml/2006/wordprocessingDrawing" xmlns:w10="urn:schemas-microsoft-com:office:word" xmlns:w="http://schemas.openxmlformats.org/wordprocessingml/2006/main" xmlns:w14="http://schemas.microsoft.com/office/word/2010/wordml" xmlns:w15="http://schemas.microsoft.com/office/word/2012/wordml" xmlns:w16cid="http://schemas.microsoft.com/office/word/2016/wordml/cid" xmlns:w16se="http://schemas.microsoft.com/office/word/2015/wordml/symex" xmlns:wpg="http://schemas.microsoft.com/office/word/2010/wordprocessingGroup" xmlns:wpi="http://schemas.microsoft.com/office/word/2010/wordprocessingInk" xmlns:wne="http://schemas.microsoft.com/office/word/2006/wordml" xmlns:wps="http://schemas.microsoft.com/office/word/2010/wordprocessingShape" mc:Ignorable="w14 w15 w16se w16cid wp14">
+<w:endnotes xmlns:wpc="http://schemas.microsoft.com/office/word/2010/wordprocessingCanvas" xmlns:cx="http://schemas.microsoft.com/office/drawing/2014/chartex" xmlns:cx1="http://schemas.microsoft.com/office/drawing/2015/9/8/chartex" xmlns:cx2="http://schemas.microsoft.com/office/drawing/2015/10/21/chartex" xmlns:cx3="http://schemas.microsoft.com/office/drawing/2016/5/9/chartex" xmlns:cx4="http://schemas.microsoft.com/office/drawing/2016/5/10/chartex" xmlns:cx5="http://schemas.microsoft.com/office/drawing/2016/5/11/chartex" xmlns:cx6="http://schemas.microsoft.com/office/drawing/2016/5/12/chartex" xmlns:cx7="http://schemas.microsoft.com/office/drawing/2016/5/13/chartex" xmlns:cx8="http://schemas.microsoft.com/office/drawing/2016/5/14/chartex" xmlns:mc="http://schemas.openxmlformats.org/markup-compatibility/2006" xmlns:aink="http://schemas.microsoft.com/office/drawing/2016/ink" xmlns:am3d="http://schemas.microsoft.com/office/drawing/2017/model3d" xmlns:o="urn:schemas-microsoft-com:office:office" xmlns:oel="http://schemas.microsoft.com/office/2019/extlst" xmlns:r="http://schemas.openxmlformats.org/officeDocument/2006/relationships" xmlns:m="http://schemas.openxmlformats.org/officeDocument/2006/math" xmlns:v="urn:schemas-microsoft-com:vml" xmlns:wp14="http://schemas.microsoft.com/office/word/2010/wordprocessingDrawing" xmlns:wp="http://schemas.openxmlformats.org/drawingml/2006/wordprocessingDrawing" xmlns:w10="urn:schemas-microsoft-com:office:word" xmlns:w="http://schemas.openxmlformats.org/wordprocessingml/2006/main" xmlns:w14="http://schemas.microsoft.com/office/word/2010/wordml" xmlns:w15="http://schemas.microsoft.com/office/word/2012/wordml" xmlns:w16cex="http://schemas.microsoft.com/office/word/2018/wordml/cex" xmlns:w16cid="http://schemas.microsoft.com/office/word/2016/wordml/cid" xmlns:w16="http://schemas.microsoft.com/office/word/2018/wordml" xmlns:w16sdtdh="http://schemas.microsoft.com/office/word/2020/wordml/sdtdatahash" xmlns:w16se="http://schemas.microsoft.com/office/word/2015/wordml/symex" xmlns:wpg="http://schemas.microsoft.com/office/word/2010/wordprocessingGroup" xmlns:wpi="http://schemas.microsoft.com/office/word/2010/wordprocessingInk" xmlns:wne="http://schemas.microsoft.com/office/word/2006/wordml" xmlns:wps="http://schemas.microsoft.com/office/word/2010/wordprocessingShape" mc:Ignorable="w14 w15 w16se w16cid w16 w16cex w16sdtdh wp14">
   <w:endnote w:type="separator" w:id="-1">
     <w:p>
       <w:pPr>
@@ -8398,7 +8255,7 @@
 </file>
 
 <file path=word/footer1.xml><?xml version="1.0" encoding="utf-8"?>
-<w:ftr xmlns:wpc="http://schemas.microsoft.com/office/word/2010/wordprocessingCanvas" xmlns:cx="http://schemas.microsoft.com/office/drawing/2014/chartex" xmlns:cx1="http://schemas.microsoft.com/office/drawing/2015/9/8/chartex" xmlns:cx2="http://schemas.microsoft.com/office/drawing/2015/10/21/chartex" xmlns:cx3="http://schemas.microsoft.com/office/drawing/2016/5/9/chartex" xmlns:cx4="http://schemas.microsoft.com/office/drawing/2016/5/10/chartex" xmlns:cx5="http://schemas.microsoft.com/office/drawing/2016/5/11/chartex" xmlns:cx6="http://schemas.microsoft.com/office/drawing/2016/5/12/chartex" xmlns:cx7="http://schemas.microsoft.com/office/drawing/2016/5/13/chartex" xmlns:cx8="http://schemas.microsoft.com/office/drawing/2016/5/14/chartex" xmlns:mc="http://schemas.openxmlformats.org/markup-compatibility/2006" xmlns:aink="http://schemas.microsoft.com/office/drawing/2016/ink" xmlns:am3d="http://schemas.microsoft.com/office/drawing/2017/model3d" xmlns:o="urn:schemas-microsoft-com:office:office" xmlns:r="http://schemas.openxmlformats.org/officeDocument/2006/relationships" xmlns:m="http://schemas.openxmlformats.org/officeDocument/2006/math" xmlns:v="urn:schemas-microsoft-com:vml" xmlns:wp14="http://schemas.microsoft.com/office/word/2010/wordprocessingDrawing" xmlns:wp="http://schemas.openxmlformats.org/drawingml/2006/wordprocessingDrawing" xmlns:w10="urn:schemas-microsoft-com:office:word" xmlns:w="http://schemas.openxmlformats.org/wordprocessingml/2006/main" xmlns:w14="http://schemas.microsoft.com/office/word/2010/wordml" xmlns:w15="http://schemas.microsoft.com/office/word/2012/wordml" xmlns:w16cid="http://schemas.microsoft.com/office/word/2016/wordml/cid" xmlns:w16se="http://schemas.microsoft.com/office/word/2015/wordml/symex" xmlns:wpg="http://schemas.microsoft.com/office/word/2010/wordprocessingGroup" xmlns:wpi="http://schemas.microsoft.com/office/word/2010/wordprocessingInk" xmlns:wne="http://schemas.microsoft.com/office/word/2006/wordml" xmlns:wps="http://schemas.microsoft.com/office/word/2010/wordprocessingShape" mc:Ignorable="w14 w15 w16se w16cid wp14">
+<w:ftr xmlns:wpc="http://schemas.microsoft.com/office/word/2010/wordprocessingCanvas" xmlns:cx="http://schemas.microsoft.com/office/drawing/2014/chartex" xmlns:cx1="http://schemas.microsoft.com/office/drawing/2015/9/8/chartex" xmlns:cx2="http://schemas.microsoft.com/office/drawing/2015/10/21/chartex" xmlns:cx3="http://schemas.microsoft.com/office/drawing/2016/5/9/chartex" xmlns:cx4="http://schemas.microsoft.com/office/drawing/2016/5/10/chartex" xmlns:cx5="http://schemas.microsoft.com/office/drawing/2016/5/11/chartex" xmlns:cx6="http://schemas.microsoft.com/office/drawing/2016/5/12/chartex" xmlns:cx7="http://schemas.microsoft.com/office/drawing/2016/5/13/chartex" xmlns:cx8="http://schemas.microsoft.com/office/drawing/2016/5/14/chartex" xmlns:mc="http://schemas.openxmlformats.org/markup-compatibility/2006" xmlns:aink="http://schemas.microsoft.com/office/drawing/2016/ink" xmlns:am3d="http://schemas.microsoft.com/office/drawing/2017/model3d" xmlns:o="urn:schemas-microsoft-com:office:office" xmlns:oel="http://schemas.microsoft.com/office/2019/extlst" xmlns:r="http://schemas.openxmlformats.org/officeDocument/2006/relationships" xmlns:m="http://schemas.openxmlformats.org/officeDocument/2006/math" xmlns:v="urn:schemas-microsoft-com:vml" xmlns:wp14="http://schemas.microsoft.com/office/word/2010/wordprocessingDrawing" xmlns:wp="http://schemas.openxmlformats.org/drawingml/2006/wordprocessingDrawing" xmlns:w10="urn:schemas-microsoft-com:office:word" xmlns:w="http://schemas.openxmlformats.org/wordprocessingml/2006/main" xmlns:w14="http://schemas.microsoft.com/office/word/2010/wordml" xmlns:w15="http://schemas.microsoft.com/office/word/2012/wordml" xmlns:w16cex="http://schemas.microsoft.com/office/word/2018/wordml/cex" xmlns:w16cid="http://schemas.microsoft.com/office/word/2016/wordml/cid" xmlns:w16="http://schemas.microsoft.com/office/word/2018/wordml" xmlns:w16sdtdh="http://schemas.microsoft.com/office/word/2020/wordml/sdtdatahash" xmlns:w16se="http://schemas.microsoft.com/office/word/2015/wordml/symex" xmlns:wpg="http://schemas.microsoft.com/office/word/2010/wordprocessingGroup" xmlns:wpi="http://schemas.microsoft.com/office/word/2010/wordprocessingInk" xmlns:wne="http://schemas.microsoft.com/office/word/2006/wordml" xmlns:wps="http://schemas.microsoft.com/office/word/2010/wordprocessingShape" mc:Ignorable="w14 w15 w16se w16cid w16 w16cex w16sdtdh wp14">
   <w:sdt>
     <w:sdtPr>
       <w:id w:val="60463391"/>
@@ -8416,7 +8273,7 @@
     <w:sdtContent>
       <w:p>
         <w:pPr>
-          <w:pStyle w:val="Zpat"/>
+          <w:pStyle w:val="Footer"/>
           <w:pBdr>
             <w:top w:val="single" w:sz="4" w:space="1" w:color="D9D9D9" w:themeColor="background1" w:themeShade="D9"/>
           </w:pBdr>
@@ -8458,14 +8315,14 @@
   </w:sdt>
   <w:p>
     <w:pPr>
-      <w:pStyle w:val="Zpat"/>
+      <w:pStyle w:val="Footer"/>
     </w:pPr>
   </w:p>
 </w:ftr>
 </file>
 
 <file path=word/footnotes.xml><?xml version="1.0" encoding="utf-8"?>
-<w:footnotes xmlns:wpc="http://schemas.microsoft.com/office/word/2010/wordprocessingCanvas" xmlns:cx="http://schemas.microsoft.com/office/drawing/2014/chartex" xmlns:cx1="http://schemas.microsoft.com/office/drawing/2015/9/8/chartex" xmlns:cx2="http://schemas.microsoft.com/office/drawing/2015/10/21/chartex" xmlns:cx3="http://schemas.microsoft.com/office/drawing/2016/5/9/chartex" xmlns:cx4="http://schemas.microsoft.com/office/drawing/2016/5/10/chartex" xmlns:cx5="http://schemas.microsoft.com/office/drawing/2016/5/11/chartex" xmlns:cx6="http://schemas.microsoft.com/office/drawing/2016/5/12/chartex" xmlns:cx7="http://schemas.microsoft.com/office/drawing/2016/5/13/chartex" xmlns:cx8="http://schemas.microsoft.com/office/drawing/2016/5/14/chartex" xmlns:mc="http://schemas.openxmlformats.org/markup-compatibility/2006" xmlns:aink="http://schemas.microsoft.com/office/drawing/2016/ink" xmlns:am3d="http://schemas.microsoft.com/office/drawing/2017/model3d" xmlns:o="urn:schemas-microsoft-com:office:office" xmlns:r="http://schemas.openxmlformats.org/officeDocument/2006/relationships" xmlns:m="http://schemas.openxmlformats.org/officeDocument/2006/math" xmlns:v="urn:schemas-microsoft-com:vml" xmlns:wp14="http://schemas.microsoft.com/office/word/2010/wordprocessingDrawing" xmlns:wp="http://schemas.openxmlformats.org/drawingml/2006/wordprocessingDrawing" xmlns:w10="urn:schemas-microsoft-com:office:word" xmlns:w="http://schemas.openxmlformats.org/wordprocessingml/2006/main" xmlns:w14="http://schemas.microsoft.com/office/word/2010/wordml" xmlns:w15="http://schemas.microsoft.com/office/word/2012/wordml" xmlns:w16cid="http://schemas.microsoft.com/office/word/2016/wordml/cid" xmlns:w16se="http://schemas.microsoft.com/office/word/2015/wordml/symex" xmlns:wpg="http://schemas.microsoft.com/office/word/2010/wordprocessingGroup" xmlns:wpi="http://schemas.microsoft.com/office/word/2010/wordprocessingInk" xmlns:wne="http://schemas.microsoft.com/office/word/2006/wordml" xmlns:wps="http://schemas.microsoft.com/office/word/2010/wordprocessingShape" mc:Ignorable="w14 w15 w16se w16cid wp14">
+<w:footnotes xmlns:wpc="http://schemas.microsoft.com/office/word/2010/wordprocessingCanvas" xmlns:cx="http://schemas.microsoft.com/office/drawing/2014/chartex" xmlns:cx1="http://schemas.microsoft.com/office/drawing/2015/9/8/chartex" xmlns:cx2="http://schemas.microsoft.com/office/drawing/2015/10/21/chartex" xmlns:cx3="http://schemas.microsoft.com/office/drawing/2016/5/9/chartex" xmlns:cx4="http://schemas.microsoft.com/office/drawing/2016/5/10/chartex" xmlns:cx5="http://schemas.microsoft.com/office/drawing/2016/5/11/chartex" xmlns:cx6="http://schemas.microsoft.com/office/drawing/2016/5/12/chartex" xmlns:cx7="http://schemas.microsoft.com/office/drawing/2016/5/13/chartex" xmlns:cx8="http://schemas.microsoft.com/office/drawing/2016/5/14/chartex" xmlns:mc="http://schemas.openxmlformats.org/markup-compatibility/2006" xmlns:aink="http://schemas.microsoft.com/office/drawing/2016/ink" xmlns:am3d="http://schemas.microsoft.com/office/drawing/2017/model3d" xmlns:o="urn:schemas-microsoft-com:office:office" xmlns:oel="http://schemas.microsoft.com/office/2019/extlst" xmlns:r="http://schemas.openxmlformats.org/officeDocument/2006/relationships" xmlns:m="http://schemas.openxmlformats.org/officeDocument/2006/math" xmlns:v="urn:schemas-microsoft-com:vml" xmlns:wp14="http://schemas.microsoft.com/office/word/2010/wordprocessingDrawing" xmlns:wp="http://schemas.openxmlformats.org/drawingml/2006/wordprocessingDrawing" xmlns:w10="urn:schemas-microsoft-com:office:word" xmlns:w="http://schemas.openxmlformats.org/wordprocessingml/2006/main" xmlns:w14="http://schemas.microsoft.com/office/word/2010/wordml" xmlns:w15="http://schemas.microsoft.com/office/word/2012/wordml" xmlns:w16cex="http://schemas.microsoft.com/office/word/2018/wordml/cex" xmlns:w16cid="http://schemas.microsoft.com/office/word/2016/wordml/cid" xmlns:w16="http://schemas.microsoft.com/office/word/2018/wordml" xmlns:w16sdtdh="http://schemas.microsoft.com/office/word/2020/wordml/sdtdatahash" xmlns:w16se="http://schemas.microsoft.com/office/word/2015/wordml/symex" xmlns:wpg="http://schemas.microsoft.com/office/word/2010/wordprocessingGroup" xmlns:wpi="http://schemas.microsoft.com/office/word/2010/wordprocessingInk" xmlns:wne="http://schemas.microsoft.com/office/word/2006/wordml" xmlns:wps="http://schemas.microsoft.com/office/word/2010/wordprocessingShape" mc:Ignorable="w14 w15 w16se w16cid w16 w16cex w16sdtdh wp14">
   <w:footnote w:type="separator" w:id="-1">
     <w:p>
       <w:pPr>
@@ -8489,11 +8346,11 @@
   <w:footnote w:id="1">
     <w:p>
       <w:pPr>
-        <w:pStyle w:val="Textpoznpodarou"/>
-      </w:pPr>
-      <w:r>
-        <w:rPr>
-          <w:rStyle w:val="Znakapoznpodarou"/>
+        <w:pStyle w:val="FootnoteText"/>
+      </w:pPr>
+      <w:r>
+        <w:rPr>
+          <w:rStyle w:val="FootnoteReference"/>
         </w:rPr>
         <w:footnoteRef/>
       </w:r>
@@ -8508,24 +8365,16 @@
   <w:footnote w:id="2">
     <w:p>
       <w:pPr>
-        <w:pStyle w:val="Textpoznpodarou"/>
-      </w:pPr>
-      <w:r>
-        <w:rPr>
-          <w:rStyle w:val="Znakapoznpodarou"/>
+        <w:pStyle w:val="FootnoteText"/>
+      </w:pPr>
+      <w:r>
+        <w:rPr>
+          <w:rStyle w:val="FootnoteReference"/>
         </w:rPr>
         <w:footnoteRef/>
       </w:r>
       <w:r>
-        <w:t xml:space="preserve"> Testovací třída ověřuje, zda klasifikátor </w:t>
-      </w:r>
-      <w:proofErr w:type="spellStart"/>
-      <w:r>
-        <w:t>Pellet</w:t>
-      </w:r>
-      <w:proofErr w:type="spellEnd"/>
-      <w:r>
-        <w:t xml:space="preserve"> správně vyhodnotil danou třídu jako konzistentní nebo nekonzistentní. Čili, </w:t>
+        <w:t xml:space="preserve"> Testovací třída ověřuje, zda klasifikátor Pellet správně vyhodnotil danou třídu jako konzistentní nebo nekonzistentní. Čili, </w:t>
       </w:r>
       <w:r>
         <w:t xml:space="preserve">můžete vytvořit testovací třídu, která bude </w:t>
@@ -8537,15 +8386,7 @@
         <w:t>a</w:t>
       </w:r>
       <w:r>
-        <w:t xml:space="preserve"> </w:t>
-      </w:r>
-      <w:proofErr w:type="spellStart"/>
-      <w:r>
-        <w:t>Pellet</w:t>
-      </w:r>
-      <w:proofErr w:type="spellEnd"/>
-      <w:r>
-        <w:t xml:space="preserve"> ji </w:t>
+        <w:t xml:space="preserve"> Pellet ji </w:t>
       </w:r>
       <w:r>
         <w:t>vyhodnotí jako nekonzistentní</w:t>
@@ -8563,15 +8404,7 @@
         <w:t xml:space="preserve"> a</w:t>
       </w:r>
       <w:r>
-        <w:t xml:space="preserve"> </w:t>
-      </w:r>
-      <w:proofErr w:type="spellStart"/>
-      <w:r>
-        <w:t>Pellet</w:t>
-      </w:r>
-      <w:proofErr w:type="spellEnd"/>
-      <w:r>
-        <w:t xml:space="preserve"> ji vyhodnotí jako konzistentní. Pouze v tomto bodě projektu může bý</w:t>
+        <w:t xml:space="preserve"> Pellet ji vyhodnotí jako konzistentní. Pouze v tomto bodě projektu může bý</w:t>
       </w:r>
       <w:r>
         <w:t>t Vaše ontologie nekonzistentní z pohledu oněch nekonzistentních tříd.</w:t>
@@ -8581,11 +8414,11 @@
   <w:footnote w:id="3">
     <w:p>
       <w:pPr>
-        <w:pStyle w:val="Textpoznpodarou"/>
-      </w:pPr>
-      <w:r>
-        <w:rPr>
-          <w:rStyle w:val="Znakapoznpodarou"/>
+        <w:pStyle w:val="FootnoteText"/>
+      </w:pPr>
+      <w:r>
+        <w:rPr>
+          <w:rStyle w:val="FootnoteReference"/>
         </w:rPr>
         <w:footnoteRef/>
       </w:r>
@@ -8601,7 +8434,7 @@
       <w:hyperlink r:id="rId1" w:history="1">
         <w:r>
           <w:rPr>
-            <w:rStyle w:val="Hypertextovodkaz"/>
+            <w:rStyle w:val="Hyperlink"/>
           </w:rPr>
           <w:t>https://www.mendeley.com/guides/harvard-citation-guide</w:t>
         </w:r>
@@ -8612,7 +8445,7 @@
       <w:hyperlink r:id="rId2" w:history="1">
         <w:r>
           <w:rPr>
-            <w:rStyle w:val="Hypertextovodkaz"/>
+            <w:rStyle w:val="Hyperlink"/>
           </w:rPr>
           <w:t>https://citace.zcu.cz/priklady-harvardsky-system-jmeno-datum.html</w:t>
         </w:r>
@@ -8626,7 +8459,7 @@
 </file>
 
 <file path=word/numbering.xml><?xml version="1.0" encoding="utf-8"?>
-<w:numbering xmlns:wpc="http://schemas.microsoft.com/office/word/2010/wordprocessingCanvas" xmlns:cx="http://schemas.microsoft.com/office/drawing/2014/chartex" xmlns:cx1="http://schemas.microsoft.com/office/drawing/2015/9/8/chartex" xmlns:cx2="http://schemas.microsoft.com/office/drawing/2015/10/21/chartex" xmlns:cx3="http://schemas.microsoft.com/office/drawing/2016/5/9/chartex" xmlns:cx4="http://schemas.microsoft.com/office/drawing/2016/5/10/chartex" xmlns:cx5="http://schemas.microsoft.com/office/drawing/2016/5/11/chartex" xmlns:cx6="http://schemas.microsoft.com/office/drawing/2016/5/12/chartex" xmlns:cx7="http://schemas.microsoft.com/office/drawing/2016/5/13/chartex" xmlns:cx8="http://schemas.microsoft.com/office/drawing/2016/5/14/chartex" xmlns:mc="http://schemas.openxmlformats.org/markup-compatibility/2006" xmlns:aink="http://schemas.microsoft.com/office/drawing/2016/ink" xmlns:am3d="http://schemas.microsoft.com/office/drawing/2017/model3d" xmlns:o="urn:schemas-microsoft-com:office:office" xmlns:r="http://schemas.openxmlformats.org/officeDocument/2006/relationships" xmlns:m="http://schemas.openxmlformats.org/officeDocument/2006/math" xmlns:v="urn:schemas-microsoft-com:vml" xmlns:wp14="http://schemas.microsoft.com/office/word/2010/wordprocessingDrawing" xmlns:wp="http://schemas.openxmlformats.org/drawingml/2006/wordprocessingDrawing" xmlns:w10="urn:schemas-microsoft-com:office:word" xmlns:w="http://schemas.openxmlformats.org/wordprocessingml/2006/main" xmlns:w14="http://schemas.microsoft.com/office/word/2010/wordml" xmlns:w15="http://schemas.microsoft.com/office/word/2012/wordml" xmlns:w16cid="http://schemas.microsoft.com/office/word/2016/wordml/cid" xmlns:w16se="http://schemas.microsoft.com/office/word/2015/wordml/symex" xmlns:wpg="http://schemas.microsoft.com/office/word/2010/wordprocessingGroup" xmlns:wpi="http://schemas.microsoft.com/office/word/2010/wordprocessingInk" xmlns:wne="http://schemas.microsoft.com/office/word/2006/wordml" xmlns:wps="http://schemas.microsoft.com/office/word/2010/wordprocessingShape" mc:Ignorable="w14 w15 w16se w16cid wp14">
+<w:numbering xmlns:wpc="http://schemas.microsoft.com/office/word/2010/wordprocessingCanvas" xmlns:cx="http://schemas.microsoft.com/office/drawing/2014/chartex" xmlns:cx1="http://schemas.microsoft.com/office/drawing/2015/9/8/chartex" xmlns:cx2="http://schemas.microsoft.com/office/drawing/2015/10/21/chartex" xmlns:cx3="http://schemas.microsoft.com/office/drawing/2016/5/9/chartex" xmlns:cx4="http://schemas.microsoft.com/office/drawing/2016/5/10/chartex" xmlns:cx5="http://schemas.microsoft.com/office/drawing/2016/5/11/chartex" xmlns:cx6="http://schemas.microsoft.com/office/drawing/2016/5/12/chartex" xmlns:cx7="http://schemas.microsoft.com/office/drawing/2016/5/13/chartex" xmlns:cx8="http://schemas.microsoft.com/office/drawing/2016/5/14/chartex" xmlns:mc="http://schemas.openxmlformats.org/markup-compatibility/2006" xmlns:aink="http://schemas.microsoft.com/office/drawing/2016/ink" xmlns:am3d="http://schemas.microsoft.com/office/drawing/2017/model3d" xmlns:o="urn:schemas-microsoft-com:office:office" xmlns:oel="http://schemas.microsoft.com/office/2019/extlst" xmlns:r="http://schemas.openxmlformats.org/officeDocument/2006/relationships" xmlns:m="http://schemas.openxmlformats.org/officeDocument/2006/math" xmlns:v="urn:schemas-microsoft-com:vml" xmlns:wp14="http://schemas.microsoft.com/office/word/2010/wordprocessingDrawing" xmlns:wp="http://schemas.openxmlformats.org/drawingml/2006/wordprocessingDrawing" xmlns:w10="urn:schemas-microsoft-com:office:word" xmlns:w="http://schemas.openxmlformats.org/wordprocessingml/2006/main" xmlns:w14="http://schemas.microsoft.com/office/word/2010/wordml" xmlns:w15="http://schemas.microsoft.com/office/word/2012/wordml" xmlns:w16cex="http://schemas.microsoft.com/office/word/2018/wordml/cex" xmlns:w16cid="http://schemas.microsoft.com/office/word/2016/wordml/cid" xmlns:w16="http://schemas.microsoft.com/office/word/2018/wordml" xmlns:w16sdtdh="http://schemas.microsoft.com/office/word/2020/wordml/sdtdatahash" xmlns:w16se="http://schemas.microsoft.com/office/word/2015/wordml/symex" xmlns:wpg="http://schemas.microsoft.com/office/word/2010/wordprocessingGroup" xmlns:wpi="http://schemas.microsoft.com/office/word/2010/wordprocessingInk" xmlns:wne="http://schemas.microsoft.com/office/word/2006/wordml" xmlns:wps="http://schemas.microsoft.com/office/word/2010/wordprocessingShape" mc:Ignorable="w14 w15 w16se w16cid w16 w16cex w16sdtdh wp14">
   <w:abstractNum w:abstractNumId="0" w15:restartNumberingAfterBreak="0">
     <w:nsid w:val="06ED750D"/>
     <w:multiLevelType w:val="hybridMultilevel"/>
@@ -10108,53 +9941,53 @@
       </w:pPr>
     </w:lvl>
   </w:abstractNum>
-  <w:num w:numId="1">
+  <w:num w:numId="1" w16cid:durableId="142507896">
     <w:abstractNumId w:val="11"/>
   </w:num>
-  <w:num w:numId="2">
+  <w:num w:numId="2" w16cid:durableId="1007710370">
     <w:abstractNumId w:val="10"/>
   </w:num>
-  <w:num w:numId="3">
+  <w:num w:numId="3" w16cid:durableId="541750427">
     <w:abstractNumId w:val="4"/>
   </w:num>
-  <w:num w:numId="4">
+  <w:num w:numId="4" w16cid:durableId="272978292">
     <w:abstractNumId w:val="6"/>
   </w:num>
-  <w:num w:numId="5">
+  <w:num w:numId="5" w16cid:durableId="1050038611">
     <w:abstractNumId w:val="7"/>
   </w:num>
-  <w:num w:numId="6">
+  <w:num w:numId="6" w16cid:durableId="46222537">
     <w:abstractNumId w:val="5"/>
   </w:num>
-  <w:num w:numId="7">
+  <w:num w:numId="7" w16cid:durableId="1062870016">
     <w:abstractNumId w:val="8"/>
   </w:num>
-  <w:num w:numId="8">
+  <w:num w:numId="8" w16cid:durableId="670303694">
     <w:abstractNumId w:val="9"/>
   </w:num>
-  <w:num w:numId="9">
+  <w:num w:numId="9" w16cid:durableId="111704107">
     <w:abstractNumId w:val="13"/>
   </w:num>
-  <w:num w:numId="10">
+  <w:num w:numId="10" w16cid:durableId="427429423">
     <w:abstractNumId w:val="3"/>
   </w:num>
-  <w:num w:numId="11">
+  <w:num w:numId="11" w16cid:durableId="1611627711">
     <w:abstractNumId w:val="12"/>
   </w:num>
-  <w:num w:numId="12">
+  <w:num w:numId="12" w16cid:durableId="1274362146">
     <w:abstractNumId w:val="1"/>
   </w:num>
-  <w:num w:numId="13">
+  <w:num w:numId="13" w16cid:durableId="1444226987">
     <w:abstractNumId w:val="0"/>
   </w:num>
-  <w:num w:numId="14">
+  <w:num w:numId="14" w16cid:durableId="115610659">
     <w:abstractNumId w:val="2"/>
   </w:num>
 </w:numbering>
 </file>
 
 <file path=word/styles.xml><?xml version="1.0" encoding="utf-8"?>
-<w:styles xmlns:mc="http://schemas.openxmlformats.org/markup-compatibility/2006" xmlns:r="http://schemas.openxmlformats.org/officeDocument/2006/relationships" xmlns:w="http://schemas.openxmlformats.org/wordprocessingml/2006/main" xmlns:w14="http://schemas.microsoft.com/office/word/2010/wordml" xmlns:w15="http://schemas.microsoft.com/office/word/2012/wordml" xmlns:w16cid="http://schemas.microsoft.com/office/word/2016/wordml/cid" xmlns:w16se="http://schemas.microsoft.com/office/word/2015/wordml/symex" mc:Ignorable="w14 w15 w16se w16cid">
+<w:styles xmlns:mc="http://schemas.openxmlformats.org/markup-compatibility/2006" xmlns:r="http://schemas.openxmlformats.org/officeDocument/2006/relationships" xmlns:w="http://schemas.openxmlformats.org/wordprocessingml/2006/main" xmlns:w14="http://schemas.microsoft.com/office/word/2010/wordml" xmlns:w15="http://schemas.microsoft.com/office/word/2012/wordml" xmlns:w16cex="http://schemas.microsoft.com/office/word/2018/wordml/cex" xmlns:w16cid="http://schemas.microsoft.com/office/word/2016/wordml/cid" xmlns:w16="http://schemas.microsoft.com/office/word/2018/wordml" xmlns:w16sdtdh="http://schemas.microsoft.com/office/word/2020/wordml/sdtdatahash" xmlns:w16se="http://schemas.microsoft.com/office/word/2015/wordml/symex" mc:Ignorable="w14 w15 w16se w16cid w16 w16cex w16sdtdh">
   <w:docDefaults>
     <w:rPrDefault>
       <w:rPr>
@@ -10170,7 +10003,7 @@
       </w:pPr>
     </w:pPrDefault>
   </w:docDefaults>
-  <w:latentStyles w:defLockedState="0" w:defUIPriority="99" w:defSemiHidden="0" w:defUnhideWhenUsed="0" w:defQFormat="0" w:count="375">
+  <w:latentStyles w:defLockedState="0" w:defUIPriority="99" w:defSemiHidden="0" w:defUnhideWhenUsed="0" w:defQFormat="0" w:count="376">
     <w:lsdException w:name="Normal" w:uiPriority="0" w:qFormat="1"/>
     <w:lsdException w:name="heading 1" w:uiPriority="9" w:qFormat="1"/>
     <w:lsdException w:name="heading 2" w:semiHidden="1" w:uiPriority="9" w:unhideWhenUsed="1" w:qFormat="1"/>
@@ -10276,7 +10109,6 @@
     <w:lsdException w:name="HTML Sample" w:semiHidden="1" w:unhideWhenUsed="1"/>
     <w:lsdException w:name="HTML Typewriter" w:semiHidden="1" w:unhideWhenUsed="1"/>
     <w:lsdException w:name="HTML Variable" w:semiHidden="1" w:unhideWhenUsed="1"/>
-    <w:lsdException w:name="Normal Table" w:semiHidden="1" w:unhideWhenUsed="1"/>
     <w:lsdException w:name="annotation subject" w:semiHidden="1" w:unhideWhenUsed="1"/>
     <w:lsdException w:name="No List" w:semiHidden="1" w:unhideWhenUsed="1"/>
     <w:lsdException w:name="Outline List 1" w:semiHidden="1" w:unhideWhenUsed="1"/>
@@ -10323,10 +10155,8 @@
     <w:lsdException w:name="Table Subtle 2" w:semiHidden="1" w:unhideWhenUsed="1"/>
     <w:lsdException w:name="Table Web 1" w:semiHidden="1" w:unhideWhenUsed="1"/>
     <w:lsdException w:name="Table Web 2" w:semiHidden="1" w:unhideWhenUsed="1"/>
-    <w:lsdException w:name="Table Web 3" w:semiHidden="1" w:unhideWhenUsed="1"/>
     <w:lsdException w:name="Balloon Text" w:semiHidden="1" w:unhideWhenUsed="1"/>
     <w:lsdException w:name="Table Grid" w:uiPriority="59"/>
-    <w:lsdException w:name="Table Theme" w:semiHidden="1" w:unhideWhenUsed="1"/>
     <w:lsdException w:name="Placeholder Text" w:semiHidden="1"/>
     <w:lsdException w:name="No Spacing" w:uiPriority="1" w:qFormat="1"/>
     <w:lsdException w:name="Light Shading" w:uiPriority="60"/>
@@ -10546,17 +10376,18 @@
     <w:lsdException w:name="Smart Hyperlink" w:semiHidden="1" w:unhideWhenUsed="1"/>
     <w:lsdException w:name="Hashtag" w:semiHidden="1" w:unhideWhenUsed="1"/>
     <w:lsdException w:name="Unresolved Mention" w:semiHidden="1" w:unhideWhenUsed="1"/>
+    <w:lsdException w:name="Smart Link" w:semiHidden="1" w:unhideWhenUsed="1"/>
   </w:latentStyles>
-  <w:style w:type="paragraph" w:default="1" w:styleId="Normln">
+  <w:style w:type="paragraph" w:default="1" w:styleId="Normal">
     <w:name w:val="Normal"/>
     <w:qFormat/>
     <w:rsid w:val="008F1A3A"/>
   </w:style>
-  <w:style w:type="paragraph" w:styleId="Nadpis1">
+  <w:style w:type="paragraph" w:styleId="Heading1">
     <w:name w:val="heading 1"/>
-    <w:basedOn w:val="Normln"/>
-    <w:next w:val="Normln"/>
-    <w:link w:val="Nadpis1Char"/>
+    <w:basedOn w:val="Normal"/>
+    <w:next w:val="Normal"/>
+    <w:link w:val="Heading1Char"/>
     <w:uiPriority w:val="9"/>
     <w:qFormat/>
     <w:rsid w:val="002B6380"/>
@@ -10575,11 +10406,11 @@
       <w:szCs w:val="28"/>
     </w:rPr>
   </w:style>
-  <w:style w:type="paragraph" w:styleId="Nadpis2">
+  <w:style w:type="paragraph" w:styleId="Heading2">
     <w:name w:val="heading 2"/>
-    <w:basedOn w:val="Normln"/>
-    <w:next w:val="Normln"/>
-    <w:link w:val="Nadpis2Char"/>
+    <w:basedOn w:val="Normal"/>
+    <w:next w:val="Normal"/>
+    <w:link w:val="Heading2Char"/>
     <w:uiPriority w:val="9"/>
     <w:unhideWhenUsed/>
     <w:qFormat/>
@@ -10599,11 +10430,11 @@
       <w:szCs w:val="26"/>
     </w:rPr>
   </w:style>
-  <w:style w:type="paragraph" w:styleId="Nadpis3">
+  <w:style w:type="paragraph" w:styleId="Heading3">
     <w:name w:val="heading 3"/>
-    <w:basedOn w:val="Normln"/>
-    <w:next w:val="Normln"/>
-    <w:link w:val="Nadpis3Char"/>
+    <w:basedOn w:val="Normal"/>
+    <w:next w:val="Normal"/>
+    <w:link w:val="Heading3Char"/>
     <w:uiPriority w:val="9"/>
     <w:unhideWhenUsed/>
     <w:qFormat/>
@@ -10621,13 +10452,13 @@
       <w:color w:val="4F81BD" w:themeColor="accent1"/>
     </w:rPr>
   </w:style>
-  <w:style w:type="character" w:default="1" w:styleId="Standardnpsmoodstavce">
+  <w:style w:type="character" w:default="1" w:styleId="DefaultParagraphFont">
     <w:name w:val="Default Paragraph Font"/>
     <w:uiPriority w:val="1"/>
     <w:semiHidden/>
     <w:unhideWhenUsed/>
   </w:style>
-  <w:style w:type="table" w:default="1" w:styleId="Normlntabulka">
+  <w:style w:type="table" w:default="1" w:styleId="TableNormal">
     <w:name w:val="Normal Table"/>
     <w:uiPriority w:val="99"/>
     <w:semiHidden/>
@@ -10642,16 +10473,16 @@
       </w:tblCellMar>
     </w:tblPr>
   </w:style>
-  <w:style w:type="numbering" w:default="1" w:styleId="Bezseznamu">
+  <w:style w:type="numbering" w:default="1" w:styleId="NoList">
     <w:name w:val="No List"/>
     <w:uiPriority w:val="99"/>
     <w:semiHidden/>
     <w:unhideWhenUsed/>
   </w:style>
-  <w:style w:type="character" w:customStyle="1" w:styleId="Nadpis1Char">
-    <w:name w:val="Nadpis 1 Char"/>
-    <w:basedOn w:val="Standardnpsmoodstavce"/>
-    <w:link w:val="Nadpis1"/>
+  <w:style w:type="character" w:customStyle="1" w:styleId="Heading1Char">
+    <w:name w:val="Heading 1 Char"/>
+    <w:basedOn w:val="DefaultParagraphFont"/>
+    <w:link w:val="Heading1"/>
     <w:uiPriority w:val="9"/>
     <w:rsid w:val="002B6380"/>
     <w:rPr>
@@ -10663,10 +10494,10 @@
       <w:szCs w:val="28"/>
     </w:rPr>
   </w:style>
-  <w:style w:type="paragraph" w:styleId="Zhlav">
+  <w:style w:type="paragraph" w:styleId="Header">
     <w:name w:val="header"/>
-    <w:basedOn w:val="Normln"/>
-    <w:link w:val="ZhlavChar"/>
+    <w:basedOn w:val="Normal"/>
+    <w:link w:val="HeaderChar"/>
     <w:uiPriority w:val="99"/>
     <w:semiHidden/>
     <w:unhideWhenUsed/>
@@ -10679,18 +10510,18 @@
       <w:spacing w:after="0" w:line="240" w:lineRule="auto"/>
     </w:pPr>
   </w:style>
-  <w:style w:type="character" w:customStyle="1" w:styleId="ZhlavChar">
-    <w:name w:val="Záhlaví Char"/>
-    <w:basedOn w:val="Standardnpsmoodstavce"/>
-    <w:link w:val="Zhlav"/>
+  <w:style w:type="character" w:customStyle="1" w:styleId="HeaderChar">
+    <w:name w:val="Header Char"/>
+    <w:basedOn w:val="DefaultParagraphFont"/>
+    <w:link w:val="Header"/>
     <w:uiPriority w:val="99"/>
     <w:semiHidden/>
     <w:rsid w:val="002B6380"/>
   </w:style>
-  <w:style w:type="paragraph" w:styleId="Zpat">
+  <w:style w:type="paragraph" w:styleId="Footer">
     <w:name w:val="footer"/>
-    <w:basedOn w:val="Normln"/>
-    <w:link w:val="ZpatChar"/>
+    <w:basedOn w:val="Normal"/>
+    <w:link w:val="FooterChar"/>
     <w:uiPriority w:val="99"/>
     <w:unhideWhenUsed/>
     <w:rsid w:val="002B6380"/>
@@ -10702,16 +10533,16 @@
       <w:spacing w:after="0" w:line="240" w:lineRule="auto"/>
     </w:pPr>
   </w:style>
-  <w:style w:type="character" w:customStyle="1" w:styleId="ZpatChar">
-    <w:name w:val="Zápatí Char"/>
-    <w:basedOn w:val="Standardnpsmoodstavce"/>
-    <w:link w:val="Zpat"/>
+  <w:style w:type="character" w:customStyle="1" w:styleId="FooterChar">
+    <w:name w:val="Footer Char"/>
+    <w:basedOn w:val="DefaultParagraphFont"/>
+    <w:link w:val="Footer"/>
     <w:uiPriority w:val="99"/>
     <w:rsid w:val="002B6380"/>
   </w:style>
-  <w:style w:type="paragraph" w:styleId="Odstavecseseznamem">
+  <w:style w:type="paragraph" w:styleId="ListParagraph">
     <w:name w:val="List Paragraph"/>
-    <w:basedOn w:val="Normln"/>
+    <w:basedOn w:val="Normal"/>
     <w:uiPriority w:val="34"/>
     <w:qFormat/>
     <w:rsid w:val="00714541"/>
@@ -10720,11 +10551,11 @@
       <w:contextualSpacing/>
     </w:pPr>
   </w:style>
-  <w:style w:type="paragraph" w:styleId="Podnadpis">
+  <w:style w:type="paragraph" w:styleId="Subtitle">
     <w:name w:val="Subtitle"/>
-    <w:basedOn w:val="Normln"/>
-    <w:next w:val="Normln"/>
-    <w:link w:val="PodnadpisChar"/>
+    <w:basedOn w:val="Normal"/>
+    <w:next w:val="Normal"/>
+    <w:link w:val="SubtitleChar"/>
     <w:uiPriority w:val="11"/>
     <w:qFormat/>
     <w:rsid w:val="00E9283A"/>
@@ -10743,10 +10574,10 @@
       <w:szCs w:val="24"/>
     </w:rPr>
   </w:style>
-  <w:style w:type="character" w:customStyle="1" w:styleId="PodnadpisChar">
-    <w:name w:val="Podnadpis Char"/>
-    <w:basedOn w:val="Standardnpsmoodstavce"/>
-    <w:link w:val="Podnadpis"/>
+  <w:style w:type="character" w:customStyle="1" w:styleId="SubtitleChar">
+    <w:name w:val="Subtitle Char"/>
+    <w:basedOn w:val="DefaultParagraphFont"/>
+    <w:link w:val="Subtitle"/>
     <w:uiPriority w:val="11"/>
     <w:rsid w:val="00E9283A"/>
     <w:rPr>
@@ -10759,10 +10590,10 @@
       <w:szCs w:val="24"/>
     </w:rPr>
   </w:style>
-  <w:style w:type="character" w:customStyle="1" w:styleId="Nadpis2Char">
-    <w:name w:val="Nadpis 2 Char"/>
-    <w:basedOn w:val="Standardnpsmoodstavce"/>
-    <w:link w:val="Nadpis2"/>
+  <w:style w:type="character" w:customStyle="1" w:styleId="Heading2Char">
+    <w:name w:val="Heading 2 Char"/>
+    <w:basedOn w:val="DefaultParagraphFont"/>
+    <w:link w:val="Heading2"/>
     <w:uiPriority w:val="9"/>
     <w:rsid w:val="00E9283A"/>
     <w:rPr>
@@ -10774,9 +10605,9 @@
       <w:szCs w:val="26"/>
     </w:rPr>
   </w:style>
-  <w:style w:type="table" w:styleId="Mkatabulky">
+  <w:style w:type="table" w:styleId="TableGrid">
     <w:name w:val="Table Grid"/>
-    <w:basedOn w:val="Normlntabulka"/>
+    <w:basedOn w:val="TableNormal"/>
     <w:uiPriority w:val="59"/>
     <w:rsid w:val="00694722"/>
     <w:pPr>
@@ -10795,7 +10626,7 @@
   </w:style>
   <w:style w:type="table" w:customStyle="1" w:styleId="Svtlstnovn1">
     <w:name w:val="Světlé stínování1"/>
-    <w:basedOn w:val="Normlntabulka"/>
+    <w:basedOn w:val="TableNormal"/>
     <w:uiPriority w:val="60"/>
     <w:rsid w:val="00611E71"/>
     <w:pPr>
@@ -10891,7 +10722,7 @@
   </w:style>
   <w:style w:type="table" w:customStyle="1" w:styleId="Stednseznam11">
     <w:name w:val="Střední seznam 11"/>
-    <w:basedOn w:val="Normlntabulka"/>
+    <w:basedOn w:val="TableNormal"/>
     <w:uiPriority w:val="65"/>
     <w:rsid w:val="00611E71"/>
     <w:pPr>
@@ -10966,10 +10797,10 @@
       </w:tcPr>
     </w:tblStylePr>
   </w:style>
-  <w:style w:type="character" w:customStyle="1" w:styleId="Nadpis3Char">
-    <w:name w:val="Nadpis 3 Char"/>
-    <w:basedOn w:val="Standardnpsmoodstavce"/>
-    <w:link w:val="Nadpis3"/>
+  <w:style w:type="character" w:customStyle="1" w:styleId="Heading3Char">
+    <w:name w:val="Heading 3 Char"/>
+    <w:basedOn w:val="DefaultParagraphFont"/>
+    <w:link w:val="Heading3"/>
     <w:uiPriority w:val="9"/>
     <w:rsid w:val="001E05A5"/>
     <w:rPr>
@@ -10979,9 +10810,9 @@
       <w:color w:val="4F81BD" w:themeColor="accent1"/>
     </w:rPr>
   </w:style>
-  <w:style w:type="table" w:styleId="Svtlseznam">
+  <w:style w:type="table" w:styleId="LightList">
     <w:name w:val="Light List"/>
-    <w:basedOn w:val="Normlntabulka"/>
+    <w:basedOn w:val="TableNormal"/>
     <w:uiPriority w:val="61"/>
     <w:rsid w:val="00D800D5"/>
     <w:pPr>
@@ -11064,9 +10895,9 @@
       </w:tcPr>
     </w:tblStylePr>
   </w:style>
-  <w:style w:type="paragraph" w:styleId="Normlnweb">
+  <w:style w:type="paragraph" w:styleId="NormalWeb">
     <w:name w:val="Normal (Web)"/>
-    <w:basedOn w:val="Normln"/>
+    <w:basedOn w:val="Normal"/>
     <w:uiPriority w:val="99"/>
     <w:semiHidden/>
     <w:unhideWhenUsed/>
@@ -11080,10 +10911,10 @@
       <w:szCs w:val="24"/>
     </w:rPr>
   </w:style>
-  <w:style w:type="paragraph" w:styleId="Textpoznpodarou">
+  <w:style w:type="paragraph" w:styleId="FootnoteText">
     <w:name w:val="footnote text"/>
-    <w:basedOn w:val="Normln"/>
-    <w:link w:val="TextpoznpodarouChar"/>
+    <w:basedOn w:val="Normal"/>
+    <w:link w:val="FootnoteTextChar"/>
     <w:uiPriority w:val="99"/>
     <w:semiHidden/>
     <w:unhideWhenUsed/>
@@ -11096,10 +10927,10 @@
       <w:szCs w:val="20"/>
     </w:rPr>
   </w:style>
-  <w:style w:type="character" w:customStyle="1" w:styleId="TextpoznpodarouChar">
-    <w:name w:val="Text pozn. pod čarou Char"/>
-    <w:basedOn w:val="Standardnpsmoodstavce"/>
-    <w:link w:val="Textpoznpodarou"/>
+  <w:style w:type="character" w:customStyle="1" w:styleId="FootnoteTextChar">
+    <w:name w:val="Footnote Text Char"/>
+    <w:basedOn w:val="DefaultParagraphFont"/>
+    <w:link w:val="FootnoteText"/>
     <w:uiPriority w:val="99"/>
     <w:semiHidden/>
     <w:rsid w:val="00CD0DED"/>
@@ -11108,9 +10939,9 @@
       <w:szCs w:val="20"/>
     </w:rPr>
   </w:style>
-  <w:style w:type="character" w:styleId="Znakapoznpodarou">
+  <w:style w:type="character" w:styleId="FootnoteReference">
     <w:name w:val="footnote reference"/>
-    <w:basedOn w:val="Standardnpsmoodstavce"/>
+    <w:basedOn w:val="DefaultParagraphFont"/>
     <w:uiPriority w:val="99"/>
     <w:semiHidden/>
     <w:unhideWhenUsed/>
@@ -11119,10 +10950,10 @@
       <w:vertAlign w:val="superscript"/>
     </w:rPr>
   </w:style>
-  <w:style w:type="paragraph" w:styleId="Textvysvtlivek">
+  <w:style w:type="paragraph" w:styleId="EndnoteText">
     <w:name w:val="endnote text"/>
-    <w:basedOn w:val="Normln"/>
-    <w:link w:val="TextvysvtlivekChar"/>
+    <w:basedOn w:val="Normal"/>
+    <w:link w:val="EndnoteTextChar"/>
     <w:uiPriority w:val="99"/>
     <w:semiHidden/>
     <w:unhideWhenUsed/>
@@ -11135,10 +10966,10 @@
       <w:szCs w:val="20"/>
     </w:rPr>
   </w:style>
-  <w:style w:type="character" w:customStyle="1" w:styleId="TextvysvtlivekChar">
-    <w:name w:val="Text vysvětlivek Char"/>
-    <w:basedOn w:val="Standardnpsmoodstavce"/>
-    <w:link w:val="Textvysvtlivek"/>
+  <w:style w:type="character" w:customStyle="1" w:styleId="EndnoteTextChar">
+    <w:name w:val="Endnote Text Char"/>
+    <w:basedOn w:val="DefaultParagraphFont"/>
+    <w:link w:val="EndnoteText"/>
     <w:uiPriority w:val="99"/>
     <w:semiHidden/>
     <w:rsid w:val="006776CD"/>
@@ -11147,9 +10978,9 @@
       <w:szCs w:val="20"/>
     </w:rPr>
   </w:style>
-  <w:style w:type="character" w:styleId="Odkaznavysvtlivky">
+  <w:style w:type="character" w:styleId="EndnoteReference">
     <w:name w:val="endnote reference"/>
-    <w:basedOn w:val="Standardnpsmoodstavce"/>
+    <w:basedOn w:val="DefaultParagraphFont"/>
     <w:uiPriority w:val="99"/>
     <w:semiHidden/>
     <w:unhideWhenUsed/>
@@ -11158,9 +10989,9 @@
       <w:vertAlign w:val="superscript"/>
     </w:rPr>
   </w:style>
-  <w:style w:type="character" w:styleId="Hypertextovodkaz">
+  <w:style w:type="character" w:styleId="Hyperlink">
     <w:name w:val="Hyperlink"/>
-    <w:basedOn w:val="Standardnpsmoodstavce"/>
+    <w:basedOn w:val="DefaultParagraphFont"/>
     <w:uiPriority w:val="99"/>
     <w:unhideWhenUsed/>
     <w:rsid w:val="000D0248"/>
@@ -11169,9 +11000,9 @@
       <w:u w:val="single"/>
     </w:rPr>
   </w:style>
-  <w:style w:type="character" w:styleId="Nevyeenzmnka">
+  <w:style w:type="character" w:styleId="UnresolvedMention">
     <w:name w:val="Unresolved Mention"/>
-    <w:basedOn w:val="Standardnpsmoodstavce"/>
+    <w:basedOn w:val="DefaultParagraphFont"/>
     <w:uiPriority w:val="99"/>
     <w:semiHidden/>
     <w:unhideWhenUsed/>

</xml_diff>

<commit_message>
Switch of Primitive and Definable classes. Added new Primitive classes All primitive classes has required comment Some modifiable classes renamed Removed modifiable classes, which will be added as datatype atributes
</commit_message>
<xml_diff>
--- a/Protokol k seminarnimu projektu-2022-2023.docx
+++ b/Protokol k seminarnimu projektu-2022-2023.docx
@@ -1442,6 +1442,12 @@
           <w:color w:val="000000" w:themeColor="text1"/>
         </w:rPr>
         <w:t>Ukázky trid</w:t>
+      </w:r>
+      <w:r>
+        <w:rPr>
+          <w:color w:val="000000" w:themeColor="text1"/>
+        </w:rPr>
+        <w:t xml:space="preserve"> </w:t>
       </w:r>
     </w:p>
     <w:p>

</xml_diff>

<commit_message>
Requirements in protocol marked with color based on whether they are complete (green), somehow done...will need adjustments (yellow), or not done at all (no color).
Specific range defined for each of the Datatype properties

All comments identified as Czech language (cs)
</commit_message>
<xml_diff>
--- a/Protokol k seminarnimu projektu-2022-2023.docx
+++ b/Protokol k seminarnimu projektu-2022-2023.docx
@@ -326,8 +326,9 @@
           <w:sz w:val="22"/>
           <w:szCs w:val="22"/>
         </w:rPr>
-        <w:t>ický editor Protégé ve verzi 5.2</w:t>
-      </w:r>
+        <w:t xml:space="preserve">ický editor </w:t>
+      </w:r>
+      <w:proofErr w:type="spellStart"/>
       <w:r>
         <w:rPr>
           <w:rFonts w:asciiTheme="minorHAnsi" w:eastAsiaTheme="minorEastAsia" w:hAnsiTheme="minorHAnsi" w:cstheme="minorBidi"/>
@@ -337,8 +338,9 @@
           <w:sz w:val="22"/>
           <w:szCs w:val="22"/>
         </w:rPr>
-        <w:t>.x.</w:t>
-      </w:r>
+        <w:t>Protégé</w:t>
+      </w:r>
+      <w:proofErr w:type="spellEnd"/>
       <w:r>
         <w:rPr>
           <w:rFonts w:asciiTheme="minorHAnsi" w:eastAsiaTheme="minorEastAsia" w:hAnsiTheme="minorHAnsi" w:cstheme="minorBidi"/>
@@ -348,7 +350,7 @@
           <w:sz w:val="22"/>
           <w:szCs w:val="22"/>
         </w:rPr>
-        <w:t xml:space="preserve"> i vyšší</w:t>
+        <w:t xml:space="preserve"> ve verzi 5.2</w:t>
       </w:r>
       <w:r>
         <w:rPr>
@@ -359,7 +361,7 @@
           <w:sz w:val="22"/>
           <w:szCs w:val="22"/>
         </w:rPr>
-        <w:t>, která pracuje s variantou jazyka OWL 2. P</w:t>
+        <w:t>.x.</w:t>
       </w:r>
       <w:r>
         <w:rPr>
@@ -370,7 +372,7 @@
           <w:sz w:val="22"/>
           <w:szCs w:val="22"/>
         </w:rPr>
-        <w:t xml:space="preserve">ro </w:t>
+        <w:t xml:space="preserve"> i vyšší</w:t>
       </w:r>
       <w:r>
         <w:rPr>
@@ -381,7 +383,7 @@
           <w:sz w:val="22"/>
           <w:szCs w:val="22"/>
         </w:rPr>
-        <w:t xml:space="preserve">klasifikaci student využije klasifikátor Pellet a pro </w:t>
+        <w:t>, která pracuje s variantou jazyka OWL 2. P</w:t>
       </w:r>
       <w:r>
         <w:rPr>
@@ -392,7 +394,7 @@
           <w:sz w:val="22"/>
           <w:szCs w:val="22"/>
         </w:rPr>
-        <w:t>vizualizaci ontologie</w:t>
+        <w:t xml:space="preserve">ro </w:t>
       </w:r>
       <w:r>
         <w:rPr>
@@ -403,8 +405,9 @@
           <w:sz w:val="22"/>
           <w:szCs w:val="22"/>
         </w:rPr>
-        <w:t xml:space="preserve"> </w:t>
-      </w:r>
+        <w:t xml:space="preserve">klasifikaci student využije klasifikátor </w:t>
+      </w:r>
+      <w:proofErr w:type="spellStart"/>
       <w:r>
         <w:rPr>
           <w:rFonts w:asciiTheme="minorHAnsi" w:eastAsiaTheme="minorEastAsia" w:hAnsiTheme="minorHAnsi" w:cstheme="minorBidi"/>
@@ -414,7 +417,100 @@
           <w:sz w:val="22"/>
           <w:szCs w:val="22"/>
         </w:rPr>
-        <w:t>např. nástroj OWLViz nebo OntoGraf.</w:t>
+        <w:t>Pellet</w:t>
+      </w:r>
+      <w:proofErr w:type="spellEnd"/>
+      <w:r>
+        <w:rPr>
+          <w:rFonts w:asciiTheme="minorHAnsi" w:eastAsiaTheme="minorEastAsia" w:hAnsiTheme="minorHAnsi" w:cstheme="minorBidi"/>
+          <w:b w:val="0"/>
+          <w:bCs w:val="0"/>
+          <w:color w:val="auto"/>
+          <w:sz w:val="22"/>
+          <w:szCs w:val="22"/>
+        </w:rPr>
+        <w:t xml:space="preserve"> a pro </w:t>
+      </w:r>
+      <w:r>
+        <w:rPr>
+          <w:rFonts w:asciiTheme="minorHAnsi" w:eastAsiaTheme="minorEastAsia" w:hAnsiTheme="minorHAnsi" w:cstheme="minorBidi"/>
+          <w:b w:val="0"/>
+          <w:bCs w:val="0"/>
+          <w:color w:val="auto"/>
+          <w:sz w:val="22"/>
+          <w:szCs w:val="22"/>
+        </w:rPr>
+        <w:t>vizualizaci ontologie</w:t>
+      </w:r>
+      <w:r>
+        <w:rPr>
+          <w:rFonts w:asciiTheme="minorHAnsi" w:eastAsiaTheme="minorEastAsia" w:hAnsiTheme="minorHAnsi" w:cstheme="minorBidi"/>
+          <w:b w:val="0"/>
+          <w:bCs w:val="0"/>
+          <w:color w:val="auto"/>
+          <w:sz w:val="22"/>
+          <w:szCs w:val="22"/>
+        </w:rPr>
+        <w:t xml:space="preserve"> </w:t>
+      </w:r>
+      <w:r>
+        <w:rPr>
+          <w:rFonts w:asciiTheme="minorHAnsi" w:eastAsiaTheme="minorEastAsia" w:hAnsiTheme="minorHAnsi" w:cstheme="minorBidi"/>
+          <w:b w:val="0"/>
+          <w:bCs w:val="0"/>
+          <w:color w:val="auto"/>
+          <w:sz w:val="22"/>
+          <w:szCs w:val="22"/>
+        </w:rPr>
+        <w:t xml:space="preserve">např. nástroj </w:t>
+      </w:r>
+      <w:proofErr w:type="spellStart"/>
+      <w:r>
+        <w:rPr>
+          <w:rFonts w:asciiTheme="minorHAnsi" w:eastAsiaTheme="minorEastAsia" w:hAnsiTheme="minorHAnsi" w:cstheme="minorBidi"/>
+          <w:b w:val="0"/>
+          <w:bCs w:val="0"/>
+          <w:color w:val="auto"/>
+          <w:sz w:val="22"/>
+          <w:szCs w:val="22"/>
+        </w:rPr>
+        <w:t>OWLViz</w:t>
+      </w:r>
+      <w:proofErr w:type="spellEnd"/>
+      <w:r>
+        <w:rPr>
+          <w:rFonts w:asciiTheme="minorHAnsi" w:eastAsiaTheme="minorEastAsia" w:hAnsiTheme="minorHAnsi" w:cstheme="minorBidi"/>
+          <w:b w:val="0"/>
+          <w:bCs w:val="0"/>
+          <w:color w:val="auto"/>
+          <w:sz w:val="22"/>
+          <w:szCs w:val="22"/>
+        </w:rPr>
+        <w:t xml:space="preserve"> nebo </w:t>
+      </w:r>
+      <w:proofErr w:type="spellStart"/>
+      <w:r>
+        <w:rPr>
+          <w:rFonts w:asciiTheme="minorHAnsi" w:eastAsiaTheme="minorEastAsia" w:hAnsiTheme="minorHAnsi" w:cstheme="minorBidi"/>
+          <w:b w:val="0"/>
+          <w:bCs w:val="0"/>
+          <w:color w:val="auto"/>
+          <w:sz w:val="22"/>
+          <w:szCs w:val="22"/>
+        </w:rPr>
+        <w:t>OntoGraf</w:t>
+      </w:r>
+      <w:proofErr w:type="spellEnd"/>
+      <w:r>
+        <w:rPr>
+          <w:rFonts w:asciiTheme="minorHAnsi" w:eastAsiaTheme="minorEastAsia" w:hAnsiTheme="minorHAnsi" w:cstheme="minorBidi"/>
+          <w:b w:val="0"/>
+          <w:bCs w:val="0"/>
+          <w:color w:val="auto"/>
+          <w:sz w:val="22"/>
+          <w:szCs w:val="22"/>
+        </w:rPr>
+        <w:t>.</w:t>
       </w:r>
     </w:p>
     <w:p>
@@ -477,29 +573,56 @@
         </w:numPr>
         <w:spacing w:after="0"/>
         <w:jc w:val="both"/>
-      </w:pPr>
-      <w:r>
+        <w:rPr>
+          <w:highlight w:val="green"/>
+        </w:rPr>
+      </w:pPr>
+      <w:r>
+        <w:rPr>
+          <w:highlight w:val="green"/>
+        </w:rPr>
         <w:t xml:space="preserve">ontologie </w:t>
       </w:r>
       <w:r>
+        <w:rPr>
+          <w:highlight w:val="green"/>
+        </w:rPr>
         <w:t>je zvolena</w:t>
       </w:r>
       <w:r>
+        <w:rPr>
+          <w:highlight w:val="green"/>
+        </w:rPr>
         <w:t xml:space="preserve"> </w:t>
       </w:r>
       <w:r>
+        <w:rPr>
+          <w:highlight w:val="green"/>
+        </w:rPr>
         <w:t xml:space="preserve">ze seznamu témat nebo </w:t>
       </w:r>
       <w:r>
+        <w:rPr>
+          <w:highlight w:val="green"/>
+        </w:rPr>
         <w:t>téma navrhne student sám po dohodě s</w:t>
       </w:r>
       <w:r>
+        <w:rPr>
+          <w:highlight w:val="green"/>
+        </w:rPr>
         <w:t> </w:t>
       </w:r>
       <w:r>
+        <w:rPr>
+          <w:highlight w:val="green"/>
+        </w:rPr>
         <w:t>vyučujícím</w:t>
       </w:r>
       <w:r>
+        <w:rPr>
+          <w:highlight w:val="green"/>
+        </w:rPr>
         <w:t>,</w:t>
       </w:r>
     </w:p>
@@ -512,32 +635,78 @@
         </w:numPr>
         <w:spacing w:after="0"/>
         <w:jc w:val="both"/>
-      </w:pPr>
-      <w:r>
+        <w:rPr>
+          <w:highlight w:val="green"/>
+        </w:rPr>
+      </w:pPr>
+      <w:r>
+        <w:rPr>
+          <w:highlight w:val="green"/>
+        </w:rPr>
         <w:t>počet taxonomických úrovní: min</w:t>
       </w:r>
       <w:r>
+        <w:rPr>
+          <w:highlight w:val="green"/>
+        </w:rPr>
         <w:t>. 3</w:t>
       </w:r>
       <w:r>
-        <w:t xml:space="preserve"> (úroveň owl:Thing </w:t>
-      </w:r>
-      <w:r>
+        <w:rPr>
+          <w:highlight w:val="green"/>
+        </w:rPr>
+        <w:t xml:space="preserve"> (úroveň </w:t>
+      </w:r>
+      <w:proofErr w:type="spellStart"/>
+      <w:proofErr w:type="gramStart"/>
+      <w:r>
+        <w:rPr>
+          <w:highlight w:val="green"/>
+        </w:rPr>
+        <w:t>owl:Thing</w:t>
+      </w:r>
+      <w:proofErr w:type="spellEnd"/>
+      <w:proofErr w:type="gramEnd"/>
+      <w:r>
+        <w:rPr>
+          <w:highlight w:val="green"/>
+        </w:rPr>
+        <w:t xml:space="preserve"> </w:t>
+      </w:r>
+      <w:r>
+        <w:rPr>
+          <w:highlight w:val="green"/>
+        </w:rPr>
         <w:t xml:space="preserve"> je nultá a tedy se </w:t>
       </w:r>
       <w:r>
+        <w:rPr>
+          <w:highlight w:val="green"/>
+        </w:rPr>
         <w:t>nezapočítává</w:t>
       </w:r>
       <w:r>
+        <w:rPr>
+          <w:highlight w:val="green"/>
+        </w:rPr>
         <w:t xml:space="preserve"> do počtu 3</w:t>
       </w:r>
       <w:r>
+        <w:rPr>
+          <w:highlight w:val="green"/>
+        </w:rPr>
         <w:t>; do počtu 3 se započítávají pomocné třídy vzniklé procesem normalizace</w:t>
       </w:r>
       <w:r>
+        <w:rPr>
+          <w:highlight w:val="green"/>
+        </w:rPr>
         <w:t>)</w:t>
       </w:r>
       <w:r>
+        <w:rPr>
+          <w:highlight w:val="green"/>
+        </w:rPr>
         <w:t>,</w:t>
       </w:r>
     </w:p>
@@ -550,26 +719,45 @@
         </w:numPr>
         <w:spacing w:after="0"/>
         <w:jc w:val="both"/>
-      </w:pPr>
-      <w:r>
+        <w:rPr>
+          <w:highlight w:val="green"/>
+        </w:rPr>
+      </w:pPr>
+      <w:r>
+        <w:rPr>
+          <w:highlight w:val="green"/>
+        </w:rPr>
         <w:t>zvolit</w:t>
       </w:r>
       <w:r>
+        <w:rPr>
+          <w:highlight w:val="green"/>
+        </w:rPr>
         <w:t xml:space="preserve"> vhodné</w:t>
       </w:r>
       <w:r>
+        <w:rPr>
+          <w:highlight w:val="green"/>
+        </w:rPr>
         <w:t xml:space="preserve"> popisy a definice tříd (popisy a definice by měly odpovídat realitě a </w:t>
       </w:r>
       <w:r>
         <w:rPr>
+          <w:highlight w:val="green"/>
           <w:u w:val="single"/>
         </w:rPr>
         <w:t>neměly by být triviálního charakteru</w:t>
       </w:r>
       <w:r>
+        <w:rPr>
+          <w:highlight w:val="green"/>
+        </w:rPr>
         <w:t>)</w:t>
       </w:r>
       <w:r>
+        <w:rPr>
+          <w:highlight w:val="green"/>
+        </w:rPr>
         <w:t>,</w:t>
       </w:r>
     </w:p>
@@ -614,7 +802,15 @@
         <w:t xml:space="preserve"> </w:t>
       </w:r>
       <w:r>
-        <w:t xml:space="preserve">nebo hasValue </w:t>
+        <w:t xml:space="preserve">nebo </w:t>
+      </w:r>
+      <w:proofErr w:type="spellStart"/>
+      <w:r>
+        <w:t>hasValue</w:t>
+      </w:r>
+      <w:proofErr w:type="spellEnd"/>
+      <w:r>
+        <w:t xml:space="preserve"> </w:t>
       </w:r>
       <w:r>
         <w:t>omezení</w:t>
@@ -632,41 +828,80 @@
         </w:numPr>
         <w:spacing w:after="0"/>
         <w:jc w:val="both"/>
-      </w:pPr>
-      <w:r>
+        <w:rPr>
+          <w:highlight w:val="green"/>
+        </w:rPr>
+      </w:pPr>
+      <w:r>
+        <w:rPr>
+          <w:highlight w:val="green"/>
+        </w:rPr>
         <w:t xml:space="preserve">počet </w:t>
       </w:r>
       <w:r>
+        <w:rPr>
+          <w:highlight w:val="green"/>
+        </w:rPr>
         <w:t>primitivních</w:t>
       </w:r>
       <w:r>
+        <w:rPr>
+          <w:highlight w:val="green"/>
+        </w:rPr>
         <w:t xml:space="preserve"> </w:t>
       </w:r>
       <w:r>
+        <w:rPr>
+          <w:highlight w:val="green"/>
+        </w:rPr>
         <w:t>tříd</w:t>
       </w:r>
       <w:r>
+        <w:rPr>
+          <w:highlight w:val="green"/>
+        </w:rPr>
         <w:t xml:space="preserve"> (vyjma tříd </w:t>
       </w:r>
       <w:r>
+        <w:rPr>
+          <w:highlight w:val="green"/>
+        </w:rPr>
         <w:t>přídavných</w:t>
       </w:r>
       <w:r>
+        <w:rPr>
+          <w:highlight w:val="green"/>
+        </w:rPr>
         <w:t>; započítávají se i jejich podtřídy</w:t>
       </w:r>
       <w:r>
+        <w:rPr>
+          <w:highlight w:val="green"/>
+        </w:rPr>
         <w:t>)</w:t>
       </w:r>
       <w:r>
+        <w:rPr>
+          <w:highlight w:val="green"/>
+        </w:rPr>
         <w:t>:</w:t>
       </w:r>
       <w:r>
+        <w:rPr>
+          <w:highlight w:val="green"/>
+        </w:rPr>
         <w:t xml:space="preserve"> min. </w:t>
       </w:r>
       <w:r>
+        <w:rPr>
+          <w:highlight w:val="green"/>
+        </w:rPr>
         <w:t>20</w:t>
       </w:r>
       <w:r>
+        <w:rPr>
+          <w:highlight w:val="green"/>
+        </w:rPr>
         <w:t>,</w:t>
       </w:r>
     </w:p>
@@ -679,17 +914,32 @@
         </w:numPr>
         <w:spacing w:after="0"/>
         <w:jc w:val="both"/>
-      </w:pPr>
-      <w:r>
+        <w:rPr>
+          <w:highlight w:val="green"/>
+        </w:rPr>
+      </w:pPr>
+      <w:r>
+        <w:rPr>
+          <w:highlight w:val="green"/>
+        </w:rPr>
         <w:t>počet definovaných tříd</w:t>
       </w:r>
       <w:r>
+        <w:rPr>
+          <w:highlight w:val="green"/>
+        </w:rPr>
         <w:t xml:space="preserve">: min. </w:t>
       </w:r>
       <w:r>
+        <w:rPr>
+          <w:highlight w:val="green"/>
+        </w:rPr>
         <w:t>7</w:t>
       </w:r>
       <w:r>
+        <w:rPr>
+          <w:highlight w:val="green"/>
+        </w:rPr>
         <w:t>,</w:t>
       </w:r>
     </w:p>
@@ -702,29 +952,51 @@
         </w:numPr>
         <w:spacing w:after="0"/>
         <w:jc w:val="both"/>
-      </w:pPr>
-      <w:r>
+        <w:rPr>
+          <w:highlight w:val="green"/>
+        </w:rPr>
+      </w:pPr>
+      <w:r>
+        <w:rPr>
+          <w:highlight w:val="green"/>
+        </w:rPr>
         <w:t xml:space="preserve">počet </w:t>
       </w:r>
       <w:r>
+        <w:rPr>
+          <w:highlight w:val="green"/>
+        </w:rPr>
         <w:t>přídavných tříd</w:t>
       </w:r>
       <w:r>
+        <w:rPr>
+          <w:highlight w:val="green"/>
+        </w:rPr>
         <w:t xml:space="preserve"> (</w:t>
       </w:r>
       <w:r>
+        <w:rPr>
+          <w:highlight w:val="green"/>
+        </w:rPr>
         <w:t>dimenzí</w:t>
       </w:r>
       <w:r>
+        <w:rPr>
+          <w:highlight w:val="green"/>
+        </w:rPr>
         <w:t xml:space="preserve">): min. </w:t>
       </w:r>
       <w:r>
         <w:rPr>
           <w:color w:val="000000" w:themeColor="text1"/>
+          <w:highlight w:val="green"/>
         </w:rPr>
         <w:t>7</w:t>
       </w:r>
       <w:r>
+        <w:rPr>
+          <w:highlight w:val="green"/>
+        </w:rPr>
         <w:t>,</w:t>
       </w:r>
     </w:p>
@@ -737,17 +1009,32 @@
         </w:numPr>
         <w:spacing w:after="0"/>
         <w:jc w:val="both"/>
-      </w:pPr>
-      <w:r>
+        <w:rPr>
+          <w:highlight w:val="yellow"/>
+        </w:rPr>
+      </w:pPr>
+      <w:r>
+        <w:rPr>
+          <w:highlight w:val="yellow"/>
+        </w:rPr>
         <w:t>poče</w:t>
       </w:r>
       <w:r>
+        <w:rPr>
+          <w:highlight w:val="yellow"/>
+        </w:rPr>
         <w:t xml:space="preserve">t objektových vlastností: min. </w:t>
       </w:r>
       <w:r>
+        <w:rPr>
+          <w:highlight w:val="yellow"/>
+        </w:rPr>
         <w:t>7</w:t>
       </w:r>
       <w:r>
+        <w:rPr>
+          <w:highlight w:val="yellow"/>
+        </w:rPr>
         <w:t>,</w:t>
       </w:r>
     </w:p>
@@ -760,17 +1047,32 @@
         </w:numPr>
         <w:spacing w:after="0"/>
         <w:jc w:val="both"/>
-      </w:pPr>
-      <w:r>
+        <w:rPr>
+          <w:highlight w:val="yellow"/>
+        </w:rPr>
+      </w:pPr>
+      <w:r>
+        <w:rPr>
+          <w:highlight w:val="yellow"/>
+        </w:rPr>
         <w:t xml:space="preserve">ke každé objektové vlastnosti </w:t>
       </w:r>
       <w:r>
+        <w:rPr>
+          <w:highlight w:val="yellow"/>
+        </w:rPr>
         <w:t>vytvořit</w:t>
       </w:r>
       <w:r>
+        <w:rPr>
+          <w:highlight w:val="yellow"/>
+        </w:rPr>
         <w:t xml:space="preserve"> vlastnost inverzní</w:t>
       </w:r>
       <w:r>
+        <w:rPr>
+          <w:highlight w:val="yellow"/>
+        </w:rPr>
         <w:t>,</w:t>
       </w:r>
     </w:p>
@@ -809,11 +1111,28 @@
         </w:numPr>
         <w:spacing w:after="0"/>
         <w:jc w:val="both"/>
-      </w:pPr>
-      <w:r>
-        <w:t>dle uvážení lze reprezentovat i vlastnosti datotypové</w:t>
-      </w:r>
-      <w:r>
+        <w:rPr>
+          <w:highlight w:val="green"/>
+        </w:rPr>
+      </w:pPr>
+      <w:r>
+        <w:rPr>
+          <w:highlight w:val="green"/>
+        </w:rPr>
+        <w:t xml:space="preserve">dle uvážení lze reprezentovat i vlastnosti </w:t>
+      </w:r>
+      <w:proofErr w:type="spellStart"/>
+      <w:r>
+        <w:rPr>
+          <w:highlight w:val="green"/>
+        </w:rPr>
+        <w:t>datotypové</w:t>
+      </w:r>
+      <w:proofErr w:type="spellEnd"/>
+      <w:r>
+        <w:rPr>
+          <w:highlight w:val="green"/>
+        </w:rPr>
         <w:t>,</w:t>
       </w:r>
     </w:p>
@@ -895,8 +1214,17 @@
         <w:t xml:space="preserve"> klasifikátor</w:t>
       </w:r>
       <w:r>
-        <w:t xml:space="preserve"> Pellet pro odvození alespoň </w:t>
-      </w:r>
+        <w:t xml:space="preserve"> </w:t>
+      </w:r>
+      <w:proofErr w:type="spellStart"/>
+      <w:r>
+        <w:t>Pellet</w:t>
+      </w:r>
+      <w:proofErr w:type="spellEnd"/>
+      <w:r>
+        <w:t xml:space="preserve"> pro odvození alespoň </w:t>
+      </w:r>
+      <w:proofErr w:type="gramStart"/>
       <w:r>
         <w:rPr>
           <w:color w:val="000000" w:themeColor="text1"/>
@@ -904,7 +1232,11 @@
         <w:t>12</w:t>
       </w:r>
       <w:r>
-        <w:t>-ti nových relací</w:t>
+        <w:t>-ti</w:t>
+      </w:r>
+      <w:proofErr w:type="gramEnd"/>
+      <w:r>
+        <w:t xml:space="preserve"> nových relací</w:t>
       </w:r>
       <w:r>
         <w:t xml:space="preserve"> typu </w:t>
@@ -986,20 +1318,49 @@
       <w:r>
         <w:t xml:space="preserve"> prostředí </w:t>
       </w:r>
-      <w:r>
-        <w:t>Protégé (Annotations)</w:t>
-      </w:r>
+      <w:proofErr w:type="spellStart"/>
+      <w:r>
+        <w:t>Protégé</w:t>
+      </w:r>
+      <w:proofErr w:type="spellEnd"/>
+      <w:r>
+        <w:t xml:space="preserve"> (</w:t>
+      </w:r>
+      <w:proofErr w:type="spellStart"/>
+      <w:r>
+        <w:t>Annotations</w:t>
+      </w:r>
+      <w:proofErr w:type="spellEnd"/>
       <w:r>
         <w:t>)</w:t>
       </w:r>
       <w:r>
+        <w:t>)</w:t>
+      </w:r>
+      <w:r>
         <w:rPr>
           <w:rStyle w:val="FootnoteReference"/>
         </w:rPr>
         <w:footnoteReference w:id="2"/>
       </w:r>
       <w:r>
-        <w:t>. Testovací třídy budou mít jako svého předka třídu TestovaciTrida nebo TestClass (v angl. ekvivalentu).</w:t>
+        <w:t xml:space="preserve">. Testovací třídy budou mít jako svého předka třídu </w:t>
+      </w:r>
+      <w:proofErr w:type="spellStart"/>
+      <w:r>
+        <w:t>TestovaciTrida</w:t>
+      </w:r>
+      <w:proofErr w:type="spellEnd"/>
+      <w:r>
+        <w:t xml:space="preserve"> nebo </w:t>
+      </w:r>
+      <w:proofErr w:type="spellStart"/>
+      <w:r>
+        <w:t>TestClass</w:t>
+      </w:r>
+      <w:proofErr w:type="spellEnd"/>
+      <w:r>
+        <w:t xml:space="preserve"> (v angl. ekvivalentu).</w:t>
       </w:r>
     </w:p>
     <w:p>
@@ -1024,8 +1385,21 @@
       <w:r>
         <w:t xml:space="preserve">v </w:t>
       </w:r>
-      <w:r>
-        <w:t>Protégé/Annotations)</w:t>
+      <w:proofErr w:type="spellStart"/>
+      <w:r>
+        <w:t>Protégé</w:t>
+      </w:r>
+      <w:proofErr w:type="spellEnd"/>
+      <w:r>
+        <w:t>/</w:t>
+      </w:r>
+      <w:proofErr w:type="spellStart"/>
+      <w:r>
+        <w:t>Annotations</w:t>
+      </w:r>
+      <w:proofErr w:type="spellEnd"/>
+      <w:r>
+        <w:t>)</w:t>
       </w:r>
       <w:r>
         <w:t>,</w:t>
@@ -1304,6 +1678,12 @@
                 <w:sz w:val="28"/>
               </w:rPr>
             </w:pPr>
+            <w:r>
+              <w:rPr>
+                <w:sz w:val="28"/>
+              </w:rPr>
+              <w:t>Ondřej Zubec a Alexey Levashev</w:t>
+            </w:r>
           </w:p>
         </w:tc>
       </w:tr>
@@ -1343,6 +1723,12 @@
                 <w:sz w:val="28"/>
               </w:rPr>
             </w:pPr>
+            <w:r>
+              <w:rPr>
+                <w:sz w:val="28"/>
+              </w:rPr>
+              <w:t>zubeon1</w:t>
+            </w:r>
           </w:p>
         </w:tc>
       </w:tr>
@@ -1382,6 +1768,18 @@
                 <w:sz w:val="28"/>
               </w:rPr>
             </w:pPr>
+            <w:r>
+              <w:rPr>
+                <w:sz w:val="28"/>
+              </w:rPr>
+              <w:t>Chytré lékařsk</w:t>
+            </w:r>
+            <w:r>
+              <w:rPr>
+                <w:sz w:val="28"/>
+              </w:rPr>
+              <w:t>é přístroje</w:t>
+            </w:r>
           </w:p>
         </w:tc>
       </w:tr>
@@ -1421,6 +1819,12 @@
                 <w:sz w:val="28"/>
               </w:rPr>
             </w:pPr>
+            <w:r>
+              <w:rPr>
+                <w:sz w:val="28"/>
+              </w:rPr>
+              <w:t>2022/2023</w:t>
+            </w:r>
           </w:p>
         </w:tc>
       </w:tr>
@@ -1431,218 +1835,6 @@
         <w:jc w:val="both"/>
       </w:pPr>
     </w:p>
-    <w:p>
-      <w:pPr>
-        <w:rPr>
-          <w:color w:val="000000" w:themeColor="text1"/>
-        </w:rPr>
-      </w:pPr>
-      <w:r>
-        <w:rPr>
-          <w:color w:val="000000" w:themeColor="text1"/>
-        </w:rPr>
-        <w:t>Ukázky trid</w:t>
-      </w:r>
-      <w:r>
-        <w:rPr>
-          <w:color w:val="000000" w:themeColor="text1"/>
-        </w:rPr>
-        <w:t xml:space="preserve"> </w:t>
-      </w:r>
-    </w:p>
-    <w:p>
-      <w:pPr>
-        <w:rPr>
-          <w:i/>
-          <w:color w:val="000000" w:themeColor="text1"/>
-        </w:rPr>
-      </w:pPr>
-      <w:r>
-        <w:rPr>
-          <w:i/>
-          <w:noProof/>
-          <w:color w:val="000000" w:themeColor="text1"/>
-        </w:rPr>
-        <w:drawing>
-          <wp:inline distT="0" distB="0" distL="0" distR="0" wp14:anchorId="4171E416" wp14:editId="4947EB98">
-            <wp:extent cx="2896004" cy="2019582"/>
-            <wp:effectExtent l="0" t="0" r="0" b="0"/>
-            <wp:docPr id="1" name="Picture 1" descr="A picture containing timeline&#10;&#10;Description automatically generated"/>
-            <wp:cNvGraphicFramePr>
-              <a:graphicFrameLocks xmlns:a="http://schemas.openxmlformats.org/drawingml/2006/main" noChangeAspect="1"/>
-            </wp:cNvGraphicFramePr>
-            <a:graphic xmlns:a="http://schemas.openxmlformats.org/drawingml/2006/main">
-              <a:graphicData uri="http://schemas.openxmlformats.org/drawingml/2006/picture">
-                <pic:pic xmlns:pic="http://schemas.openxmlformats.org/drawingml/2006/picture">
-                  <pic:nvPicPr>
-                    <pic:cNvPr id="1" name="Picture 1" descr="A picture containing timeline&#10;&#10;Description automatically generated"/>
-                    <pic:cNvPicPr/>
-                  </pic:nvPicPr>
-                  <pic:blipFill>
-                    <a:blip r:embed="rId8"/>
-                    <a:stretch>
-                      <a:fillRect/>
-                    </a:stretch>
-                  </pic:blipFill>
-                  <pic:spPr>
-                    <a:xfrm>
-                      <a:off x="0" y="0"/>
-                      <a:ext cx="2896004" cy="2019582"/>
-                    </a:xfrm>
-                    <a:prstGeom prst="rect">
-                      <a:avLst/>
-                    </a:prstGeom>
-                  </pic:spPr>
-                </pic:pic>
-              </a:graphicData>
-            </a:graphic>
-          </wp:inline>
-        </w:drawing>
-      </w:r>
-    </w:p>
-    <w:p>
-      <w:pPr>
-        <w:rPr>
-          <w:i/>
-          <w:color w:val="000000" w:themeColor="text1"/>
-        </w:rPr>
-      </w:pPr>
-      <w:r>
-        <w:rPr>
-          <w:i/>
-          <w:noProof/>
-          <w:color w:val="000000" w:themeColor="text1"/>
-        </w:rPr>
-        <w:lastRenderedPageBreak/>
-        <w:drawing>
-          <wp:inline distT="0" distB="0" distL="0" distR="0" wp14:anchorId="243A96C4" wp14:editId="76B69D30">
-            <wp:extent cx="3248478" cy="6735115"/>
-            <wp:effectExtent l="0" t="0" r="9525" b="8890"/>
-            <wp:docPr id="2" name="Picture 2" descr="Timeline&#10;&#10;Description automatically generated with low confidence"/>
-            <wp:cNvGraphicFramePr>
-              <a:graphicFrameLocks xmlns:a="http://schemas.openxmlformats.org/drawingml/2006/main" noChangeAspect="1"/>
-            </wp:cNvGraphicFramePr>
-            <a:graphic xmlns:a="http://schemas.openxmlformats.org/drawingml/2006/main">
-              <a:graphicData uri="http://schemas.openxmlformats.org/drawingml/2006/picture">
-                <pic:pic xmlns:pic="http://schemas.openxmlformats.org/drawingml/2006/picture">
-                  <pic:nvPicPr>
-                    <pic:cNvPr id="2" name="Picture 2" descr="Timeline&#10;&#10;Description automatically generated with low confidence"/>
-                    <pic:cNvPicPr/>
-                  </pic:nvPicPr>
-                  <pic:blipFill>
-                    <a:blip r:embed="rId9"/>
-                    <a:stretch>
-                      <a:fillRect/>
-                    </a:stretch>
-                  </pic:blipFill>
-                  <pic:spPr>
-                    <a:xfrm>
-                      <a:off x="0" y="0"/>
-                      <a:ext cx="3248478" cy="6735115"/>
-                    </a:xfrm>
-                    <a:prstGeom prst="rect">
-                      <a:avLst/>
-                    </a:prstGeom>
-                  </pic:spPr>
-                </pic:pic>
-              </a:graphicData>
-            </a:graphic>
-          </wp:inline>
-        </w:drawing>
-      </w:r>
-    </w:p>
-    <w:p>
-      <w:pPr>
-        <w:rPr>
-          <w:i/>
-          <w:color w:val="000000" w:themeColor="text1"/>
-        </w:rPr>
-      </w:pPr>
-      <w:r>
-        <w:rPr>
-          <w:i/>
-          <w:noProof/>
-          <w:color w:val="000000" w:themeColor="text1"/>
-        </w:rPr>
-        <w:lastRenderedPageBreak/>
-        <w:drawing>
-          <wp:inline distT="0" distB="0" distL="0" distR="0" wp14:anchorId="10D430D2" wp14:editId="3761AA87">
-            <wp:extent cx="3724795" cy="7039957"/>
-            <wp:effectExtent l="0" t="0" r="9525" b="0"/>
-            <wp:docPr id="3" name="Picture 3" descr="A picture containing table&#10;&#10;Description automatically generated"/>
-            <wp:cNvGraphicFramePr>
-              <a:graphicFrameLocks xmlns:a="http://schemas.openxmlformats.org/drawingml/2006/main" noChangeAspect="1"/>
-            </wp:cNvGraphicFramePr>
-            <a:graphic xmlns:a="http://schemas.openxmlformats.org/drawingml/2006/main">
-              <a:graphicData uri="http://schemas.openxmlformats.org/drawingml/2006/picture">
-                <pic:pic xmlns:pic="http://schemas.openxmlformats.org/drawingml/2006/picture">
-                  <pic:nvPicPr>
-                    <pic:cNvPr id="3" name="Picture 3" descr="A picture containing table&#10;&#10;Description automatically generated"/>
-                    <pic:cNvPicPr/>
-                  </pic:nvPicPr>
-                  <pic:blipFill>
-                    <a:blip r:embed="rId10"/>
-                    <a:stretch>
-                      <a:fillRect/>
-                    </a:stretch>
-                  </pic:blipFill>
-                  <pic:spPr>
-                    <a:xfrm>
-                      <a:off x="0" y="0"/>
-                      <a:ext cx="3724795" cy="7039957"/>
-                    </a:xfrm>
-                    <a:prstGeom prst="rect">
-                      <a:avLst/>
-                    </a:prstGeom>
-                  </pic:spPr>
-                </pic:pic>
-              </a:graphicData>
-            </a:graphic>
-          </wp:inline>
-        </w:drawing>
-      </w:r>
-      <w:r>
-        <w:rPr>
-          <w:i/>
-          <w:color w:val="000000" w:themeColor="text1"/>
-        </w:rPr>
-        <w:br w:type="page"/>
-      </w:r>
-    </w:p>
-    <w:p>
-      <w:pPr>
-        <w:rPr>
-          <w:i/>
-          <w:color w:val="000000" w:themeColor="text1"/>
-        </w:rPr>
-      </w:pPr>
-    </w:p>
-    <w:p>
-      <w:pPr>
-        <w:pStyle w:val="Heading2"/>
-        <w:ind w:left="284"/>
-        <w:jc w:val="center"/>
-        <w:rPr>
-          <w:color w:val="000000" w:themeColor="text1"/>
-          <w:sz w:val="28"/>
-        </w:rPr>
-      </w:pPr>
-      <w:r>
-        <w:rPr>
-          <w:color w:val="000000" w:themeColor="text1"/>
-          <w:sz w:val="28"/>
-        </w:rPr>
-        <w:t>ANALÝZA</w:t>
-      </w:r>
-      <w:r>
-        <w:rPr>
-          <w:color w:val="000000" w:themeColor="text1"/>
-          <w:sz w:val="28"/>
-        </w:rPr>
-        <w:t xml:space="preserve"> PROBLÉMOVÉ OBLASTI</w:t>
-      </w:r>
-    </w:p>
-    <w:p/>
     <w:p>
       <w:pPr>
         <w:pStyle w:val="Heading2"/>
@@ -1659,7 +1851,7 @@
         <w:rPr>
           <w:color w:val="000000" w:themeColor="text1"/>
         </w:rPr>
-        <w:t>Charakteristika problémové oblasti</w:t>
+        <w:t>Úvaha nad pojmy domény</w:t>
       </w:r>
     </w:p>
     <w:p>
@@ -1668,398 +1860,6 @@
       </w:pPr>
     </w:p>
     <w:p>
-      <w:r>
-        <w:t xml:space="preserve">Do této části projektu vložte </w:t>
-      </w:r>
-      <w:r>
-        <w:t xml:space="preserve">vlastní </w:t>
-      </w:r>
-      <w:r>
-        <w:t>popis</w:t>
-      </w:r>
-      <w:r>
-        <w:t xml:space="preserve"> oblasti, kterou jste si pro modelování vybrali. Zmiňte klíčové rysy domény, které budou v modelování využité.</w:t>
-      </w:r>
-      <w:r>
-        <w:t xml:space="preserve"> Obrázky, tabulky nebo grafy se do rozsahu popisu nezapočítávají.</w:t>
-      </w:r>
-      <w:r>
-        <w:t xml:space="preserve"> </w:t>
-      </w:r>
-      <w:r>
-        <w:rPr>
-          <w:i/>
-        </w:rPr>
-        <w:t>Pozn. vyvarujte se využívání trojkombinace ctrl+c a ctrl+v pro okopírování bloků textů</w:t>
-      </w:r>
-      <w:r>
-        <w:t xml:space="preserve">. </w:t>
-      </w:r>
-      <w:r>
-        <w:rPr>
-          <w:b/>
-        </w:rPr>
-        <w:t>Chceme Váš vlastní popis domény!</w:t>
-      </w:r>
-    </w:p>
-    <w:p>
-      <w:pPr>
-        <w:pBdr>
-          <w:top w:val="single" w:sz="4" w:space="1" w:color="auto"/>
-          <w:left w:val="single" w:sz="4" w:space="4" w:color="auto"/>
-          <w:bottom w:val="single" w:sz="4" w:space="1" w:color="auto"/>
-          <w:right w:val="single" w:sz="4" w:space="4" w:color="auto"/>
-        </w:pBdr>
-        <w:rPr>
-          <w:i/>
-        </w:rPr>
-      </w:pPr>
-      <w:r>
-        <w:rPr>
-          <w:i/>
-        </w:rPr>
-        <w:t xml:space="preserve">(rozsah popisu </w:t>
-      </w:r>
-      <w:r>
-        <w:rPr>
-          <w:i/>
-        </w:rPr>
-        <w:t>min</w:t>
-      </w:r>
-      <w:r>
-        <w:rPr>
-          <w:i/>
-        </w:rPr>
-        <w:t xml:space="preserve">. </w:t>
-      </w:r>
-      <w:r>
-        <w:rPr>
-          <w:i/>
-        </w:rPr>
-        <w:t>2</w:t>
-      </w:r>
-      <w:r>
-        <w:rPr>
-          <w:i/>
-        </w:rPr>
-        <w:t>x A4 při formátování 11 fontem Calibri (Základní text)</w:t>
-      </w:r>
-      <w:r>
-        <w:rPr>
-          <w:i/>
-        </w:rPr>
-        <w:t>; řádkování jednoduché</w:t>
-      </w:r>
-      <w:r>
-        <w:rPr>
-          <w:i/>
-        </w:rPr>
-        <w:t>)</w:t>
-      </w:r>
-    </w:p>
-    <w:p>
-      <w:pPr>
-        <w:pBdr>
-          <w:top w:val="single" w:sz="4" w:space="1" w:color="auto"/>
-          <w:left w:val="single" w:sz="4" w:space="4" w:color="auto"/>
-          <w:bottom w:val="single" w:sz="4" w:space="1" w:color="auto"/>
-          <w:right w:val="single" w:sz="4" w:space="4" w:color="auto"/>
-        </w:pBdr>
-        <w:spacing w:line="240" w:lineRule="auto"/>
-        <w:rPr>
-          <w:i/>
-        </w:rPr>
-      </w:pPr>
-    </w:p>
-    <w:p>
-      <w:pPr>
-        <w:pBdr>
-          <w:top w:val="single" w:sz="4" w:space="1" w:color="auto"/>
-          <w:left w:val="single" w:sz="4" w:space="4" w:color="auto"/>
-          <w:bottom w:val="single" w:sz="4" w:space="1" w:color="auto"/>
-          <w:right w:val="single" w:sz="4" w:space="4" w:color="auto"/>
-        </w:pBdr>
-        <w:spacing w:line="240" w:lineRule="auto"/>
-        <w:rPr>
-          <w:i/>
-        </w:rPr>
-      </w:pPr>
-    </w:p>
-    <w:p>
-      <w:pPr>
-        <w:pBdr>
-          <w:top w:val="single" w:sz="4" w:space="1" w:color="auto"/>
-          <w:left w:val="single" w:sz="4" w:space="4" w:color="auto"/>
-          <w:bottom w:val="single" w:sz="4" w:space="1" w:color="auto"/>
-          <w:right w:val="single" w:sz="4" w:space="4" w:color="auto"/>
-        </w:pBdr>
-        <w:spacing w:line="240" w:lineRule="auto"/>
-      </w:pPr>
-    </w:p>
-    <w:p>
-      <w:pPr>
-        <w:pBdr>
-          <w:top w:val="single" w:sz="4" w:space="1" w:color="auto"/>
-          <w:left w:val="single" w:sz="4" w:space="4" w:color="auto"/>
-          <w:bottom w:val="single" w:sz="4" w:space="1" w:color="auto"/>
-          <w:right w:val="single" w:sz="4" w:space="4" w:color="auto"/>
-        </w:pBdr>
-        <w:spacing w:line="240" w:lineRule="auto"/>
-      </w:pPr>
-    </w:p>
-    <w:p>
-      <w:pPr>
-        <w:pBdr>
-          <w:top w:val="single" w:sz="4" w:space="1" w:color="auto"/>
-          <w:left w:val="single" w:sz="4" w:space="4" w:color="auto"/>
-          <w:bottom w:val="single" w:sz="4" w:space="1" w:color="auto"/>
-          <w:right w:val="single" w:sz="4" w:space="4" w:color="auto"/>
-        </w:pBdr>
-        <w:spacing w:line="240" w:lineRule="auto"/>
-      </w:pPr>
-    </w:p>
-    <w:p>
-      <w:pPr>
-        <w:pBdr>
-          <w:top w:val="single" w:sz="4" w:space="1" w:color="auto"/>
-          <w:left w:val="single" w:sz="4" w:space="4" w:color="auto"/>
-          <w:bottom w:val="single" w:sz="4" w:space="1" w:color="auto"/>
-          <w:right w:val="single" w:sz="4" w:space="4" w:color="auto"/>
-        </w:pBdr>
-        <w:spacing w:line="240" w:lineRule="auto"/>
-      </w:pPr>
-    </w:p>
-    <w:p>
-      <w:pPr>
-        <w:pBdr>
-          <w:top w:val="single" w:sz="4" w:space="1" w:color="auto"/>
-          <w:left w:val="single" w:sz="4" w:space="4" w:color="auto"/>
-          <w:bottom w:val="single" w:sz="4" w:space="1" w:color="auto"/>
-          <w:right w:val="single" w:sz="4" w:space="4" w:color="auto"/>
-        </w:pBdr>
-        <w:spacing w:line="240" w:lineRule="auto"/>
-      </w:pPr>
-    </w:p>
-    <w:p>
-      <w:pPr>
-        <w:pBdr>
-          <w:top w:val="single" w:sz="4" w:space="1" w:color="auto"/>
-          <w:left w:val="single" w:sz="4" w:space="4" w:color="auto"/>
-          <w:bottom w:val="single" w:sz="4" w:space="1" w:color="auto"/>
-          <w:right w:val="single" w:sz="4" w:space="4" w:color="auto"/>
-        </w:pBdr>
-        <w:spacing w:line="240" w:lineRule="auto"/>
-      </w:pPr>
-    </w:p>
-    <w:p>
-      <w:pPr>
-        <w:pBdr>
-          <w:top w:val="single" w:sz="4" w:space="1" w:color="auto"/>
-          <w:left w:val="single" w:sz="4" w:space="4" w:color="auto"/>
-          <w:bottom w:val="single" w:sz="4" w:space="1" w:color="auto"/>
-          <w:right w:val="single" w:sz="4" w:space="4" w:color="auto"/>
-        </w:pBdr>
-        <w:spacing w:line="240" w:lineRule="auto"/>
-      </w:pPr>
-    </w:p>
-    <w:p>
-      <w:pPr>
-        <w:pBdr>
-          <w:top w:val="single" w:sz="4" w:space="1" w:color="auto"/>
-          <w:left w:val="single" w:sz="4" w:space="4" w:color="auto"/>
-          <w:bottom w:val="single" w:sz="4" w:space="1" w:color="auto"/>
-          <w:right w:val="single" w:sz="4" w:space="4" w:color="auto"/>
-        </w:pBdr>
-        <w:spacing w:line="240" w:lineRule="auto"/>
-      </w:pPr>
-    </w:p>
-    <w:p>
-      <w:pPr>
-        <w:pBdr>
-          <w:top w:val="single" w:sz="4" w:space="1" w:color="auto"/>
-          <w:left w:val="single" w:sz="4" w:space="4" w:color="auto"/>
-          <w:bottom w:val="single" w:sz="4" w:space="1" w:color="auto"/>
-          <w:right w:val="single" w:sz="4" w:space="4" w:color="auto"/>
-        </w:pBdr>
-        <w:spacing w:line="240" w:lineRule="auto"/>
-      </w:pPr>
-    </w:p>
-    <w:p>
-      <w:pPr>
-        <w:pBdr>
-          <w:top w:val="single" w:sz="4" w:space="1" w:color="auto"/>
-          <w:left w:val="single" w:sz="4" w:space="4" w:color="auto"/>
-          <w:bottom w:val="single" w:sz="4" w:space="1" w:color="auto"/>
-          <w:right w:val="single" w:sz="4" w:space="4" w:color="auto"/>
-        </w:pBdr>
-        <w:spacing w:line="240" w:lineRule="auto"/>
-      </w:pPr>
-    </w:p>
-    <w:p>
-      <w:pPr>
-        <w:pBdr>
-          <w:top w:val="single" w:sz="4" w:space="1" w:color="auto"/>
-          <w:left w:val="single" w:sz="4" w:space="4" w:color="auto"/>
-          <w:bottom w:val="single" w:sz="4" w:space="1" w:color="auto"/>
-          <w:right w:val="single" w:sz="4" w:space="4" w:color="auto"/>
-        </w:pBdr>
-        <w:spacing w:line="240" w:lineRule="auto"/>
-      </w:pPr>
-    </w:p>
-    <w:p>
-      <w:pPr>
-        <w:pBdr>
-          <w:top w:val="single" w:sz="4" w:space="1" w:color="auto"/>
-          <w:left w:val="single" w:sz="4" w:space="4" w:color="auto"/>
-          <w:bottom w:val="single" w:sz="4" w:space="1" w:color="auto"/>
-          <w:right w:val="single" w:sz="4" w:space="4" w:color="auto"/>
-        </w:pBdr>
-        <w:spacing w:line="240" w:lineRule="auto"/>
-      </w:pPr>
-    </w:p>
-    <w:p>
-      <w:pPr>
-        <w:pBdr>
-          <w:top w:val="single" w:sz="4" w:space="1" w:color="auto"/>
-          <w:left w:val="single" w:sz="4" w:space="4" w:color="auto"/>
-          <w:bottom w:val="single" w:sz="4" w:space="1" w:color="auto"/>
-          <w:right w:val="single" w:sz="4" w:space="4" w:color="auto"/>
-        </w:pBdr>
-        <w:spacing w:line="240" w:lineRule="auto"/>
-      </w:pPr>
-    </w:p>
-    <w:p>
-      <w:pPr>
-        <w:pBdr>
-          <w:top w:val="single" w:sz="4" w:space="1" w:color="auto"/>
-          <w:left w:val="single" w:sz="4" w:space="4" w:color="auto"/>
-          <w:bottom w:val="single" w:sz="4" w:space="1" w:color="auto"/>
-          <w:right w:val="single" w:sz="4" w:space="4" w:color="auto"/>
-        </w:pBdr>
-        <w:spacing w:line="240" w:lineRule="auto"/>
-      </w:pPr>
-    </w:p>
-    <w:p>
-      <w:pPr>
-        <w:pBdr>
-          <w:top w:val="single" w:sz="4" w:space="1" w:color="auto"/>
-          <w:left w:val="single" w:sz="4" w:space="4" w:color="auto"/>
-          <w:bottom w:val="single" w:sz="4" w:space="1" w:color="auto"/>
-          <w:right w:val="single" w:sz="4" w:space="4" w:color="auto"/>
-        </w:pBdr>
-        <w:spacing w:line="240" w:lineRule="auto"/>
-      </w:pPr>
-    </w:p>
-    <w:p>
-      <w:pPr>
-        <w:pBdr>
-          <w:top w:val="single" w:sz="4" w:space="1" w:color="auto"/>
-          <w:left w:val="single" w:sz="4" w:space="4" w:color="auto"/>
-          <w:bottom w:val="single" w:sz="4" w:space="1" w:color="auto"/>
-          <w:right w:val="single" w:sz="4" w:space="4" w:color="auto"/>
-        </w:pBdr>
-        <w:spacing w:line="240" w:lineRule="auto"/>
-      </w:pPr>
-    </w:p>
-    <w:p>
-      <w:pPr>
-        <w:pBdr>
-          <w:top w:val="single" w:sz="4" w:space="1" w:color="auto"/>
-          <w:left w:val="single" w:sz="4" w:space="4" w:color="auto"/>
-          <w:bottom w:val="single" w:sz="4" w:space="1" w:color="auto"/>
-          <w:right w:val="single" w:sz="4" w:space="4" w:color="auto"/>
-        </w:pBdr>
-        <w:spacing w:line="240" w:lineRule="auto"/>
-      </w:pPr>
-    </w:p>
-    <w:p>
-      <w:pPr>
-        <w:pBdr>
-          <w:top w:val="single" w:sz="4" w:space="1" w:color="auto"/>
-          <w:left w:val="single" w:sz="4" w:space="4" w:color="auto"/>
-          <w:bottom w:val="single" w:sz="4" w:space="1" w:color="auto"/>
-          <w:right w:val="single" w:sz="4" w:space="4" w:color="auto"/>
-        </w:pBdr>
-        <w:spacing w:line="240" w:lineRule="auto"/>
-      </w:pPr>
-    </w:p>
-    <w:p>
-      <w:pPr>
-        <w:pBdr>
-          <w:top w:val="single" w:sz="4" w:space="1" w:color="auto"/>
-          <w:left w:val="single" w:sz="4" w:space="4" w:color="auto"/>
-          <w:bottom w:val="single" w:sz="4" w:space="1" w:color="auto"/>
-          <w:right w:val="single" w:sz="4" w:space="4" w:color="auto"/>
-        </w:pBdr>
-        <w:spacing w:line="240" w:lineRule="auto"/>
-      </w:pPr>
-    </w:p>
-    <w:p>
-      <w:pPr>
-        <w:pBdr>
-          <w:top w:val="single" w:sz="4" w:space="1" w:color="auto"/>
-          <w:left w:val="single" w:sz="4" w:space="4" w:color="auto"/>
-          <w:bottom w:val="single" w:sz="4" w:space="1" w:color="auto"/>
-          <w:right w:val="single" w:sz="4" w:space="4" w:color="auto"/>
-        </w:pBdr>
-        <w:spacing w:line="240" w:lineRule="auto"/>
-      </w:pPr>
-    </w:p>
-    <w:p>
-      <w:pPr>
-        <w:pBdr>
-          <w:top w:val="single" w:sz="4" w:space="1" w:color="auto"/>
-          <w:left w:val="single" w:sz="4" w:space="4" w:color="auto"/>
-          <w:bottom w:val="single" w:sz="4" w:space="1" w:color="auto"/>
-          <w:right w:val="single" w:sz="4" w:space="4" w:color="auto"/>
-        </w:pBdr>
-        <w:spacing w:line="240" w:lineRule="auto"/>
-      </w:pPr>
-    </w:p>
-    <w:p>
-      <w:pPr>
-        <w:pBdr>
-          <w:top w:val="single" w:sz="4" w:space="1" w:color="auto"/>
-          <w:left w:val="single" w:sz="4" w:space="4" w:color="auto"/>
-          <w:bottom w:val="single" w:sz="4" w:space="1" w:color="auto"/>
-          <w:right w:val="single" w:sz="4" w:space="4" w:color="auto"/>
-        </w:pBdr>
-      </w:pPr>
-    </w:p>
-    <w:p>
-      <w:pPr>
-        <w:pStyle w:val="Heading2"/>
-        <w:ind w:left="284"/>
-        <w:rPr>
-          <w:color w:val="000000" w:themeColor="text1"/>
-        </w:rPr>
-      </w:pPr>
-    </w:p>
-    <w:p>
-      <w:pPr>
-        <w:pStyle w:val="Heading2"/>
-        <w:numPr>
-          <w:ilvl w:val="0"/>
-          <w:numId w:val="10"/>
-        </w:numPr>
-        <w:ind w:left="284"/>
-        <w:rPr>
-          <w:color w:val="000000" w:themeColor="text1"/>
-        </w:rPr>
-      </w:pPr>
-      <w:r>
-        <w:rPr>
-          <w:color w:val="000000" w:themeColor="text1"/>
-        </w:rPr>
-        <w:t>Úvaha nad pojmy domény</w:t>
-      </w:r>
-    </w:p>
-    <w:p>
-      <w:pPr>
-        <w:contextualSpacing/>
-      </w:pPr>
-    </w:p>
-    <w:p>
       <w:pPr>
         <w:jc w:val="both"/>
       </w:pPr>
@@ -2076,8 +1876,16 @@
         <w:rPr>
           <w:u w:val="single"/>
         </w:rPr>
-        <w:t>min. 15-ti</w:t>
-      </w:r>
+        <w:t xml:space="preserve">min. </w:t>
+      </w:r>
+      <w:proofErr w:type="gramStart"/>
+      <w:r>
+        <w:rPr>
+          <w:u w:val="single"/>
+        </w:rPr>
+        <w:t>15-ti</w:t>
+      </w:r>
+      <w:proofErr w:type="gramEnd"/>
       <w:r>
         <w:t xml:space="preserve"> obecných </w:t>
       </w:r>
@@ -2314,7 +2122,11 @@
           <w:tcPr>
             <w:tcW w:w="4820" w:type="dxa"/>
           </w:tcPr>
-          <w:p/>
+          <w:p>
+            <w:r>
+              <w:t>Lékařské vybavení</w:t>
+            </w:r>
+          </w:p>
         </w:tc>
         <w:tc>
           <w:tcPr>
@@ -2341,7 +2153,16 @@
           <w:tcPr>
             <w:tcW w:w="4820" w:type="dxa"/>
           </w:tcPr>
-          <w:p/>
+          <w:p>
+            <w:proofErr w:type="spellStart"/>
+            <w:r>
+              <w:t>Treninkové</w:t>
+            </w:r>
+            <w:proofErr w:type="spellEnd"/>
+            <w:r>
+              <w:t xml:space="preserve"> vybavení</w:t>
+            </w:r>
+          </w:p>
         </w:tc>
         <w:tc>
           <w:tcPr>
@@ -2368,7 +2189,11 @@
           <w:tcPr>
             <w:tcW w:w="4820" w:type="dxa"/>
           </w:tcPr>
-          <w:p/>
+          <w:p>
+            <w:r>
+              <w:t>Terapie</w:t>
+            </w:r>
+          </w:p>
         </w:tc>
         <w:tc>
           <w:tcPr>
@@ -2735,6 +2560,7 @@
         <w:jc w:val="both"/>
       </w:pPr>
       <w:r>
+        <w:lastRenderedPageBreak/>
         <w:t xml:space="preserve">Do této části projektu vložte zdroje, které </w:t>
       </w:r>
       <w:r>
@@ -3388,7 +3214,51 @@
         <w:rPr>
           <w:u w:val="single"/>
         </w:rPr>
-        <w:t>edí Protégé – pole rdfs:comment (Annotations)</w:t>
+        <w:t xml:space="preserve">edí </w:t>
+      </w:r>
+      <w:proofErr w:type="spellStart"/>
+      <w:r>
+        <w:rPr>
+          <w:u w:val="single"/>
+        </w:rPr>
+        <w:t>Protégé</w:t>
+      </w:r>
+      <w:proofErr w:type="spellEnd"/>
+      <w:r>
+        <w:rPr>
+          <w:u w:val="single"/>
+        </w:rPr>
+        <w:t xml:space="preserve"> – pole </w:t>
+      </w:r>
+      <w:proofErr w:type="spellStart"/>
+      <w:proofErr w:type="gramStart"/>
+      <w:r>
+        <w:rPr>
+          <w:u w:val="single"/>
+        </w:rPr>
+        <w:t>rdfs:comment</w:t>
+      </w:r>
+      <w:proofErr w:type="spellEnd"/>
+      <w:proofErr w:type="gramEnd"/>
+      <w:r>
+        <w:rPr>
+          <w:u w:val="single"/>
+        </w:rPr>
+        <w:t xml:space="preserve"> (</w:t>
+      </w:r>
+      <w:proofErr w:type="spellStart"/>
+      <w:r>
+        <w:rPr>
+          <w:u w:val="single"/>
+        </w:rPr>
+        <w:t>Annotations</w:t>
+      </w:r>
+      <w:proofErr w:type="spellEnd"/>
+      <w:r>
+        <w:rPr>
+          <w:u w:val="single"/>
+        </w:rPr>
+        <w:t>)</w:t>
       </w:r>
       <w:r>
         <w:rPr>
@@ -7119,8 +6989,13 @@
               <w:jc w:val="both"/>
               <w:cnfStyle w:val="100000000000" w:firstRow="1" w:lastRow="0" w:firstColumn="0" w:lastColumn="0" w:oddVBand="0" w:evenVBand="0" w:oddHBand="0" w:evenHBand="0" w:firstRowFirstColumn="0" w:firstRowLastColumn="0" w:lastRowFirstColumn="0" w:lastRowLastColumn="0"/>
             </w:pPr>
+            <w:proofErr w:type="spellStart"/>
             <w:r>
-              <w:t>Datotypová vlastnost</w:t>
+              <w:t>Datotypová</w:t>
+            </w:r>
+            <w:proofErr w:type="spellEnd"/>
+            <w:r>
+              <w:t xml:space="preserve"> vlastnost</w:t>
             </w:r>
           </w:p>
         </w:tc>
@@ -8018,12 +7893,34 @@
         <w:rPr>
           <w:color w:val="000000" w:themeColor="text1"/>
         </w:rPr>
-        <w:t>struktura ontologie (asserted hierarchy)</w:t>
+        <w:t>struktura ontologie (</w:t>
+      </w:r>
+      <w:proofErr w:type="spellStart"/>
+      <w:r>
+        <w:rPr>
+          <w:color w:val="000000" w:themeColor="text1"/>
+        </w:rPr>
+        <w:t>asserted</w:t>
+      </w:r>
+      <w:proofErr w:type="spellEnd"/>
+      <w:r>
+        <w:rPr>
+          <w:color w:val="000000" w:themeColor="text1"/>
+        </w:rPr>
+        <w:t xml:space="preserve"> hierarchy)</w:t>
       </w:r>
     </w:p>
     <w:p>
       <w:r>
-        <w:t>Zde vložte obrázek zachycující vloženou strukturu ontologie. Využijte vhodný vizualizační nástroj prostředí Protégé.</w:t>
+        <w:t xml:space="preserve">Zde vložte obrázek zachycující vloženou strukturu ontologie. Využijte vhodný vizualizační nástroj prostředí </w:t>
+      </w:r>
+      <w:proofErr w:type="spellStart"/>
+      <w:r>
+        <w:t>Protégé</w:t>
+      </w:r>
+      <w:proofErr w:type="spellEnd"/>
+      <w:r>
+        <w:t>.</w:t>
       </w:r>
     </w:p>
     <w:tbl>
@@ -8116,12 +8013,14 @@
         </w:rPr>
         <w:t xml:space="preserve"> struktura ontologie (</w:t>
       </w:r>
+      <w:proofErr w:type="spellStart"/>
       <w:r>
         <w:rPr>
           <w:color w:val="000000" w:themeColor="text1"/>
         </w:rPr>
         <w:t>inferred</w:t>
       </w:r>
+      <w:proofErr w:type="spellEnd"/>
       <w:r>
         <w:rPr>
           <w:color w:val="000000" w:themeColor="text1"/>
@@ -8140,7 +8039,15 @@
         <w:t>. Využijte vhodný vizuali</w:t>
       </w:r>
       <w:r>
-        <w:t>zační nástroj prostředí Protégé.</w:t>
+        <w:t xml:space="preserve">zační nástroj prostředí </w:t>
+      </w:r>
+      <w:proofErr w:type="spellStart"/>
+      <w:r>
+        <w:t>Protégé</w:t>
+      </w:r>
+      <w:proofErr w:type="spellEnd"/>
+      <w:r>
+        <w:t>.</w:t>
       </w:r>
     </w:p>
     <w:tbl>
@@ -8213,7 +8120,7 @@
     </w:tbl>
     <w:p/>
     <w:sectPr>
-      <w:footerReference w:type="default" r:id="rId11"/>
+      <w:footerReference w:type="default" r:id="rId8"/>
       <w:pgSz w:w="11906" w:h="16838"/>
       <w:pgMar w:top="720" w:right="720" w:bottom="720" w:left="720" w:header="708" w:footer="708" w:gutter="0"/>
       <w:cols w:space="708"/>
@@ -8368,7 +8275,15 @@
         <w:footnoteRef/>
       </w:r>
       <w:r>
-        <w:t xml:space="preserve"> Testovací třída ověřuje, zda klasifikátor Pellet správně vyhodnotil danou třídu jako konzistentní nebo nekonzistentní. Čili, </w:t>
+        <w:t xml:space="preserve"> Testovací třída ověřuje, zda klasifikátor </w:t>
+      </w:r>
+      <w:proofErr w:type="spellStart"/>
+      <w:r>
+        <w:t>Pellet</w:t>
+      </w:r>
+      <w:proofErr w:type="spellEnd"/>
+      <w:r>
+        <w:t xml:space="preserve"> správně vyhodnotil danou třídu jako konzistentní nebo nekonzistentní. Čili, </w:t>
       </w:r>
       <w:r>
         <w:t xml:space="preserve">můžete vytvořit testovací třídu, která bude </w:t>
@@ -8380,7 +8295,15 @@
         <w:t>a</w:t>
       </w:r>
       <w:r>
-        <w:t xml:space="preserve"> Pellet ji </w:t>
+        <w:t xml:space="preserve"> </w:t>
+      </w:r>
+      <w:proofErr w:type="spellStart"/>
+      <w:r>
+        <w:t>Pellet</w:t>
+      </w:r>
+      <w:proofErr w:type="spellEnd"/>
+      <w:r>
+        <w:t xml:space="preserve"> ji </w:t>
       </w:r>
       <w:r>
         <w:t>vyhodnotí jako nekonzistentní</w:t>
@@ -8398,7 +8321,15 @@
         <w:t xml:space="preserve"> a</w:t>
       </w:r>
       <w:r>
-        <w:t xml:space="preserve"> Pellet ji vyhodnotí jako konzistentní. Pouze v tomto bodě projektu může bý</w:t>
+        <w:t xml:space="preserve"> </w:t>
+      </w:r>
+      <w:proofErr w:type="spellStart"/>
+      <w:r>
+        <w:t>Pellet</w:t>
+      </w:r>
+      <w:proofErr w:type="spellEnd"/>
+      <w:r>
+        <w:t xml:space="preserve"> ji vyhodnotí jako konzistentní. Pouze v tomto bodě projektu může bý</w:t>
       </w:r>
       <w:r>
         <w:t>t Vaše ontologie nekonzistentní z pohledu oněch nekonzistentních tříd.</w:t>

</xml_diff>

<commit_message>
Modified Class properties Added Disjunct Of relations for Modified Classes Added all dependencies between Primitive and properties of Modifiable classes + datatype classes Added required 4th level of hierarchy in Primitive classes category
</commit_message>
<xml_diff>
--- a/Protokol k seminarnimu projektu-2022-2023.docx
+++ b/Protokol k seminarnimu projektu-2022-2023.docx
@@ -1,6 +1,6 @@
 
 <file path=word/document.xml><?xml version="1.0" encoding="utf-8"?>
-<w:document xmlns:wpc="http://schemas.microsoft.com/office/word/2010/wordprocessingCanvas" xmlns:cx="http://schemas.microsoft.com/office/drawing/2014/chartex" xmlns:cx1="http://schemas.microsoft.com/office/drawing/2015/9/8/chartex" xmlns:cx2="http://schemas.microsoft.com/office/drawing/2015/10/21/chartex" xmlns:cx3="http://schemas.microsoft.com/office/drawing/2016/5/9/chartex" xmlns:cx4="http://schemas.microsoft.com/office/drawing/2016/5/10/chartex" xmlns:cx5="http://schemas.microsoft.com/office/drawing/2016/5/11/chartex" xmlns:cx6="http://schemas.microsoft.com/office/drawing/2016/5/12/chartex" xmlns:cx7="http://schemas.microsoft.com/office/drawing/2016/5/13/chartex" xmlns:cx8="http://schemas.microsoft.com/office/drawing/2016/5/14/chartex" xmlns:mc="http://schemas.openxmlformats.org/markup-compatibility/2006" xmlns:aink="http://schemas.microsoft.com/office/drawing/2016/ink" xmlns:am3d="http://schemas.microsoft.com/office/drawing/2017/model3d" xmlns:o="urn:schemas-microsoft-com:office:office" xmlns:oel="http://schemas.microsoft.com/office/2019/extlst" xmlns:r="http://schemas.openxmlformats.org/officeDocument/2006/relationships" xmlns:m="http://schemas.openxmlformats.org/officeDocument/2006/math" xmlns:v="urn:schemas-microsoft-com:vml" xmlns:wp14="http://schemas.microsoft.com/office/word/2010/wordprocessingDrawing" xmlns:wp="http://schemas.openxmlformats.org/drawingml/2006/wordprocessingDrawing" xmlns:w10="urn:schemas-microsoft-com:office:word" xmlns:w="http://schemas.openxmlformats.org/wordprocessingml/2006/main" xmlns:w14="http://schemas.microsoft.com/office/word/2010/wordml" xmlns:w15="http://schemas.microsoft.com/office/word/2012/wordml" xmlns:w16cex="http://schemas.microsoft.com/office/word/2018/wordml/cex" xmlns:w16cid="http://schemas.microsoft.com/office/word/2016/wordml/cid" xmlns:w16="http://schemas.microsoft.com/office/word/2018/wordml" xmlns:w16sdtdh="http://schemas.microsoft.com/office/word/2020/wordml/sdtdatahash" xmlns:w16se="http://schemas.microsoft.com/office/word/2015/wordml/symex" xmlns:wpg="http://schemas.microsoft.com/office/word/2010/wordprocessingGroup" xmlns:wpi="http://schemas.microsoft.com/office/word/2010/wordprocessingInk" xmlns:wne="http://schemas.microsoft.com/office/word/2006/wordml" xmlns:wps="http://schemas.microsoft.com/office/word/2010/wordprocessingShape" mc:Ignorable="w14 w15 w16se w16cid w16 w16cex w16sdtdh wp14">
+<w:document xmlns:wpc="http://schemas.microsoft.com/office/word/2010/wordprocessingCanvas" xmlns:cx="http://schemas.microsoft.com/office/drawing/2014/chartex" xmlns:cx1="http://schemas.microsoft.com/office/drawing/2015/9/8/chartex" xmlns:cx2="http://schemas.microsoft.com/office/drawing/2015/10/21/chartex" xmlns:cx3="http://schemas.microsoft.com/office/drawing/2016/5/9/chartex" xmlns:cx4="http://schemas.microsoft.com/office/drawing/2016/5/10/chartex" xmlns:cx5="http://schemas.microsoft.com/office/drawing/2016/5/11/chartex" xmlns:cx6="http://schemas.microsoft.com/office/drawing/2016/5/12/chartex" xmlns:cx7="http://schemas.microsoft.com/office/drawing/2016/5/13/chartex" xmlns:cx8="http://schemas.microsoft.com/office/drawing/2016/5/14/chartex" xmlns:mc="http://schemas.openxmlformats.org/markup-compatibility/2006" xmlns:aink="http://schemas.microsoft.com/office/drawing/2016/ink" xmlns:am3d="http://schemas.microsoft.com/office/drawing/2017/model3d" xmlns:o="urn:schemas-microsoft-com:office:office" xmlns:oel="http://schemas.microsoft.com/office/2019/extlst" xmlns:r="http://schemas.openxmlformats.org/officeDocument/2006/relationships" xmlns:m="http://schemas.openxmlformats.org/officeDocument/2006/math" xmlns:v="urn:schemas-microsoft-com:vml" xmlns:wp14="http://schemas.microsoft.com/office/word/2010/wordprocessingDrawing" xmlns:wp="http://schemas.openxmlformats.org/drawingml/2006/wordprocessingDrawing" xmlns:w10="urn:schemas-microsoft-com:office:word" xmlns:w="http://schemas.openxmlformats.org/wordprocessingml/2006/main" xmlns:w14="http://schemas.microsoft.com/office/word/2010/wordml" xmlns:w15="http://schemas.microsoft.com/office/word/2012/wordml" xmlns:w16cex="http://schemas.microsoft.com/office/word/2018/wordml/cex" xmlns:w16cid="http://schemas.microsoft.com/office/word/2016/wordml/cid" xmlns:w16="http://schemas.microsoft.com/office/word/2018/wordml" xmlns:w16du="http://schemas.microsoft.com/office/word/2023/wordml/word16du" xmlns:w16sdtdh="http://schemas.microsoft.com/office/word/2020/wordml/sdtdatahash" xmlns:w16se="http://schemas.microsoft.com/office/word/2015/wordml/symex" xmlns:wpg="http://schemas.microsoft.com/office/word/2010/wordprocessingGroup" xmlns:wpi="http://schemas.microsoft.com/office/word/2010/wordprocessingInk" xmlns:wne="http://schemas.microsoft.com/office/word/2006/wordml" xmlns:wps="http://schemas.microsoft.com/office/word/2010/wordprocessingShape" mc:Ignorable="w14 w15 w16se w16cid w16 w16cex w16sdtdh wp14">
   <w:body>
     <w:p>
       <w:pPr>
@@ -1010,30 +1010,30 @@
         <w:spacing w:after="0"/>
         <w:jc w:val="both"/>
         <w:rPr>
-          <w:highlight w:val="yellow"/>
-        </w:rPr>
-      </w:pPr>
-      <w:r>
-        <w:rPr>
-          <w:highlight w:val="yellow"/>
+          <w:highlight w:val="green"/>
+        </w:rPr>
+      </w:pPr>
+      <w:r>
+        <w:rPr>
+          <w:highlight w:val="green"/>
         </w:rPr>
         <w:t>poče</w:t>
       </w:r>
       <w:r>
         <w:rPr>
-          <w:highlight w:val="yellow"/>
+          <w:highlight w:val="green"/>
         </w:rPr>
         <w:t xml:space="preserve">t objektových vlastností: min. </w:t>
       </w:r>
       <w:r>
         <w:rPr>
-          <w:highlight w:val="yellow"/>
+          <w:highlight w:val="green"/>
         </w:rPr>
         <w:t>7</w:t>
       </w:r>
       <w:r>
         <w:rPr>
-          <w:highlight w:val="yellow"/>
+          <w:highlight w:val="green"/>
         </w:rPr>
         <w:t>,</w:t>
       </w:r>
@@ -1048,30 +1048,30 @@
         <w:spacing w:after="0"/>
         <w:jc w:val="both"/>
         <w:rPr>
-          <w:highlight w:val="yellow"/>
-        </w:rPr>
-      </w:pPr>
-      <w:r>
-        <w:rPr>
-          <w:highlight w:val="yellow"/>
+          <w:highlight w:val="green"/>
+        </w:rPr>
+      </w:pPr>
+      <w:r>
+        <w:rPr>
+          <w:highlight w:val="green"/>
         </w:rPr>
         <w:t xml:space="preserve">ke každé objektové vlastnosti </w:t>
       </w:r>
       <w:r>
         <w:rPr>
-          <w:highlight w:val="yellow"/>
+          <w:highlight w:val="green"/>
         </w:rPr>
         <w:t>vytvořit</w:t>
       </w:r>
       <w:r>
         <w:rPr>
-          <w:highlight w:val="yellow"/>
+          <w:highlight w:val="green"/>
         </w:rPr>
         <w:t xml:space="preserve"> vlastnost inverzní</w:t>
       </w:r>
       <w:r>
         <w:rPr>
-          <w:highlight w:val="yellow"/>
+          <w:highlight w:val="green"/>
         </w:rPr>
         <w:t>,</w:t>
       </w:r>
@@ -1180,20 +1180,38 @@
         </w:numPr>
         <w:spacing w:after="0"/>
         <w:jc w:val="both"/>
-      </w:pPr>
-      <w:r>
+        <w:rPr>
+          <w:highlight w:val="green"/>
+        </w:rPr>
+      </w:pPr>
+      <w:r>
+        <w:rPr>
+          <w:highlight w:val="green"/>
+        </w:rPr>
         <w:t xml:space="preserve">vhodně </w:t>
       </w:r>
       <w:r>
+        <w:rPr>
+          <w:highlight w:val="green"/>
+        </w:rPr>
         <w:t>použít</w:t>
       </w:r>
       <w:r>
+        <w:rPr>
+          <w:highlight w:val="green"/>
+        </w:rPr>
         <w:t xml:space="preserve"> logické konstruktory AND, OR nebo NOT</w:t>
       </w:r>
       <w:r>
+        <w:rPr>
+          <w:highlight w:val="green"/>
+        </w:rPr>
         <w:t xml:space="preserve"> (nepočítá se implicitní AND mezi jednotlivými logickými podmínkami uvnitř tříd)</w:t>
       </w:r>
       <w:r>
+        <w:rPr>
+          <w:highlight w:val="green"/>
+        </w:rPr>
         <w:t>,</w:t>
       </w:r>
     </w:p>
@@ -1372,36 +1390,66 @@
         </w:numPr>
         <w:spacing w:after="0"/>
         <w:jc w:val="both"/>
-      </w:pPr>
-      <w:r>
+        <w:rPr>
+          <w:highlight w:val="green"/>
+        </w:rPr>
+      </w:pPr>
+      <w:r>
+        <w:rPr>
+          <w:highlight w:val="green"/>
+        </w:rPr>
         <w:t xml:space="preserve">každá třída, </w:t>
       </w:r>
       <w:r>
+        <w:rPr>
+          <w:highlight w:val="green"/>
+        </w:rPr>
         <w:t>která obsahuje jakékoliv omezení</w:t>
       </w:r>
       <w:r>
+        <w:rPr>
+          <w:highlight w:val="green"/>
+        </w:rPr>
         <w:t>, musí být dle modelované skutečnosti řádně okomentována (</w:t>
       </w:r>
       <w:r>
+        <w:rPr>
+          <w:highlight w:val="green"/>
+        </w:rPr>
         <w:t xml:space="preserve">v </w:t>
       </w:r>
       <w:proofErr w:type="spellStart"/>
       <w:r>
+        <w:rPr>
+          <w:highlight w:val="green"/>
+        </w:rPr>
         <w:t>Protégé</w:t>
       </w:r>
       <w:proofErr w:type="spellEnd"/>
       <w:r>
+        <w:rPr>
+          <w:highlight w:val="green"/>
+        </w:rPr>
         <w:t>/</w:t>
       </w:r>
       <w:proofErr w:type="spellStart"/>
       <w:r>
+        <w:rPr>
+          <w:highlight w:val="green"/>
+        </w:rPr>
         <w:t>Annotations</w:t>
       </w:r>
       <w:proofErr w:type="spellEnd"/>
       <w:r>
+        <w:rPr>
+          <w:highlight w:val="green"/>
+        </w:rPr>
         <w:t>)</w:t>
       </w:r>
       <w:r>
+        <w:rPr>
+          <w:highlight w:val="green"/>
+        </w:rPr>
         <w:t>,</w:t>
       </w:r>
     </w:p>
@@ -8131,7 +8179,7 @@
 </file>
 
 <file path=word/endnotes.xml><?xml version="1.0" encoding="utf-8"?>
-<w:endnotes xmlns:wpc="http://schemas.microsoft.com/office/word/2010/wordprocessingCanvas" xmlns:cx="http://schemas.microsoft.com/office/drawing/2014/chartex" xmlns:cx1="http://schemas.microsoft.com/office/drawing/2015/9/8/chartex" xmlns:cx2="http://schemas.microsoft.com/office/drawing/2015/10/21/chartex" xmlns:cx3="http://schemas.microsoft.com/office/drawing/2016/5/9/chartex" xmlns:cx4="http://schemas.microsoft.com/office/drawing/2016/5/10/chartex" xmlns:cx5="http://schemas.microsoft.com/office/drawing/2016/5/11/chartex" xmlns:cx6="http://schemas.microsoft.com/office/drawing/2016/5/12/chartex" xmlns:cx7="http://schemas.microsoft.com/office/drawing/2016/5/13/chartex" xmlns:cx8="http://schemas.microsoft.com/office/drawing/2016/5/14/chartex" xmlns:mc="http://schemas.openxmlformats.org/markup-compatibility/2006" xmlns:aink="http://schemas.microsoft.com/office/drawing/2016/ink" xmlns:am3d="http://schemas.microsoft.com/office/drawing/2017/model3d" xmlns:o="urn:schemas-microsoft-com:office:office" xmlns:oel="http://schemas.microsoft.com/office/2019/extlst" xmlns:r="http://schemas.openxmlformats.org/officeDocument/2006/relationships" xmlns:m="http://schemas.openxmlformats.org/officeDocument/2006/math" xmlns:v="urn:schemas-microsoft-com:vml" xmlns:wp14="http://schemas.microsoft.com/office/word/2010/wordprocessingDrawing" xmlns:wp="http://schemas.openxmlformats.org/drawingml/2006/wordprocessingDrawing" xmlns:w10="urn:schemas-microsoft-com:office:word" xmlns:w="http://schemas.openxmlformats.org/wordprocessingml/2006/main" xmlns:w14="http://schemas.microsoft.com/office/word/2010/wordml" xmlns:w15="http://schemas.microsoft.com/office/word/2012/wordml" xmlns:w16cex="http://schemas.microsoft.com/office/word/2018/wordml/cex" xmlns:w16cid="http://schemas.microsoft.com/office/word/2016/wordml/cid" xmlns:w16="http://schemas.microsoft.com/office/word/2018/wordml" xmlns:w16sdtdh="http://schemas.microsoft.com/office/word/2020/wordml/sdtdatahash" xmlns:w16se="http://schemas.microsoft.com/office/word/2015/wordml/symex" xmlns:wpg="http://schemas.microsoft.com/office/word/2010/wordprocessingGroup" xmlns:wpi="http://schemas.microsoft.com/office/word/2010/wordprocessingInk" xmlns:wne="http://schemas.microsoft.com/office/word/2006/wordml" xmlns:wps="http://schemas.microsoft.com/office/word/2010/wordprocessingShape" mc:Ignorable="w14 w15 w16se w16cid w16 w16cex w16sdtdh wp14">
+<w:endnotes xmlns:wpc="http://schemas.microsoft.com/office/word/2010/wordprocessingCanvas" xmlns:cx="http://schemas.microsoft.com/office/drawing/2014/chartex" xmlns:cx1="http://schemas.microsoft.com/office/drawing/2015/9/8/chartex" xmlns:cx2="http://schemas.microsoft.com/office/drawing/2015/10/21/chartex" xmlns:cx3="http://schemas.microsoft.com/office/drawing/2016/5/9/chartex" xmlns:cx4="http://schemas.microsoft.com/office/drawing/2016/5/10/chartex" xmlns:cx5="http://schemas.microsoft.com/office/drawing/2016/5/11/chartex" xmlns:cx6="http://schemas.microsoft.com/office/drawing/2016/5/12/chartex" xmlns:cx7="http://schemas.microsoft.com/office/drawing/2016/5/13/chartex" xmlns:cx8="http://schemas.microsoft.com/office/drawing/2016/5/14/chartex" xmlns:mc="http://schemas.openxmlformats.org/markup-compatibility/2006" xmlns:aink="http://schemas.microsoft.com/office/drawing/2016/ink" xmlns:am3d="http://schemas.microsoft.com/office/drawing/2017/model3d" xmlns:o="urn:schemas-microsoft-com:office:office" xmlns:oel="http://schemas.microsoft.com/office/2019/extlst" xmlns:r="http://schemas.openxmlformats.org/officeDocument/2006/relationships" xmlns:m="http://schemas.openxmlformats.org/officeDocument/2006/math" xmlns:v="urn:schemas-microsoft-com:vml" xmlns:wp14="http://schemas.microsoft.com/office/word/2010/wordprocessingDrawing" xmlns:wp="http://schemas.openxmlformats.org/drawingml/2006/wordprocessingDrawing" xmlns:w10="urn:schemas-microsoft-com:office:word" xmlns:w="http://schemas.openxmlformats.org/wordprocessingml/2006/main" xmlns:w14="http://schemas.microsoft.com/office/word/2010/wordml" xmlns:w15="http://schemas.microsoft.com/office/word/2012/wordml" xmlns:w16cex="http://schemas.microsoft.com/office/word/2018/wordml/cex" xmlns:w16cid="http://schemas.microsoft.com/office/word/2016/wordml/cid" xmlns:w16="http://schemas.microsoft.com/office/word/2018/wordml" xmlns:w16du="http://schemas.microsoft.com/office/word/2023/wordml/word16du" xmlns:w16sdtdh="http://schemas.microsoft.com/office/word/2020/wordml/sdtdatahash" xmlns:w16se="http://schemas.microsoft.com/office/word/2015/wordml/symex" xmlns:wpg="http://schemas.microsoft.com/office/word/2010/wordprocessingGroup" xmlns:wpi="http://schemas.microsoft.com/office/word/2010/wordprocessingInk" xmlns:wne="http://schemas.microsoft.com/office/word/2006/wordml" xmlns:wps="http://schemas.microsoft.com/office/word/2010/wordprocessingShape" mc:Ignorable="w14 w15 w16se w16cid w16 w16cex w16sdtdh wp14">
   <w:endnote w:type="separator" w:id="-1">
     <w:p>
       <w:pPr>
@@ -8156,7 +8204,7 @@
 </file>
 
 <file path=word/footer1.xml><?xml version="1.0" encoding="utf-8"?>
-<w:ftr xmlns:wpc="http://schemas.microsoft.com/office/word/2010/wordprocessingCanvas" xmlns:cx="http://schemas.microsoft.com/office/drawing/2014/chartex" xmlns:cx1="http://schemas.microsoft.com/office/drawing/2015/9/8/chartex" xmlns:cx2="http://schemas.microsoft.com/office/drawing/2015/10/21/chartex" xmlns:cx3="http://schemas.microsoft.com/office/drawing/2016/5/9/chartex" xmlns:cx4="http://schemas.microsoft.com/office/drawing/2016/5/10/chartex" xmlns:cx5="http://schemas.microsoft.com/office/drawing/2016/5/11/chartex" xmlns:cx6="http://schemas.microsoft.com/office/drawing/2016/5/12/chartex" xmlns:cx7="http://schemas.microsoft.com/office/drawing/2016/5/13/chartex" xmlns:cx8="http://schemas.microsoft.com/office/drawing/2016/5/14/chartex" xmlns:mc="http://schemas.openxmlformats.org/markup-compatibility/2006" xmlns:aink="http://schemas.microsoft.com/office/drawing/2016/ink" xmlns:am3d="http://schemas.microsoft.com/office/drawing/2017/model3d" xmlns:o="urn:schemas-microsoft-com:office:office" xmlns:oel="http://schemas.microsoft.com/office/2019/extlst" xmlns:r="http://schemas.openxmlformats.org/officeDocument/2006/relationships" xmlns:m="http://schemas.openxmlformats.org/officeDocument/2006/math" xmlns:v="urn:schemas-microsoft-com:vml" xmlns:wp14="http://schemas.microsoft.com/office/word/2010/wordprocessingDrawing" xmlns:wp="http://schemas.openxmlformats.org/drawingml/2006/wordprocessingDrawing" xmlns:w10="urn:schemas-microsoft-com:office:word" xmlns:w="http://schemas.openxmlformats.org/wordprocessingml/2006/main" xmlns:w14="http://schemas.microsoft.com/office/word/2010/wordml" xmlns:w15="http://schemas.microsoft.com/office/word/2012/wordml" xmlns:w16cex="http://schemas.microsoft.com/office/word/2018/wordml/cex" xmlns:w16cid="http://schemas.microsoft.com/office/word/2016/wordml/cid" xmlns:w16="http://schemas.microsoft.com/office/word/2018/wordml" xmlns:w16sdtdh="http://schemas.microsoft.com/office/word/2020/wordml/sdtdatahash" xmlns:w16se="http://schemas.microsoft.com/office/word/2015/wordml/symex" xmlns:wpg="http://schemas.microsoft.com/office/word/2010/wordprocessingGroup" xmlns:wpi="http://schemas.microsoft.com/office/word/2010/wordprocessingInk" xmlns:wne="http://schemas.microsoft.com/office/word/2006/wordml" xmlns:wps="http://schemas.microsoft.com/office/word/2010/wordprocessingShape" mc:Ignorable="w14 w15 w16se w16cid w16 w16cex w16sdtdh wp14">
+<w:ftr xmlns:wpc="http://schemas.microsoft.com/office/word/2010/wordprocessingCanvas" xmlns:cx="http://schemas.microsoft.com/office/drawing/2014/chartex" xmlns:cx1="http://schemas.microsoft.com/office/drawing/2015/9/8/chartex" xmlns:cx2="http://schemas.microsoft.com/office/drawing/2015/10/21/chartex" xmlns:cx3="http://schemas.microsoft.com/office/drawing/2016/5/9/chartex" xmlns:cx4="http://schemas.microsoft.com/office/drawing/2016/5/10/chartex" xmlns:cx5="http://schemas.microsoft.com/office/drawing/2016/5/11/chartex" xmlns:cx6="http://schemas.microsoft.com/office/drawing/2016/5/12/chartex" xmlns:cx7="http://schemas.microsoft.com/office/drawing/2016/5/13/chartex" xmlns:cx8="http://schemas.microsoft.com/office/drawing/2016/5/14/chartex" xmlns:mc="http://schemas.openxmlformats.org/markup-compatibility/2006" xmlns:aink="http://schemas.microsoft.com/office/drawing/2016/ink" xmlns:am3d="http://schemas.microsoft.com/office/drawing/2017/model3d" xmlns:o="urn:schemas-microsoft-com:office:office" xmlns:oel="http://schemas.microsoft.com/office/2019/extlst" xmlns:r="http://schemas.openxmlformats.org/officeDocument/2006/relationships" xmlns:m="http://schemas.openxmlformats.org/officeDocument/2006/math" xmlns:v="urn:schemas-microsoft-com:vml" xmlns:wp14="http://schemas.microsoft.com/office/word/2010/wordprocessingDrawing" xmlns:wp="http://schemas.openxmlformats.org/drawingml/2006/wordprocessingDrawing" xmlns:w10="urn:schemas-microsoft-com:office:word" xmlns:w="http://schemas.openxmlformats.org/wordprocessingml/2006/main" xmlns:w14="http://schemas.microsoft.com/office/word/2010/wordml" xmlns:w15="http://schemas.microsoft.com/office/word/2012/wordml" xmlns:w16cex="http://schemas.microsoft.com/office/word/2018/wordml/cex" xmlns:w16cid="http://schemas.microsoft.com/office/word/2016/wordml/cid" xmlns:w16="http://schemas.microsoft.com/office/word/2018/wordml" xmlns:w16du="http://schemas.microsoft.com/office/word/2023/wordml/word16du" xmlns:w16sdtdh="http://schemas.microsoft.com/office/word/2020/wordml/sdtdatahash" xmlns:w16se="http://schemas.microsoft.com/office/word/2015/wordml/symex" xmlns:wpg="http://schemas.microsoft.com/office/word/2010/wordprocessingGroup" xmlns:wpi="http://schemas.microsoft.com/office/word/2010/wordprocessingInk" xmlns:wne="http://schemas.microsoft.com/office/word/2006/wordml" xmlns:wps="http://schemas.microsoft.com/office/word/2010/wordprocessingShape" mc:Ignorable="w14 w15 w16se w16cid w16 w16cex w16sdtdh wp14">
   <w:sdt>
     <w:sdtPr>
       <w:id w:val="60463391"/>
@@ -8223,7 +8271,7 @@
 </file>
 
 <file path=word/footnotes.xml><?xml version="1.0" encoding="utf-8"?>
-<w:footnotes xmlns:wpc="http://schemas.microsoft.com/office/word/2010/wordprocessingCanvas" xmlns:cx="http://schemas.microsoft.com/office/drawing/2014/chartex" xmlns:cx1="http://schemas.microsoft.com/office/drawing/2015/9/8/chartex" xmlns:cx2="http://schemas.microsoft.com/office/drawing/2015/10/21/chartex" xmlns:cx3="http://schemas.microsoft.com/office/drawing/2016/5/9/chartex" xmlns:cx4="http://schemas.microsoft.com/office/drawing/2016/5/10/chartex" xmlns:cx5="http://schemas.microsoft.com/office/drawing/2016/5/11/chartex" xmlns:cx6="http://schemas.microsoft.com/office/drawing/2016/5/12/chartex" xmlns:cx7="http://schemas.microsoft.com/office/drawing/2016/5/13/chartex" xmlns:cx8="http://schemas.microsoft.com/office/drawing/2016/5/14/chartex" xmlns:mc="http://schemas.openxmlformats.org/markup-compatibility/2006" xmlns:aink="http://schemas.microsoft.com/office/drawing/2016/ink" xmlns:am3d="http://schemas.microsoft.com/office/drawing/2017/model3d" xmlns:o="urn:schemas-microsoft-com:office:office" xmlns:oel="http://schemas.microsoft.com/office/2019/extlst" xmlns:r="http://schemas.openxmlformats.org/officeDocument/2006/relationships" xmlns:m="http://schemas.openxmlformats.org/officeDocument/2006/math" xmlns:v="urn:schemas-microsoft-com:vml" xmlns:wp14="http://schemas.microsoft.com/office/word/2010/wordprocessingDrawing" xmlns:wp="http://schemas.openxmlformats.org/drawingml/2006/wordprocessingDrawing" xmlns:w10="urn:schemas-microsoft-com:office:word" xmlns:w="http://schemas.openxmlformats.org/wordprocessingml/2006/main" xmlns:w14="http://schemas.microsoft.com/office/word/2010/wordml" xmlns:w15="http://schemas.microsoft.com/office/word/2012/wordml" xmlns:w16cex="http://schemas.microsoft.com/office/word/2018/wordml/cex" xmlns:w16cid="http://schemas.microsoft.com/office/word/2016/wordml/cid" xmlns:w16="http://schemas.microsoft.com/office/word/2018/wordml" xmlns:w16sdtdh="http://schemas.microsoft.com/office/word/2020/wordml/sdtdatahash" xmlns:w16se="http://schemas.microsoft.com/office/word/2015/wordml/symex" xmlns:wpg="http://schemas.microsoft.com/office/word/2010/wordprocessingGroup" xmlns:wpi="http://schemas.microsoft.com/office/word/2010/wordprocessingInk" xmlns:wne="http://schemas.microsoft.com/office/word/2006/wordml" xmlns:wps="http://schemas.microsoft.com/office/word/2010/wordprocessingShape" mc:Ignorable="w14 w15 w16se w16cid w16 w16cex w16sdtdh wp14">
+<w:footnotes xmlns:wpc="http://schemas.microsoft.com/office/word/2010/wordprocessingCanvas" xmlns:cx="http://schemas.microsoft.com/office/drawing/2014/chartex" xmlns:cx1="http://schemas.microsoft.com/office/drawing/2015/9/8/chartex" xmlns:cx2="http://schemas.microsoft.com/office/drawing/2015/10/21/chartex" xmlns:cx3="http://schemas.microsoft.com/office/drawing/2016/5/9/chartex" xmlns:cx4="http://schemas.microsoft.com/office/drawing/2016/5/10/chartex" xmlns:cx5="http://schemas.microsoft.com/office/drawing/2016/5/11/chartex" xmlns:cx6="http://schemas.microsoft.com/office/drawing/2016/5/12/chartex" xmlns:cx7="http://schemas.microsoft.com/office/drawing/2016/5/13/chartex" xmlns:cx8="http://schemas.microsoft.com/office/drawing/2016/5/14/chartex" xmlns:mc="http://schemas.openxmlformats.org/markup-compatibility/2006" xmlns:aink="http://schemas.microsoft.com/office/drawing/2016/ink" xmlns:am3d="http://schemas.microsoft.com/office/drawing/2017/model3d" xmlns:o="urn:schemas-microsoft-com:office:office" xmlns:oel="http://schemas.microsoft.com/office/2019/extlst" xmlns:r="http://schemas.openxmlformats.org/officeDocument/2006/relationships" xmlns:m="http://schemas.openxmlformats.org/officeDocument/2006/math" xmlns:v="urn:schemas-microsoft-com:vml" xmlns:wp14="http://schemas.microsoft.com/office/word/2010/wordprocessingDrawing" xmlns:wp="http://schemas.openxmlformats.org/drawingml/2006/wordprocessingDrawing" xmlns:w10="urn:schemas-microsoft-com:office:word" xmlns:w="http://schemas.openxmlformats.org/wordprocessingml/2006/main" xmlns:w14="http://schemas.microsoft.com/office/word/2010/wordml" xmlns:w15="http://schemas.microsoft.com/office/word/2012/wordml" xmlns:w16cex="http://schemas.microsoft.com/office/word/2018/wordml/cex" xmlns:w16cid="http://schemas.microsoft.com/office/word/2016/wordml/cid" xmlns:w16="http://schemas.microsoft.com/office/word/2018/wordml" xmlns:w16du="http://schemas.microsoft.com/office/word/2023/wordml/word16du" xmlns:w16sdtdh="http://schemas.microsoft.com/office/word/2020/wordml/sdtdatahash" xmlns:w16se="http://schemas.microsoft.com/office/word/2015/wordml/symex" xmlns:wpg="http://schemas.microsoft.com/office/word/2010/wordprocessingGroup" xmlns:wpi="http://schemas.microsoft.com/office/word/2010/wordprocessingInk" xmlns:wne="http://schemas.microsoft.com/office/word/2006/wordml" xmlns:wps="http://schemas.microsoft.com/office/word/2010/wordprocessingShape" mc:Ignorable="w14 w15 w16se w16cid w16 w16cex w16sdtdh wp14">
   <w:footnote w:type="separator" w:id="-1">
     <w:p>
       <w:pPr>
@@ -8384,7 +8432,7 @@
 </file>
 
 <file path=word/numbering.xml><?xml version="1.0" encoding="utf-8"?>
-<w:numbering xmlns:wpc="http://schemas.microsoft.com/office/word/2010/wordprocessingCanvas" xmlns:cx="http://schemas.microsoft.com/office/drawing/2014/chartex" xmlns:cx1="http://schemas.microsoft.com/office/drawing/2015/9/8/chartex" xmlns:cx2="http://schemas.microsoft.com/office/drawing/2015/10/21/chartex" xmlns:cx3="http://schemas.microsoft.com/office/drawing/2016/5/9/chartex" xmlns:cx4="http://schemas.microsoft.com/office/drawing/2016/5/10/chartex" xmlns:cx5="http://schemas.microsoft.com/office/drawing/2016/5/11/chartex" xmlns:cx6="http://schemas.microsoft.com/office/drawing/2016/5/12/chartex" xmlns:cx7="http://schemas.microsoft.com/office/drawing/2016/5/13/chartex" xmlns:cx8="http://schemas.microsoft.com/office/drawing/2016/5/14/chartex" xmlns:mc="http://schemas.openxmlformats.org/markup-compatibility/2006" xmlns:aink="http://schemas.microsoft.com/office/drawing/2016/ink" xmlns:am3d="http://schemas.microsoft.com/office/drawing/2017/model3d" xmlns:o="urn:schemas-microsoft-com:office:office" xmlns:oel="http://schemas.microsoft.com/office/2019/extlst" xmlns:r="http://schemas.openxmlformats.org/officeDocument/2006/relationships" xmlns:m="http://schemas.openxmlformats.org/officeDocument/2006/math" xmlns:v="urn:schemas-microsoft-com:vml" xmlns:wp14="http://schemas.microsoft.com/office/word/2010/wordprocessingDrawing" xmlns:wp="http://schemas.openxmlformats.org/drawingml/2006/wordprocessingDrawing" xmlns:w10="urn:schemas-microsoft-com:office:word" xmlns:w="http://schemas.openxmlformats.org/wordprocessingml/2006/main" xmlns:w14="http://schemas.microsoft.com/office/word/2010/wordml" xmlns:w15="http://schemas.microsoft.com/office/word/2012/wordml" xmlns:w16cex="http://schemas.microsoft.com/office/word/2018/wordml/cex" xmlns:w16cid="http://schemas.microsoft.com/office/word/2016/wordml/cid" xmlns:w16="http://schemas.microsoft.com/office/word/2018/wordml" xmlns:w16sdtdh="http://schemas.microsoft.com/office/word/2020/wordml/sdtdatahash" xmlns:w16se="http://schemas.microsoft.com/office/word/2015/wordml/symex" xmlns:wpg="http://schemas.microsoft.com/office/word/2010/wordprocessingGroup" xmlns:wpi="http://schemas.microsoft.com/office/word/2010/wordprocessingInk" xmlns:wne="http://schemas.microsoft.com/office/word/2006/wordml" xmlns:wps="http://schemas.microsoft.com/office/word/2010/wordprocessingShape" mc:Ignorable="w14 w15 w16se w16cid w16 w16cex w16sdtdh wp14">
+<w:numbering xmlns:wpc="http://schemas.microsoft.com/office/word/2010/wordprocessingCanvas" xmlns:cx="http://schemas.microsoft.com/office/drawing/2014/chartex" xmlns:cx1="http://schemas.microsoft.com/office/drawing/2015/9/8/chartex" xmlns:cx2="http://schemas.microsoft.com/office/drawing/2015/10/21/chartex" xmlns:cx3="http://schemas.microsoft.com/office/drawing/2016/5/9/chartex" xmlns:cx4="http://schemas.microsoft.com/office/drawing/2016/5/10/chartex" xmlns:cx5="http://schemas.microsoft.com/office/drawing/2016/5/11/chartex" xmlns:cx6="http://schemas.microsoft.com/office/drawing/2016/5/12/chartex" xmlns:cx7="http://schemas.microsoft.com/office/drawing/2016/5/13/chartex" xmlns:cx8="http://schemas.microsoft.com/office/drawing/2016/5/14/chartex" xmlns:mc="http://schemas.openxmlformats.org/markup-compatibility/2006" xmlns:aink="http://schemas.microsoft.com/office/drawing/2016/ink" xmlns:am3d="http://schemas.microsoft.com/office/drawing/2017/model3d" xmlns:o="urn:schemas-microsoft-com:office:office" xmlns:oel="http://schemas.microsoft.com/office/2019/extlst" xmlns:r="http://schemas.openxmlformats.org/officeDocument/2006/relationships" xmlns:m="http://schemas.openxmlformats.org/officeDocument/2006/math" xmlns:v="urn:schemas-microsoft-com:vml" xmlns:wp14="http://schemas.microsoft.com/office/word/2010/wordprocessingDrawing" xmlns:wp="http://schemas.openxmlformats.org/drawingml/2006/wordprocessingDrawing" xmlns:w10="urn:schemas-microsoft-com:office:word" xmlns:w="http://schemas.openxmlformats.org/wordprocessingml/2006/main" xmlns:w14="http://schemas.microsoft.com/office/word/2010/wordml" xmlns:w15="http://schemas.microsoft.com/office/word/2012/wordml" xmlns:w16cex="http://schemas.microsoft.com/office/word/2018/wordml/cex" xmlns:w16cid="http://schemas.microsoft.com/office/word/2016/wordml/cid" xmlns:w16="http://schemas.microsoft.com/office/word/2018/wordml" xmlns:w16du="http://schemas.microsoft.com/office/word/2023/wordml/word16du" xmlns:w16sdtdh="http://schemas.microsoft.com/office/word/2020/wordml/sdtdatahash" xmlns:w16se="http://schemas.microsoft.com/office/word/2015/wordml/symex" xmlns:wpg="http://schemas.microsoft.com/office/word/2010/wordprocessingGroup" xmlns:wpi="http://schemas.microsoft.com/office/word/2010/wordprocessingInk" xmlns:wne="http://schemas.microsoft.com/office/word/2006/wordml" xmlns:wps="http://schemas.microsoft.com/office/word/2010/wordprocessingShape" mc:Ignorable="w14 w15 w16se w16cid w16 w16cex w16sdtdh wp14">
   <w:abstractNum w:abstractNumId="0" w15:restartNumberingAfterBreak="0">
     <w:nsid w:val="06ED750D"/>
     <w:multiLevelType w:val="hybridMultilevel"/>

</xml_diff>

<commit_message>
Reset to old commint 47601bee9b415987bf362c2a718700a473597155
</commit_message>
<xml_diff>
--- a/Protokol k seminarnimu projektu-2022-2023.docx
+++ b/Protokol k seminarnimu projektu-2022-2023.docx
@@ -1,6 +1,6 @@
 
 <file path=word/document.xml><?xml version="1.0" encoding="utf-8"?>
-<w:document xmlns:wpc="http://schemas.microsoft.com/office/word/2010/wordprocessingCanvas" xmlns:cx="http://schemas.microsoft.com/office/drawing/2014/chartex" xmlns:cx1="http://schemas.microsoft.com/office/drawing/2015/9/8/chartex" xmlns:cx2="http://schemas.microsoft.com/office/drawing/2015/10/21/chartex" xmlns:cx3="http://schemas.microsoft.com/office/drawing/2016/5/9/chartex" xmlns:cx4="http://schemas.microsoft.com/office/drawing/2016/5/10/chartex" xmlns:cx5="http://schemas.microsoft.com/office/drawing/2016/5/11/chartex" xmlns:cx6="http://schemas.microsoft.com/office/drawing/2016/5/12/chartex" xmlns:cx7="http://schemas.microsoft.com/office/drawing/2016/5/13/chartex" xmlns:cx8="http://schemas.microsoft.com/office/drawing/2016/5/14/chartex" xmlns:mc="http://schemas.openxmlformats.org/markup-compatibility/2006" xmlns:aink="http://schemas.microsoft.com/office/drawing/2016/ink" xmlns:am3d="http://schemas.microsoft.com/office/drawing/2017/model3d" xmlns:o="urn:schemas-microsoft-com:office:office" xmlns:oel="http://schemas.microsoft.com/office/2019/extlst" xmlns:r="http://schemas.openxmlformats.org/officeDocument/2006/relationships" xmlns:m="http://schemas.openxmlformats.org/officeDocument/2006/math" xmlns:v="urn:schemas-microsoft-com:vml" xmlns:wp14="http://schemas.microsoft.com/office/word/2010/wordprocessingDrawing" xmlns:wp="http://schemas.openxmlformats.org/drawingml/2006/wordprocessingDrawing" xmlns:w10="urn:schemas-microsoft-com:office:word" xmlns:w="http://schemas.openxmlformats.org/wordprocessingml/2006/main" xmlns:w14="http://schemas.microsoft.com/office/word/2010/wordml" xmlns:w15="http://schemas.microsoft.com/office/word/2012/wordml" xmlns:w16cex="http://schemas.microsoft.com/office/word/2018/wordml/cex" xmlns:w16cid="http://schemas.microsoft.com/office/word/2016/wordml/cid" xmlns:w16="http://schemas.microsoft.com/office/word/2018/wordml" xmlns:w16sdtdh="http://schemas.microsoft.com/office/word/2020/wordml/sdtdatahash" xmlns:w16se="http://schemas.microsoft.com/office/word/2015/wordml/symex" xmlns:wpg="http://schemas.microsoft.com/office/word/2010/wordprocessingGroup" xmlns:wpi="http://schemas.microsoft.com/office/word/2010/wordprocessingInk" xmlns:wne="http://schemas.microsoft.com/office/word/2006/wordml" xmlns:wps="http://schemas.microsoft.com/office/word/2010/wordprocessingShape" mc:Ignorable="w14 w15 w16se w16cid w16 w16cex w16sdtdh wp14">
+<w:document xmlns:wpc="http://schemas.microsoft.com/office/word/2010/wordprocessingCanvas" xmlns:cx="http://schemas.microsoft.com/office/drawing/2014/chartex" xmlns:cx1="http://schemas.microsoft.com/office/drawing/2015/9/8/chartex" xmlns:cx2="http://schemas.microsoft.com/office/drawing/2015/10/21/chartex" xmlns:cx3="http://schemas.microsoft.com/office/drawing/2016/5/9/chartex" xmlns:cx4="http://schemas.microsoft.com/office/drawing/2016/5/10/chartex" xmlns:cx5="http://schemas.microsoft.com/office/drawing/2016/5/11/chartex" xmlns:cx6="http://schemas.microsoft.com/office/drawing/2016/5/12/chartex" xmlns:cx7="http://schemas.microsoft.com/office/drawing/2016/5/13/chartex" xmlns:cx8="http://schemas.microsoft.com/office/drawing/2016/5/14/chartex" xmlns:mc="http://schemas.openxmlformats.org/markup-compatibility/2006" xmlns:aink="http://schemas.microsoft.com/office/drawing/2016/ink" xmlns:am3d="http://schemas.microsoft.com/office/drawing/2017/model3d" xmlns:o="urn:schemas-microsoft-com:office:office" xmlns:oel="http://schemas.microsoft.com/office/2019/extlst" xmlns:r="http://schemas.openxmlformats.org/officeDocument/2006/relationships" xmlns:m="http://schemas.openxmlformats.org/officeDocument/2006/math" xmlns:v="urn:schemas-microsoft-com:vml" xmlns:wp14="http://schemas.microsoft.com/office/word/2010/wordprocessingDrawing" xmlns:wp="http://schemas.openxmlformats.org/drawingml/2006/wordprocessingDrawing" xmlns:w10="urn:schemas-microsoft-com:office:word" xmlns:w="http://schemas.openxmlformats.org/wordprocessingml/2006/main" xmlns:w14="http://schemas.microsoft.com/office/word/2010/wordml" xmlns:w15="http://schemas.microsoft.com/office/word/2012/wordml" xmlns:w16cex="http://schemas.microsoft.com/office/word/2018/wordml/cex" xmlns:w16cid="http://schemas.microsoft.com/office/word/2016/wordml/cid" xmlns:w16="http://schemas.microsoft.com/office/word/2018/wordml" xmlns:w16du="http://schemas.microsoft.com/office/word/2023/wordml/word16du" xmlns:w16sdtdh="http://schemas.microsoft.com/office/word/2020/wordml/sdtdatahash" xmlns:w16se="http://schemas.microsoft.com/office/word/2015/wordml/symex" xmlns:wpg="http://schemas.microsoft.com/office/word/2010/wordprocessingGroup" xmlns:wpi="http://schemas.microsoft.com/office/word/2010/wordprocessingInk" xmlns:wne="http://schemas.microsoft.com/office/word/2006/wordml" xmlns:wps="http://schemas.microsoft.com/office/word/2010/wordprocessingShape" mc:Ignorable="w14 w15 w16se w16cid w16 w16cex w16sdtdh wp14">
   <w:body>
     <w:p>
       <w:pPr>
@@ -1010,30 +1010,30 @@
         <w:spacing w:after="0"/>
         <w:jc w:val="both"/>
         <w:rPr>
-          <w:highlight w:val="yellow"/>
-        </w:rPr>
-      </w:pPr>
-      <w:r>
-        <w:rPr>
-          <w:highlight w:val="yellow"/>
+          <w:highlight w:val="green"/>
+        </w:rPr>
+      </w:pPr>
+      <w:r>
+        <w:rPr>
+          <w:highlight w:val="green"/>
         </w:rPr>
         <w:t>poče</w:t>
       </w:r>
       <w:r>
         <w:rPr>
-          <w:highlight w:val="yellow"/>
+          <w:highlight w:val="green"/>
         </w:rPr>
         <w:t xml:space="preserve">t objektových vlastností: min. </w:t>
       </w:r>
       <w:r>
         <w:rPr>
-          <w:highlight w:val="yellow"/>
+          <w:highlight w:val="green"/>
         </w:rPr>
         <w:t>7</w:t>
       </w:r>
       <w:r>
         <w:rPr>
-          <w:highlight w:val="yellow"/>
+          <w:highlight w:val="green"/>
         </w:rPr>
         <w:t>,</w:t>
       </w:r>
@@ -1048,30 +1048,30 @@
         <w:spacing w:after="0"/>
         <w:jc w:val="both"/>
         <w:rPr>
-          <w:highlight w:val="yellow"/>
-        </w:rPr>
-      </w:pPr>
-      <w:r>
-        <w:rPr>
-          <w:highlight w:val="yellow"/>
+          <w:highlight w:val="green"/>
+        </w:rPr>
+      </w:pPr>
+      <w:r>
+        <w:rPr>
+          <w:highlight w:val="green"/>
         </w:rPr>
         <w:t xml:space="preserve">ke každé objektové vlastnosti </w:t>
       </w:r>
       <w:r>
         <w:rPr>
-          <w:highlight w:val="yellow"/>
+          <w:highlight w:val="green"/>
         </w:rPr>
         <w:t>vytvořit</w:t>
       </w:r>
       <w:r>
         <w:rPr>
-          <w:highlight w:val="yellow"/>
+          <w:highlight w:val="green"/>
         </w:rPr>
         <w:t xml:space="preserve"> vlastnost inverzní</w:t>
       </w:r>
       <w:r>
         <w:rPr>
-          <w:highlight w:val="yellow"/>
+          <w:highlight w:val="green"/>
         </w:rPr>
         <w:t>,</w:t>
       </w:r>
@@ -1180,20 +1180,38 @@
         </w:numPr>
         <w:spacing w:after="0"/>
         <w:jc w:val="both"/>
-      </w:pPr>
-      <w:r>
+        <w:rPr>
+          <w:highlight w:val="green"/>
+        </w:rPr>
+      </w:pPr>
+      <w:r>
+        <w:rPr>
+          <w:highlight w:val="green"/>
+        </w:rPr>
         <w:t xml:space="preserve">vhodně </w:t>
       </w:r>
       <w:r>
+        <w:rPr>
+          <w:highlight w:val="green"/>
+        </w:rPr>
         <w:t>použít</w:t>
       </w:r>
       <w:r>
+        <w:rPr>
+          <w:highlight w:val="green"/>
+        </w:rPr>
         <w:t xml:space="preserve"> logické konstruktory AND, OR nebo NOT</w:t>
       </w:r>
       <w:r>
+        <w:rPr>
+          <w:highlight w:val="green"/>
+        </w:rPr>
         <w:t xml:space="preserve"> (nepočítá se implicitní AND mezi jednotlivými logickými podmínkami uvnitř tříd)</w:t>
       </w:r>
       <w:r>
+        <w:rPr>
+          <w:highlight w:val="green"/>
+        </w:rPr>
         <w:t>,</w:t>
       </w:r>
     </w:p>
@@ -1372,36 +1390,66 @@
         </w:numPr>
         <w:spacing w:after="0"/>
         <w:jc w:val="both"/>
-      </w:pPr>
-      <w:r>
+        <w:rPr>
+          <w:highlight w:val="green"/>
+        </w:rPr>
+      </w:pPr>
+      <w:r>
+        <w:rPr>
+          <w:highlight w:val="green"/>
+        </w:rPr>
         <w:t xml:space="preserve">každá třída, </w:t>
       </w:r>
       <w:r>
+        <w:rPr>
+          <w:highlight w:val="green"/>
+        </w:rPr>
         <w:t>která obsahuje jakékoliv omezení</w:t>
       </w:r>
       <w:r>
+        <w:rPr>
+          <w:highlight w:val="green"/>
+        </w:rPr>
         <w:t>, musí být dle modelované skutečnosti řádně okomentována (</w:t>
       </w:r>
       <w:r>
+        <w:rPr>
+          <w:highlight w:val="green"/>
+        </w:rPr>
         <w:t xml:space="preserve">v </w:t>
       </w:r>
       <w:proofErr w:type="spellStart"/>
       <w:r>
+        <w:rPr>
+          <w:highlight w:val="green"/>
+        </w:rPr>
         <w:t>Protégé</w:t>
       </w:r>
       <w:proofErr w:type="spellEnd"/>
       <w:r>
+        <w:rPr>
+          <w:highlight w:val="green"/>
+        </w:rPr>
         <w:t>/</w:t>
       </w:r>
       <w:proofErr w:type="spellStart"/>
       <w:r>
+        <w:rPr>
+          <w:highlight w:val="green"/>
+        </w:rPr>
         <w:t>Annotations</w:t>
       </w:r>
       <w:proofErr w:type="spellEnd"/>
       <w:r>
+        <w:rPr>
+          <w:highlight w:val="green"/>
+        </w:rPr>
         <w:t>)</w:t>
       </w:r>
       <w:r>
+        <w:rPr>
+          <w:highlight w:val="green"/>
+        </w:rPr>
         <w:t>,</w:t>
       </w:r>
     </w:p>
@@ -8131,7 +8179,7 @@
 </file>
 
 <file path=word/endnotes.xml><?xml version="1.0" encoding="utf-8"?>
-<w:endnotes xmlns:wpc="http://schemas.microsoft.com/office/word/2010/wordprocessingCanvas" xmlns:cx="http://schemas.microsoft.com/office/drawing/2014/chartex" xmlns:cx1="http://schemas.microsoft.com/office/drawing/2015/9/8/chartex" xmlns:cx2="http://schemas.microsoft.com/office/drawing/2015/10/21/chartex" xmlns:cx3="http://schemas.microsoft.com/office/drawing/2016/5/9/chartex" xmlns:cx4="http://schemas.microsoft.com/office/drawing/2016/5/10/chartex" xmlns:cx5="http://schemas.microsoft.com/office/drawing/2016/5/11/chartex" xmlns:cx6="http://schemas.microsoft.com/office/drawing/2016/5/12/chartex" xmlns:cx7="http://schemas.microsoft.com/office/drawing/2016/5/13/chartex" xmlns:cx8="http://schemas.microsoft.com/office/drawing/2016/5/14/chartex" xmlns:mc="http://schemas.openxmlformats.org/markup-compatibility/2006" xmlns:aink="http://schemas.microsoft.com/office/drawing/2016/ink" xmlns:am3d="http://schemas.microsoft.com/office/drawing/2017/model3d" xmlns:o="urn:schemas-microsoft-com:office:office" xmlns:oel="http://schemas.microsoft.com/office/2019/extlst" xmlns:r="http://schemas.openxmlformats.org/officeDocument/2006/relationships" xmlns:m="http://schemas.openxmlformats.org/officeDocument/2006/math" xmlns:v="urn:schemas-microsoft-com:vml" xmlns:wp14="http://schemas.microsoft.com/office/word/2010/wordprocessingDrawing" xmlns:wp="http://schemas.openxmlformats.org/drawingml/2006/wordprocessingDrawing" xmlns:w10="urn:schemas-microsoft-com:office:word" xmlns:w="http://schemas.openxmlformats.org/wordprocessingml/2006/main" xmlns:w14="http://schemas.microsoft.com/office/word/2010/wordml" xmlns:w15="http://schemas.microsoft.com/office/word/2012/wordml" xmlns:w16cex="http://schemas.microsoft.com/office/word/2018/wordml/cex" xmlns:w16cid="http://schemas.microsoft.com/office/word/2016/wordml/cid" xmlns:w16="http://schemas.microsoft.com/office/word/2018/wordml" xmlns:w16sdtdh="http://schemas.microsoft.com/office/word/2020/wordml/sdtdatahash" xmlns:w16se="http://schemas.microsoft.com/office/word/2015/wordml/symex" xmlns:wpg="http://schemas.microsoft.com/office/word/2010/wordprocessingGroup" xmlns:wpi="http://schemas.microsoft.com/office/word/2010/wordprocessingInk" xmlns:wne="http://schemas.microsoft.com/office/word/2006/wordml" xmlns:wps="http://schemas.microsoft.com/office/word/2010/wordprocessingShape" mc:Ignorable="w14 w15 w16se w16cid w16 w16cex w16sdtdh wp14">
+<w:endnotes xmlns:wpc="http://schemas.microsoft.com/office/word/2010/wordprocessingCanvas" xmlns:cx="http://schemas.microsoft.com/office/drawing/2014/chartex" xmlns:cx1="http://schemas.microsoft.com/office/drawing/2015/9/8/chartex" xmlns:cx2="http://schemas.microsoft.com/office/drawing/2015/10/21/chartex" xmlns:cx3="http://schemas.microsoft.com/office/drawing/2016/5/9/chartex" xmlns:cx4="http://schemas.microsoft.com/office/drawing/2016/5/10/chartex" xmlns:cx5="http://schemas.microsoft.com/office/drawing/2016/5/11/chartex" xmlns:cx6="http://schemas.microsoft.com/office/drawing/2016/5/12/chartex" xmlns:cx7="http://schemas.microsoft.com/office/drawing/2016/5/13/chartex" xmlns:cx8="http://schemas.microsoft.com/office/drawing/2016/5/14/chartex" xmlns:mc="http://schemas.openxmlformats.org/markup-compatibility/2006" xmlns:aink="http://schemas.microsoft.com/office/drawing/2016/ink" xmlns:am3d="http://schemas.microsoft.com/office/drawing/2017/model3d" xmlns:o="urn:schemas-microsoft-com:office:office" xmlns:oel="http://schemas.microsoft.com/office/2019/extlst" xmlns:r="http://schemas.openxmlformats.org/officeDocument/2006/relationships" xmlns:m="http://schemas.openxmlformats.org/officeDocument/2006/math" xmlns:v="urn:schemas-microsoft-com:vml" xmlns:wp14="http://schemas.microsoft.com/office/word/2010/wordprocessingDrawing" xmlns:wp="http://schemas.openxmlformats.org/drawingml/2006/wordprocessingDrawing" xmlns:w10="urn:schemas-microsoft-com:office:word" xmlns:w="http://schemas.openxmlformats.org/wordprocessingml/2006/main" xmlns:w14="http://schemas.microsoft.com/office/word/2010/wordml" xmlns:w15="http://schemas.microsoft.com/office/word/2012/wordml" xmlns:w16cex="http://schemas.microsoft.com/office/word/2018/wordml/cex" xmlns:w16cid="http://schemas.microsoft.com/office/word/2016/wordml/cid" xmlns:w16="http://schemas.microsoft.com/office/word/2018/wordml" xmlns:w16du="http://schemas.microsoft.com/office/word/2023/wordml/word16du" xmlns:w16sdtdh="http://schemas.microsoft.com/office/word/2020/wordml/sdtdatahash" xmlns:w16se="http://schemas.microsoft.com/office/word/2015/wordml/symex" xmlns:wpg="http://schemas.microsoft.com/office/word/2010/wordprocessingGroup" xmlns:wpi="http://schemas.microsoft.com/office/word/2010/wordprocessingInk" xmlns:wne="http://schemas.microsoft.com/office/word/2006/wordml" xmlns:wps="http://schemas.microsoft.com/office/word/2010/wordprocessingShape" mc:Ignorable="w14 w15 w16se w16cid w16 w16cex w16sdtdh wp14">
   <w:endnote w:type="separator" w:id="-1">
     <w:p>
       <w:pPr>
@@ -8156,7 +8204,7 @@
 </file>
 
 <file path=word/footer1.xml><?xml version="1.0" encoding="utf-8"?>
-<w:ftr xmlns:wpc="http://schemas.microsoft.com/office/word/2010/wordprocessingCanvas" xmlns:cx="http://schemas.microsoft.com/office/drawing/2014/chartex" xmlns:cx1="http://schemas.microsoft.com/office/drawing/2015/9/8/chartex" xmlns:cx2="http://schemas.microsoft.com/office/drawing/2015/10/21/chartex" xmlns:cx3="http://schemas.microsoft.com/office/drawing/2016/5/9/chartex" xmlns:cx4="http://schemas.microsoft.com/office/drawing/2016/5/10/chartex" xmlns:cx5="http://schemas.microsoft.com/office/drawing/2016/5/11/chartex" xmlns:cx6="http://schemas.microsoft.com/office/drawing/2016/5/12/chartex" xmlns:cx7="http://schemas.microsoft.com/office/drawing/2016/5/13/chartex" xmlns:cx8="http://schemas.microsoft.com/office/drawing/2016/5/14/chartex" xmlns:mc="http://schemas.openxmlformats.org/markup-compatibility/2006" xmlns:aink="http://schemas.microsoft.com/office/drawing/2016/ink" xmlns:am3d="http://schemas.microsoft.com/office/drawing/2017/model3d" xmlns:o="urn:schemas-microsoft-com:office:office" xmlns:oel="http://schemas.microsoft.com/office/2019/extlst" xmlns:r="http://schemas.openxmlformats.org/officeDocument/2006/relationships" xmlns:m="http://schemas.openxmlformats.org/officeDocument/2006/math" xmlns:v="urn:schemas-microsoft-com:vml" xmlns:wp14="http://schemas.microsoft.com/office/word/2010/wordprocessingDrawing" xmlns:wp="http://schemas.openxmlformats.org/drawingml/2006/wordprocessingDrawing" xmlns:w10="urn:schemas-microsoft-com:office:word" xmlns:w="http://schemas.openxmlformats.org/wordprocessingml/2006/main" xmlns:w14="http://schemas.microsoft.com/office/word/2010/wordml" xmlns:w15="http://schemas.microsoft.com/office/word/2012/wordml" xmlns:w16cex="http://schemas.microsoft.com/office/word/2018/wordml/cex" xmlns:w16cid="http://schemas.microsoft.com/office/word/2016/wordml/cid" xmlns:w16="http://schemas.microsoft.com/office/word/2018/wordml" xmlns:w16sdtdh="http://schemas.microsoft.com/office/word/2020/wordml/sdtdatahash" xmlns:w16se="http://schemas.microsoft.com/office/word/2015/wordml/symex" xmlns:wpg="http://schemas.microsoft.com/office/word/2010/wordprocessingGroup" xmlns:wpi="http://schemas.microsoft.com/office/word/2010/wordprocessingInk" xmlns:wne="http://schemas.microsoft.com/office/word/2006/wordml" xmlns:wps="http://schemas.microsoft.com/office/word/2010/wordprocessingShape" mc:Ignorable="w14 w15 w16se w16cid w16 w16cex w16sdtdh wp14">
+<w:ftr xmlns:wpc="http://schemas.microsoft.com/office/word/2010/wordprocessingCanvas" xmlns:cx="http://schemas.microsoft.com/office/drawing/2014/chartex" xmlns:cx1="http://schemas.microsoft.com/office/drawing/2015/9/8/chartex" xmlns:cx2="http://schemas.microsoft.com/office/drawing/2015/10/21/chartex" xmlns:cx3="http://schemas.microsoft.com/office/drawing/2016/5/9/chartex" xmlns:cx4="http://schemas.microsoft.com/office/drawing/2016/5/10/chartex" xmlns:cx5="http://schemas.microsoft.com/office/drawing/2016/5/11/chartex" xmlns:cx6="http://schemas.microsoft.com/office/drawing/2016/5/12/chartex" xmlns:cx7="http://schemas.microsoft.com/office/drawing/2016/5/13/chartex" xmlns:cx8="http://schemas.microsoft.com/office/drawing/2016/5/14/chartex" xmlns:mc="http://schemas.openxmlformats.org/markup-compatibility/2006" xmlns:aink="http://schemas.microsoft.com/office/drawing/2016/ink" xmlns:am3d="http://schemas.microsoft.com/office/drawing/2017/model3d" xmlns:o="urn:schemas-microsoft-com:office:office" xmlns:oel="http://schemas.microsoft.com/office/2019/extlst" xmlns:r="http://schemas.openxmlformats.org/officeDocument/2006/relationships" xmlns:m="http://schemas.openxmlformats.org/officeDocument/2006/math" xmlns:v="urn:schemas-microsoft-com:vml" xmlns:wp14="http://schemas.microsoft.com/office/word/2010/wordprocessingDrawing" xmlns:wp="http://schemas.openxmlformats.org/drawingml/2006/wordprocessingDrawing" xmlns:w10="urn:schemas-microsoft-com:office:word" xmlns:w="http://schemas.openxmlformats.org/wordprocessingml/2006/main" xmlns:w14="http://schemas.microsoft.com/office/word/2010/wordml" xmlns:w15="http://schemas.microsoft.com/office/word/2012/wordml" xmlns:w16cex="http://schemas.microsoft.com/office/word/2018/wordml/cex" xmlns:w16cid="http://schemas.microsoft.com/office/word/2016/wordml/cid" xmlns:w16="http://schemas.microsoft.com/office/word/2018/wordml" xmlns:w16du="http://schemas.microsoft.com/office/word/2023/wordml/word16du" xmlns:w16sdtdh="http://schemas.microsoft.com/office/word/2020/wordml/sdtdatahash" xmlns:w16se="http://schemas.microsoft.com/office/word/2015/wordml/symex" xmlns:wpg="http://schemas.microsoft.com/office/word/2010/wordprocessingGroup" xmlns:wpi="http://schemas.microsoft.com/office/word/2010/wordprocessingInk" xmlns:wne="http://schemas.microsoft.com/office/word/2006/wordml" xmlns:wps="http://schemas.microsoft.com/office/word/2010/wordprocessingShape" mc:Ignorable="w14 w15 w16se w16cid w16 w16cex w16sdtdh wp14">
   <w:sdt>
     <w:sdtPr>
       <w:id w:val="60463391"/>
@@ -8223,7 +8271,7 @@
 </file>
 
 <file path=word/footnotes.xml><?xml version="1.0" encoding="utf-8"?>
-<w:footnotes xmlns:wpc="http://schemas.microsoft.com/office/word/2010/wordprocessingCanvas" xmlns:cx="http://schemas.microsoft.com/office/drawing/2014/chartex" xmlns:cx1="http://schemas.microsoft.com/office/drawing/2015/9/8/chartex" xmlns:cx2="http://schemas.microsoft.com/office/drawing/2015/10/21/chartex" xmlns:cx3="http://schemas.microsoft.com/office/drawing/2016/5/9/chartex" xmlns:cx4="http://schemas.microsoft.com/office/drawing/2016/5/10/chartex" xmlns:cx5="http://schemas.microsoft.com/office/drawing/2016/5/11/chartex" xmlns:cx6="http://schemas.microsoft.com/office/drawing/2016/5/12/chartex" xmlns:cx7="http://schemas.microsoft.com/office/drawing/2016/5/13/chartex" xmlns:cx8="http://schemas.microsoft.com/office/drawing/2016/5/14/chartex" xmlns:mc="http://schemas.openxmlformats.org/markup-compatibility/2006" xmlns:aink="http://schemas.microsoft.com/office/drawing/2016/ink" xmlns:am3d="http://schemas.microsoft.com/office/drawing/2017/model3d" xmlns:o="urn:schemas-microsoft-com:office:office" xmlns:oel="http://schemas.microsoft.com/office/2019/extlst" xmlns:r="http://schemas.openxmlformats.org/officeDocument/2006/relationships" xmlns:m="http://schemas.openxmlformats.org/officeDocument/2006/math" xmlns:v="urn:schemas-microsoft-com:vml" xmlns:wp14="http://schemas.microsoft.com/office/word/2010/wordprocessingDrawing" xmlns:wp="http://schemas.openxmlformats.org/drawingml/2006/wordprocessingDrawing" xmlns:w10="urn:schemas-microsoft-com:office:word" xmlns:w="http://schemas.openxmlformats.org/wordprocessingml/2006/main" xmlns:w14="http://schemas.microsoft.com/office/word/2010/wordml" xmlns:w15="http://schemas.microsoft.com/office/word/2012/wordml" xmlns:w16cex="http://schemas.microsoft.com/office/word/2018/wordml/cex" xmlns:w16cid="http://schemas.microsoft.com/office/word/2016/wordml/cid" xmlns:w16="http://schemas.microsoft.com/office/word/2018/wordml" xmlns:w16sdtdh="http://schemas.microsoft.com/office/word/2020/wordml/sdtdatahash" xmlns:w16se="http://schemas.microsoft.com/office/word/2015/wordml/symex" xmlns:wpg="http://schemas.microsoft.com/office/word/2010/wordprocessingGroup" xmlns:wpi="http://schemas.microsoft.com/office/word/2010/wordprocessingInk" xmlns:wne="http://schemas.microsoft.com/office/word/2006/wordml" xmlns:wps="http://schemas.microsoft.com/office/word/2010/wordprocessingShape" mc:Ignorable="w14 w15 w16se w16cid w16 w16cex w16sdtdh wp14">
+<w:footnotes xmlns:wpc="http://schemas.microsoft.com/office/word/2010/wordprocessingCanvas" xmlns:cx="http://schemas.microsoft.com/office/drawing/2014/chartex" xmlns:cx1="http://schemas.microsoft.com/office/drawing/2015/9/8/chartex" xmlns:cx2="http://schemas.microsoft.com/office/drawing/2015/10/21/chartex" xmlns:cx3="http://schemas.microsoft.com/office/drawing/2016/5/9/chartex" xmlns:cx4="http://schemas.microsoft.com/office/drawing/2016/5/10/chartex" xmlns:cx5="http://schemas.microsoft.com/office/drawing/2016/5/11/chartex" xmlns:cx6="http://schemas.microsoft.com/office/drawing/2016/5/12/chartex" xmlns:cx7="http://schemas.microsoft.com/office/drawing/2016/5/13/chartex" xmlns:cx8="http://schemas.microsoft.com/office/drawing/2016/5/14/chartex" xmlns:mc="http://schemas.openxmlformats.org/markup-compatibility/2006" xmlns:aink="http://schemas.microsoft.com/office/drawing/2016/ink" xmlns:am3d="http://schemas.microsoft.com/office/drawing/2017/model3d" xmlns:o="urn:schemas-microsoft-com:office:office" xmlns:oel="http://schemas.microsoft.com/office/2019/extlst" xmlns:r="http://schemas.openxmlformats.org/officeDocument/2006/relationships" xmlns:m="http://schemas.openxmlformats.org/officeDocument/2006/math" xmlns:v="urn:schemas-microsoft-com:vml" xmlns:wp14="http://schemas.microsoft.com/office/word/2010/wordprocessingDrawing" xmlns:wp="http://schemas.openxmlformats.org/drawingml/2006/wordprocessingDrawing" xmlns:w10="urn:schemas-microsoft-com:office:word" xmlns:w="http://schemas.openxmlformats.org/wordprocessingml/2006/main" xmlns:w14="http://schemas.microsoft.com/office/word/2010/wordml" xmlns:w15="http://schemas.microsoft.com/office/word/2012/wordml" xmlns:w16cex="http://schemas.microsoft.com/office/word/2018/wordml/cex" xmlns:w16cid="http://schemas.microsoft.com/office/word/2016/wordml/cid" xmlns:w16="http://schemas.microsoft.com/office/word/2018/wordml" xmlns:w16du="http://schemas.microsoft.com/office/word/2023/wordml/word16du" xmlns:w16sdtdh="http://schemas.microsoft.com/office/word/2020/wordml/sdtdatahash" xmlns:w16se="http://schemas.microsoft.com/office/word/2015/wordml/symex" xmlns:wpg="http://schemas.microsoft.com/office/word/2010/wordprocessingGroup" xmlns:wpi="http://schemas.microsoft.com/office/word/2010/wordprocessingInk" xmlns:wne="http://schemas.microsoft.com/office/word/2006/wordml" xmlns:wps="http://schemas.microsoft.com/office/word/2010/wordprocessingShape" mc:Ignorable="w14 w15 w16se w16cid w16 w16cex w16sdtdh wp14">
   <w:footnote w:type="separator" w:id="-1">
     <w:p>
       <w:pPr>
@@ -8384,7 +8432,7 @@
 </file>
 
 <file path=word/numbering.xml><?xml version="1.0" encoding="utf-8"?>
-<w:numbering xmlns:wpc="http://schemas.microsoft.com/office/word/2010/wordprocessingCanvas" xmlns:cx="http://schemas.microsoft.com/office/drawing/2014/chartex" xmlns:cx1="http://schemas.microsoft.com/office/drawing/2015/9/8/chartex" xmlns:cx2="http://schemas.microsoft.com/office/drawing/2015/10/21/chartex" xmlns:cx3="http://schemas.microsoft.com/office/drawing/2016/5/9/chartex" xmlns:cx4="http://schemas.microsoft.com/office/drawing/2016/5/10/chartex" xmlns:cx5="http://schemas.microsoft.com/office/drawing/2016/5/11/chartex" xmlns:cx6="http://schemas.microsoft.com/office/drawing/2016/5/12/chartex" xmlns:cx7="http://schemas.microsoft.com/office/drawing/2016/5/13/chartex" xmlns:cx8="http://schemas.microsoft.com/office/drawing/2016/5/14/chartex" xmlns:mc="http://schemas.openxmlformats.org/markup-compatibility/2006" xmlns:aink="http://schemas.microsoft.com/office/drawing/2016/ink" xmlns:am3d="http://schemas.microsoft.com/office/drawing/2017/model3d" xmlns:o="urn:schemas-microsoft-com:office:office" xmlns:oel="http://schemas.microsoft.com/office/2019/extlst" xmlns:r="http://schemas.openxmlformats.org/officeDocument/2006/relationships" xmlns:m="http://schemas.openxmlformats.org/officeDocument/2006/math" xmlns:v="urn:schemas-microsoft-com:vml" xmlns:wp14="http://schemas.microsoft.com/office/word/2010/wordprocessingDrawing" xmlns:wp="http://schemas.openxmlformats.org/drawingml/2006/wordprocessingDrawing" xmlns:w10="urn:schemas-microsoft-com:office:word" xmlns:w="http://schemas.openxmlformats.org/wordprocessingml/2006/main" xmlns:w14="http://schemas.microsoft.com/office/word/2010/wordml" xmlns:w15="http://schemas.microsoft.com/office/word/2012/wordml" xmlns:w16cex="http://schemas.microsoft.com/office/word/2018/wordml/cex" xmlns:w16cid="http://schemas.microsoft.com/office/word/2016/wordml/cid" xmlns:w16="http://schemas.microsoft.com/office/word/2018/wordml" xmlns:w16sdtdh="http://schemas.microsoft.com/office/word/2020/wordml/sdtdatahash" xmlns:w16se="http://schemas.microsoft.com/office/word/2015/wordml/symex" xmlns:wpg="http://schemas.microsoft.com/office/word/2010/wordprocessingGroup" xmlns:wpi="http://schemas.microsoft.com/office/word/2010/wordprocessingInk" xmlns:wne="http://schemas.microsoft.com/office/word/2006/wordml" xmlns:wps="http://schemas.microsoft.com/office/word/2010/wordprocessingShape" mc:Ignorable="w14 w15 w16se w16cid w16 w16cex w16sdtdh wp14">
+<w:numbering xmlns:wpc="http://schemas.microsoft.com/office/word/2010/wordprocessingCanvas" xmlns:cx="http://schemas.microsoft.com/office/drawing/2014/chartex" xmlns:cx1="http://schemas.microsoft.com/office/drawing/2015/9/8/chartex" xmlns:cx2="http://schemas.microsoft.com/office/drawing/2015/10/21/chartex" xmlns:cx3="http://schemas.microsoft.com/office/drawing/2016/5/9/chartex" xmlns:cx4="http://schemas.microsoft.com/office/drawing/2016/5/10/chartex" xmlns:cx5="http://schemas.microsoft.com/office/drawing/2016/5/11/chartex" xmlns:cx6="http://schemas.microsoft.com/office/drawing/2016/5/12/chartex" xmlns:cx7="http://schemas.microsoft.com/office/drawing/2016/5/13/chartex" xmlns:cx8="http://schemas.microsoft.com/office/drawing/2016/5/14/chartex" xmlns:mc="http://schemas.openxmlformats.org/markup-compatibility/2006" xmlns:aink="http://schemas.microsoft.com/office/drawing/2016/ink" xmlns:am3d="http://schemas.microsoft.com/office/drawing/2017/model3d" xmlns:o="urn:schemas-microsoft-com:office:office" xmlns:oel="http://schemas.microsoft.com/office/2019/extlst" xmlns:r="http://schemas.openxmlformats.org/officeDocument/2006/relationships" xmlns:m="http://schemas.openxmlformats.org/officeDocument/2006/math" xmlns:v="urn:schemas-microsoft-com:vml" xmlns:wp14="http://schemas.microsoft.com/office/word/2010/wordprocessingDrawing" xmlns:wp="http://schemas.openxmlformats.org/drawingml/2006/wordprocessingDrawing" xmlns:w10="urn:schemas-microsoft-com:office:word" xmlns:w="http://schemas.openxmlformats.org/wordprocessingml/2006/main" xmlns:w14="http://schemas.microsoft.com/office/word/2010/wordml" xmlns:w15="http://schemas.microsoft.com/office/word/2012/wordml" xmlns:w16cex="http://schemas.microsoft.com/office/word/2018/wordml/cex" xmlns:w16cid="http://schemas.microsoft.com/office/word/2016/wordml/cid" xmlns:w16="http://schemas.microsoft.com/office/word/2018/wordml" xmlns:w16du="http://schemas.microsoft.com/office/word/2023/wordml/word16du" xmlns:w16sdtdh="http://schemas.microsoft.com/office/word/2020/wordml/sdtdatahash" xmlns:w16se="http://schemas.microsoft.com/office/word/2015/wordml/symex" xmlns:wpg="http://schemas.microsoft.com/office/word/2010/wordprocessingGroup" xmlns:wpi="http://schemas.microsoft.com/office/word/2010/wordprocessingInk" xmlns:wne="http://schemas.microsoft.com/office/word/2006/wordml" xmlns:wps="http://schemas.microsoft.com/office/word/2010/wordprocessingShape" mc:Ignorable="w14 w15 w16se w16cid w16 w16cex w16sdtdh wp14">
   <w:abstractNum w:abstractNumId="0" w15:restartNumberingAfterBreak="0">
     <w:nsid w:val="06ED750D"/>
     <w:multiLevelType w:val="hybridMultilevel"/>

</xml_diff>

<commit_message>
Issues with inconsistency fixed changed datatype properties from decimal to integer ranges created new ontology file, containing inconsistent testing classes
</commit_message>
<xml_diff>
--- a/Protokol k seminarnimu projektu-2022-2023.docx
+++ b/Protokol k seminarnimu projektu-2022-2023.docx
@@ -1281,103 +1281,176 @@
         </w:numPr>
         <w:spacing w:after="0"/>
         <w:jc w:val="both"/>
-      </w:pPr>
-      <w:r>
+        <w:rPr>
+          <w:highlight w:val="green"/>
+        </w:rPr>
+      </w:pPr>
+      <w:r>
+        <w:rPr>
+          <w:highlight w:val="green"/>
+        </w:rPr>
         <w:t>vytvořit</w:t>
       </w:r>
       <w:r>
+        <w:rPr>
+          <w:highlight w:val="green"/>
+        </w:rPr>
         <w:t xml:space="preserve"> alespoň</w:t>
       </w:r>
       <w:r>
+        <w:rPr>
+          <w:highlight w:val="green"/>
+        </w:rPr>
         <w:t xml:space="preserve"> </w:t>
       </w:r>
       <w:r>
         <w:rPr>
           <w:color w:val="000000" w:themeColor="text1"/>
+          <w:highlight w:val="green"/>
         </w:rPr>
         <w:t>4</w:t>
       </w:r>
       <w:r>
+        <w:rPr>
+          <w:highlight w:val="green"/>
+        </w:rPr>
         <w:t xml:space="preserve"> testovací</w:t>
       </w:r>
       <w:r>
+        <w:rPr>
+          <w:highlight w:val="green"/>
+        </w:rPr>
         <w:t xml:space="preserve"> tříd</w:t>
       </w:r>
       <w:r>
+        <w:rPr>
+          <w:highlight w:val="green"/>
+        </w:rPr>
         <w:t>y</w:t>
       </w:r>
       <w:r>
+        <w:rPr>
+          <w:highlight w:val="green"/>
+        </w:rPr>
         <w:t xml:space="preserve"> spolu s vysvětlením </w:t>
       </w:r>
       <w:r>
         <w:rPr>
+          <w:highlight w:val="green"/>
           <w:u w:val="single"/>
         </w:rPr>
         <w:t xml:space="preserve">navzájem odlišných </w:t>
       </w:r>
       <w:r>
         <w:rPr>
+          <w:highlight w:val="green"/>
           <w:u w:val="single"/>
         </w:rPr>
         <w:t>příčin</w:t>
       </w:r>
       <w:r>
+        <w:rPr>
+          <w:highlight w:val="green"/>
+        </w:rPr>
         <w:t xml:space="preserve"> jejich nekonzistentnosti/konzistentnosti</w:t>
       </w:r>
       <w:r>
+        <w:rPr>
+          <w:highlight w:val="green"/>
+        </w:rPr>
         <w:t xml:space="preserve"> (příčinu </w:t>
       </w:r>
       <w:r>
+        <w:rPr>
+          <w:highlight w:val="green"/>
+        </w:rPr>
         <w:t>vysvětlit</w:t>
       </w:r>
       <w:r>
+        <w:rPr>
+          <w:highlight w:val="green"/>
+        </w:rPr>
         <w:t xml:space="preserve"> v</w:t>
       </w:r>
       <w:r>
+        <w:rPr>
+          <w:highlight w:val="green"/>
+        </w:rPr>
         <w:t xml:space="preserve"> prostředí </w:t>
       </w:r>
       <w:proofErr w:type="spellStart"/>
       <w:r>
+        <w:rPr>
+          <w:highlight w:val="green"/>
+        </w:rPr>
         <w:t>Protégé</w:t>
       </w:r>
       <w:proofErr w:type="spellEnd"/>
       <w:r>
+        <w:rPr>
+          <w:highlight w:val="green"/>
+        </w:rPr>
         <w:t xml:space="preserve"> (</w:t>
       </w:r>
       <w:proofErr w:type="spellStart"/>
       <w:r>
+        <w:rPr>
+          <w:highlight w:val="green"/>
+        </w:rPr>
         <w:t>Annotations</w:t>
       </w:r>
       <w:proofErr w:type="spellEnd"/>
       <w:r>
+        <w:rPr>
+          <w:highlight w:val="green"/>
+        </w:rPr>
         <w:t>)</w:t>
       </w:r>
       <w:r>
+        <w:rPr>
+          <w:highlight w:val="green"/>
+        </w:rPr>
         <w:t>)</w:t>
       </w:r>
       <w:r>
         <w:rPr>
           <w:rStyle w:val="FootnoteReference"/>
+          <w:highlight w:val="green"/>
         </w:rPr>
         <w:footnoteReference w:id="2"/>
       </w:r>
       <w:r>
+        <w:rPr>
+          <w:highlight w:val="green"/>
+        </w:rPr>
         <w:t xml:space="preserve">. Testovací třídy budou mít jako svého předka třídu </w:t>
       </w:r>
       <w:proofErr w:type="spellStart"/>
       <w:r>
+        <w:rPr>
+          <w:highlight w:val="green"/>
+        </w:rPr>
         <w:t>TestovaciTrida</w:t>
       </w:r>
       <w:proofErr w:type="spellEnd"/>
       <w:r>
+        <w:rPr>
+          <w:highlight w:val="green"/>
+        </w:rPr>
         <w:t xml:space="preserve"> nebo </w:t>
       </w:r>
       <w:proofErr w:type="spellStart"/>
       <w:r>
+        <w:rPr>
+          <w:highlight w:val="green"/>
+        </w:rPr>
         <w:t>TestClass</w:t>
       </w:r>
       <w:proofErr w:type="spellEnd"/>
       <w:r>
+        <w:rPr>
+          <w:highlight w:val="green"/>
+        </w:rPr>
         <w:t xml:space="preserve"> (v angl. ekvivalentu).</w:t>
       </w:r>
     </w:p>
@@ -2172,7 +2245,7 @@
           </w:tcPr>
           <w:p>
             <w:r>
-              <w:t>Lékařské vybavení</w:t>
+              <w:t>Cenová kategorie vybavení</w:t>
             </w:r>
           </w:p>
         </w:tc>
@@ -2202,13 +2275,8 @@
             <w:tcW w:w="4820" w:type="dxa"/>
           </w:tcPr>
           <w:p>
-            <w:proofErr w:type="spellStart"/>
-            <w:r>
-              <w:t>Treninkové</w:t>
-            </w:r>
-            <w:proofErr w:type="spellEnd"/>
-            <w:r>
-              <w:t xml:space="preserve"> vybavení</w:t>
+            <w:r>
+              <w:t>Chytré vybavení</w:t>
             </w:r>
           </w:p>
         </w:tc>
@@ -2239,7 +2307,7 @@
           </w:tcPr>
           <w:p>
             <w:r>
-              <w:t>Terapie</w:t>
+              <w:t>Chytrý spotřební materiál</w:t>
             </w:r>
           </w:p>
         </w:tc>
@@ -2268,7 +2336,11 @@
           <w:tcPr>
             <w:tcW w:w="4820" w:type="dxa"/>
           </w:tcPr>
-          <w:p/>
+          <w:p>
+            <w:r>
+              <w:t>Diagnostické vybavení</w:t>
+            </w:r>
+          </w:p>
         </w:tc>
         <w:tc>
           <w:tcPr>
@@ -2295,7 +2367,11 @@
           <w:tcPr>
             <w:tcW w:w="4820" w:type="dxa"/>
           </w:tcPr>
-          <w:p/>
+          <w:p>
+            <w:r>
+              <w:t>Domácí lékařské vybavení</w:t>
+            </w:r>
+          </w:p>
         </w:tc>
         <w:tc>
           <w:tcPr>
@@ -2322,7 +2398,11 @@
           <w:tcPr>
             <w:tcW w:w="4820" w:type="dxa"/>
           </w:tcPr>
-          <w:p/>
+          <w:p>
+            <w:r>
+              <w:t>Kontrola životních funkcí</w:t>
+            </w:r>
+          </w:p>
         </w:tc>
         <w:tc>
           <w:tcPr>
@@ -2349,7 +2429,11 @@
           <w:tcPr>
             <w:tcW w:w="4820" w:type="dxa"/>
           </w:tcPr>
-          <w:p/>
+          <w:p>
+            <w:r>
+              <w:t>Lékařské pomůcky</w:t>
+            </w:r>
+          </w:p>
         </w:tc>
         <w:tc>
           <w:tcPr>
@@ -2376,7 +2460,11 @@
           <w:tcPr>
             <w:tcW w:w="4820" w:type="dxa"/>
           </w:tcPr>
-          <w:p/>
+          <w:p>
+            <w:r>
+              <w:t>Lékařské přístroje</w:t>
+            </w:r>
+          </w:p>
         </w:tc>
         <w:tc>
           <w:tcPr>
@@ -2403,7 +2491,11 @@
           <w:tcPr>
             <w:tcW w:w="4820" w:type="dxa"/>
           </w:tcPr>
-          <w:p/>
+          <w:p>
+            <w:r>
+              <w:t>Místo prodeje</w:t>
+            </w:r>
+          </w:p>
         </w:tc>
         <w:tc>
           <w:tcPr>
@@ -2430,7 +2522,11 @@
           <w:tcPr>
             <w:tcW w:w="4820" w:type="dxa"/>
           </w:tcPr>
-          <w:p/>
+          <w:p>
+            <w:r>
+              <w:t>Možnost účetních odpisů</w:t>
+            </w:r>
+          </w:p>
         </w:tc>
         <w:tc>
           <w:tcPr>
@@ -2457,7 +2553,11 @@
           <w:tcPr>
             <w:tcW w:w="4820" w:type="dxa"/>
           </w:tcPr>
-          <w:p/>
+          <w:p>
+            <w:r>
+              <w:t>Omezení věkovou kategorií</w:t>
+            </w:r>
+          </w:p>
         </w:tc>
         <w:tc>
           <w:tcPr>
@@ -2484,7 +2584,11 @@
           <w:tcPr>
             <w:tcW w:w="4820" w:type="dxa"/>
           </w:tcPr>
-          <w:p/>
+          <w:p>
+            <w:r>
+              <w:t>Patentová ochrana</w:t>
+            </w:r>
+          </w:p>
         </w:tc>
         <w:tc>
           <w:tcPr>
@@ -2511,7 +2615,11 @@
           <w:tcPr>
             <w:tcW w:w="4820" w:type="dxa"/>
           </w:tcPr>
-          <w:p/>
+          <w:p>
+            <w:r>
+              <w:t>Pohlaví pacienta</w:t>
+            </w:r>
+          </w:p>
         </w:tc>
         <w:tc>
           <w:tcPr>
@@ -2538,7 +2646,11 @@
           <w:tcPr>
             <w:tcW w:w="4820" w:type="dxa"/>
           </w:tcPr>
-          <w:p/>
+          <w:p>
+            <w:r>
+              <w:t>Profesionální lékařské přístroje</w:t>
+            </w:r>
+          </w:p>
         </w:tc>
         <w:tc>
           <w:tcPr>
@@ -2565,7 +2677,76 @@
           <w:tcPr>
             <w:tcW w:w="4820" w:type="dxa"/>
           </w:tcPr>
+          <w:p>
+            <w:r>
+              <w:t>Terapie</w:t>
+            </w:r>
+          </w:p>
+        </w:tc>
+        <w:tc>
+          <w:tcPr>
+            <w:tcW w:w="5045" w:type="dxa"/>
+          </w:tcPr>
           <w:p/>
+        </w:tc>
+      </w:tr>
+      <w:tr>
+        <w:tc>
+          <w:tcPr>
+            <w:tcW w:w="817" w:type="dxa"/>
+          </w:tcPr>
+          <w:p>
+            <w:pPr>
+              <w:jc w:val="center"/>
+            </w:pPr>
+            <w:r>
+              <w:t>16</w:t>
+            </w:r>
+          </w:p>
+        </w:tc>
+        <w:tc>
+          <w:tcPr>
+            <w:tcW w:w="4820" w:type="dxa"/>
+          </w:tcPr>
+          <w:p>
+            <w:r>
+              <w:t>Tréninkové</w:t>
+            </w:r>
+            <w:r>
+              <w:t xml:space="preserve"> vybavení</w:t>
+            </w:r>
+          </w:p>
+        </w:tc>
+        <w:tc>
+          <w:tcPr>
+            <w:tcW w:w="5045" w:type="dxa"/>
+          </w:tcPr>
+          <w:p/>
+        </w:tc>
+      </w:tr>
+      <w:tr>
+        <w:tc>
+          <w:tcPr>
+            <w:tcW w:w="817" w:type="dxa"/>
+          </w:tcPr>
+          <w:p>
+            <w:pPr>
+              <w:jc w:val="center"/>
+            </w:pPr>
+            <w:r>
+              <w:t>17</w:t>
+            </w:r>
+          </w:p>
+        </w:tc>
+        <w:tc>
+          <w:tcPr>
+            <w:tcW w:w="4820" w:type="dxa"/>
+          </w:tcPr>
+          <w:p>
+            <w:r>
+              <w:t>Způsob využití</w:t>
+            </w:r>
+          </w:p>
         </w:tc>
         <w:tc>
           <w:tcPr>
@@ -2575,7 +2756,6 @@
         </w:tc>
       </w:tr>
     </w:tbl>
-    <w:p/>
     <w:p/>
     <w:p>
       <w:pPr>
@@ -3069,26 +3249,24 @@
             <w:pPr>
               <w:jc w:val="both"/>
             </w:pPr>
-          </w:p>
-          <w:p>
-            <w:pPr>
-              <w:jc w:val="both"/>
-            </w:pPr>
-          </w:p>
-          <w:p>
-            <w:pPr>
-              <w:jc w:val="both"/>
-            </w:pPr>
-          </w:p>
-          <w:p>
-            <w:pPr>
-              <w:jc w:val="both"/>
-            </w:pPr>
-          </w:p>
-          <w:p>
-            <w:pPr>
-              <w:jc w:val="both"/>
-            </w:pPr>
+            <w:r>
+              <w:t>Vytvořená ontologie by mohla být využita například pro tvorbu</w:t>
+            </w:r>
+            <w:r>
+              <w:t xml:space="preserve"> </w:t>
+            </w:r>
+            <w:r>
+              <w:t xml:space="preserve">produktového katalogu </w:t>
+            </w:r>
+            <w:r>
+              <w:t xml:space="preserve">specializovaného </w:t>
+            </w:r>
+            <w:r>
+              <w:t>e-shopu, prodávajícího lékařské vybavení</w:t>
+            </w:r>
+            <w:r>
+              <w:t>.</w:t>
+            </w:r>
           </w:p>
           <w:p>
             <w:pPr>
@@ -3130,46 +3308,57 @@
             <w:pPr>
               <w:jc w:val="both"/>
             </w:pPr>
-          </w:p>
-          <w:p>
-            <w:pPr>
-              <w:jc w:val="both"/>
-            </w:pPr>
-          </w:p>
-          <w:p>
-            <w:pPr>
-              <w:jc w:val="both"/>
-            </w:pPr>
-          </w:p>
-          <w:p>
-            <w:pPr>
-              <w:jc w:val="both"/>
-            </w:pPr>
-          </w:p>
-          <w:p>
-            <w:pPr>
-              <w:jc w:val="both"/>
-            </w:pPr>
-          </w:p>
-          <w:p>
-            <w:pPr>
-              <w:jc w:val="both"/>
-            </w:pPr>
-          </w:p>
-          <w:p>
-            <w:pPr>
-              <w:jc w:val="both"/>
-            </w:pPr>
-          </w:p>
-          <w:p>
-            <w:pPr>
-              <w:jc w:val="both"/>
-            </w:pPr>
-          </w:p>
-          <w:p>
-            <w:pPr>
-              <w:jc w:val="both"/>
-            </w:pPr>
+            <w:r>
+              <w:t xml:space="preserve">V rámci ontologie jsme se snažili pokrýt </w:t>
+            </w:r>
+            <w:r>
+              <w:t xml:space="preserve">celou šíří lékařských výrobků jak z pohledu </w:t>
+            </w:r>
+            <w:r>
+              <w:t>jejich využití, místa prodeje, určení a podobně.</w:t>
+            </w:r>
+            <w:r>
+              <w:t xml:space="preserve"> Pro ukázku uvádíme i ukázku konkrétního výrobku, který do každé definované ontologické třídy </w:t>
+            </w:r>
+            <w:r>
+              <w:t>může být zařazen</w:t>
+            </w:r>
+            <w:r>
+              <w:t>. Obecně</w:t>
+            </w:r>
+            <w:r>
+              <w:t xml:space="preserve"> ale abstrahujeme od detailního výpisu všech vlastností jednotlivých tříd </w:t>
+            </w:r>
+            <w:r>
+              <w:t>(nap</w:t>
+            </w:r>
+            <w:r>
+              <w:t>říklad rozměrové</w:t>
+            </w:r>
+            <w:r>
+              <w:t xml:space="preserve"> vlastnosti jednotlivých tříd nejsou v ontologii zahrnuty vůbec</w:t>
+            </w:r>
+            <w:r>
+              <w:t>) a st</w:t>
+            </w:r>
+            <w:r>
+              <w:t xml:space="preserve">ejně tak abstrahujeme od </w:t>
+            </w:r>
+            <w:r>
+              <w:t xml:space="preserve">rozsáhlého výčtu všech dostupných individuálních </w:t>
+            </w:r>
+            <w:r>
+              <w:t xml:space="preserve">produktů, které </w:t>
+            </w:r>
+            <w:r>
+              <w:t>mohou být do jednotlivých tříd kategoriz</w:t>
+            </w:r>
+            <w:r>
+              <w:t>o</w:t>
+            </w:r>
+            <w:r>
+              <w:t>vány.</w:t>
+            </w:r>
           </w:p>
           <w:p>
             <w:pPr>
@@ -6685,7 +6874,13 @@
             <w:pPr>
               <w:jc w:val="both"/>
               <w:cnfStyle w:val="000000100000" w:firstRow="0" w:lastRow="0" w:firstColumn="0" w:lastColumn="0" w:oddVBand="0" w:evenVBand="0" w:oddHBand="1" w:evenHBand="0" w:firstRowFirstColumn="0" w:firstRowLastColumn="0" w:lastRowFirstColumn="0" w:lastRowLastColumn="0"/>
-            </w:pPr>
+              <w:rPr>
+                <w:lang w:val="en-US"/>
+              </w:rPr>
+            </w:pPr>
+            <w:r>
+              <w:t>Chytrá náplast</w:t>
+            </w:r>
           </w:p>
         </w:tc>
         <w:tc>
@@ -10988,6 +11183,18 @@
       <w:shd w:val="clear" w:color="auto" w:fill="E1DFDD"/>
     </w:rPr>
   </w:style>
+  <w:style w:type="character" w:styleId="FollowedHyperlink">
+    <w:name w:val="FollowedHyperlink"/>
+    <w:basedOn w:val="DefaultParagraphFont"/>
+    <w:uiPriority w:val="99"/>
+    <w:semiHidden/>
+    <w:unhideWhenUsed/>
+    <w:rsid w:val="00492A37"/>
+    <w:rPr>
+      <w:color w:val="800080" w:themeColor="followedHyperlink"/>
+      <w:u w:val="single"/>
+    </w:rPr>
+  </w:style>
 </w:styles>
 </file>
 

</xml_diff>

<commit_message>
Protocol update, Test Classes updated, graphs added
</commit_message>
<xml_diff>
--- a/Protokol k seminarnimu projektu-2022-2023.docx
+++ b/Protokol k seminarnimu projektu-2022-2023.docx
@@ -658,7 +658,6 @@
         <w:t xml:space="preserve"> (úroveň </w:t>
       </w:r>
       <w:proofErr w:type="spellStart"/>
-      <w:proofErr w:type="gramStart"/>
       <w:r>
         <w:rPr>
           <w:highlight w:val="green"/>
@@ -666,7 +665,6 @@
         <w:t>owl:Thing</w:t>
       </w:r>
       <w:proofErr w:type="spellEnd"/>
-      <w:proofErr w:type="gramEnd"/>
       <w:r>
         <w:rPr>
           <w:highlight w:val="green"/>
@@ -1242,7 +1240,6 @@
       <w:r>
         <w:t xml:space="preserve"> pro odvození alespoň </w:t>
       </w:r>
-      <w:proofErr w:type="gramStart"/>
       <w:r>
         <w:rPr>
           <w:color w:val="000000" w:themeColor="text1"/>
@@ -1250,11 +1247,7 @@
         <w:t>12</w:t>
       </w:r>
       <w:r>
-        <w:t>-ti</w:t>
-      </w:r>
-      <w:proofErr w:type="gramEnd"/>
-      <w:r>
-        <w:t xml:space="preserve"> nových relací</w:t>
+        <w:t>-ti nových relací</w:t>
       </w:r>
       <w:r>
         <w:t xml:space="preserve"> typu </w:t>
@@ -1850,6 +1843,12 @@
               </w:rPr>
               <w:t>zubeon1</w:t>
             </w:r>
+            <w:r>
+              <w:rPr>
+                <w:sz w:val="28"/>
+              </w:rPr>
+              <w:t xml:space="preserve"> a levasal1</w:t>
+            </w:r>
           </w:p>
         </w:tc>
       </w:tr>
@@ -1997,16 +1996,8 @@
         <w:rPr>
           <w:u w:val="single"/>
         </w:rPr>
-        <w:t xml:space="preserve">min. </w:t>
-      </w:r>
-      <w:proofErr w:type="gramStart"/>
-      <w:r>
-        <w:rPr>
-          <w:u w:val="single"/>
-        </w:rPr>
-        <w:t>15-ti</w:t>
-      </w:r>
-      <w:proofErr w:type="gramEnd"/>
+        <w:t>min. 15-ti</w:t>
+      </w:r>
       <w:r>
         <w:t xml:space="preserve"> obecných </w:t>
       </w:r>
@@ -2994,6 +2985,9 @@
             <w:pPr>
               <w:jc w:val="both"/>
             </w:pPr>
+            <w:r>
+              <w:t xml:space="preserve">Web </w:t>
+            </w:r>
           </w:p>
         </w:tc>
         <w:tc>
@@ -3004,6 +2998,9 @@
             <w:pPr>
               <w:jc w:val="both"/>
             </w:pPr>
+            <w:r>
+              <w:t>KZT. (bez data). Katalog zdravotnických zařízení a technologií. [online] Dostupné z: https://kzt.uzis.cz/category/ [cit. 29. 3. 2023].</w:t>
+            </w:r>
           </w:p>
         </w:tc>
       </w:tr>
@@ -3032,6 +3029,9 @@
             <w:pPr>
               <w:jc w:val="both"/>
             </w:pPr>
+            <w:r>
+              <w:t>Web</w:t>
+            </w:r>
           </w:p>
         </w:tc>
         <w:tc>
@@ -3042,6 +3042,9 @@
             <w:pPr>
               <w:jc w:val="both"/>
             </w:pPr>
+            <w:r>
+              <w:t>Google.com. (bez data). [online] Dostupné z: http://www.google.com [cit. 29. 3. 2023].</w:t>
+            </w:r>
           </w:p>
         </w:tc>
       </w:tr>
@@ -3070,6 +3073,9 @@
             <w:pPr>
               <w:jc w:val="both"/>
             </w:pPr>
+            <w:r>
+              <w:t>Web</w:t>
+            </w:r>
           </w:p>
         </w:tc>
         <w:tc>
@@ -3080,6 +3086,9 @@
             <w:pPr>
               <w:jc w:val="both"/>
             </w:pPr>
+            <w:r>
+              <w:t>Seznam.cz. (bez data). [online] Dostupné z: https://www.seznam.cz/ [cit. 29. 3. 2023].</w:t>
+            </w:r>
           </w:p>
         </w:tc>
       </w:tr>
@@ -3108,6 +3117,9 @@
             <w:pPr>
               <w:jc w:val="both"/>
             </w:pPr>
+            <w:r>
+              <w:t>Web</w:t>
+            </w:r>
           </w:p>
         </w:tc>
         <w:tc>
@@ -3118,6 +3130,15 @@
             <w:pPr>
               <w:jc w:val="both"/>
             </w:pPr>
+            <w:r>
+              <w:t>Evropská komise. (2021). Internet věcí pro evropské zdravotnictví. [online] Dostupné z:</w:t>
+            </w:r>
+            <w:r>
+              <w:t xml:space="preserve"> </w:t>
+            </w:r>
+            <w:r>
+              <w:t>https://digital-strategy.ec.europa.eu/en/policies/internet-things-european-healthcare [Citováno 29. března 2023].</w:t>
+            </w:r>
           </w:p>
         </w:tc>
       </w:tr>
@@ -3468,7 +3489,6 @@
         <w:t xml:space="preserve"> – pole </w:t>
       </w:r>
       <w:proofErr w:type="spellStart"/>
-      <w:proofErr w:type="gramStart"/>
       <w:r>
         <w:rPr>
           <w:u w:val="single"/>
@@ -3476,7 +3496,6 @@
         <w:t>rdfs:comment</w:t>
       </w:r>
       <w:proofErr w:type="spellEnd"/>
-      <w:proofErr w:type="gramEnd"/>
       <w:r>
         <w:rPr>
           <w:u w:val="single"/>
@@ -8182,53 +8201,61 @@
             <w:tcW w:w="9922" w:type="dxa"/>
           </w:tcPr>
           <w:p/>
-          <w:p/>
-          <w:p/>
-          <w:p/>
-          <w:p/>
-          <w:p/>
-          <w:p/>
-          <w:p/>
-          <w:p/>
-          <w:p/>
-          <w:p/>
-          <w:p/>
-          <w:p/>
-          <w:p/>
-          <w:p/>
-          <w:p/>
-          <w:p/>
-          <w:p/>
-          <w:p/>
-          <w:p/>
-          <w:p/>
-          <w:p/>
-          <w:p/>
-          <w:p/>
-          <w:p/>
-          <w:p/>
-          <w:p/>
-          <w:p/>
-          <w:p/>
-          <w:p/>
-          <w:p/>
-          <w:p/>
-          <w:p/>
-          <w:p/>
-          <w:p/>
-          <w:p/>
-          <w:p/>
-          <w:p/>
-          <w:p/>
-          <w:p/>
-          <w:p/>
-          <w:p/>
+          <w:p>
+            <w:pPr>
+              <w:jc w:val="center"/>
+            </w:pPr>
+            <w:r>
+              <w:rPr>
+                <w:noProof/>
+              </w:rPr>
+              <w:drawing>
+                <wp:inline distT="0" distB="0" distL="0" distR="0" wp14:anchorId="71BA6C2C" wp14:editId="5878FA4B">
+                  <wp:extent cx="4518837" cy="7983142"/>
+                  <wp:effectExtent l="0" t="0" r="0" b="0"/>
+                  <wp:docPr id="1" name="Picture 1"/>
+                  <wp:cNvGraphicFramePr>
+                    <a:graphicFrameLocks xmlns:a="http://schemas.openxmlformats.org/drawingml/2006/main" noChangeAspect="1"/>
+                  </wp:cNvGraphicFramePr>
+                  <a:graphic xmlns:a="http://schemas.openxmlformats.org/drawingml/2006/main">
+                    <a:graphicData uri="http://schemas.openxmlformats.org/drawingml/2006/picture">
+                      <pic:pic xmlns:pic="http://schemas.openxmlformats.org/drawingml/2006/picture">
+                        <pic:nvPicPr>
+                          <pic:cNvPr id="1" name="Picture 1"/>
+                          <pic:cNvPicPr/>
+                        </pic:nvPicPr>
+                        <pic:blipFill>
+                          <a:blip r:embed="rId8" cstate="print">
+                            <a:extLst>
+                              <a:ext uri="{28A0092B-C50C-407E-A947-70E740481C1C}">
+                                <a14:useLocalDpi xmlns:a14="http://schemas.microsoft.com/office/drawing/2010/main" val="0"/>
+                              </a:ext>
+                            </a:extLst>
+                          </a:blip>
+                          <a:stretch>
+                            <a:fillRect/>
+                          </a:stretch>
+                        </pic:blipFill>
+                        <pic:spPr>
+                          <a:xfrm>
+                            <a:off x="0" y="0"/>
+                            <a:ext cx="4561790" cy="8059024"/>
+                          </a:xfrm>
+                          <a:prstGeom prst="rect">
+                            <a:avLst/>
+                          </a:prstGeom>
+                        </pic:spPr>
+                      </pic:pic>
+                    </a:graphicData>
+                  </a:graphic>
+                </wp:inline>
+              </w:drawing>
+            </w:r>
+          </w:p>
           <w:p/>
         </w:tc>
       </w:tr>
     </w:tbl>
-    <w:p/>
-    <w:p/>
     <w:p/>
     <w:p/>
     <w:p>
@@ -8308,62 +8335,69 @@
           <w:tcPr>
             <w:tcW w:w="9922" w:type="dxa"/>
           </w:tcPr>
-          <w:p/>
-          <w:p/>
-          <w:p/>
-          <w:p/>
-          <w:p/>
-          <w:p/>
-          <w:p/>
-          <w:p/>
-          <w:p/>
-          <w:p/>
-          <w:p/>
-          <w:p/>
-          <w:p/>
-          <w:p/>
-          <w:p/>
-          <w:p/>
-          <w:p/>
-          <w:p/>
-          <w:p/>
-          <w:p/>
-          <w:p/>
-          <w:p/>
-          <w:p/>
-          <w:p/>
-          <w:p/>
-          <w:p/>
-          <w:p/>
-          <w:p/>
-          <w:p/>
-          <w:p/>
-          <w:p/>
-          <w:p/>
-          <w:p/>
-          <w:p/>
-          <w:p/>
-          <w:p/>
-          <w:p/>
-          <w:p/>
-          <w:p/>
-          <w:p/>
-          <w:p/>
-          <w:p/>
-          <w:p/>
-          <w:p/>
-          <w:p/>
-          <w:p/>
-          <w:p/>
-          <w:p/>
-          <w:p/>
+          <w:p>
+            <w:pPr>
+              <w:jc w:val="center"/>
+            </w:pPr>
+          </w:p>
+          <w:p>
+            <w:pPr>
+              <w:jc w:val="center"/>
+            </w:pPr>
+            <w:r>
+              <w:rPr>
+                <w:noProof/>
+              </w:rPr>
+              <w:drawing>
+                <wp:inline distT="0" distB="0" distL="0" distR="0" wp14:anchorId="23DA5BCB" wp14:editId="1EC4F88A">
+                  <wp:extent cx="3283488" cy="7836195"/>
+                  <wp:effectExtent l="0" t="0" r="0" b="0"/>
+                  <wp:docPr id="2" name="Picture 2" descr="A picture containing text&#10;&#10;Description automatically generated"/>
+                  <wp:cNvGraphicFramePr>
+                    <a:graphicFrameLocks xmlns:a="http://schemas.openxmlformats.org/drawingml/2006/main" noChangeAspect="1"/>
+                  </wp:cNvGraphicFramePr>
+                  <a:graphic xmlns:a="http://schemas.openxmlformats.org/drawingml/2006/main">
+                    <a:graphicData uri="http://schemas.openxmlformats.org/drawingml/2006/picture">
+                      <pic:pic xmlns:pic="http://schemas.openxmlformats.org/drawingml/2006/picture">
+                        <pic:nvPicPr>
+                          <pic:cNvPr id="2" name="Picture 2" descr="A picture containing text&#10;&#10;Description automatically generated"/>
+                          <pic:cNvPicPr/>
+                        </pic:nvPicPr>
+                        <pic:blipFill>
+                          <a:blip r:embed="rId9" cstate="print">
+                            <a:extLst>
+                              <a:ext uri="{28A0092B-C50C-407E-A947-70E740481C1C}">
+                                <a14:useLocalDpi xmlns:a14="http://schemas.microsoft.com/office/drawing/2010/main" val="0"/>
+                              </a:ext>
+                            </a:extLst>
+                          </a:blip>
+                          <a:stretch>
+                            <a:fillRect/>
+                          </a:stretch>
+                        </pic:blipFill>
+                        <pic:spPr>
+                          <a:xfrm>
+                            <a:off x="0" y="0"/>
+                            <a:ext cx="3297584" cy="7869836"/>
+                          </a:xfrm>
+                          <a:prstGeom prst="rect">
+                            <a:avLst/>
+                          </a:prstGeom>
+                        </pic:spPr>
+                      </pic:pic>
+                    </a:graphicData>
+                  </a:graphic>
+                </wp:inline>
+              </w:drawing>
+            </w:r>
+          </w:p>
           <w:p/>
         </w:tc>
       </w:tr>
     </w:tbl>
     <w:p/>
     <w:sectPr>
-      <w:footerReference w:type="default" r:id="rId8"/>
+      <w:footerReference w:type="default" r:id="rId10"/>
       <w:pgSz w:w="11906" w:h="16838"/>
       <w:pgMar w:top="720" w:right="720" w:bottom="720" w:left="720" w:header="708" w:footer="708" w:gutter="0"/>
       <w:cols w:space="708"/>

</xml_diff>

<commit_message>
Finale, vcetne odevzdaneho zipu se vsemi soubory a textem, ktery jsem psal na Olive ve formulari pri odevzdani
</commit_message>
<xml_diff>
--- a/Protokol k seminarnimu projektu-2022-2023.docx
+++ b/Protokol k seminarnimu projektu-2022-2023.docx
@@ -326,8 +326,9 @@
           <w:sz w:val="22"/>
           <w:szCs w:val="22"/>
         </w:rPr>
-        <w:t>ický editor Protégé ve verzi 5.2</w:t>
-      </w:r>
+        <w:t xml:space="preserve">ický editor </w:t>
+      </w:r>
+      <w:proofErr w:type="spellStart"/>
       <w:r>
         <w:rPr>
           <w:rFonts w:asciiTheme="minorHAnsi" w:eastAsiaTheme="minorEastAsia" w:hAnsiTheme="minorHAnsi" w:cstheme="minorBidi"/>
@@ -337,8 +338,9 @@
           <w:sz w:val="22"/>
           <w:szCs w:val="22"/>
         </w:rPr>
-        <w:t>.x.</w:t>
-      </w:r>
+        <w:t>Protégé</w:t>
+      </w:r>
+      <w:proofErr w:type="spellEnd"/>
       <w:r>
         <w:rPr>
           <w:rFonts w:asciiTheme="minorHAnsi" w:eastAsiaTheme="minorEastAsia" w:hAnsiTheme="minorHAnsi" w:cstheme="minorBidi"/>
@@ -348,7 +350,7 @@
           <w:sz w:val="22"/>
           <w:szCs w:val="22"/>
         </w:rPr>
-        <w:t xml:space="preserve"> i vyšší</w:t>
+        <w:t xml:space="preserve"> ve verzi 5.2</w:t>
       </w:r>
       <w:r>
         <w:rPr>
@@ -359,7 +361,7 @@
           <w:sz w:val="22"/>
           <w:szCs w:val="22"/>
         </w:rPr>
-        <w:t>, která pracuje s variantou jazyka OWL 2. P</w:t>
+        <w:t>.x.</w:t>
       </w:r>
       <w:r>
         <w:rPr>
@@ -370,7 +372,7 @@
           <w:sz w:val="22"/>
           <w:szCs w:val="22"/>
         </w:rPr>
-        <w:t xml:space="preserve">ro </w:t>
+        <w:t xml:space="preserve"> i vyšší</w:t>
       </w:r>
       <w:r>
         <w:rPr>
@@ -381,7 +383,7 @@
           <w:sz w:val="22"/>
           <w:szCs w:val="22"/>
         </w:rPr>
-        <w:t xml:space="preserve">klasifikaci student využije klasifikátor Pellet a pro </w:t>
+        <w:t>, která pracuje s variantou jazyka OWL 2. P</w:t>
       </w:r>
       <w:r>
         <w:rPr>
@@ -392,7 +394,7 @@
           <w:sz w:val="22"/>
           <w:szCs w:val="22"/>
         </w:rPr>
-        <w:t>vizualizaci ontologie</w:t>
+        <w:t xml:space="preserve">ro </w:t>
       </w:r>
       <w:r>
         <w:rPr>
@@ -403,8 +405,9 @@
           <w:sz w:val="22"/>
           <w:szCs w:val="22"/>
         </w:rPr>
-        <w:t xml:space="preserve"> </w:t>
-      </w:r>
+        <w:t xml:space="preserve">klasifikaci student využije klasifikátor </w:t>
+      </w:r>
+      <w:proofErr w:type="spellStart"/>
       <w:r>
         <w:rPr>
           <w:rFonts w:asciiTheme="minorHAnsi" w:eastAsiaTheme="minorEastAsia" w:hAnsiTheme="minorHAnsi" w:cstheme="minorBidi"/>
@@ -414,7 +417,100 @@
           <w:sz w:val="22"/>
           <w:szCs w:val="22"/>
         </w:rPr>
-        <w:t>např. nástroj OWLViz nebo OntoGraf.</w:t>
+        <w:t>Pellet</w:t>
+      </w:r>
+      <w:proofErr w:type="spellEnd"/>
+      <w:r>
+        <w:rPr>
+          <w:rFonts w:asciiTheme="minorHAnsi" w:eastAsiaTheme="minorEastAsia" w:hAnsiTheme="minorHAnsi" w:cstheme="minorBidi"/>
+          <w:b w:val="0"/>
+          <w:bCs w:val="0"/>
+          <w:color w:val="auto"/>
+          <w:sz w:val="22"/>
+          <w:szCs w:val="22"/>
+        </w:rPr>
+        <w:t xml:space="preserve"> a pro </w:t>
+      </w:r>
+      <w:r>
+        <w:rPr>
+          <w:rFonts w:asciiTheme="minorHAnsi" w:eastAsiaTheme="minorEastAsia" w:hAnsiTheme="minorHAnsi" w:cstheme="minorBidi"/>
+          <w:b w:val="0"/>
+          <w:bCs w:val="0"/>
+          <w:color w:val="auto"/>
+          <w:sz w:val="22"/>
+          <w:szCs w:val="22"/>
+        </w:rPr>
+        <w:t>vizualizaci ontologie</w:t>
+      </w:r>
+      <w:r>
+        <w:rPr>
+          <w:rFonts w:asciiTheme="minorHAnsi" w:eastAsiaTheme="minorEastAsia" w:hAnsiTheme="minorHAnsi" w:cstheme="minorBidi"/>
+          <w:b w:val="0"/>
+          <w:bCs w:val="0"/>
+          <w:color w:val="auto"/>
+          <w:sz w:val="22"/>
+          <w:szCs w:val="22"/>
+        </w:rPr>
+        <w:t xml:space="preserve"> </w:t>
+      </w:r>
+      <w:r>
+        <w:rPr>
+          <w:rFonts w:asciiTheme="minorHAnsi" w:eastAsiaTheme="minorEastAsia" w:hAnsiTheme="minorHAnsi" w:cstheme="minorBidi"/>
+          <w:b w:val="0"/>
+          <w:bCs w:val="0"/>
+          <w:color w:val="auto"/>
+          <w:sz w:val="22"/>
+          <w:szCs w:val="22"/>
+        </w:rPr>
+        <w:t xml:space="preserve">např. nástroj </w:t>
+      </w:r>
+      <w:proofErr w:type="spellStart"/>
+      <w:r>
+        <w:rPr>
+          <w:rFonts w:asciiTheme="minorHAnsi" w:eastAsiaTheme="minorEastAsia" w:hAnsiTheme="minorHAnsi" w:cstheme="minorBidi"/>
+          <w:b w:val="0"/>
+          <w:bCs w:val="0"/>
+          <w:color w:val="auto"/>
+          <w:sz w:val="22"/>
+          <w:szCs w:val="22"/>
+        </w:rPr>
+        <w:t>OWLViz</w:t>
+      </w:r>
+      <w:proofErr w:type="spellEnd"/>
+      <w:r>
+        <w:rPr>
+          <w:rFonts w:asciiTheme="minorHAnsi" w:eastAsiaTheme="minorEastAsia" w:hAnsiTheme="minorHAnsi" w:cstheme="minorBidi"/>
+          <w:b w:val="0"/>
+          <w:bCs w:val="0"/>
+          <w:color w:val="auto"/>
+          <w:sz w:val="22"/>
+          <w:szCs w:val="22"/>
+        </w:rPr>
+        <w:t xml:space="preserve"> nebo </w:t>
+      </w:r>
+      <w:proofErr w:type="spellStart"/>
+      <w:r>
+        <w:rPr>
+          <w:rFonts w:asciiTheme="minorHAnsi" w:eastAsiaTheme="minorEastAsia" w:hAnsiTheme="minorHAnsi" w:cstheme="minorBidi"/>
+          <w:b w:val="0"/>
+          <w:bCs w:val="0"/>
+          <w:color w:val="auto"/>
+          <w:sz w:val="22"/>
+          <w:szCs w:val="22"/>
+        </w:rPr>
+        <w:t>OntoGraf</w:t>
+      </w:r>
+      <w:proofErr w:type="spellEnd"/>
+      <w:r>
+        <w:rPr>
+          <w:rFonts w:asciiTheme="minorHAnsi" w:eastAsiaTheme="minorEastAsia" w:hAnsiTheme="minorHAnsi" w:cstheme="minorBidi"/>
+          <w:b w:val="0"/>
+          <w:bCs w:val="0"/>
+          <w:color w:val="auto"/>
+          <w:sz w:val="22"/>
+          <w:szCs w:val="22"/>
+        </w:rPr>
+        <w:t>.</w:t>
       </w:r>
     </w:p>
     <w:p>
@@ -483,56 +579,29 @@
         </w:numPr>
         <w:spacing w:after="0"/>
         <w:jc w:val="both"/>
-        <w:rPr>
-          <w:highlight w:val="green"/>
-        </w:rPr>
-      </w:pPr>
-      <w:r>
-        <w:rPr>
-          <w:highlight w:val="green"/>
-        </w:rPr>
+      </w:pPr>
+      <w:r>
         <w:t xml:space="preserve">ontologie </w:t>
       </w:r>
       <w:r>
-        <w:rPr>
-          <w:highlight w:val="green"/>
-        </w:rPr>
         <w:t>je zvolena</w:t>
       </w:r>
       <w:r>
-        <w:rPr>
-          <w:highlight w:val="green"/>
-        </w:rPr>
         <w:t xml:space="preserve"> </w:t>
       </w:r>
       <w:r>
-        <w:rPr>
-          <w:highlight w:val="green"/>
-        </w:rPr>
         <w:t xml:space="preserve">ze seznamu témat nebo </w:t>
       </w:r>
       <w:r>
-        <w:rPr>
-          <w:highlight w:val="green"/>
-        </w:rPr>
         <w:t>téma navrhne student sám po dohodě s</w:t>
       </w:r>
       <w:r>
-        <w:rPr>
-          <w:highlight w:val="green"/>
-        </w:rPr>
         <w:t> </w:t>
       </w:r>
       <w:r>
-        <w:rPr>
-          <w:highlight w:val="green"/>
-        </w:rPr>
         <w:t>vyučujícím</w:t>
       </w:r>
       <w:r>
-        <w:rPr>
-          <w:highlight w:val="green"/>
-        </w:rPr>
         <w:t>,</w:t>
       </w:r>
     </w:p>
@@ -545,62 +614,40 @@
         </w:numPr>
         <w:spacing w:after="0"/>
         <w:jc w:val="both"/>
-        <w:rPr>
-          <w:highlight w:val="green"/>
-        </w:rPr>
-      </w:pPr>
-      <w:r>
-        <w:rPr>
-          <w:highlight w:val="green"/>
-        </w:rPr>
+      </w:pPr>
+      <w:r>
         <w:t>počet taxonomických úrovní: min</w:t>
       </w:r>
       <w:r>
-        <w:rPr>
-          <w:highlight w:val="green"/>
-        </w:rPr>
         <w:t>. 3</w:t>
       </w:r>
       <w:r>
-        <w:rPr>
-          <w:highlight w:val="green"/>
-        </w:rPr>
-        <w:t xml:space="preserve"> (úroveň owl:Thing </w:t>
-      </w:r>
-      <w:r>
-        <w:rPr>
-          <w:highlight w:val="green"/>
-        </w:rPr>
+        <w:t xml:space="preserve"> (úroveň </w:t>
+      </w:r>
+      <w:proofErr w:type="spellStart"/>
+      <w:r>
+        <w:t>owl:Thing</w:t>
+      </w:r>
+      <w:proofErr w:type="spellEnd"/>
+      <w:r>
+        <w:t xml:space="preserve"> </w:t>
+      </w:r>
+      <w:r>
         <w:t xml:space="preserve"> je nultá a tedy se </w:t>
       </w:r>
       <w:r>
-        <w:rPr>
-          <w:highlight w:val="green"/>
-        </w:rPr>
         <w:t>nezapočítává</w:t>
       </w:r>
       <w:r>
-        <w:rPr>
-          <w:highlight w:val="green"/>
-        </w:rPr>
         <w:t xml:space="preserve"> do počtu 3</w:t>
       </w:r>
       <w:r>
-        <w:rPr>
-          <w:highlight w:val="green"/>
-        </w:rPr>
         <w:t>; do počtu 3 se započítávají pomocné třídy vzniklé procesem normalizace</w:t>
       </w:r>
       <w:r>
-        <w:rPr>
-          <w:highlight w:val="green"/>
-        </w:rPr>
         <w:t>)</w:t>
       </w:r>
       <w:r>
-        <w:rPr>
-          <w:highlight w:val="green"/>
-        </w:rPr>
         <w:t>,</w:t>
       </w:r>
     </w:p>
@@ -613,45 +660,26 @@
         </w:numPr>
         <w:spacing w:after="0"/>
         <w:jc w:val="both"/>
-        <w:rPr>
-          <w:highlight w:val="green"/>
-        </w:rPr>
-      </w:pPr>
-      <w:r>
-        <w:rPr>
-          <w:highlight w:val="green"/>
-        </w:rPr>
+      </w:pPr>
+      <w:r>
         <w:t>zvolit</w:t>
       </w:r>
       <w:r>
-        <w:rPr>
-          <w:highlight w:val="green"/>
-        </w:rPr>
         <w:t xml:space="preserve"> vhodné</w:t>
       </w:r>
       <w:r>
-        <w:rPr>
-          <w:highlight w:val="green"/>
-        </w:rPr>
         <w:t xml:space="preserve"> popisy a definice tříd (popisy a definice by měly odpovídat realitě a </w:t>
       </w:r>
       <w:r>
         <w:rPr>
-          <w:highlight w:val="green"/>
           <w:u w:val="single"/>
         </w:rPr>
         <w:t>neměly by být triviálního charakteru</w:t>
       </w:r>
       <w:r>
-        <w:rPr>
-          <w:highlight w:val="green"/>
-        </w:rPr>
         <w:t>)</w:t>
       </w:r>
       <w:r>
-        <w:rPr>
-          <w:highlight w:val="green"/>
-        </w:rPr>
         <w:t>,</w:t>
       </w:r>
     </w:p>
@@ -696,7 +724,15 @@
         <w:t xml:space="preserve"> </w:t>
       </w:r>
       <w:r>
-        <w:t xml:space="preserve">nebo hasValue </w:t>
+        <w:t xml:space="preserve">nebo </w:t>
+      </w:r>
+      <w:proofErr w:type="spellStart"/>
+      <w:r>
+        <w:t>hasValue</w:t>
+      </w:r>
+      <w:proofErr w:type="spellEnd"/>
+      <w:r>
+        <w:t xml:space="preserve"> </w:t>
       </w:r>
       <w:r>
         <w:t>omezení</w:t>
@@ -714,80 +750,41 @@
         </w:numPr>
         <w:spacing w:after="0"/>
         <w:jc w:val="both"/>
-        <w:rPr>
-          <w:highlight w:val="green"/>
-        </w:rPr>
-      </w:pPr>
-      <w:r>
-        <w:rPr>
-          <w:highlight w:val="green"/>
-        </w:rPr>
+      </w:pPr>
+      <w:r>
         <w:t xml:space="preserve">počet </w:t>
       </w:r>
       <w:r>
-        <w:rPr>
-          <w:highlight w:val="green"/>
-        </w:rPr>
         <w:t>primitivních</w:t>
       </w:r>
       <w:r>
-        <w:rPr>
-          <w:highlight w:val="green"/>
-        </w:rPr>
         <w:t xml:space="preserve"> </w:t>
       </w:r>
       <w:r>
-        <w:rPr>
-          <w:highlight w:val="green"/>
-        </w:rPr>
         <w:t>tříd</w:t>
       </w:r>
       <w:r>
-        <w:rPr>
-          <w:highlight w:val="green"/>
-        </w:rPr>
         <w:t xml:space="preserve"> (vyjma tříd </w:t>
       </w:r>
       <w:r>
-        <w:rPr>
-          <w:highlight w:val="green"/>
-        </w:rPr>
         <w:t>přídavných</w:t>
       </w:r>
       <w:r>
-        <w:rPr>
-          <w:highlight w:val="green"/>
-        </w:rPr>
         <w:t>; započítávají se i jejich podtřídy</w:t>
       </w:r>
       <w:r>
-        <w:rPr>
-          <w:highlight w:val="green"/>
-        </w:rPr>
         <w:t>)</w:t>
       </w:r>
       <w:r>
-        <w:rPr>
-          <w:highlight w:val="green"/>
-        </w:rPr>
         <w:t>:</w:t>
       </w:r>
       <w:r>
-        <w:rPr>
-          <w:highlight w:val="green"/>
-        </w:rPr>
         <w:t xml:space="preserve"> min. </w:t>
       </w:r>
       <w:r>
-        <w:rPr>
-          <w:highlight w:val="green"/>
-        </w:rPr>
         <w:t>20</w:t>
       </w:r>
       <w:r>
-        <w:rPr>
-          <w:highlight w:val="green"/>
-        </w:rPr>
         <w:t>,</w:t>
       </w:r>
     </w:p>
@@ -800,32 +797,17 @@
         </w:numPr>
         <w:spacing w:after="0"/>
         <w:jc w:val="both"/>
-        <w:rPr>
-          <w:highlight w:val="green"/>
-        </w:rPr>
-      </w:pPr>
-      <w:r>
-        <w:rPr>
-          <w:highlight w:val="green"/>
-        </w:rPr>
+      </w:pPr>
+      <w:r>
         <w:t>počet definovaných tříd</w:t>
       </w:r>
       <w:r>
-        <w:rPr>
-          <w:highlight w:val="green"/>
-        </w:rPr>
         <w:t xml:space="preserve">: min. </w:t>
       </w:r>
       <w:r>
-        <w:rPr>
-          <w:highlight w:val="green"/>
-        </w:rPr>
         <w:t>7</w:t>
       </w:r>
       <w:r>
-        <w:rPr>
-          <w:highlight w:val="green"/>
-        </w:rPr>
         <w:t>,</w:t>
       </w:r>
     </w:p>
@@ -838,51 +820,29 @@
         </w:numPr>
         <w:spacing w:after="0"/>
         <w:jc w:val="both"/>
-        <w:rPr>
-          <w:highlight w:val="green"/>
-        </w:rPr>
-      </w:pPr>
-      <w:r>
-        <w:rPr>
-          <w:highlight w:val="green"/>
-        </w:rPr>
+      </w:pPr>
+      <w:r>
         <w:t xml:space="preserve">počet </w:t>
       </w:r>
       <w:r>
-        <w:rPr>
-          <w:highlight w:val="green"/>
-        </w:rPr>
         <w:t>přídavných tříd</w:t>
       </w:r>
       <w:r>
-        <w:rPr>
-          <w:highlight w:val="green"/>
-        </w:rPr>
         <w:t xml:space="preserve"> (</w:t>
       </w:r>
       <w:r>
-        <w:rPr>
-          <w:highlight w:val="green"/>
-        </w:rPr>
         <w:t>dimenzí</w:t>
       </w:r>
       <w:r>
-        <w:rPr>
-          <w:highlight w:val="green"/>
-        </w:rPr>
         <w:t xml:space="preserve">): min. </w:t>
       </w:r>
       <w:r>
         <w:rPr>
           <w:color w:val="000000" w:themeColor="text1"/>
-          <w:highlight w:val="green"/>
         </w:rPr>
         <w:t>7</w:t>
       </w:r>
       <w:r>
-        <w:rPr>
-          <w:highlight w:val="green"/>
-        </w:rPr>
         <w:t>,</w:t>
       </w:r>
     </w:p>
@@ -895,32 +855,17 @@
         </w:numPr>
         <w:spacing w:after="0"/>
         <w:jc w:val="both"/>
-        <w:rPr>
-          <w:highlight w:val="green"/>
-        </w:rPr>
-      </w:pPr>
-      <w:r>
-        <w:rPr>
-          <w:highlight w:val="green"/>
-        </w:rPr>
+      </w:pPr>
+      <w:r>
         <w:t>poče</w:t>
       </w:r>
       <w:r>
-        <w:rPr>
-          <w:highlight w:val="green"/>
-        </w:rPr>
         <w:t xml:space="preserve">t objektových vlastností: min. </w:t>
       </w:r>
       <w:r>
-        <w:rPr>
-          <w:highlight w:val="green"/>
-        </w:rPr>
         <w:t>7</w:t>
       </w:r>
       <w:r>
-        <w:rPr>
-          <w:highlight w:val="green"/>
-        </w:rPr>
         <w:t>,</w:t>
       </w:r>
     </w:p>
@@ -933,32 +878,17 @@
         </w:numPr>
         <w:spacing w:after="0"/>
         <w:jc w:val="both"/>
-        <w:rPr>
-          <w:highlight w:val="green"/>
-        </w:rPr>
-      </w:pPr>
-      <w:r>
-        <w:rPr>
-          <w:highlight w:val="green"/>
-        </w:rPr>
+      </w:pPr>
+      <w:r>
         <w:t xml:space="preserve">ke každé objektové vlastnosti </w:t>
       </w:r>
       <w:r>
-        <w:rPr>
-          <w:highlight w:val="green"/>
-        </w:rPr>
         <w:t>vytvořit</w:t>
       </w:r>
       <w:r>
-        <w:rPr>
-          <w:highlight w:val="green"/>
-        </w:rPr>
         <w:t xml:space="preserve"> vlastnost inverzní</w:t>
       </w:r>
       <w:r>
-        <w:rPr>
-          <w:highlight w:val="green"/>
-        </w:rPr>
         <w:t>,</w:t>
       </w:r>
     </w:p>
@@ -997,20 +927,16 @@
         </w:numPr>
         <w:spacing w:after="0"/>
         <w:jc w:val="both"/>
-        <w:rPr>
-          <w:highlight w:val="green"/>
-        </w:rPr>
-      </w:pPr>
-      <w:r>
-        <w:rPr>
-          <w:highlight w:val="green"/>
-        </w:rPr>
-        <w:t>dle uvážení lze reprezentovat i vlastnosti datotypové</w:t>
-      </w:r>
-      <w:r>
-        <w:rPr>
-          <w:highlight w:val="green"/>
-        </w:rPr>
+      </w:pPr>
+      <w:r>
+        <w:t xml:space="preserve">dle uvážení lze reprezentovat i vlastnosti </w:t>
+      </w:r>
+      <w:proofErr w:type="spellStart"/>
+      <w:r>
+        <w:t>datotypové</w:t>
+      </w:r>
+      <w:proofErr w:type="spellEnd"/>
+      <w:r>
         <w:t>,</w:t>
       </w:r>
     </w:p>
@@ -1058,38 +984,20 @@
         </w:numPr>
         <w:spacing w:after="0"/>
         <w:jc w:val="both"/>
-        <w:rPr>
-          <w:highlight w:val="green"/>
-        </w:rPr>
-      </w:pPr>
-      <w:r>
-        <w:rPr>
-          <w:highlight w:val="green"/>
-        </w:rPr>
+      </w:pPr>
+      <w:r>
         <w:t xml:space="preserve">vhodně </w:t>
       </w:r>
       <w:r>
-        <w:rPr>
-          <w:highlight w:val="green"/>
-        </w:rPr>
         <w:t>použít</w:t>
       </w:r>
       <w:r>
-        <w:rPr>
-          <w:highlight w:val="green"/>
-        </w:rPr>
         <w:t xml:space="preserve"> logické konstruktory AND, OR nebo NOT</w:t>
       </w:r>
       <w:r>
-        <w:rPr>
-          <w:highlight w:val="green"/>
-        </w:rPr>
         <w:t xml:space="preserve"> (nepočítá se implicitní AND mezi jednotlivými logickými podmínkami uvnitř tříd)</w:t>
       </w:r>
       <w:r>
-        <w:rPr>
-          <w:highlight w:val="green"/>
-        </w:rPr>
         <w:t>,</w:t>
       </w:r>
     </w:p>
@@ -1110,7 +1018,15 @@
         <w:t xml:space="preserve"> klasifikátor</w:t>
       </w:r>
       <w:r>
-        <w:t xml:space="preserve"> Pellet pro odvození alespoň </w:t>
+        <w:t xml:space="preserve"> </w:t>
+      </w:r>
+      <w:proofErr w:type="spellStart"/>
+      <w:r>
+        <w:t>Pellet</w:t>
+      </w:r>
+      <w:proofErr w:type="spellEnd"/>
+      <w:r>
+        <w:t xml:space="preserve"> pro odvození alespoň </w:t>
       </w:r>
       <w:r>
         <w:rPr>
@@ -1146,127 +1062,104 @@
         </w:numPr>
         <w:spacing w:after="0"/>
         <w:jc w:val="both"/>
-        <w:rPr>
-          <w:highlight w:val="green"/>
-        </w:rPr>
-      </w:pPr>
-      <w:r>
-        <w:rPr>
-          <w:highlight w:val="green"/>
-        </w:rPr>
+      </w:pPr>
+      <w:r>
         <w:t>vytvořit</w:t>
       </w:r>
       <w:r>
-        <w:rPr>
-          <w:highlight w:val="green"/>
-        </w:rPr>
         <w:t xml:space="preserve"> alespoň</w:t>
       </w:r>
       <w:r>
-        <w:rPr>
-          <w:highlight w:val="green"/>
-        </w:rPr>
         <w:t xml:space="preserve"> </w:t>
       </w:r>
       <w:r>
         <w:rPr>
           <w:color w:val="000000" w:themeColor="text1"/>
-          <w:highlight w:val="green"/>
         </w:rPr>
         <w:t>4</w:t>
       </w:r>
       <w:r>
-        <w:rPr>
-          <w:highlight w:val="green"/>
-        </w:rPr>
         <w:t xml:space="preserve"> testovací</w:t>
       </w:r>
       <w:r>
-        <w:rPr>
-          <w:highlight w:val="green"/>
-        </w:rPr>
         <w:t xml:space="preserve"> tříd</w:t>
       </w:r>
       <w:r>
-        <w:rPr>
-          <w:highlight w:val="green"/>
-        </w:rPr>
         <w:t>y</w:t>
       </w:r>
       <w:r>
-        <w:rPr>
-          <w:highlight w:val="green"/>
-        </w:rPr>
         <w:t xml:space="preserve"> spolu s vysvětlením </w:t>
       </w:r>
       <w:r>
         <w:rPr>
-          <w:highlight w:val="green"/>
           <w:u w:val="single"/>
         </w:rPr>
         <w:t xml:space="preserve">navzájem odlišných </w:t>
       </w:r>
       <w:r>
         <w:rPr>
-          <w:highlight w:val="green"/>
           <w:u w:val="single"/>
         </w:rPr>
         <w:t>příčin</w:t>
       </w:r>
       <w:r>
-        <w:rPr>
-          <w:highlight w:val="green"/>
-        </w:rPr>
         <w:t xml:space="preserve"> jejich nekonzistentnosti/konzistentnosti</w:t>
       </w:r>
       <w:r>
-        <w:rPr>
-          <w:highlight w:val="green"/>
-        </w:rPr>
         <w:t xml:space="preserve"> (příčinu </w:t>
       </w:r>
       <w:r>
-        <w:rPr>
-          <w:highlight w:val="green"/>
-        </w:rPr>
         <w:t>vysvětlit</w:t>
       </w:r>
       <w:r>
-        <w:rPr>
-          <w:highlight w:val="green"/>
-        </w:rPr>
         <w:t xml:space="preserve"> v</w:t>
       </w:r>
       <w:r>
-        <w:rPr>
-          <w:highlight w:val="green"/>
-        </w:rPr>
         <w:t xml:space="preserve"> prostředí </w:t>
       </w:r>
-      <w:r>
-        <w:rPr>
-          <w:highlight w:val="green"/>
-        </w:rPr>
-        <w:t>Protégé (Annotations)</w:t>
-      </w:r>
-      <w:r>
-        <w:rPr>
-          <w:highlight w:val="green"/>
-        </w:rPr>
+      <w:proofErr w:type="spellStart"/>
+      <w:r>
+        <w:t>Protégé</w:t>
+      </w:r>
+      <w:proofErr w:type="spellEnd"/>
+      <w:r>
+        <w:t xml:space="preserve"> (</w:t>
+      </w:r>
+      <w:proofErr w:type="spellStart"/>
+      <w:r>
+        <w:t>Annotations</w:t>
+      </w:r>
+      <w:proofErr w:type="spellEnd"/>
+      <w:r>
         <w:t>)</w:t>
       </w:r>
       <w:r>
+        <w:t>)</w:t>
+      </w:r>
+      <w:r>
         <w:rPr>
           <w:rStyle w:val="FootnoteReference"/>
-          <w:highlight w:val="green"/>
         </w:rPr>
         <w:footnoteReference w:id="2"/>
       </w:r>
       <w:r>
-        <w:rPr>
-          <w:highlight w:val="green"/>
-        </w:rPr>
-        <w:t>. Testovací třídy budou mít jako svého předka třídu TestovaciTrida nebo TestClass (v angl. ekvivalentu).</w:t>
+        <w:t xml:space="preserve">. Testovací třídy budou mít jako svého předka třídu </w:t>
+      </w:r>
+      <w:proofErr w:type="spellStart"/>
+      <w:r>
+        <w:t>TestovaciTrida</w:t>
+      </w:r>
+      <w:proofErr w:type="spellEnd"/>
+      <w:r>
+        <w:t xml:space="preserve"> nebo </w:t>
+      </w:r>
+      <w:proofErr w:type="spellStart"/>
+      <w:r>
+        <w:t>TestClass</w:t>
+      </w:r>
+      <w:proofErr w:type="spellEnd"/>
+      <w:r>
+        <w:t xml:space="preserve"> (v angl. ekvivalentu).</w:t>
       </w:r>
     </w:p>
     <w:p>
@@ -1278,44 +1171,36 @@
         </w:numPr>
         <w:spacing w:after="0"/>
         <w:jc w:val="both"/>
-        <w:rPr>
-          <w:highlight w:val="green"/>
-        </w:rPr>
-      </w:pPr>
-      <w:r>
-        <w:rPr>
-          <w:highlight w:val="green"/>
-        </w:rPr>
+      </w:pPr>
+      <w:r>
         <w:t xml:space="preserve">každá třída, </w:t>
       </w:r>
       <w:r>
-        <w:rPr>
-          <w:highlight w:val="green"/>
-        </w:rPr>
         <w:t>která obsahuje jakékoliv omezení</w:t>
       </w:r>
       <w:r>
-        <w:rPr>
-          <w:highlight w:val="green"/>
-        </w:rPr>
         <w:t>, musí být dle modelované skutečnosti řádně okomentována (</w:t>
       </w:r>
       <w:r>
-        <w:rPr>
-          <w:highlight w:val="green"/>
-        </w:rPr>
         <w:t xml:space="preserve">v </w:t>
       </w:r>
-      <w:r>
-        <w:rPr>
-          <w:highlight w:val="green"/>
-        </w:rPr>
-        <w:t>Protégé/Annotations)</w:t>
-      </w:r>
-      <w:r>
-        <w:rPr>
-          <w:highlight w:val="green"/>
-        </w:rPr>
+      <w:proofErr w:type="spellStart"/>
+      <w:r>
+        <w:t>Protégé</w:t>
+      </w:r>
+      <w:proofErr w:type="spellEnd"/>
+      <w:r>
+        <w:t>/</w:t>
+      </w:r>
+      <w:proofErr w:type="spellStart"/>
+      <w:r>
+        <w:t>Annotations</w:t>
+      </w:r>
+      <w:proofErr w:type="spellEnd"/>
+      <w:r>
+        <w:t>)</w:t>
+      </w:r>
+      <w:r>
         <w:t>,</w:t>
       </w:r>
     </w:p>
@@ -3272,7 +3157,49 @@
         <w:rPr>
           <w:u w:val="single"/>
         </w:rPr>
-        <w:t>edí Protégé – pole rdfs:comment (Annotations)</w:t>
+        <w:t xml:space="preserve">edí </w:t>
+      </w:r>
+      <w:proofErr w:type="spellStart"/>
+      <w:r>
+        <w:rPr>
+          <w:u w:val="single"/>
+        </w:rPr>
+        <w:t>Protégé</w:t>
+      </w:r>
+      <w:proofErr w:type="spellEnd"/>
+      <w:r>
+        <w:rPr>
+          <w:u w:val="single"/>
+        </w:rPr>
+        <w:t xml:space="preserve"> – pole </w:t>
+      </w:r>
+      <w:proofErr w:type="spellStart"/>
+      <w:r>
+        <w:rPr>
+          <w:u w:val="single"/>
+        </w:rPr>
+        <w:t>rdfs:comment</w:t>
+      </w:r>
+      <w:proofErr w:type="spellEnd"/>
+      <w:r>
+        <w:rPr>
+          <w:u w:val="single"/>
+        </w:rPr>
+        <w:t xml:space="preserve"> (</w:t>
+      </w:r>
+      <w:proofErr w:type="spellStart"/>
+      <w:r>
+        <w:rPr>
+          <w:u w:val="single"/>
+        </w:rPr>
+        <w:t>Annotations</w:t>
+      </w:r>
+      <w:proofErr w:type="spellEnd"/>
+      <w:r>
+        <w:rPr>
+          <w:u w:val="single"/>
+        </w:rPr>
+        <w:t>)</w:t>
       </w:r>
       <w:r>
         <w:rPr>
@@ -3368,11 +3295,11 @@
         <w:tblLook w:val="04A0" w:firstRow="1" w:lastRow="0" w:firstColumn="1" w:lastColumn="0" w:noHBand="0" w:noVBand="1"/>
       </w:tblPr>
       <w:tblGrid>
-        <w:gridCol w:w="546"/>
-        <w:gridCol w:w="2406"/>
-        <w:gridCol w:w="2619"/>
-        <w:gridCol w:w="2050"/>
-        <w:gridCol w:w="2410"/>
+        <w:gridCol w:w="536"/>
+        <w:gridCol w:w="3441"/>
+        <w:gridCol w:w="2251"/>
+        <w:gridCol w:w="1980"/>
+        <w:gridCol w:w="2474"/>
       </w:tblGrid>
       <w:tr>
         <w:trPr>
@@ -3382,7 +3309,7 @@
         <w:tc>
           <w:tcPr>
             <w:cnfStyle w:val="001000000000" w:firstRow="0" w:lastRow="0" w:firstColumn="1" w:lastColumn="0" w:oddVBand="0" w:evenVBand="0" w:oddHBand="0" w:evenHBand="0" w:firstRowFirstColumn="0" w:firstRowLastColumn="0" w:lastRowFirstColumn="0" w:lastRowLastColumn="0"/>
-            <w:tcW w:w="546" w:type="dxa"/>
+            <w:tcW w:w="536" w:type="dxa"/>
             <w:tcBorders>
               <w:top w:val="single" w:sz="4" w:space="0" w:color="auto"/>
               <w:left w:val="single" w:sz="4" w:space="0" w:color="auto"/>
@@ -3404,7 +3331,7 @@
         </w:tc>
         <w:tc>
           <w:tcPr>
-            <w:tcW w:w="2406" w:type="dxa"/>
+            <w:tcW w:w="3441" w:type="dxa"/>
             <w:tcBorders>
               <w:top w:val="single" w:sz="4" w:space="0" w:color="auto"/>
               <w:left w:val="single" w:sz="4" w:space="0" w:color="auto"/>
@@ -3424,7 +3351,7 @@
         </w:tc>
         <w:tc>
           <w:tcPr>
-            <w:tcW w:w="2619" w:type="dxa"/>
+            <w:tcW w:w="2251" w:type="dxa"/>
             <w:tcBorders>
               <w:left w:val="single" w:sz="4" w:space="0" w:color="auto"/>
               <w:bottom w:val="single" w:sz="4" w:space="0" w:color="auto"/>
@@ -3445,7 +3372,7 @@
         </w:tc>
         <w:tc>
           <w:tcPr>
-            <w:tcW w:w="2050" w:type="dxa"/>
+            <w:tcW w:w="1980" w:type="dxa"/>
             <w:tcBorders>
               <w:left w:val="single" w:sz="4" w:space="0" w:color="auto"/>
               <w:bottom w:val="single" w:sz="4" w:space="0" w:color="auto"/>
@@ -3464,7 +3391,7 @@
         </w:tc>
         <w:tc>
           <w:tcPr>
-            <w:tcW w:w="2410" w:type="dxa"/>
+            <w:tcW w:w="2474" w:type="dxa"/>
             <w:tcBorders>
               <w:left w:val="single" w:sz="4" w:space="0" w:color="auto"/>
               <w:bottom w:val="single" w:sz="4" w:space="0" w:color="auto"/>
@@ -3489,7 +3416,7 @@
         <w:tc>
           <w:tcPr>
             <w:cnfStyle w:val="001000000000" w:firstRow="0" w:lastRow="0" w:firstColumn="1" w:lastColumn="0" w:oddVBand="0" w:evenVBand="0" w:oddHBand="0" w:evenHBand="0" w:firstRowFirstColumn="0" w:firstRowLastColumn="0" w:lastRowFirstColumn="0" w:lastRowLastColumn="0"/>
-            <w:tcW w:w="546" w:type="dxa"/>
+            <w:tcW w:w="536" w:type="dxa"/>
             <w:tcBorders>
               <w:top w:val="single" w:sz="4" w:space="0" w:color="auto"/>
               <w:left w:val="single" w:sz="4" w:space="0" w:color="auto"/>
@@ -3514,7 +3441,7 @@
         </w:tc>
         <w:tc>
           <w:tcPr>
-            <w:tcW w:w="2406" w:type="dxa"/>
+            <w:tcW w:w="3441" w:type="dxa"/>
             <w:tcBorders>
               <w:top w:val="single" w:sz="4" w:space="0" w:color="auto"/>
               <w:left w:val="single" w:sz="4" w:space="0" w:color="auto"/>
@@ -3527,11 +3454,16 @@
               <w:jc w:val="both"/>
               <w:cnfStyle w:val="000000100000" w:firstRow="0" w:lastRow="0" w:firstColumn="0" w:lastColumn="0" w:oddVBand="0" w:evenVBand="0" w:oddHBand="1" w:evenHBand="0" w:firstRowFirstColumn="0" w:firstRowLastColumn="0" w:lastRowFirstColumn="0" w:lastRowLastColumn="0"/>
             </w:pPr>
-          </w:p>
-        </w:tc>
-        <w:tc>
-          <w:tcPr>
-            <w:tcW w:w="2619" w:type="dxa"/>
+            <w:proofErr w:type="spellStart"/>
+            <w:r>
+              <w:t>ChytraDomaciVaha</w:t>
+            </w:r>
+            <w:proofErr w:type="spellEnd"/>
+          </w:p>
+        </w:tc>
+        <w:tc>
+          <w:tcPr>
+            <w:tcW w:w="2251" w:type="dxa"/>
             <w:tcBorders>
               <w:top w:val="single" w:sz="4" w:space="0" w:color="auto"/>
               <w:left w:val="single" w:sz="4" w:space="0" w:color="auto"/>
@@ -3543,11 +3475,16 @@
               <w:jc w:val="both"/>
               <w:cnfStyle w:val="000000100000" w:firstRow="0" w:lastRow="0" w:firstColumn="0" w:lastColumn="0" w:oddVBand="0" w:evenVBand="0" w:oddHBand="1" w:evenHBand="0" w:firstRowFirstColumn="0" w:firstRowLastColumn="0" w:lastRowFirstColumn="0" w:lastRowLastColumn="0"/>
             </w:pPr>
-          </w:p>
-        </w:tc>
-        <w:tc>
-          <w:tcPr>
-            <w:tcW w:w="2050" w:type="dxa"/>
+            <w:proofErr w:type="spellStart"/>
+            <w:r>
+              <w:t>DiagnostickeVybaveni</w:t>
+            </w:r>
+            <w:proofErr w:type="spellEnd"/>
+          </w:p>
+        </w:tc>
+        <w:tc>
+          <w:tcPr>
+            <w:tcW w:w="1980" w:type="dxa"/>
             <w:tcBorders>
               <w:top w:val="single" w:sz="4" w:space="0" w:color="auto"/>
               <w:left w:val="single" w:sz="4" w:space="0" w:color="auto"/>
@@ -3560,11 +3497,16 @@
               <w:jc w:val="both"/>
               <w:cnfStyle w:val="000000100000" w:firstRow="0" w:lastRow="0" w:firstColumn="0" w:lastColumn="0" w:oddVBand="0" w:evenVBand="0" w:oddHBand="1" w:evenHBand="0" w:firstRowFirstColumn="0" w:firstRowLastColumn="0" w:lastRowFirstColumn="0" w:lastRowLastColumn="0"/>
             </w:pPr>
-          </w:p>
-        </w:tc>
-        <w:tc>
-          <w:tcPr>
-            <w:tcW w:w="2410" w:type="dxa"/>
+            <w:proofErr w:type="spellStart"/>
+            <w:r>
+              <w:t>CasovaVyuzitelnost</w:t>
+            </w:r>
+            <w:proofErr w:type="spellEnd"/>
+          </w:p>
+        </w:tc>
+        <w:tc>
+          <w:tcPr>
+            <w:tcW w:w="2474" w:type="dxa"/>
             <w:tcBorders>
               <w:top w:val="single" w:sz="4" w:space="0" w:color="auto"/>
               <w:left w:val="single" w:sz="4" w:space="0" w:color="auto"/>
@@ -3577,6 +3519,11 @@
               <w:jc w:val="both"/>
               <w:cnfStyle w:val="000000100000" w:firstRow="0" w:lastRow="0" w:firstColumn="0" w:lastColumn="0" w:oddVBand="0" w:evenVBand="0" w:oddHBand="1" w:evenHBand="0" w:firstRowFirstColumn="0" w:firstRowLastColumn="0" w:lastRowFirstColumn="0" w:lastRowLastColumn="0"/>
             </w:pPr>
+            <w:proofErr w:type="spellStart"/>
+            <w:r>
+              <w:t>ChytraNaplast</w:t>
+            </w:r>
+            <w:proofErr w:type="spellEnd"/>
           </w:p>
         </w:tc>
       </w:tr>
@@ -3587,7 +3534,7 @@
         <w:tc>
           <w:tcPr>
             <w:cnfStyle w:val="001000000000" w:firstRow="0" w:lastRow="0" w:firstColumn="1" w:lastColumn="0" w:oddVBand="0" w:evenVBand="0" w:oddHBand="0" w:evenHBand="0" w:firstRowFirstColumn="0" w:firstRowLastColumn="0" w:lastRowFirstColumn="0" w:lastRowLastColumn="0"/>
-            <w:tcW w:w="546" w:type="dxa"/>
+            <w:tcW w:w="536" w:type="dxa"/>
             <w:tcBorders>
               <w:top w:val="single" w:sz="4" w:space="0" w:color="auto"/>
               <w:left w:val="single" w:sz="4" w:space="0" w:color="auto"/>
@@ -3612,7 +3559,7 @@
         </w:tc>
         <w:tc>
           <w:tcPr>
-            <w:tcW w:w="2406" w:type="dxa"/>
+            <w:tcW w:w="3441" w:type="dxa"/>
             <w:tcBorders>
               <w:top w:val="single" w:sz="4" w:space="0" w:color="auto"/>
               <w:left w:val="single" w:sz="4" w:space="0" w:color="auto"/>
@@ -3625,11 +3572,16 @@
               <w:jc w:val="both"/>
               <w:cnfStyle w:val="000000000000" w:firstRow="0" w:lastRow="0" w:firstColumn="0" w:lastColumn="0" w:oddVBand="0" w:evenVBand="0" w:oddHBand="0" w:evenHBand="0" w:firstRowFirstColumn="0" w:firstRowLastColumn="0" w:lastRowFirstColumn="0" w:lastRowLastColumn="0"/>
             </w:pPr>
-          </w:p>
-        </w:tc>
-        <w:tc>
-          <w:tcPr>
-            <w:tcW w:w="2619" w:type="dxa"/>
+            <w:proofErr w:type="spellStart"/>
+            <w:r>
+              <w:t>ChytryUsniTeplomer</w:t>
+            </w:r>
+            <w:proofErr w:type="spellEnd"/>
+          </w:p>
+        </w:tc>
+        <w:tc>
+          <w:tcPr>
+            <w:tcW w:w="2251" w:type="dxa"/>
             <w:tcBorders>
               <w:top w:val="single" w:sz="4" w:space="0" w:color="auto"/>
               <w:left w:val="single" w:sz="4" w:space="0" w:color="auto"/>
@@ -3641,11 +3593,14 @@
               <w:jc w:val="both"/>
               <w:cnfStyle w:val="000000000000" w:firstRow="0" w:lastRow="0" w:firstColumn="0" w:lastColumn="0" w:oddVBand="0" w:evenVBand="0" w:oddHBand="0" w:evenHBand="0" w:firstRowFirstColumn="0" w:firstRowLastColumn="0" w:lastRowFirstColumn="0" w:lastRowLastColumn="0"/>
             </w:pPr>
-          </w:p>
-        </w:tc>
-        <w:tc>
-          <w:tcPr>
-            <w:tcW w:w="2050" w:type="dxa"/>
+            <w:r>
+              <w:t>EKG</w:t>
+            </w:r>
+          </w:p>
+        </w:tc>
+        <w:tc>
+          <w:tcPr>
+            <w:tcW w:w="1980" w:type="dxa"/>
             <w:tcBorders>
               <w:top w:val="single" w:sz="4" w:space="0" w:color="auto"/>
               <w:left w:val="single" w:sz="4" w:space="0" w:color="auto"/>
@@ -3658,11 +3613,16 @@
               <w:jc w:val="both"/>
               <w:cnfStyle w:val="000000000000" w:firstRow="0" w:lastRow="0" w:firstColumn="0" w:lastColumn="0" w:oddVBand="0" w:evenVBand="0" w:oddHBand="0" w:evenHBand="0" w:firstRowFirstColumn="0" w:firstRowLastColumn="0" w:lastRowFirstColumn="0" w:lastRowLastColumn="0"/>
             </w:pPr>
-          </w:p>
-        </w:tc>
-        <w:tc>
-          <w:tcPr>
-            <w:tcW w:w="2410" w:type="dxa"/>
+            <w:proofErr w:type="spellStart"/>
+            <w:r>
+              <w:t>CenovaKategorie</w:t>
+            </w:r>
+            <w:proofErr w:type="spellEnd"/>
+          </w:p>
+        </w:tc>
+        <w:tc>
+          <w:tcPr>
+            <w:tcW w:w="2474" w:type="dxa"/>
             <w:tcBorders>
               <w:top w:val="single" w:sz="4" w:space="0" w:color="auto"/>
               <w:left w:val="single" w:sz="4" w:space="0" w:color="auto"/>
@@ -3675,6 +3635,9 @@
               <w:jc w:val="both"/>
               <w:cnfStyle w:val="000000000000" w:firstRow="0" w:lastRow="0" w:firstColumn="0" w:lastColumn="0" w:oddVBand="0" w:evenVBand="0" w:oddHBand="0" w:evenHBand="0" w:firstRowFirstColumn="0" w:firstRowLastColumn="0" w:lastRowFirstColumn="0" w:lastRowLastColumn="0"/>
             </w:pPr>
+            <w:r>
+              <w:t>EEG</w:t>
+            </w:r>
           </w:p>
         </w:tc>
       </w:tr>
@@ -3686,7 +3649,7 @@
         <w:tc>
           <w:tcPr>
             <w:cnfStyle w:val="001000000000" w:firstRow="0" w:lastRow="0" w:firstColumn="1" w:lastColumn="0" w:oddVBand="0" w:evenVBand="0" w:oddHBand="0" w:evenHBand="0" w:firstRowFirstColumn="0" w:firstRowLastColumn="0" w:lastRowFirstColumn="0" w:lastRowLastColumn="0"/>
-            <w:tcW w:w="546" w:type="dxa"/>
+            <w:tcW w:w="536" w:type="dxa"/>
             <w:tcBorders>
               <w:top w:val="single" w:sz="4" w:space="0" w:color="auto"/>
               <w:left w:val="single" w:sz="4" w:space="0" w:color="auto"/>
@@ -3711,7 +3674,7 @@
         </w:tc>
         <w:tc>
           <w:tcPr>
-            <w:tcW w:w="2406" w:type="dxa"/>
+            <w:tcW w:w="3441" w:type="dxa"/>
             <w:tcBorders>
               <w:top w:val="single" w:sz="4" w:space="0" w:color="auto"/>
               <w:left w:val="single" w:sz="4" w:space="0" w:color="auto"/>
@@ -3724,11 +3687,16 @@
               <w:jc w:val="both"/>
               <w:cnfStyle w:val="000000100000" w:firstRow="0" w:lastRow="0" w:firstColumn="0" w:lastColumn="0" w:oddVBand="0" w:evenVBand="0" w:oddHBand="1" w:evenHBand="0" w:firstRowFirstColumn="0" w:firstRowLastColumn="0" w:lastRowFirstColumn="0" w:lastRowLastColumn="0"/>
             </w:pPr>
-          </w:p>
-        </w:tc>
-        <w:tc>
-          <w:tcPr>
-            <w:tcW w:w="2619" w:type="dxa"/>
+            <w:proofErr w:type="spellStart"/>
+            <w:r>
+              <w:t>DetskyChytryZubniKartacek</w:t>
+            </w:r>
+            <w:proofErr w:type="spellEnd"/>
+          </w:p>
+        </w:tc>
+        <w:tc>
+          <w:tcPr>
+            <w:tcW w:w="2251" w:type="dxa"/>
             <w:tcBorders>
               <w:top w:val="single" w:sz="4" w:space="0" w:color="auto"/>
               <w:left w:val="single" w:sz="4" w:space="0" w:color="auto"/>
@@ -3740,11 +3708,14 @@
               <w:jc w:val="both"/>
               <w:cnfStyle w:val="000000100000" w:firstRow="0" w:lastRow="0" w:firstColumn="0" w:lastColumn="0" w:oddVBand="0" w:evenVBand="0" w:oddHBand="1" w:evenHBand="0" w:firstRowFirstColumn="0" w:firstRowLastColumn="0" w:lastRowFirstColumn="0" w:lastRowLastColumn="0"/>
             </w:pPr>
-          </w:p>
-        </w:tc>
-        <w:tc>
-          <w:tcPr>
-            <w:tcW w:w="2050" w:type="dxa"/>
+            <w:r>
+              <w:t>Encefalogram</w:t>
+            </w:r>
+          </w:p>
+        </w:tc>
+        <w:tc>
+          <w:tcPr>
+            <w:tcW w:w="1980" w:type="dxa"/>
             <w:tcBorders>
               <w:top w:val="single" w:sz="4" w:space="0" w:color="auto"/>
               <w:left w:val="single" w:sz="4" w:space="0" w:color="auto"/>
@@ -3757,11 +3728,16 @@
               <w:jc w:val="both"/>
               <w:cnfStyle w:val="000000100000" w:firstRow="0" w:lastRow="0" w:firstColumn="0" w:lastColumn="0" w:oddVBand="0" w:evenVBand="0" w:oddHBand="1" w:evenHBand="0" w:firstRowFirstColumn="0" w:firstRowLastColumn="0" w:lastRowFirstColumn="0" w:lastRowLastColumn="0"/>
             </w:pPr>
-          </w:p>
-        </w:tc>
-        <w:tc>
-          <w:tcPr>
-            <w:tcW w:w="2410" w:type="dxa"/>
+            <w:proofErr w:type="spellStart"/>
+            <w:r>
+              <w:t>MistoProdeje</w:t>
+            </w:r>
+            <w:proofErr w:type="spellEnd"/>
+          </w:p>
+        </w:tc>
+        <w:tc>
+          <w:tcPr>
+            <w:tcW w:w="2474" w:type="dxa"/>
             <w:tcBorders>
               <w:top w:val="single" w:sz="4" w:space="0" w:color="auto"/>
               <w:left w:val="single" w:sz="4" w:space="0" w:color="auto"/>
@@ -3774,6 +3750,11 @@
               <w:jc w:val="both"/>
               <w:cnfStyle w:val="000000100000" w:firstRow="0" w:lastRow="0" w:firstColumn="0" w:lastColumn="0" w:oddVBand="0" w:evenVBand="0" w:oddHBand="1" w:evenHBand="0" w:firstRowFirstColumn="0" w:firstRowLastColumn="0" w:lastRowFirstColumn="0" w:lastRowLastColumn="0"/>
             </w:pPr>
+            <w:proofErr w:type="spellStart"/>
+            <w:r>
+              <w:t>EKGSoftware</w:t>
+            </w:r>
+            <w:proofErr w:type="spellEnd"/>
           </w:p>
         </w:tc>
       </w:tr>
@@ -3784,7 +3765,7 @@
         <w:tc>
           <w:tcPr>
             <w:cnfStyle w:val="001000000000" w:firstRow="0" w:lastRow="0" w:firstColumn="1" w:lastColumn="0" w:oddVBand="0" w:evenVBand="0" w:oddHBand="0" w:evenHBand="0" w:firstRowFirstColumn="0" w:firstRowLastColumn="0" w:lastRowFirstColumn="0" w:lastRowLastColumn="0"/>
-            <w:tcW w:w="546" w:type="dxa"/>
+            <w:tcW w:w="536" w:type="dxa"/>
             <w:tcBorders>
               <w:top w:val="single" w:sz="4" w:space="0" w:color="auto"/>
               <w:left w:val="single" w:sz="4" w:space="0" w:color="auto"/>
@@ -3809,7 +3790,7 @@
         </w:tc>
         <w:tc>
           <w:tcPr>
-            <w:tcW w:w="2406" w:type="dxa"/>
+            <w:tcW w:w="3441" w:type="dxa"/>
             <w:tcBorders>
               <w:top w:val="single" w:sz="4" w:space="0" w:color="auto"/>
               <w:left w:val="single" w:sz="4" w:space="0" w:color="auto"/>
@@ -3822,11 +3803,16 @@
               <w:jc w:val="both"/>
               <w:cnfStyle w:val="000000000000" w:firstRow="0" w:lastRow="0" w:firstColumn="0" w:lastColumn="0" w:oddVBand="0" w:evenVBand="0" w:oddHBand="0" w:evenHBand="0" w:firstRowFirstColumn="0" w:firstRowLastColumn="0" w:lastRowFirstColumn="0" w:lastRowLastColumn="0"/>
             </w:pPr>
-          </w:p>
-        </w:tc>
-        <w:tc>
-          <w:tcPr>
-            <w:tcW w:w="2619" w:type="dxa"/>
+            <w:proofErr w:type="spellStart"/>
+            <w:r>
+              <w:t>DomaciCisticVzduchu</w:t>
+            </w:r>
+            <w:proofErr w:type="spellEnd"/>
+          </w:p>
+        </w:tc>
+        <w:tc>
+          <w:tcPr>
+            <w:tcW w:w="2251" w:type="dxa"/>
             <w:tcBorders>
               <w:top w:val="single" w:sz="4" w:space="0" w:color="auto"/>
               <w:left w:val="single" w:sz="4" w:space="0" w:color="auto"/>
@@ -3838,11 +3824,16 @@
               <w:jc w:val="both"/>
               <w:cnfStyle w:val="000000000000" w:firstRow="0" w:lastRow="0" w:firstColumn="0" w:lastColumn="0" w:oddVBand="0" w:evenVBand="0" w:oddHBand="0" w:evenHBand="0" w:firstRowFirstColumn="0" w:firstRowLastColumn="0" w:lastRowFirstColumn="0" w:lastRowLastColumn="0"/>
             </w:pPr>
-          </w:p>
-        </w:tc>
-        <w:tc>
-          <w:tcPr>
-            <w:tcW w:w="2050" w:type="dxa"/>
+            <w:proofErr w:type="spellStart"/>
+            <w:r>
+              <w:t>Glukomer</w:t>
+            </w:r>
+            <w:proofErr w:type="spellEnd"/>
+          </w:p>
+        </w:tc>
+        <w:tc>
+          <w:tcPr>
+            <w:tcW w:w="1980" w:type="dxa"/>
             <w:tcBorders>
               <w:top w:val="single" w:sz="4" w:space="0" w:color="auto"/>
               <w:left w:val="single" w:sz="4" w:space="0" w:color="auto"/>
@@ -3855,11 +3846,16 @@
               <w:jc w:val="both"/>
               <w:cnfStyle w:val="000000000000" w:firstRow="0" w:lastRow="0" w:firstColumn="0" w:lastColumn="0" w:oddVBand="0" w:evenVBand="0" w:oddHBand="0" w:evenHBand="0" w:firstRowFirstColumn="0" w:firstRowLastColumn="0" w:lastRowFirstColumn="0" w:lastRowLastColumn="0"/>
             </w:pPr>
-          </w:p>
-        </w:tc>
-        <w:tc>
-          <w:tcPr>
-            <w:tcW w:w="2410" w:type="dxa"/>
+            <w:proofErr w:type="spellStart"/>
+            <w:r>
+              <w:t>MistoVyuziti</w:t>
+            </w:r>
+            <w:proofErr w:type="spellEnd"/>
+          </w:p>
+        </w:tc>
+        <w:tc>
+          <w:tcPr>
+            <w:tcW w:w="2474" w:type="dxa"/>
             <w:tcBorders>
               <w:top w:val="single" w:sz="4" w:space="0" w:color="auto"/>
               <w:left w:val="single" w:sz="4" w:space="0" w:color="auto"/>
@@ -3872,6 +3868,14 @@
               <w:jc w:val="both"/>
               <w:cnfStyle w:val="000000000000" w:firstRow="0" w:lastRow="0" w:firstColumn="0" w:lastColumn="0" w:oddVBand="0" w:evenVBand="0" w:oddHBand="0" w:evenHBand="0" w:firstRowFirstColumn="0" w:firstRowLastColumn="0" w:lastRowFirstColumn="0" w:lastRowLastColumn="0"/>
             </w:pPr>
+            <w:proofErr w:type="spellStart"/>
+            <w:r>
+              <w:t>MonitoringSystemPro</w:t>
+            </w:r>
+            <w:proofErr w:type="spellEnd"/>
+            <w:r>
+              <w:t xml:space="preserve"> Nemocnice</w:t>
+            </w:r>
           </w:p>
         </w:tc>
       </w:tr>
@@ -3883,7 +3887,7 @@
         <w:tc>
           <w:tcPr>
             <w:cnfStyle w:val="001000000000" w:firstRow="0" w:lastRow="0" w:firstColumn="1" w:lastColumn="0" w:oddVBand="0" w:evenVBand="0" w:oddHBand="0" w:evenHBand="0" w:firstRowFirstColumn="0" w:firstRowLastColumn="0" w:lastRowFirstColumn="0" w:lastRowLastColumn="0"/>
-            <w:tcW w:w="546" w:type="dxa"/>
+            <w:tcW w:w="536" w:type="dxa"/>
             <w:tcBorders>
               <w:top w:val="single" w:sz="4" w:space="0" w:color="auto"/>
               <w:left w:val="single" w:sz="4" w:space="0" w:color="auto"/>
@@ -3908,7 +3912,7 @@
         </w:tc>
         <w:tc>
           <w:tcPr>
-            <w:tcW w:w="2406" w:type="dxa"/>
+            <w:tcW w:w="3441" w:type="dxa"/>
             <w:tcBorders>
               <w:top w:val="single" w:sz="4" w:space="0" w:color="auto"/>
               <w:left w:val="single" w:sz="4" w:space="0" w:color="auto"/>
@@ -3921,11 +3925,16 @@
               <w:jc w:val="both"/>
               <w:cnfStyle w:val="000000100000" w:firstRow="0" w:lastRow="0" w:firstColumn="0" w:lastColumn="0" w:oddVBand="0" w:evenVBand="0" w:oddHBand="1" w:evenHBand="0" w:firstRowFirstColumn="0" w:firstRowLastColumn="0" w:lastRowFirstColumn="0" w:lastRowLastColumn="0"/>
             </w:pPr>
-          </w:p>
-        </w:tc>
-        <w:tc>
-          <w:tcPr>
-            <w:tcW w:w="2619" w:type="dxa"/>
+            <w:proofErr w:type="spellStart"/>
+            <w:r>
+              <w:t>DomaciDializacniJednotka</w:t>
+            </w:r>
+            <w:proofErr w:type="spellEnd"/>
+          </w:p>
+        </w:tc>
+        <w:tc>
+          <w:tcPr>
+            <w:tcW w:w="2251" w:type="dxa"/>
             <w:tcBorders>
               <w:top w:val="single" w:sz="4" w:space="0" w:color="auto"/>
               <w:left w:val="single" w:sz="4" w:space="0" w:color="auto"/>
@@ -3937,11 +3946,16 @@
               <w:jc w:val="both"/>
               <w:cnfStyle w:val="000000100000" w:firstRow="0" w:lastRow="0" w:firstColumn="0" w:lastColumn="0" w:oddVBand="0" w:evenVBand="0" w:oddHBand="1" w:evenHBand="0" w:firstRowFirstColumn="0" w:firstRowLastColumn="0" w:lastRowFirstColumn="0" w:lastRowLastColumn="0"/>
             </w:pPr>
-          </w:p>
-        </w:tc>
-        <w:tc>
-          <w:tcPr>
-            <w:tcW w:w="2050" w:type="dxa"/>
+            <w:proofErr w:type="spellStart"/>
+            <w:r>
+              <w:t>Oxymetr</w:t>
+            </w:r>
+            <w:proofErr w:type="spellEnd"/>
+          </w:p>
+        </w:tc>
+        <w:tc>
+          <w:tcPr>
+            <w:tcW w:w="1980" w:type="dxa"/>
             <w:tcBorders>
               <w:top w:val="single" w:sz="4" w:space="0" w:color="auto"/>
               <w:left w:val="single" w:sz="4" w:space="0" w:color="auto"/>
@@ -3954,11 +3968,16 @@
               <w:jc w:val="both"/>
               <w:cnfStyle w:val="000000100000" w:firstRow="0" w:lastRow="0" w:firstColumn="0" w:lastColumn="0" w:oddVBand="0" w:evenVBand="0" w:oddHBand="1" w:evenHBand="0" w:firstRowFirstColumn="0" w:firstRowLastColumn="0" w:lastRowFirstColumn="0" w:lastRowLastColumn="0"/>
             </w:pPr>
-          </w:p>
-        </w:tc>
-        <w:tc>
-          <w:tcPr>
-            <w:tcW w:w="2410" w:type="dxa"/>
+            <w:proofErr w:type="spellStart"/>
+            <w:r>
+              <w:t>Patentovano</w:t>
+            </w:r>
+            <w:proofErr w:type="spellEnd"/>
+          </w:p>
+        </w:tc>
+        <w:tc>
+          <w:tcPr>
+            <w:tcW w:w="2474" w:type="dxa"/>
             <w:tcBorders>
               <w:top w:val="single" w:sz="4" w:space="0" w:color="auto"/>
               <w:left w:val="single" w:sz="4" w:space="0" w:color="auto"/>
@@ -3981,7 +4000,7 @@
         <w:tc>
           <w:tcPr>
             <w:cnfStyle w:val="001000000000" w:firstRow="0" w:lastRow="0" w:firstColumn="1" w:lastColumn="0" w:oddVBand="0" w:evenVBand="0" w:oddHBand="0" w:evenHBand="0" w:firstRowFirstColumn="0" w:firstRowLastColumn="0" w:lastRowFirstColumn="0" w:lastRowLastColumn="0"/>
-            <w:tcW w:w="546" w:type="dxa"/>
+            <w:tcW w:w="536" w:type="dxa"/>
             <w:tcBorders>
               <w:top w:val="single" w:sz="4" w:space="0" w:color="auto"/>
               <w:left w:val="single" w:sz="4" w:space="0" w:color="auto"/>
@@ -4006,7 +4025,7 @@
         </w:tc>
         <w:tc>
           <w:tcPr>
-            <w:tcW w:w="2406" w:type="dxa"/>
+            <w:tcW w:w="3441" w:type="dxa"/>
             <w:tcBorders>
               <w:top w:val="single" w:sz="4" w:space="0" w:color="auto"/>
               <w:left w:val="single" w:sz="4" w:space="0" w:color="auto"/>
@@ -4019,11 +4038,16 @@
               <w:jc w:val="both"/>
               <w:cnfStyle w:val="000000000000" w:firstRow="0" w:lastRow="0" w:firstColumn="0" w:lastColumn="0" w:oddVBand="0" w:evenVBand="0" w:oddHBand="0" w:evenHBand="0" w:firstRowFirstColumn="0" w:firstRowLastColumn="0" w:lastRowFirstColumn="0" w:lastRowLastColumn="0"/>
             </w:pPr>
-          </w:p>
-        </w:tc>
-        <w:tc>
-          <w:tcPr>
-            <w:tcW w:w="2619" w:type="dxa"/>
+            <w:proofErr w:type="spellStart"/>
+            <w:r>
+              <w:t>DomaciEncefalograf</w:t>
+            </w:r>
+            <w:proofErr w:type="spellEnd"/>
+          </w:p>
+        </w:tc>
+        <w:tc>
+          <w:tcPr>
+            <w:tcW w:w="2251" w:type="dxa"/>
             <w:tcBorders>
               <w:top w:val="single" w:sz="4" w:space="0" w:color="auto"/>
               <w:left w:val="single" w:sz="4" w:space="0" w:color="auto"/>
@@ -4035,11 +4059,16 @@
               <w:jc w:val="both"/>
               <w:cnfStyle w:val="000000000000" w:firstRow="0" w:lastRow="0" w:firstColumn="0" w:lastColumn="0" w:oddVBand="0" w:evenVBand="0" w:oddHBand="0" w:evenHBand="0" w:firstRowFirstColumn="0" w:firstRowLastColumn="0" w:lastRowFirstColumn="0" w:lastRowLastColumn="0"/>
             </w:pPr>
-          </w:p>
-        </w:tc>
-        <w:tc>
-          <w:tcPr>
-            <w:tcW w:w="2050" w:type="dxa"/>
+            <w:proofErr w:type="spellStart"/>
+            <w:r>
+              <w:t>Powermeter</w:t>
+            </w:r>
+            <w:proofErr w:type="spellEnd"/>
+          </w:p>
+        </w:tc>
+        <w:tc>
+          <w:tcPr>
+            <w:tcW w:w="1980" w:type="dxa"/>
             <w:tcBorders>
               <w:top w:val="single" w:sz="4" w:space="0" w:color="auto"/>
               <w:left w:val="single" w:sz="4" w:space="0" w:color="auto"/>
@@ -4052,11 +4081,16 @@
               <w:jc w:val="both"/>
               <w:cnfStyle w:val="000000000000" w:firstRow="0" w:lastRow="0" w:firstColumn="0" w:lastColumn="0" w:oddVBand="0" w:evenVBand="0" w:oddHBand="0" w:evenHBand="0" w:firstRowFirstColumn="0" w:firstRowLastColumn="0" w:lastRowFirstColumn="0" w:lastRowLastColumn="0"/>
             </w:pPr>
-          </w:p>
-        </w:tc>
-        <w:tc>
-          <w:tcPr>
-            <w:tcW w:w="2410" w:type="dxa"/>
+            <w:proofErr w:type="spellStart"/>
+            <w:r>
+              <w:t>Pohlavi</w:t>
+            </w:r>
+            <w:proofErr w:type="spellEnd"/>
+          </w:p>
+        </w:tc>
+        <w:tc>
+          <w:tcPr>
+            <w:tcW w:w="2474" w:type="dxa"/>
             <w:tcBorders>
               <w:top w:val="single" w:sz="4" w:space="0" w:color="auto"/>
               <w:left w:val="single" w:sz="4" w:space="0" w:color="auto"/>
@@ -4080,7 +4114,7 @@
         <w:tc>
           <w:tcPr>
             <w:cnfStyle w:val="001000000000" w:firstRow="0" w:lastRow="0" w:firstColumn="1" w:lastColumn="0" w:oddVBand="0" w:evenVBand="0" w:oddHBand="0" w:evenHBand="0" w:firstRowFirstColumn="0" w:firstRowLastColumn="0" w:lastRowFirstColumn="0" w:lastRowLastColumn="0"/>
-            <w:tcW w:w="546" w:type="dxa"/>
+            <w:tcW w:w="536" w:type="dxa"/>
             <w:tcBorders>
               <w:top w:val="single" w:sz="4" w:space="0" w:color="auto"/>
               <w:left w:val="single" w:sz="4" w:space="0" w:color="auto"/>
@@ -4105,7 +4139,7 @@
         </w:tc>
         <w:tc>
           <w:tcPr>
-            <w:tcW w:w="2406" w:type="dxa"/>
+            <w:tcW w:w="3441" w:type="dxa"/>
             <w:tcBorders>
               <w:top w:val="single" w:sz="4" w:space="0" w:color="auto"/>
               <w:left w:val="single" w:sz="4" w:space="0" w:color="auto"/>
@@ -4118,11 +4152,16 @@
               <w:jc w:val="both"/>
               <w:cnfStyle w:val="000000100000" w:firstRow="0" w:lastRow="0" w:firstColumn="0" w:lastColumn="0" w:oddVBand="0" w:evenVBand="0" w:oddHBand="1" w:evenHBand="0" w:firstRowFirstColumn="0" w:firstRowLastColumn="0" w:lastRowFirstColumn="0" w:lastRowLastColumn="0"/>
             </w:pPr>
-          </w:p>
-        </w:tc>
-        <w:tc>
-          <w:tcPr>
-            <w:tcW w:w="2619" w:type="dxa"/>
+            <w:proofErr w:type="spellStart"/>
+            <w:r>
+              <w:t>DomaciSpirometr</w:t>
+            </w:r>
+            <w:proofErr w:type="spellEnd"/>
+          </w:p>
+        </w:tc>
+        <w:tc>
+          <w:tcPr>
+            <w:tcW w:w="2251" w:type="dxa"/>
             <w:tcBorders>
               <w:top w:val="single" w:sz="4" w:space="0" w:color="auto"/>
               <w:left w:val="single" w:sz="4" w:space="0" w:color="auto"/>
@@ -4134,11 +4173,14 @@
               <w:jc w:val="both"/>
               <w:cnfStyle w:val="000000100000" w:firstRow="0" w:lastRow="0" w:firstColumn="0" w:lastColumn="0" w:oddVBand="0" w:evenVBand="0" w:oddHBand="1" w:evenHBand="0" w:firstRowFirstColumn="0" w:firstRowLastColumn="0" w:lastRowFirstColumn="0" w:lastRowLastColumn="0"/>
             </w:pPr>
-          </w:p>
-        </w:tc>
-        <w:tc>
-          <w:tcPr>
-            <w:tcW w:w="2050" w:type="dxa"/>
+            <w:r>
+              <w:t>Spirometr</w:t>
+            </w:r>
+          </w:p>
+        </w:tc>
+        <w:tc>
+          <w:tcPr>
+            <w:tcW w:w="1980" w:type="dxa"/>
             <w:tcBorders>
               <w:top w:val="single" w:sz="4" w:space="0" w:color="auto"/>
               <w:left w:val="single" w:sz="4" w:space="0" w:color="auto"/>
@@ -4151,11 +4193,16 @@
               <w:jc w:val="both"/>
               <w:cnfStyle w:val="000000100000" w:firstRow="0" w:lastRow="0" w:firstColumn="0" w:lastColumn="0" w:oddVBand="0" w:evenVBand="0" w:oddHBand="1" w:evenHBand="0" w:firstRowFirstColumn="0" w:firstRowLastColumn="0" w:lastRowFirstColumn="0" w:lastRowLastColumn="0"/>
             </w:pPr>
-          </w:p>
-        </w:tc>
-        <w:tc>
-          <w:tcPr>
-            <w:tcW w:w="2410" w:type="dxa"/>
+            <w:proofErr w:type="spellStart"/>
+            <w:r>
+              <w:t>VekovaKategorie</w:t>
+            </w:r>
+            <w:proofErr w:type="spellEnd"/>
+          </w:p>
+        </w:tc>
+        <w:tc>
+          <w:tcPr>
+            <w:tcW w:w="2474" w:type="dxa"/>
             <w:tcBorders>
               <w:top w:val="single" w:sz="4" w:space="0" w:color="auto"/>
               <w:left w:val="single" w:sz="4" w:space="0" w:color="auto"/>
@@ -4178,7 +4225,7 @@
         <w:tc>
           <w:tcPr>
             <w:cnfStyle w:val="001000000000" w:firstRow="0" w:lastRow="0" w:firstColumn="1" w:lastColumn="0" w:oddVBand="0" w:evenVBand="0" w:oddHBand="0" w:evenHBand="0" w:firstRowFirstColumn="0" w:firstRowLastColumn="0" w:lastRowFirstColumn="0" w:lastRowLastColumn="0"/>
-            <w:tcW w:w="546" w:type="dxa"/>
+            <w:tcW w:w="536" w:type="dxa"/>
             <w:tcBorders>
               <w:top w:val="single" w:sz="4" w:space="0" w:color="auto"/>
               <w:left w:val="single" w:sz="4" w:space="0" w:color="auto"/>
@@ -4203,7 +4250,7 @@
         </w:tc>
         <w:tc>
           <w:tcPr>
-            <w:tcW w:w="2406" w:type="dxa"/>
+            <w:tcW w:w="3441" w:type="dxa"/>
             <w:tcBorders>
               <w:top w:val="single" w:sz="4" w:space="0" w:color="auto"/>
               <w:left w:val="single" w:sz="4" w:space="0" w:color="auto"/>
@@ -4216,11 +4263,16 @@
               <w:jc w:val="both"/>
               <w:cnfStyle w:val="000000000000" w:firstRow="0" w:lastRow="0" w:firstColumn="0" w:lastColumn="0" w:oddVBand="0" w:evenVBand="0" w:oddHBand="0" w:evenHBand="0" w:firstRowFirstColumn="0" w:firstRowLastColumn="0" w:lastRowFirstColumn="0" w:lastRowLastColumn="0"/>
             </w:pPr>
-          </w:p>
-        </w:tc>
-        <w:tc>
-          <w:tcPr>
-            <w:tcW w:w="2619" w:type="dxa"/>
+            <w:proofErr w:type="spellStart"/>
+            <w:r>
+              <w:t>DomaciTonometr</w:t>
+            </w:r>
+            <w:proofErr w:type="spellEnd"/>
+          </w:p>
+        </w:tc>
+        <w:tc>
+          <w:tcPr>
+            <w:tcW w:w="2251" w:type="dxa"/>
             <w:tcBorders>
               <w:top w:val="single" w:sz="4" w:space="0" w:color="auto"/>
               <w:left w:val="single" w:sz="4" w:space="0" w:color="auto"/>
@@ -4232,11 +4284,16 @@
               <w:jc w:val="both"/>
               <w:cnfStyle w:val="000000000000" w:firstRow="0" w:lastRow="0" w:firstColumn="0" w:lastColumn="0" w:oddVBand="0" w:evenVBand="0" w:oddHBand="0" w:evenHBand="0" w:firstRowFirstColumn="0" w:firstRowLastColumn="0" w:lastRowFirstColumn="0" w:lastRowLastColumn="0"/>
             </w:pPr>
-          </w:p>
-        </w:tc>
-        <w:tc>
-          <w:tcPr>
-            <w:tcW w:w="2050" w:type="dxa"/>
+            <w:proofErr w:type="spellStart"/>
+            <w:r>
+              <w:t>Teplomer</w:t>
+            </w:r>
+            <w:proofErr w:type="spellEnd"/>
+          </w:p>
+        </w:tc>
+        <w:tc>
+          <w:tcPr>
+            <w:tcW w:w="1980" w:type="dxa"/>
             <w:tcBorders>
               <w:top w:val="single" w:sz="4" w:space="0" w:color="auto"/>
               <w:left w:val="single" w:sz="4" w:space="0" w:color="auto"/>
@@ -4249,11 +4306,16 @@
               <w:jc w:val="both"/>
               <w:cnfStyle w:val="000000000000" w:firstRow="0" w:lastRow="0" w:firstColumn="0" w:lastColumn="0" w:oddVBand="0" w:evenVBand="0" w:oddHBand="0" w:evenHBand="0" w:firstRowFirstColumn="0" w:firstRowLastColumn="0" w:lastRowFirstColumn="0" w:lastRowLastColumn="0"/>
             </w:pPr>
-          </w:p>
-        </w:tc>
-        <w:tc>
-          <w:tcPr>
-            <w:tcW w:w="2410" w:type="dxa"/>
+            <w:proofErr w:type="spellStart"/>
+            <w:r>
+              <w:t>ZpusobPouziti</w:t>
+            </w:r>
+            <w:proofErr w:type="spellEnd"/>
+          </w:p>
+        </w:tc>
+        <w:tc>
+          <w:tcPr>
+            <w:tcW w:w="2474" w:type="dxa"/>
             <w:tcBorders>
               <w:top w:val="single" w:sz="4" w:space="0" w:color="auto"/>
               <w:left w:val="single" w:sz="4" w:space="0" w:color="auto"/>
@@ -4277,7 +4339,7 @@
         <w:tc>
           <w:tcPr>
             <w:cnfStyle w:val="001000000000" w:firstRow="0" w:lastRow="0" w:firstColumn="1" w:lastColumn="0" w:oddVBand="0" w:evenVBand="0" w:oddHBand="0" w:evenHBand="0" w:firstRowFirstColumn="0" w:firstRowLastColumn="0" w:lastRowFirstColumn="0" w:lastRowLastColumn="0"/>
-            <w:tcW w:w="546" w:type="dxa"/>
+            <w:tcW w:w="536" w:type="dxa"/>
             <w:tcBorders>
               <w:top w:val="single" w:sz="4" w:space="0" w:color="auto"/>
               <w:left w:val="single" w:sz="4" w:space="0" w:color="auto"/>
@@ -4302,7 +4364,7 @@
         </w:tc>
         <w:tc>
           <w:tcPr>
-            <w:tcW w:w="2406" w:type="dxa"/>
+            <w:tcW w:w="3441" w:type="dxa"/>
             <w:tcBorders>
               <w:top w:val="single" w:sz="4" w:space="0" w:color="auto"/>
               <w:left w:val="single" w:sz="4" w:space="0" w:color="auto"/>
@@ -4315,11 +4377,16 @@
               <w:jc w:val="both"/>
               <w:cnfStyle w:val="000000100000" w:firstRow="0" w:lastRow="0" w:firstColumn="0" w:lastColumn="0" w:oddVBand="0" w:evenVBand="0" w:oddHBand="1" w:evenHBand="0" w:firstRowFirstColumn="0" w:firstRowLastColumn="0" w:lastRowFirstColumn="0" w:lastRowLastColumn="0"/>
             </w:pPr>
-          </w:p>
-        </w:tc>
-        <w:tc>
-          <w:tcPr>
-            <w:tcW w:w="2619" w:type="dxa"/>
+            <w:proofErr w:type="spellStart"/>
+            <w:r>
+              <w:t>MasazniPistole</w:t>
+            </w:r>
+            <w:proofErr w:type="spellEnd"/>
+          </w:p>
+        </w:tc>
+        <w:tc>
+          <w:tcPr>
+            <w:tcW w:w="2251" w:type="dxa"/>
             <w:tcBorders>
               <w:top w:val="single" w:sz="4" w:space="0" w:color="auto"/>
               <w:left w:val="single" w:sz="4" w:space="0" w:color="auto"/>
@@ -4331,11 +4398,14 @@
               <w:jc w:val="both"/>
               <w:cnfStyle w:val="000000100000" w:firstRow="0" w:lastRow="0" w:firstColumn="0" w:lastColumn="0" w:oddVBand="0" w:evenVBand="0" w:oddHBand="1" w:evenHBand="0" w:firstRowFirstColumn="0" w:firstRowLastColumn="0" w:lastRowFirstColumn="0" w:lastRowLastColumn="0"/>
             </w:pPr>
-          </w:p>
-        </w:tc>
-        <w:tc>
-          <w:tcPr>
-            <w:tcW w:w="2050" w:type="dxa"/>
+            <w:r>
+              <w:t>Tonometr</w:t>
+            </w:r>
+          </w:p>
+        </w:tc>
+        <w:tc>
+          <w:tcPr>
+            <w:tcW w:w="1980" w:type="dxa"/>
             <w:tcBorders>
               <w:top w:val="single" w:sz="4" w:space="0" w:color="auto"/>
               <w:left w:val="single" w:sz="4" w:space="0" w:color="auto"/>
@@ -4348,11 +4418,16 @@
               <w:jc w:val="both"/>
               <w:cnfStyle w:val="000000100000" w:firstRow="0" w:lastRow="0" w:firstColumn="0" w:lastColumn="0" w:oddVBand="0" w:evenVBand="0" w:oddHBand="1" w:evenHBand="0" w:firstRowFirstColumn="0" w:firstRowLastColumn="0" w:lastRowFirstColumn="0" w:lastRowLastColumn="0"/>
             </w:pPr>
-          </w:p>
-        </w:tc>
-        <w:tc>
-          <w:tcPr>
-            <w:tcW w:w="2410" w:type="dxa"/>
+            <w:proofErr w:type="spellStart"/>
+            <w:r>
+              <w:t>ZpusobProvedeni</w:t>
+            </w:r>
+            <w:proofErr w:type="spellEnd"/>
+          </w:p>
+        </w:tc>
+        <w:tc>
+          <w:tcPr>
+            <w:tcW w:w="2474" w:type="dxa"/>
             <w:tcBorders>
               <w:top w:val="single" w:sz="4" w:space="0" w:color="auto"/>
               <w:left w:val="single" w:sz="4" w:space="0" w:color="auto"/>
@@ -4375,7 +4450,7 @@
         <w:tc>
           <w:tcPr>
             <w:cnfStyle w:val="001000000000" w:firstRow="0" w:lastRow="0" w:firstColumn="1" w:lastColumn="0" w:oddVBand="0" w:evenVBand="0" w:oddHBand="0" w:evenHBand="0" w:firstRowFirstColumn="0" w:firstRowLastColumn="0" w:lastRowFirstColumn="0" w:lastRowLastColumn="0"/>
-            <w:tcW w:w="546" w:type="dxa"/>
+            <w:tcW w:w="536" w:type="dxa"/>
             <w:tcBorders>
               <w:top w:val="single" w:sz="4" w:space="0" w:color="auto"/>
               <w:left w:val="single" w:sz="4" w:space="0" w:color="auto"/>
@@ -4400,7 +4475,7 @@
         </w:tc>
         <w:tc>
           <w:tcPr>
-            <w:tcW w:w="2406" w:type="dxa"/>
+            <w:tcW w:w="3441" w:type="dxa"/>
             <w:tcBorders>
               <w:top w:val="single" w:sz="4" w:space="0" w:color="auto"/>
               <w:left w:val="single" w:sz="4" w:space="0" w:color="auto"/>
@@ -4413,11 +4488,16 @@
               <w:jc w:val="both"/>
               <w:cnfStyle w:val="000000000000" w:firstRow="0" w:lastRow="0" w:firstColumn="0" w:lastColumn="0" w:oddVBand="0" w:evenVBand="0" w:oddHBand="0" w:evenHBand="0" w:firstRowFirstColumn="0" w:firstRowLastColumn="0" w:lastRowFirstColumn="0" w:lastRowLastColumn="0"/>
             </w:pPr>
-          </w:p>
-        </w:tc>
-        <w:tc>
-          <w:tcPr>
-            <w:tcW w:w="2619" w:type="dxa"/>
+            <w:proofErr w:type="spellStart"/>
+            <w:r>
+              <w:t>OsobniElektrokardiograf</w:t>
+            </w:r>
+            <w:proofErr w:type="spellEnd"/>
+          </w:p>
+        </w:tc>
+        <w:tc>
+          <w:tcPr>
+            <w:tcW w:w="2251" w:type="dxa"/>
             <w:tcBorders>
               <w:top w:val="single" w:sz="4" w:space="0" w:color="auto"/>
               <w:left w:val="single" w:sz="4" w:space="0" w:color="auto"/>
@@ -4429,11 +4509,16 @@
               <w:jc w:val="both"/>
               <w:cnfStyle w:val="000000000000" w:firstRow="0" w:lastRow="0" w:firstColumn="0" w:lastColumn="0" w:oddVBand="0" w:evenVBand="0" w:oddHBand="0" w:evenHBand="0" w:firstRowFirstColumn="0" w:firstRowLastColumn="0" w:lastRowFirstColumn="0" w:lastRowLastColumn="0"/>
             </w:pPr>
-          </w:p>
-        </w:tc>
-        <w:tc>
-          <w:tcPr>
-            <w:tcW w:w="2050" w:type="dxa"/>
+            <w:proofErr w:type="spellStart"/>
+            <w:r>
+              <w:t>Vaha</w:t>
+            </w:r>
+            <w:proofErr w:type="spellEnd"/>
+          </w:p>
+        </w:tc>
+        <w:tc>
+          <w:tcPr>
+            <w:tcW w:w="1980" w:type="dxa"/>
             <w:tcBorders>
               <w:top w:val="single" w:sz="4" w:space="0" w:color="auto"/>
               <w:left w:val="single" w:sz="4" w:space="0" w:color="auto"/>
@@ -4450,7 +4535,7 @@
         </w:tc>
         <w:tc>
           <w:tcPr>
-            <w:tcW w:w="2410" w:type="dxa"/>
+            <w:tcW w:w="2474" w:type="dxa"/>
             <w:tcBorders>
               <w:top w:val="single" w:sz="4" w:space="0" w:color="auto"/>
               <w:left w:val="single" w:sz="4" w:space="0" w:color="auto"/>
@@ -4474,7 +4559,7 @@
         <w:tc>
           <w:tcPr>
             <w:cnfStyle w:val="001000000000" w:firstRow="0" w:lastRow="0" w:firstColumn="1" w:lastColumn="0" w:oddVBand="0" w:evenVBand="0" w:oddHBand="0" w:evenHBand="0" w:firstRowFirstColumn="0" w:firstRowLastColumn="0" w:lastRowFirstColumn="0" w:lastRowLastColumn="0"/>
-            <w:tcW w:w="546" w:type="dxa"/>
+            <w:tcW w:w="536" w:type="dxa"/>
             <w:tcBorders>
               <w:top w:val="single" w:sz="4" w:space="0" w:color="auto"/>
               <w:left w:val="single" w:sz="4" w:space="0" w:color="auto"/>
@@ -4499,7 +4584,7 @@
         </w:tc>
         <w:tc>
           <w:tcPr>
-            <w:tcW w:w="2406" w:type="dxa"/>
+            <w:tcW w:w="3441" w:type="dxa"/>
             <w:tcBorders>
               <w:top w:val="single" w:sz="4" w:space="0" w:color="auto"/>
               <w:left w:val="single" w:sz="4" w:space="0" w:color="auto"/>
@@ -4512,11 +4597,16 @@
               <w:jc w:val="both"/>
               <w:cnfStyle w:val="000000100000" w:firstRow="0" w:lastRow="0" w:firstColumn="0" w:lastColumn="0" w:oddVBand="0" w:evenVBand="0" w:oddHBand="1" w:evenHBand="0" w:firstRowFirstColumn="0" w:firstRowLastColumn="0" w:lastRowFirstColumn="0" w:lastRowLastColumn="0"/>
             </w:pPr>
-          </w:p>
-        </w:tc>
-        <w:tc>
-          <w:tcPr>
-            <w:tcW w:w="2619" w:type="dxa"/>
+            <w:proofErr w:type="spellStart"/>
+            <w:r>
+              <w:t>OsobniGlukomer</w:t>
+            </w:r>
+            <w:proofErr w:type="spellEnd"/>
+          </w:p>
+        </w:tc>
+        <w:tc>
+          <w:tcPr>
+            <w:tcW w:w="2251" w:type="dxa"/>
             <w:tcBorders>
               <w:top w:val="single" w:sz="4" w:space="0" w:color="auto"/>
               <w:left w:val="single" w:sz="4" w:space="0" w:color="auto"/>
@@ -4528,11 +4618,16 @@
               <w:jc w:val="both"/>
               <w:cnfStyle w:val="000000100000" w:firstRow="0" w:lastRow="0" w:firstColumn="0" w:lastColumn="0" w:oddVBand="0" w:evenVBand="0" w:oddHBand="1" w:evenHBand="0" w:firstRowFirstColumn="0" w:firstRowLastColumn="0" w:lastRowFirstColumn="0" w:lastRowLastColumn="0"/>
             </w:pPr>
-          </w:p>
-        </w:tc>
-        <w:tc>
-          <w:tcPr>
-            <w:tcW w:w="2050" w:type="dxa"/>
+            <w:proofErr w:type="spellStart"/>
+            <w:r>
+              <w:t>HygienickeVybaveni</w:t>
+            </w:r>
+            <w:proofErr w:type="spellEnd"/>
+          </w:p>
+        </w:tc>
+        <w:tc>
+          <w:tcPr>
+            <w:tcW w:w="1980" w:type="dxa"/>
             <w:tcBorders>
               <w:top w:val="single" w:sz="4" w:space="0" w:color="auto"/>
               <w:left w:val="single" w:sz="4" w:space="0" w:color="auto"/>
@@ -4549,7 +4644,7 @@
         </w:tc>
         <w:tc>
           <w:tcPr>
-            <w:tcW w:w="2410" w:type="dxa"/>
+            <w:tcW w:w="2474" w:type="dxa"/>
             <w:tcBorders>
               <w:top w:val="single" w:sz="4" w:space="0" w:color="auto"/>
               <w:left w:val="single" w:sz="4" w:space="0" w:color="auto"/>
@@ -4572,7 +4667,7 @@
         <w:tc>
           <w:tcPr>
             <w:cnfStyle w:val="001000000000" w:firstRow="0" w:lastRow="0" w:firstColumn="1" w:lastColumn="0" w:oddVBand="0" w:evenVBand="0" w:oddHBand="0" w:evenHBand="0" w:firstRowFirstColumn="0" w:firstRowLastColumn="0" w:lastRowFirstColumn="0" w:lastRowLastColumn="0"/>
-            <w:tcW w:w="546" w:type="dxa"/>
+            <w:tcW w:w="536" w:type="dxa"/>
             <w:tcBorders>
               <w:top w:val="single" w:sz="4" w:space="0" w:color="auto"/>
               <w:left w:val="single" w:sz="4" w:space="0" w:color="auto"/>
@@ -4597,7 +4692,7 @@
         </w:tc>
         <w:tc>
           <w:tcPr>
-            <w:tcW w:w="2406" w:type="dxa"/>
+            <w:tcW w:w="3441" w:type="dxa"/>
             <w:tcBorders>
               <w:top w:val="single" w:sz="4" w:space="0" w:color="auto"/>
               <w:left w:val="single" w:sz="4" w:space="0" w:color="auto"/>
@@ -4610,11 +4705,16 @@
               <w:jc w:val="both"/>
               <w:cnfStyle w:val="000000000000" w:firstRow="0" w:lastRow="0" w:firstColumn="0" w:lastColumn="0" w:oddVBand="0" w:evenVBand="0" w:oddHBand="0" w:evenHBand="0" w:firstRowFirstColumn="0" w:firstRowLastColumn="0" w:lastRowFirstColumn="0" w:lastRowLastColumn="0"/>
             </w:pPr>
-          </w:p>
-        </w:tc>
-        <w:tc>
-          <w:tcPr>
-            <w:tcW w:w="2619" w:type="dxa"/>
+            <w:proofErr w:type="spellStart"/>
+            <w:r>
+              <w:t>OsobniOxymetr</w:t>
+            </w:r>
+            <w:proofErr w:type="spellEnd"/>
+          </w:p>
+        </w:tc>
+        <w:tc>
+          <w:tcPr>
+            <w:tcW w:w="2251" w:type="dxa"/>
             <w:tcBorders>
               <w:top w:val="single" w:sz="4" w:space="0" w:color="auto"/>
               <w:left w:val="single" w:sz="4" w:space="0" w:color="auto"/>
@@ -4626,11 +4726,16 @@
               <w:jc w:val="both"/>
               <w:cnfStyle w:val="000000000000" w:firstRow="0" w:lastRow="0" w:firstColumn="0" w:lastColumn="0" w:oddVBand="0" w:evenVBand="0" w:oddHBand="0" w:evenHBand="0" w:firstRowFirstColumn="0" w:firstRowLastColumn="0" w:lastRowFirstColumn="0" w:lastRowLastColumn="0"/>
             </w:pPr>
-          </w:p>
-        </w:tc>
-        <w:tc>
-          <w:tcPr>
-            <w:tcW w:w="2050" w:type="dxa"/>
+            <w:proofErr w:type="spellStart"/>
+            <w:r>
+              <w:t>CisticVody</w:t>
+            </w:r>
+            <w:proofErr w:type="spellEnd"/>
+          </w:p>
+        </w:tc>
+        <w:tc>
+          <w:tcPr>
+            <w:tcW w:w="1980" w:type="dxa"/>
             <w:tcBorders>
               <w:top w:val="single" w:sz="4" w:space="0" w:color="auto"/>
               <w:left w:val="single" w:sz="4" w:space="0" w:color="auto"/>
@@ -4647,7 +4752,7 @@
         </w:tc>
         <w:tc>
           <w:tcPr>
-            <w:tcW w:w="2410" w:type="dxa"/>
+            <w:tcW w:w="2474" w:type="dxa"/>
             <w:tcBorders>
               <w:top w:val="single" w:sz="4" w:space="0" w:color="auto"/>
               <w:left w:val="single" w:sz="4" w:space="0" w:color="auto"/>
@@ -4671,7 +4776,7 @@
         <w:tc>
           <w:tcPr>
             <w:cnfStyle w:val="001000000000" w:firstRow="0" w:lastRow="0" w:firstColumn="1" w:lastColumn="0" w:oddVBand="0" w:evenVBand="0" w:oddHBand="0" w:evenHBand="0" w:firstRowFirstColumn="0" w:firstRowLastColumn="0" w:lastRowFirstColumn="0" w:lastRowLastColumn="0"/>
-            <w:tcW w:w="546" w:type="dxa"/>
+            <w:tcW w:w="536" w:type="dxa"/>
             <w:tcBorders>
               <w:top w:val="single" w:sz="4" w:space="0" w:color="auto"/>
               <w:left w:val="single" w:sz="4" w:space="0" w:color="auto"/>
@@ -4696,7 +4801,7 @@
         </w:tc>
         <w:tc>
           <w:tcPr>
-            <w:tcW w:w="2406" w:type="dxa"/>
+            <w:tcW w:w="3441" w:type="dxa"/>
             <w:tcBorders>
               <w:top w:val="single" w:sz="4" w:space="0" w:color="auto"/>
               <w:left w:val="single" w:sz="4" w:space="0" w:color="auto"/>
@@ -4709,11 +4814,16 @@
               <w:jc w:val="both"/>
               <w:cnfStyle w:val="000000100000" w:firstRow="0" w:lastRow="0" w:firstColumn="0" w:lastColumn="0" w:oddVBand="0" w:evenVBand="0" w:oddHBand="1" w:evenHBand="0" w:firstRowFirstColumn="0" w:firstRowLastColumn="0" w:lastRowFirstColumn="0" w:lastRowLastColumn="0"/>
             </w:pPr>
-          </w:p>
-        </w:tc>
-        <w:tc>
-          <w:tcPr>
-            <w:tcW w:w="2619" w:type="dxa"/>
+            <w:proofErr w:type="spellStart"/>
+            <w:r>
+              <w:t>OsobniSpiromentr</w:t>
+            </w:r>
+            <w:proofErr w:type="spellEnd"/>
+          </w:p>
+        </w:tc>
+        <w:tc>
+          <w:tcPr>
+            <w:tcW w:w="2251" w:type="dxa"/>
             <w:tcBorders>
               <w:top w:val="single" w:sz="4" w:space="0" w:color="auto"/>
               <w:left w:val="single" w:sz="4" w:space="0" w:color="auto"/>
@@ -4725,11 +4835,16 @@
               <w:jc w:val="both"/>
               <w:cnfStyle w:val="000000100000" w:firstRow="0" w:lastRow="0" w:firstColumn="0" w:lastColumn="0" w:oddVBand="0" w:evenVBand="0" w:oddHBand="1" w:evenHBand="0" w:firstRowFirstColumn="0" w:firstRowLastColumn="0" w:lastRowFirstColumn="0" w:lastRowLastColumn="0"/>
             </w:pPr>
-          </w:p>
-        </w:tc>
-        <w:tc>
-          <w:tcPr>
-            <w:tcW w:w="2050" w:type="dxa"/>
+            <w:proofErr w:type="spellStart"/>
+            <w:r>
+              <w:t>CisticVzduchu</w:t>
+            </w:r>
+            <w:proofErr w:type="spellEnd"/>
+          </w:p>
+        </w:tc>
+        <w:tc>
+          <w:tcPr>
+            <w:tcW w:w="1980" w:type="dxa"/>
             <w:tcBorders>
               <w:top w:val="single" w:sz="4" w:space="0" w:color="auto"/>
               <w:left w:val="single" w:sz="4" w:space="0" w:color="auto"/>
@@ -4746,7 +4861,7 @@
         </w:tc>
         <w:tc>
           <w:tcPr>
-            <w:tcW w:w="2410" w:type="dxa"/>
+            <w:tcW w:w="2474" w:type="dxa"/>
             <w:tcBorders>
               <w:top w:val="single" w:sz="4" w:space="0" w:color="auto"/>
               <w:left w:val="single" w:sz="4" w:space="0" w:color="auto"/>
@@ -4769,7 +4884,7 @@
         <w:tc>
           <w:tcPr>
             <w:cnfStyle w:val="001000000000" w:firstRow="0" w:lastRow="0" w:firstColumn="1" w:lastColumn="0" w:oddVBand="0" w:evenVBand="0" w:oddHBand="0" w:evenHBand="0" w:firstRowFirstColumn="0" w:firstRowLastColumn="0" w:lastRowFirstColumn="0" w:lastRowLastColumn="0"/>
-            <w:tcW w:w="546" w:type="dxa"/>
+            <w:tcW w:w="536" w:type="dxa"/>
             <w:tcBorders>
               <w:top w:val="single" w:sz="4" w:space="0" w:color="auto"/>
               <w:left w:val="single" w:sz="4" w:space="0" w:color="auto"/>
@@ -4794,7 +4909,7 @@
         </w:tc>
         <w:tc>
           <w:tcPr>
-            <w:tcW w:w="2406" w:type="dxa"/>
+            <w:tcW w:w="3441" w:type="dxa"/>
             <w:tcBorders>
               <w:top w:val="single" w:sz="4" w:space="0" w:color="auto"/>
               <w:left w:val="single" w:sz="4" w:space="0" w:color="auto"/>
@@ -4807,11 +4922,16 @@
               <w:jc w:val="both"/>
               <w:cnfStyle w:val="000000000000" w:firstRow="0" w:lastRow="0" w:firstColumn="0" w:lastColumn="0" w:oddVBand="0" w:evenVBand="0" w:oddHBand="0" w:evenHBand="0" w:firstRowFirstColumn="0" w:firstRowLastColumn="0" w:lastRowFirstColumn="0" w:lastRowLastColumn="0"/>
             </w:pPr>
-          </w:p>
-        </w:tc>
-        <w:tc>
-          <w:tcPr>
-            <w:tcW w:w="2619" w:type="dxa"/>
+            <w:proofErr w:type="spellStart"/>
+            <w:r>
+              <w:t>OsobniUltrazvukovyNebulizer</w:t>
+            </w:r>
+            <w:proofErr w:type="spellEnd"/>
+          </w:p>
+        </w:tc>
+        <w:tc>
+          <w:tcPr>
+            <w:tcW w:w="2251" w:type="dxa"/>
             <w:tcBorders>
               <w:top w:val="single" w:sz="4" w:space="0" w:color="auto"/>
               <w:left w:val="single" w:sz="4" w:space="0" w:color="auto"/>
@@ -4823,11 +4943,16 @@
               <w:jc w:val="both"/>
               <w:cnfStyle w:val="000000000000" w:firstRow="0" w:lastRow="0" w:firstColumn="0" w:lastColumn="0" w:oddVBand="0" w:evenVBand="0" w:oddHBand="0" w:evenHBand="0" w:firstRowFirstColumn="0" w:firstRowLastColumn="0" w:lastRowFirstColumn="0" w:lastRowLastColumn="0"/>
             </w:pPr>
-          </w:p>
-        </w:tc>
-        <w:tc>
-          <w:tcPr>
-            <w:tcW w:w="2050" w:type="dxa"/>
+            <w:proofErr w:type="spellStart"/>
+            <w:r>
+              <w:t>ZubniKartacek</w:t>
+            </w:r>
+            <w:proofErr w:type="spellEnd"/>
+          </w:p>
+        </w:tc>
+        <w:tc>
+          <w:tcPr>
+            <w:tcW w:w="1980" w:type="dxa"/>
             <w:tcBorders>
               <w:top w:val="single" w:sz="4" w:space="0" w:color="auto"/>
               <w:left w:val="single" w:sz="4" w:space="0" w:color="auto"/>
@@ -4844,7 +4969,7 @@
         </w:tc>
         <w:tc>
           <w:tcPr>
-            <w:tcW w:w="2410" w:type="dxa"/>
+            <w:tcW w:w="2474" w:type="dxa"/>
             <w:tcBorders>
               <w:top w:val="single" w:sz="4" w:space="0" w:color="auto"/>
               <w:left w:val="single" w:sz="4" w:space="0" w:color="auto"/>
@@ -4868,7 +4993,7 @@
         <w:tc>
           <w:tcPr>
             <w:cnfStyle w:val="001000000000" w:firstRow="0" w:lastRow="0" w:firstColumn="1" w:lastColumn="0" w:oddVBand="0" w:evenVBand="0" w:oddHBand="0" w:evenHBand="0" w:firstRowFirstColumn="0" w:firstRowLastColumn="0" w:lastRowFirstColumn="0" w:lastRowLastColumn="0"/>
-            <w:tcW w:w="546" w:type="dxa"/>
+            <w:tcW w:w="536" w:type="dxa"/>
             <w:tcBorders>
               <w:top w:val="single" w:sz="4" w:space="0" w:color="auto"/>
               <w:left w:val="single" w:sz="4" w:space="0" w:color="auto"/>
@@ -4893,7 +5018,7 @@
         </w:tc>
         <w:tc>
           <w:tcPr>
-            <w:tcW w:w="2406" w:type="dxa"/>
+            <w:tcW w:w="3441" w:type="dxa"/>
             <w:tcBorders>
               <w:top w:val="single" w:sz="4" w:space="0" w:color="auto"/>
               <w:left w:val="single" w:sz="4" w:space="0" w:color="auto"/>
@@ -4906,11 +5031,16 @@
               <w:jc w:val="both"/>
               <w:cnfStyle w:val="000000100000" w:firstRow="0" w:lastRow="0" w:firstColumn="0" w:lastColumn="0" w:oddVBand="0" w:evenVBand="0" w:oddHBand="1" w:evenHBand="0" w:firstRowFirstColumn="0" w:firstRowLastColumn="0" w:lastRowFirstColumn="0" w:lastRowLastColumn="0"/>
             </w:pPr>
-          </w:p>
-        </w:tc>
-        <w:tc>
-          <w:tcPr>
-            <w:tcW w:w="2619" w:type="dxa"/>
+            <w:proofErr w:type="spellStart"/>
+            <w:r>
+              <w:t>OsobniVodniFiltr</w:t>
+            </w:r>
+            <w:proofErr w:type="spellEnd"/>
+          </w:p>
+        </w:tc>
+        <w:tc>
+          <w:tcPr>
+            <w:tcW w:w="2251" w:type="dxa"/>
             <w:tcBorders>
               <w:top w:val="single" w:sz="4" w:space="0" w:color="auto"/>
               <w:left w:val="single" w:sz="4" w:space="0" w:color="auto"/>
@@ -4922,11 +5052,16 @@
               <w:jc w:val="both"/>
               <w:cnfStyle w:val="000000100000" w:firstRow="0" w:lastRow="0" w:firstColumn="0" w:lastColumn="0" w:oddVBand="0" w:evenVBand="0" w:oddHBand="1" w:evenHBand="0" w:firstRowFirstColumn="0" w:firstRowLastColumn="0" w:lastRowFirstColumn="0" w:lastRowLastColumn="0"/>
             </w:pPr>
-          </w:p>
-        </w:tc>
-        <w:tc>
-          <w:tcPr>
-            <w:tcW w:w="2050" w:type="dxa"/>
+            <w:proofErr w:type="spellStart"/>
+            <w:r>
+              <w:t>SoftwaroveVybaveni</w:t>
+            </w:r>
+            <w:proofErr w:type="spellEnd"/>
+          </w:p>
+        </w:tc>
+        <w:tc>
+          <w:tcPr>
+            <w:tcW w:w="1980" w:type="dxa"/>
             <w:tcBorders>
               <w:top w:val="single" w:sz="4" w:space="0" w:color="auto"/>
               <w:left w:val="single" w:sz="4" w:space="0" w:color="auto"/>
@@ -4943,7 +5078,7 @@
         </w:tc>
         <w:tc>
           <w:tcPr>
-            <w:tcW w:w="2410" w:type="dxa"/>
+            <w:tcW w:w="2474" w:type="dxa"/>
             <w:tcBorders>
               <w:top w:val="single" w:sz="4" w:space="0" w:color="auto"/>
               <w:left w:val="single" w:sz="4" w:space="0" w:color="auto"/>
@@ -4966,7 +5101,7 @@
         <w:tc>
           <w:tcPr>
             <w:cnfStyle w:val="001000000000" w:firstRow="0" w:lastRow="0" w:firstColumn="1" w:lastColumn="0" w:oddVBand="0" w:evenVBand="0" w:oddHBand="0" w:evenHBand="0" w:firstRowFirstColumn="0" w:firstRowLastColumn="0" w:lastRowFirstColumn="0" w:lastRowLastColumn="0"/>
-            <w:tcW w:w="546" w:type="dxa"/>
+            <w:tcW w:w="536" w:type="dxa"/>
             <w:tcBorders>
               <w:top w:val="single" w:sz="4" w:space="0" w:color="auto"/>
               <w:left w:val="single" w:sz="4" w:space="0" w:color="auto"/>
@@ -4991,7 +5126,7 @@
         </w:tc>
         <w:tc>
           <w:tcPr>
-            <w:tcW w:w="2406" w:type="dxa"/>
+            <w:tcW w:w="3441" w:type="dxa"/>
             <w:tcBorders>
               <w:top w:val="single" w:sz="4" w:space="0" w:color="auto"/>
               <w:left w:val="single" w:sz="4" w:space="0" w:color="auto"/>
@@ -5004,11 +5139,16 @@
               <w:jc w:val="both"/>
               <w:cnfStyle w:val="000000000000" w:firstRow="0" w:lastRow="0" w:firstColumn="0" w:lastColumn="0" w:oddVBand="0" w:evenVBand="0" w:oddHBand="0" w:evenHBand="0" w:firstRowFirstColumn="0" w:firstRowLastColumn="0" w:lastRowFirstColumn="0" w:lastRowLastColumn="0"/>
             </w:pPr>
-          </w:p>
-        </w:tc>
-        <w:tc>
-          <w:tcPr>
-            <w:tcW w:w="2619" w:type="dxa"/>
+            <w:proofErr w:type="spellStart"/>
+            <w:r>
+              <w:t>PelletemOdvozeneTridy</w:t>
+            </w:r>
+            <w:proofErr w:type="spellEnd"/>
+          </w:p>
+        </w:tc>
+        <w:tc>
+          <w:tcPr>
+            <w:tcW w:w="2251" w:type="dxa"/>
             <w:tcBorders>
               <w:top w:val="single" w:sz="4" w:space="0" w:color="auto"/>
               <w:left w:val="single" w:sz="4" w:space="0" w:color="auto"/>
@@ -5020,11 +5160,16 @@
               <w:jc w:val="both"/>
               <w:cnfStyle w:val="000000000000" w:firstRow="0" w:lastRow="0" w:firstColumn="0" w:lastColumn="0" w:oddVBand="0" w:evenVBand="0" w:oddHBand="0" w:evenHBand="0" w:firstRowFirstColumn="0" w:firstRowLastColumn="0" w:lastRowFirstColumn="0" w:lastRowLastColumn="0"/>
             </w:pPr>
-          </w:p>
-        </w:tc>
-        <w:tc>
-          <w:tcPr>
-            <w:tcW w:w="2050" w:type="dxa"/>
+            <w:proofErr w:type="spellStart"/>
+            <w:r>
+              <w:t>DiagnostickySoftware</w:t>
+            </w:r>
+            <w:proofErr w:type="spellEnd"/>
+          </w:p>
+        </w:tc>
+        <w:tc>
+          <w:tcPr>
+            <w:tcW w:w="1980" w:type="dxa"/>
             <w:tcBorders>
               <w:top w:val="single" w:sz="4" w:space="0" w:color="auto"/>
               <w:left w:val="single" w:sz="4" w:space="0" w:color="auto"/>
@@ -5041,7 +5186,7 @@
         </w:tc>
         <w:tc>
           <w:tcPr>
-            <w:tcW w:w="2410" w:type="dxa"/>
+            <w:tcW w:w="2474" w:type="dxa"/>
             <w:tcBorders>
               <w:top w:val="single" w:sz="4" w:space="0" w:color="auto"/>
               <w:left w:val="single" w:sz="4" w:space="0" w:color="auto"/>
@@ -5065,7 +5210,7 @@
         <w:tc>
           <w:tcPr>
             <w:cnfStyle w:val="001000000000" w:firstRow="0" w:lastRow="0" w:firstColumn="1" w:lastColumn="0" w:oddVBand="0" w:evenVBand="0" w:oddHBand="0" w:evenHBand="0" w:firstRowFirstColumn="0" w:firstRowLastColumn="0" w:lastRowFirstColumn="0" w:lastRowLastColumn="0"/>
-            <w:tcW w:w="546" w:type="dxa"/>
+            <w:tcW w:w="536" w:type="dxa"/>
             <w:tcBorders>
               <w:top w:val="single" w:sz="4" w:space="0" w:color="auto"/>
               <w:left w:val="single" w:sz="4" w:space="0" w:color="auto"/>
@@ -5090,7 +5235,7 @@
         </w:tc>
         <w:tc>
           <w:tcPr>
-            <w:tcW w:w="2406" w:type="dxa"/>
+            <w:tcW w:w="3441" w:type="dxa"/>
             <w:tcBorders>
               <w:top w:val="single" w:sz="4" w:space="0" w:color="auto"/>
               <w:left w:val="single" w:sz="4" w:space="0" w:color="auto"/>
@@ -5103,11 +5248,16 @@
               <w:jc w:val="both"/>
               <w:cnfStyle w:val="000000100000" w:firstRow="0" w:lastRow="0" w:firstColumn="0" w:lastColumn="0" w:oddVBand="0" w:evenVBand="0" w:oddHBand="1" w:evenHBand="0" w:firstRowFirstColumn="0" w:firstRowLastColumn="0" w:lastRowFirstColumn="0" w:lastRowLastColumn="0"/>
             </w:pPr>
-          </w:p>
-        </w:tc>
-        <w:tc>
-          <w:tcPr>
-            <w:tcW w:w="2619" w:type="dxa"/>
+            <w:proofErr w:type="spellStart"/>
+            <w:r>
+              <w:t>ProfesionalniCyklistickyPowerMeter</w:t>
+            </w:r>
+            <w:proofErr w:type="spellEnd"/>
+          </w:p>
+        </w:tc>
+        <w:tc>
+          <w:tcPr>
+            <w:tcW w:w="2251" w:type="dxa"/>
             <w:tcBorders>
               <w:top w:val="single" w:sz="4" w:space="0" w:color="auto"/>
               <w:left w:val="single" w:sz="4" w:space="0" w:color="auto"/>
@@ -5119,11 +5269,16 @@
               <w:jc w:val="both"/>
               <w:cnfStyle w:val="000000100000" w:firstRow="0" w:lastRow="0" w:firstColumn="0" w:lastColumn="0" w:oddVBand="0" w:evenVBand="0" w:oddHBand="1" w:evenHBand="0" w:firstRowFirstColumn="0" w:firstRowLastColumn="0" w:lastRowFirstColumn="0" w:lastRowLastColumn="0"/>
             </w:pPr>
-          </w:p>
-        </w:tc>
-        <w:tc>
-          <w:tcPr>
-            <w:tcW w:w="2050" w:type="dxa"/>
+            <w:proofErr w:type="spellStart"/>
+            <w:r>
+              <w:t>OperacniSystem</w:t>
+            </w:r>
+            <w:proofErr w:type="spellEnd"/>
+          </w:p>
+        </w:tc>
+        <w:tc>
+          <w:tcPr>
+            <w:tcW w:w="1980" w:type="dxa"/>
             <w:tcBorders>
               <w:top w:val="single" w:sz="4" w:space="0" w:color="auto"/>
               <w:left w:val="single" w:sz="4" w:space="0" w:color="auto"/>
@@ -5140,7 +5295,7 @@
         </w:tc>
         <w:tc>
           <w:tcPr>
-            <w:tcW w:w="2410" w:type="dxa"/>
+            <w:tcW w:w="2474" w:type="dxa"/>
             <w:tcBorders>
               <w:top w:val="single" w:sz="4" w:space="0" w:color="auto"/>
               <w:left w:val="single" w:sz="4" w:space="0" w:color="auto"/>
@@ -5163,7 +5318,7 @@
         <w:tc>
           <w:tcPr>
             <w:cnfStyle w:val="001000000000" w:firstRow="0" w:lastRow="0" w:firstColumn="1" w:lastColumn="0" w:oddVBand="0" w:evenVBand="0" w:oddHBand="0" w:evenHBand="0" w:firstRowFirstColumn="0" w:firstRowLastColumn="0" w:lastRowFirstColumn="0" w:lastRowLastColumn="0"/>
-            <w:tcW w:w="546" w:type="dxa"/>
+            <w:tcW w:w="536" w:type="dxa"/>
             <w:tcBorders>
               <w:top w:val="single" w:sz="4" w:space="0" w:color="auto"/>
               <w:left w:val="single" w:sz="4" w:space="0" w:color="auto"/>
@@ -5188,7 +5343,7 @@
         </w:tc>
         <w:tc>
           <w:tcPr>
-            <w:tcW w:w="2406" w:type="dxa"/>
+            <w:tcW w:w="3441" w:type="dxa"/>
             <w:tcBorders>
               <w:top w:val="single" w:sz="4" w:space="0" w:color="auto"/>
               <w:left w:val="single" w:sz="4" w:space="0" w:color="auto"/>
@@ -5201,11 +5356,16 @@
               <w:jc w:val="both"/>
               <w:cnfStyle w:val="000000000000" w:firstRow="0" w:lastRow="0" w:firstColumn="0" w:lastColumn="0" w:oddVBand="0" w:evenVBand="0" w:oddHBand="0" w:evenHBand="0" w:firstRowFirstColumn="0" w:firstRowLastColumn="0" w:lastRowFirstColumn="0" w:lastRowLastColumn="0"/>
             </w:pPr>
-          </w:p>
-        </w:tc>
-        <w:tc>
-          <w:tcPr>
-            <w:tcW w:w="2619" w:type="dxa"/>
+            <w:proofErr w:type="spellStart"/>
+            <w:r>
+              <w:t>ProfesionalniEKGMonitor</w:t>
+            </w:r>
+            <w:proofErr w:type="spellEnd"/>
+          </w:p>
+        </w:tc>
+        <w:tc>
+          <w:tcPr>
+            <w:tcW w:w="2251" w:type="dxa"/>
             <w:tcBorders>
               <w:top w:val="single" w:sz="4" w:space="0" w:color="auto"/>
               <w:left w:val="single" w:sz="4" w:space="0" w:color="auto"/>
@@ -5217,11 +5377,16 @@
               <w:jc w:val="both"/>
               <w:cnfStyle w:val="000000000000" w:firstRow="0" w:lastRow="0" w:firstColumn="0" w:lastColumn="0" w:oddVBand="0" w:evenVBand="0" w:oddHBand="0" w:evenHBand="0" w:firstRowFirstColumn="0" w:firstRowLastColumn="0" w:lastRowFirstColumn="0" w:lastRowLastColumn="0"/>
             </w:pPr>
-          </w:p>
-        </w:tc>
-        <w:tc>
-          <w:tcPr>
-            <w:tcW w:w="2050" w:type="dxa"/>
+            <w:proofErr w:type="spellStart"/>
+            <w:r>
+              <w:t>SpotrebniMaterial</w:t>
+            </w:r>
+            <w:proofErr w:type="spellEnd"/>
+          </w:p>
+        </w:tc>
+        <w:tc>
+          <w:tcPr>
+            <w:tcW w:w="1980" w:type="dxa"/>
             <w:tcBorders>
               <w:top w:val="single" w:sz="4" w:space="0" w:color="auto"/>
               <w:left w:val="single" w:sz="4" w:space="0" w:color="auto"/>
@@ -5238,7 +5403,7 @@
         </w:tc>
         <w:tc>
           <w:tcPr>
-            <w:tcW w:w="2410" w:type="dxa"/>
+            <w:tcW w:w="2474" w:type="dxa"/>
             <w:tcBorders>
               <w:top w:val="single" w:sz="4" w:space="0" w:color="auto"/>
               <w:left w:val="single" w:sz="4" w:space="0" w:color="auto"/>
@@ -5262,7 +5427,7 @@
         <w:tc>
           <w:tcPr>
             <w:cnfStyle w:val="001000000000" w:firstRow="0" w:lastRow="0" w:firstColumn="1" w:lastColumn="0" w:oddVBand="0" w:evenVBand="0" w:oddHBand="0" w:evenHBand="0" w:firstRowFirstColumn="0" w:firstRowLastColumn="0" w:lastRowFirstColumn="0" w:lastRowLastColumn="0"/>
-            <w:tcW w:w="546" w:type="dxa"/>
+            <w:tcW w:w="536" w:type="dxa"/>
             <w:tcBorders>
               <w:top w:val="single" w:sz="4" w:space="0" w:color="auto"/>
               <w:left w:val="single" w:sz="4" w:space="0" w:color="auto"/>
@@ -5287,7 +5452,7 @@
         </w:tc>
         <w:tc>
           <w:tcPr>
-            <w:tcW w:w="2406" w:type="dxa"/>
+            <w:tcW w:w="3441" w:type="dxa"/>
             <w:tcBorders>
               <w:top w:val="single" w:sz="4" w:space="0" w:color="auto"/>
               <w:left w:val="single" w:sz="4" w:space="0" w:color="auto"/>
@@ -5300,11 +5465,16 @@
               <w:jc w:val="both"/>
               <w:cnfStyle w:val="000000100000" w:firstRow="0" w:lastRow="0" w:firstColumn="0" w:lastColumn="0" w:oddVBand="0" w:evenVBand="0" w:oddHBand="1" w:evenHBand="0" w:firstRowFirstColumn="0" w:firstRowLastColumn="0" w:lastRowFirstColumn="0" w:lastRowLastColumn="0"/>
             </w:pPr>
-          </w:p>
-        </w:tc>
-        <w:tc>
-          <w:tcPr>
-            <w:tcW w:w="2619" w:type="dxa"/>
+            <w:proofErr w:type="spellStart"/>
+            <w:r>
+              <w:t>ProfesionalniSpirometr</w:t>
+            </w:r>
+            <w:proofErr w:type="spellEnd"/>
+          </w:p>
+        </w:tc>
+        <w:tc>
+          <w:tcPr>
+            <w:tcW w:w="2251" w:type="dxa"/>
             <w:tcBorders>
               <w:top w:val="single" w:sz="4" w:space="0" w:color="auto"/>
               <w:left w:val="single" w:sz="4" w:space="0" w:color="auto"/>
@@ -5316,11 +5486,16 @@
               <w:jc w:val="both"/>
               <w:cnfStyle w:val="000000100000" w:firstRow="0" w:lastRow="0" w:firstColumn="0" w:lastColumn="0" w:oddVBand="0" w:evenVBand="0" w:oddHBand="1" w:evenHBand="0" w:firstRowFirstColumn="0" w:firstRowLastColumn="0" w:lastRowFirstColumn="0" w:lastRowLastColumn="0"/>
             </w:pPr>
-          </w:p>
-        </w:tc>
-        <w:tc>
-          <w:tcPr>
-            <w:tcW w:w="2050" w:type="dxa"/>
+            <w:proofErr w:type="spellStart"/>
+            <w:r>
+              <w:t>ChytreLekarskeNite</w:t>
+            </w:r>
+            <w:proofErr w:type="spellEnd"/>
+          </w:p>
+        </w:tc>
+        <w:tc>
+          <w:tcPr>
+            <w:tcW w:w="1980" w:type="dxa"/>
             <w:tcBorders>
               <w:top w:val="single" w:sz="4" w:space="0" w:color="auto"/>
               <w:left w:val="single" w:sz="4" w:space="0" w:color="auto"/>
@@ -5337,7 +5512,7 @@
         </w:tc>
         <w:tc>
           <w:tcPr>
-            <w:tcW w:w="2410" w:type="dxa"/>
+            <w:tcW w:w="2474" w:type="dxa"/>
             <w:tcBorders>
               <w:top w:val="single" w:sz="4" w:space="0" w:color="auto"/>
               <w:left w:val="single" w:sz="4" w:space="0" w:color="auto"/>
@@ -5360,7 +5535,7 @@
         <w:tc>
           <w:tcPr>
             <w:cnfStyle w:val="001000000000" w:firstRow="0" w:lastRow="0" w:firstColumn="1" w:lastColumn="0" w:oddVBand="0" w:evenVBand="0" w:oddHBand="0" w:evenHBand="0" w:firstRowFirstColumn="0" w:firstRowLastColumn="0" w:lastRowFirstColumn="0" w:lastRowLastColumn="0"/>
-            <w:tcW w:w="546" w:type="dxa"/>
+            <w:tcW w:w="536" w:type="dxa"/>
             <w:tcBorders>
               <w:top w:val="single" w:sz="4" w:space="0" w:color="auto"/>
               <w:left w:val="single" w:sz="4" w:space="0" w:color="auto"/>
@@ -5385,7 +5560,7 @@
         </w:tc>
         <w:tc>
           <w:tcPr>
-            <w:tcW w:w="2406" w:type="dxa"/>
+            <w:tcW w:w="3441" w:type="dxa"/>
             <w:tcBorders>
               <w:top w:val="single" w:sz="4" w:space="0" w:color="auto"/>
               <w:left w:val="single" w:sz="4" w:space="0" w:color="auto"/>
@@ -5398,11 +5573,16 @@
               <w:jc w:val="both"/>
               <w:cnfStyle w:val="000000000000" w:firstRow="0" w:lastRow="0" w:firstColumn="0" w:lastColumn="0" w:oddVBand="0" w:evenVBand="0" w:oddHBand="0" w:evenHBand="0" w:firstRowFirstColumn="0" w:firstRowLastColumn="0" w:lastRowFirstColumn="0" w:lastRowLastColumn="0"/>
             </w:pPr>
-          </w:p>
-        </w:tc>
-        <w:tc>
-          <w:tcPr>
-            <w:tcW w:w="2619" w:type="dxa"/>
+            <w:proofErr w:type="spellStart"/>
+            <w:r>
+              <w:t>StacionarniCyklotrenazer</w:t>
+            </w:r>
+            <w:proofErr w:type="spellEnd"/>
+          </w:p>
+        </w:tc>
+        <w:tc>
+          <w:tcPr>
+            <w:tcW w:w="2251" w:type="dxa"/>
             <w:tcBorders>
               <w:top w:val="single" w:sz="4" w:space="0" w:color="auto"/>
               <w:left w:val="single" w:sz="4" w:space="0" w:color="auto"/>
@@ -5414,11 +5594,16 @@
               <w:jc w:val="both"/>
               <w:cnfStyle w:val="000000000000" w:firstRow="0" w:lastRow="0" w:firstColumn="0" w:lastColumn="0" w:oddVBand="0" w:evenVBand="0" w:oddHBand="0" w:evenHBand="0" w:firstRowFirstColumn="0" w:firstRowLastColumn="0" w:lastRowFirstColumn="0" w:lastRowLastColumn="0"/>
             </w:pPr>
-          </w:p>
-        </w:tc>
-        <w:tc>
-          <w:tcPr>
-            <w:tcW w:w="2050" w:type="dxa"/>
+            <w:proofErr w:type="spellStart"/>
+            <w:r>
+              <w:t>Naplast</w:t>
+            </w:r>
+            <w:proofErr w:type="spellEnd"/>
+          </w:p>
+        </w:tc>
+        <w:tc>
+          <w:tcPr>
+            <w:tcW w:w="1980" w:type="dxa"/>
             <w:tcBorders>
               <w:top w:val="single" w:sz="4" w:space="0" w:color="auto"/>
               <w:left w:val="single" w:sz="4" w:space="0" w:color="auto"/>
@@ -5435,7 +5620,7 @@
         </w:tc>
         <w:tc>
           <w:tcPr>
-            <w:tcW w:w="2410" w:type="dxa"/>
+            <w:tcW w:w="2474" w:type="dxa"/>
             <w:tcBorders>
               <w:top w:val="single" w:sz="4" w:space="0" w:color="auto"/>
               <w:left w:val="single" w:sz="4" w:space="0" w:color="auto"/>
@@ -5459,7 +5644,7 @@
         <w:tc>
           <w:tcPr>
             <w:cnfStyle w:val="001000000000" w:firstRow="0" w:lastRow="0" w:firstColumn="1" w:lastColumn="0" w:oddVBand="0" w:evenVBand="0" w:oddHBand="0" w:evenHBand="0" w:firstRowFirstColumn="0" w:firstRowLastColumn="0" w:lastRowFirstColumn="0" w:lastRowLastColumn="0"/>
-            <w:tcW w:w="546" w:type="dxa"/>
+            <w:tcW w:w="536" w:type="dxa"/>
             <w:tcBorders>
               <w:top w:val="single" w:sz="4" w:space="0" w:color="auto"/>
               <w:left w:val="single" w:sz="4" w:space="0" w:color="auto"/>
@@ -5484,7 +5669,7 @@
         </w:tc>
         <w:tc>
           <w:tcPr>
-            <w:tcW w:w="2406" w:type="dxa"/>
+            <w:tcW w:w="3441" w:type="dxa"/>
             <w:tcBorders>
               <w:top w:val="single" w:sz="4" w:space="0" w:color="auto"/>
               <w:left w:val="single" w:sz="4" w:space="0" w:color="auto"/>
@@ -5497,11 +5682,16 @@
               <w:jc w:val="both"/>
               <w:cnfStyle w:val="000000100000" w:firstRow="0" w:lastRow="0" w:firstColumn="0" w:lastColumn="0" w:oddVBand="0" w:evenVBand="0" w:oddHBand="1" w:evenHBand="0" w:firstRowFirstColumn="0" w:firstRowLastColumn="0" w:lastRowFirstColumn="0" w:lastRowLastColumn="0"/>
             </w:pPr>
-          </w:p>
-        </w:tc>
-        <w:tc>
-          <w:tcPr>
-            <w:tcW w:w="2619" w:type="dxa"/>
+            <w:proofErr w:type="spellStart"/>
+            <w:r>
+              <w:t>StacionarniElektroencefalograf</w:t>
+            </w:r>
+            <w:proofErr w:type="spellEnd"/>
+          </w:p>
+        </w:tc>
+        <w:tc>
+          <w:tcPr>
+            <w:tcW w:w="2251" w:type="dxa"/>
             <w:tcBorders>
               <w:top w:val="single" w:sz="4" w:space="0" w:color="auto"/>
               <w:left w:val="single" w:sz="4" w:space="0" w:color="auto"/>
@@ -5513,11 +5703,16 @@
               <w:jc w:val="both"/>
               <w:cnfStyle w:val="000000100000" w:firstRow="0" w:lastRow="0" w:firstColumn="0" w:lastColumn="0" w:oddVBand="0" w:evenVBand="0" w:oddHBand="1" w:evenHBand="0" w:firstRowFirstColumn="0" w:firstRowLastColumn="0" w:lastRowFirstColumn="0" w:lastRowLastColumn="0"/>
             </w:pPr>
-          </w:p>
-        </w:tc>
-        <w:tc>
-          <w:tcPr>
-            <w:tcW w:w="2050" w:type="dxa"/>
+            <w:proofErr w:type="spellStart"/>
+            <w:r>
+              <w:t>TerapeutickeVybaveni</w:t>
+            </w:r>
+            <w:proofErr w:type="spellEnd"/>
+          </w:p>
+        </w:tc>
+        <w:tc>
+          <w:tcPr>
+            <w:tcW w:w="1980" w:type="dxa"/>
             <w:tcBorders>
               <w:top w:val="single" w:sz="4" w:space="0" w:color="auto"/>
               <w:left w:val="single" w:sz="4" w:space="0" w:color="auto"/>
@@ -5534,7 +5729,7 @@
         </w:tc>
         <w:tc>
           <w:tcPr>
-            <w:tcW w:w="2410" w:type="dxa"/>
+            <w:tcW w:w="2474" w:type="dxa"/>
             <w:tcBorders>
               <w:top w:val="single" w:sz="4" w:space="0" w:color="auto"/>
               <w:left w:val="single" w:sz="4" w:space="0" w:color="auto"/>
@@ -5557,7 +5752,7 @@
         <w:tc>
           <w:tcPr>
             <w:cnfStyle w:val="001000000000" w:firstRow="0" w:lastRow="0" w:firstColumn="1" w:lastColumn="0" w:oddVBand="0" w:evenVBand="0" w:oddHBand="0" w:evenHBand="0" w:firstRowFirstColumn="0" w:firstRowLastColumn="0" w:lastRowFirstColumn="0" w:lastRowLastColumn="0"/>
-            <w:tcW w:w="546" w:type="dxa"/>
+            <w:tcW w:w="536" w:type="dxa"/>
             <w:tcBorders>
               <w:top w:val="single" w:sz="4" w:space="0" w:color="auto"/>
               <w:left w:val="single" w:sz="4" w:space="0" w:color="auto"/>
@@ -5582,7 +5777,7 @@
         </w:tc>
         <w:tc>
           <w:tcPr>
-            <w:tcW w:w="2406" w:type="dxa"/>
+            <w:tcW w:w="3441" w:type="dxa"/>
             <w:tcBorders>
               <w:top w:val="single" w:sz="4" w:space="0" w:color="auto"/>
               <w:left w:val="single" w:sz="4" w:space="0" w:color="auto"/>
@@ -5595,11 +5790,16 @@
               <w:jc w:val="both"/>
               <w:cnfStyle w:val="000000000000" w:firstRow="0" w:lastRow="0" w:firstColumn="0" w:lastColumn="0" w:oddVBand="0" w:evenVBand="0" w:oddHBand="0" w:evenHBand="0" w:firstRowFirstColumn="0" w:firstRowLastColumn="0" w:lastRowFirstColumn="0" w:lastRowLastColumn="0"/>
             </w:pPr>
-          </w:p>
-        </w:tc>
-        <w:tc>
-          <w:tcPr>
-            <w:tcW w:w="2619" w:type="dxa"/>
+            <w:proofErr w:type="spellStart"/>
+            <w:r>
+              <w:t>StacionarniSpirometr</w:t>
+            </w:r>
+            <w:proofErr w:type="spellEnd"/>
+          </w:p>
+        </w:tc>
+        <w:tc>
+          <w:tcPr>
+            <w:tcW w:w="2251" w:type="dxa"/>
             <w:tcBorders>
               <w:top w:val="single" w:sz="4" w:space="0" w:color="auto"/>
               <w:left w:val="single" w:sz="4" w:space="0" w:color="auto"/>
@@ -5611,11 +5811,22 @@
               <w:jc w:val="both"/>
               <w:cnfStyle w:val="000000000000" w:firstRow="0" w:lastRow="0" w:firstColumn="0" w:lastColumn="0" w:oddVBand="0" w:evenVBand="0" w:oddHBand="0" w:evenHBand="0" w:firstRowFirstColumn="0" w:firstRowLastColumn="0" w:lastRowFirstColumn="0" w:lastRowLastColumn="0"/>
             </w:pPr>
-          </w:p>
-        </w:tc>
-        <w:tc>
-          <w:tcPr>
-            <w:tcW w:w="2050" w:type="dxa"/>
+            <w:proofErr w:type="spellStart"/>
+            <w:r>
+              <w:t>KrevniDial</w:t>
+            </w:r>
+            <w:r>
+              <w:t>y</w:t>
+            </w:r>
+            <w:r>
+              <w:t>za</w:t>
+            </w:r>
+            <w:proofErr w:type="spellEnd"/>
+          </w:p>
+        </w:tc>
+        <w:tc>
+          <w:tcPr>
+            <w:tcW w:w="1980" w:type="dxa"/>
             <w:tcBorders>
               <w:top w:val="single" w:sz="4" w:space="0" w:color="auto"/>
               <w:left w:val="single" w:sz="4" w:space="0" w:color="auto"/>
@@ -5632,7 +5843,7 @@
         </w:tc>
         <w:tc>
           <w:tcPr>
-            <w:tcW w:w="2410" w:type="dxa"/>
+            <w:tcW w:w="2474" w:type="dxa"/>
             <w:tcBorders>
               <w:top w:val="single" w:sz="4" w:space="0" w:color="auto"/>
               <w:left w:val="single" w:sz="4" w:space="0" w:color="auto"/>
@@ -5656,7 +5867,7 @@
         <w:tc>
           <w:tcPr>
             <w:cnfStyle w:val="001000000000" w:firstRow="0" w:lastRow="0" w:firstColumn="1" w:lastColumn="0" w:oddVBand="0" w:evenVBand="0" w:oddHBand="0" w:evenHBand="0" w:firstRowFirstColumn="0" w:firstRowLastColumn="0" w:lastRowFirstColumn="0" w:lastRowLastColumn="0"/>
-            <w:tcW w:w="546" w:type="dxa"/>
+            <w:tcW w:w="536" w:type="dxa"/>
             <w:tcBorders>
               <w:top w:val="single" w:sz="4" w:space="0" w:color="auto"/>
               <w:left w:val="single" w:sz="4" w:space="0" w:color="auto"/>
@@ -5681,7 +5892,7 @@
         </w:tc>
         <w:tc>
           <w:tcPr>
-            <w:tcW w:w="2406" w:type="dxa"/>
+            <w:tcW w:w="3441" w:type="dxa"/>
             <w:tcBorders>
               <w:top w:val="single" w:sz="4" w:space="0" w:color="auto"/>
               <w:left w:val="single" w:sz="4" w:space="0" w:color="auto"/>
@@ -5698,7 +5909,7 @@
         </w:tc>
         <w:tc>
           <w:tcPr>
-            <w:tcW w:w="2619" w:type="dxa"/>
+            <w:tcW w:w="2251" w:type="dxa"/>
             <w:tcBorders>
               <w:top w:val="single" w:sz="4" w:space="0" w:color="auto"/>
               <w:left w:val="single" w:sz="4" w:space="0" w:color="auto"/>
@@ -5710,11 +5921,16 @@
               <w:jc w:val="both"/>
               <w:cnfStyle w:val="000000100000" w:firstRow="0" w:lastRow="0" w:firstColumn="0" w:lastColumn="0" w:oddVBand="0" w:evenVBand="0" w:oddHBand="1" w:evenHBand="0" w:firstRowFirstColumn="0" w:firstRowLastColumn="0" w:lastRowFirstColumn="0" w:lastRowLastColumn="0"/>
             </w:pPr>
-          </w:p>
-        </w:tc>
-        <w:tc>
-          <w:tcPr>
-            <w:tcW w:w="2050" w:type="dxa"/>
+            <w:proofErr w:type="spellStart"/>
+            <w:r>
+              <w:t>MasazniPristroj</w:t>
+            </w:r>
+            <w:proofErr w:type="spellEnd"/>
+          </w:p>
+        </w:tc>
+        <w:tc>
+          <w:tcPr>
+            <w:tcW w:w="1980" w:type="dxa"/>
             <w:tcBorders>
               <w:top w:val="single" w:sz="4" w:space="0" w:color="auto"/>
               <w:left w:val="single" w:sz="4" w:space="0" w:color="auto"/>
@@ -5731,7 +5947,7 @@
         </w:tc>
         <w:tc>
           <w:tcPr>
-            <w:tcW w:w="2410" w:type="dxa"/>
+            <w:tcW w:w="2474" w:type="dxa"/>
             <w:tcBorders>
               <w:top w:val="single" w:sz="4" w:space="0" w:color="auto"/>
               <w:left w:val="single" w:sz="4" w:space="0" w:color="auto"/>
@@ -5754,7 +5970,7 @@
         <w:tc>
           <w:tcPr>
             <w:cnfStyle w:val="001000000000" w:firstRow="0" w:lastRow="0" w:firstColumn="1" w:lastColumn="0" w:oddVBand="0" w:evenVBand="0" w:oddHBand="0" w:evenHBand="0" w:firstRowFirstColumn="0" w:firstRowLastColumn="0" w:lastRowFirstColumn="0" w:lastRowLastColumn="0"/>
-            <w:tcW w:w="546" w:type="dxa"/>
+            <w:tcW w:w="536" w:type="dxa"/>
             <w:tcBorders>
               <w:top w:val="single" w:sz="4" w:space="0" w:color="auto"/>
               <w:left w:val="single" w:sz="4" w:space="0" w:color="auto"/>
@@ -5779,7 +5995,7 @@
         </w:tc>
         <w:tc>
           <w:tcPr>
-            <w:tcW w:w="2406" w:type="dxa"/>
+            <w:tcW w:w="3441" w:type="dxa"/>
             <w:tcBorders>
               <w:top w:val="single" w:sz="4" w:space="0" w:color="auto"/>
               <w:left w:val="single" w:sz="4" w:space="0" w:color="auto"/>
@@ -5796,7 +6012,7 @@
         </w:tc>
         <w:tc>
           <w:tcPr>
-            <w:tcW w:w="2619" w:type="dxa"/>
+            <w:tcW w:w="2251" w:type="dxa"/>
             <w:tcBorders>
               <w:top w:val="single" w:sz="4" w:space="0" w:color="auto"/>
               <w:left w:val="single" w:sz="4" w:space="0" w:color="auto"/>
@@ -5808,11 +6024,16 @@
               <w:jc w:val="both"/>
               <w:cnfStyle w:val="000000000000" w:firstRow="0" w:lastRow="0" w:firstColumn="0" w:lastColumn="0" w:oddVBand="0" w:evenVBand="0" w:oddHBand="0" w:evenHBand="0" w:firstRowFirstColumn="0" w:firstRowLastColumn="0" w:lastRowFirstColumn="0" w:lastRowLastColumn="0"/>
             </w:pPr>
-          </w:p>
-        </w:tc>
-        <w:tc>
-          <w:tcPr>
-            <w:tcW w:w="2050" w:type="dxa"/>
+            <w:proofErr w:type="spellStart"/>
+            <w:r>
+              <w:t>Nebulizer</w:t>
+            </w:r>
+            <w:proofErr w:type="spellEnd"/>
+          </w:p>
+        </w:tc>
+        <w:tc>
+          <w:tcPr>
+            <w:tcW w:w="1980" w:type="dxa"/>
             <w:tcBorders>
               <w:top w:val="single" w:sz="4" w:space="0" w:color="auto"/>
               <w:left w:val="single" w:sz="4" w:space="0" w:color="auto"/>
@@ -5829,7 +6050,7 @@
         </w:tc>
         <w:tc>
           <w:tcPr>
-            <w:tcW w:w="2410" w:type="dxa"/>
+            <w:tcW w:w="2474" w:type="dxa"/>
             <w:tcBorders>
               <w:top w:val="single" w:sz="4" w:space="0" w:color="auto"/>
               <w:left w:val="single" w:sz="4" w:space="0" w:color="auto"/>
@@ -5853,7 +6074,7 @@
         <w:tc>
           <w:tcPr>
             <w:cnfStyle w:val="001000000000" w:firstRow="0" w:lastRow="0" w:firstColumn="1" w:lastColumn="0" w:oddVBand="0" w:evenVBand="0" w:oddHBand="0" w:evenHBand="0" w:firstRowFirstColumn="0" w:firstRowLastColumn="0" w:lastRowFirstColumn="0" w:lastRowLastColumn="0"/>
-            <w:tcW w:w="546" w:type="dxa"/>
+            <w:tcW w:w="536" w:type="dxa"/>
             <w:tcBorders>
               <w:top w:val="single" w:sz="4" w:space="0" w:color="auto"/>
               <w:left w:val="single" w:sz="4" w:space="0" w:color="auto"/>
@@ -5878,7 +6099,7 @@
         </w:tc>
         <w:tc>
           <w:tcPr>
-            <w:tcW w:w="2406" w:type="dxa"/>
+            <w:tcW w:w="3441" w:type="dxa"/>
             <w:tcBorders>
               <w:top w:val="single" w:sz="4" w:space="0" w:color="auto"/>
               <w:left w:val="single" w:sz="4" w:space="0" w:color="auto"/>
@@ -5895,7 +6116,7 @@
         </w:tc>
         <w:tc>
           <w:tcPr>
-            <w:tcW w:w="2619" w:type="dxa"/>
+            <w:tcW w:w="2251" w:type="dxa"/>
             <w:tcBorders>
               <w:top w:val="single" w:sz="4" w:space="0" w:color="auto"/>
               <w:left w:val="single" w:sz="4" w:space="0" w:color="auto"/>
@@ -5907,11 +6128,16 @@
               <w:jc w:val="both"/>
               <w:cnfStyle w:val="000000100000" w:firstRow="0" w:lastRow="0" w:firstColumn="0" w:lastColumn="0" w:oddVBand="0" w:evenVBand="0" w:oddHBand="1" w:evenHBand="0" w:firstRowFirstColumn="0" w:firstRowLastColumn="0" w:lastRowFirstColumn="0" w:lastRowLastColumn="0"/>
             </w:pPr>
-          </w:p>
-        </w:tc>
-        <w:tc>
-          <w:tcPr>
-            <w:tcW w:w="2050" w:type="dxa"/>
+            <w:proofErr w:type="spellStart"/>
+            <w:r>
+              <w:t>TreninkoveVybaveni</w:t>
+            </w:r>
+            <w:proofErr w:type="spellEnd"/>
+          </w:p>
+        </w:tc>
+        <w:tc>
+          <w:tcPr>
+            <w:tcW w:w="1980" w:type="dxa"/>
             <w:tcBorders>
               <w:top w:val="single" w:sz="4" w:space="0" w:color="auto"/>
               <w:left w:val="single" w:sz="4" w:space="0" w:color="auto"/>
@@ -5928,7 +6154,7 @@
         </w:tc>
         <w:tc>
           <w:tcPr>
-            <w:tcW w:w="2410" w:type="dxa"/>
+            <w:tcW w:w="2474" w:type="dxa"/>
             <w:tcBorders>
               <w:top w:val="single" w:sz="4" w:space="0" w:color="auto"/>
               <w:left w:val="single" w:sz="4" w:space="0" w:color="auto"/>
@@ -5951,7 +6177,7 @@
         <w:tc>
           <w:tcPr>
             <w:cnfStyle w:val="001000000000" w:firstRow="0" w:lastRow="0" w:firstColumn="1" w:lastColumn="0" w:oddVBand="0" w:evenVBand="0" w:oddHBand="0" w:evenHBand="0" w:firstRowFirstColumn="0" w:firstRowLastColumn="0" w:lastRowFirstColumn="0" w:lastRowLastColumn="0"/>
-            <w:tcW w:w="546" w:type="dxa"/>
+            <w:tcW w:w="536" w:type="dxa"/>
             <w:tcBorders>
               <w:top w:val="single" w:sz="4" w:space="0" w:color="auto"/>
               <w:left w:val="single" w:sz="4" w:space="0" w:color="auto"/>
@@ -5976,7 +6202,7 @@
         </w:tc>
         <w:tc>
           <w:tcPr>
-            <w:tcW w:w="2406" w:type="dxa"/>
+            <w:tcW w:w="3441" w:type="dxa"/>
             <w:tcBorders>
               <w:top w:val="single" w:sz="4" w:space="0" w:color="auto"/>
               <w:left w:val="single" w:sz="4" w:space="0" w:color="auto"/>
@@ -5993,7 +6219,7 @@
         </w:tc>
         <w:tc>
           <w:tcPr>
-            <w:tcW w:w="2619" w:type="dxa"/>
+            <w:tcW w:w="2251" w:type="dxa"/>
             <w:tcBorders>
               <w:top w:val="single" w:sz="4" w:space="0" w:color="auto"/>
               <w:left w:val="single" w:sz="4" w:space="0" w:color="auto"/>
@@ -6005,11 +6231,16 @@
               <w:jc w:val="both"/>
               <w:cnfStyle w:val="000000000000" w:firstRow="0" w:lastRow="0" w:firstColumn="0" w:lastColumn="0" w:oddVBand="0" w:evenVBand="0" w:oddHBand="0" w:evenHBand="0" w:firstRowFirstColumn="0" w:firstRowLastColumn="0" w:lastRowFirstColumn="0" w:lastRowLastColumn="0"/>
             </w:pPr>
-          </w:p>
-        </w:tc>
-        <w:tc>
-          <w:tcPr>
-            <w:tcW w:w="2050" w:type="dxa"/>
+            <w:proofErr w:type="spellStart"/>
+            <w:r>
+              <w:t>VytrvalostniTrenink</w:t>
+            </w:r>
+            <w:proofErr w:type="spellEnd"/>
+          </w:p>
+        </w:tc>
+        <w:tc>
+          <w:tcPr>
+            <w:tcW w:w="1980" w:type="dxa"/>
             <w:tcBorders>
               <w:top w:val="single" w:sz="4" w:space="0" w:color="auto"/>
               <w:left w:val="single" w:sz="4" w:space="0" w:color="auto"/>
@@ -6026,7 +6257,7 @@
         </w:tc>
         <w:tc>
           <w:tcPr>
-            <w:tcW w:w="2410" w:type="dxa"/>
+            <w:tcW w:w="2474" w:type="dxa"/>
             <w:tcBorders>
               <w:top w:val="single" w:sz="4" w:space="0" w:color="auto"/>
               <w:left w:val="single" w:sz="4" w:space="0" w:color="auto"/>
@@ -6050,7 +6281,7 @@
         <w:tc>
           <w:tcPr>
             <w:cnfStyle w:val="001000000000" w:firstRow="0" w:lastRow="0" w:firstColumn="1" w:lastColumn="0" w:oddVBand="0" w:evenVBand="0" w:oddHBand="0" w:evenHBand="0" w:firstRowFirstColumn="0" w:firstRowLastColumn="0" w:lastRowFirstColumn="0" w:lastRowLastColumn="0"/>
-            <w:tcW w:w="546" w:type="dxa"/>
+            <w:tcW w:w="536" w:type="dxa"/>
             <w:tcBorders>
               <w:top w:val="single" w:sz="4" w:space="0" w:color="auto"/>
               <w:left w:val="single" w:sz="4" w:space="0" w:color="auto"/>
@@ -6075,7 +6306,7 @@
         </w:tc>
         <w:tc>
           <w:tcPr>
-            <w:tcW w:w="2406" w:type="dxa"/>
+            <w:tcW w:w="3441" w:type="dxa"/>
             <w:tcBorders>
               <w:top w:val="single" w:sz="4" w:space="0" w:color="auto"/>
               <w:left w:val="single" w:sz="4" w:space="0" w:color="auto"/>
@@ -6092,7 +6323,7 @@
         </w:tc>
         <w:tc>
           <w:tcPr>
-            <w:tcW w:w="2619" w:type="dxa"/>
+            <w:tcW w:w="2251" w:type="dxa"/>
             <w:tcBorders>
               <w:top w:val="single" w:sz="4" w:space="0" w:color="auto"/>
               <w:left w:val="single" w:sz="4" w:space="0" w:color="auto"/>
@@ -6108,7 +6339,7 @@
         </w:tc>
         <w:tc>
           <w:tcPr>
-            <w:tcW w:w="2050" w:type="dxa"/>
+            <w:tcW w:w="1980" w:type="dxa"/>
             <w:tcBorders>
               <w:top w:val="single" w:sz="4" w:space="0" w:color="auto"/>
               <w:left w:val="single" w:sz="4" w:space="0" w:color="auto"/>
@@ -6125,7 +6356,7 @@
         </w:tc>
         <w:tc>
           <w:tcPr>
-            <w:tcW w:w="2410" w:type="dxa"/>
+            <w:tcW w:w="2474" w:type="dxa"/>
             <w:tcBorders>
               <w:top w:val="single" w:sz="4" w:space="0" w:color="auto"/>
               <w:left w:val="single" w:sz="4" w:space="0" w:color="auto"/>
@@ -6148,7 +6379,7 @@
         <w:tc>
           <w:tcPr>
             <w:cnfStyle w:val="001000000000" w:firstRow="0" w:lastRow="0" w:firstColumn="1" w:lastColumn="0" w:oddVBand="0" w:evenVBand="0" w:oddHBand="0" w:evenHBand="0" w:firstRowFirstColumn="0" w:firstRowLastColumn="0" w:lastRowFirstColumn="0" w:lastRowLastColumn="0"/>
-            <w:tcW w:w="546" w:type="dxa"/>
+            <w:tcW w:w="536" w:type="dxa"/>
             <w:tcBorders>
               <w:top w:val="single" w:sz="4" w:space="0" w:color="auto"/>
               <w:left w:val="single" w:sz="4" w:space="0" w:color="auto"/>
@@ -6173,7 +6404,7 @@
         </w:tc>
         <w:tc>
           <w:tcPr>
-            <w:tcW w:w="2406" w:type="dxa"/>
+            <w:tcW w:w="3441" w:type="dxa"/>
             <w:tcBorders>
               <w:top w:val="single" w:sz="4" w:space="0" w:color="auto"/>
               <w:left w:val="single" w:sz="4" w:space="0" w:color="auto"/>
@@ -6190,7 +6421,7 @@
         </w:tc>
         <w:tc>
           <w:tcPr>
-            <w:tcW w:w="2619" w:type="dxa"/>
+            <w:tcW w:w="2251" w:type="dxa"/>
             <w:tcBorders>
               <w:top w:val="single" w:sz="4" w:space="0" w:color="auto"/>
               <w:left w:val="single" w:sz="4" w:space="0" w:color="auto"/>
@@ -6206,7 +6437,7 @@
         </w:tc>
         <w:tc>
           <w:tcPr>
-            <w:tcW w:w="2050" w:type="dxa"/>
+            <w:tcW w:w="1980" w:type="dxa"/>
             <w:tcBorders>
               <w:top w:val="single" w:sz="4" w:space="0" w:color="auto"/>
               <w:left w:val="single" w:sz="4" w:space="0" w:color="auto"/>
@@ -6223,7 +6454,7 @@
         </w:tc>
         <w:tc>
           <w:tcPr>
-            <w:tcW w:w="2410" w:type="dxa"/>
+            <w:tcW w:w="2474" w:type="dxa"/>
             <w:tcBorders>
               <w:top w:val="single" w:sz="4" w:space="0" w:color="auto"/>
               <w:left w:val="single" w:sz="4" w:space="0" w:color="auto"/>
@@ -6247,7 +6478,7 @@
         <w:tc>
           <w:tcPr>
             <w:cnfStyle w:val="001000000000" w:firstRow="0" w:lastRow="0" w:firstColumn="1" w:lastColumn="0" w:oddVBand="0" w:evenVBand="0" w:oddHBand="0" w:evenHBand="0" w:firstRowFirstColumn="0" w:firstRowLastColumn="0" w:lastRowFirstColumn="0" w:lastRowLastColumn="0"/>
-            <w:tcW w:w="546" w:type="dxa"/>
+            <w:tcW w:w="536" w:type="dxa"/>
             <w:tcBorders>
               <w:top w:val="single" w:sz="4" w:space="0" w:color="auto"/>
               <w:left w:val="single" w:sz="4" w:space="0" w:color="auto"/>
@@ -6272,7 +6503,7 @@
         </w:tc>
         <w:tc>
           <w:tcPr>
-            <w:tcW w:w="2406" w:type="dxa"/>
+            <w:tcW w:w="3441" w:type="dxa"/>
             <w:tcBorders>
               <w:top w:val="single" w:sz="4" w:space="0" w:color="auto"/>
               <w:left w:val="single" w:sz="4" w:space="0" w:color="auto"/>
@@ -6289,7 +6520,7 @@
         </w:tc>
         <w:tc>
           <w:tcPr>
-            <w:tcW w:w="2619" w:type="dxa"/>
+            <w:tcW w:w="2251" w:type="dxa"/>
             <w:tcBorders>
               <w:top w:val="single" w:sz="4" w:space="0" w:color="auto"/>
               <w:left w:val="single" w:sz="4" w:space="0" w:color="auto"/>
@@ -6305,7 +6536,7 @@
         </w:tc>
         <w:tc>
           <w:tcPr>
-            <w:tcW w:w="2050" w:type="dxa"/>
+            <w:tcW w:w="1980" w:type="dxa"/>
             <w:tcBorders>
               <w:top w:val="single" w:sz="4" w:space="0" w:color="auto"/>
               <w:left w:val="single" w:sz="4" w:space="0" w:color="auto"/>
@@ -6322,7 +6553,7 @@
         </w:tc>
         <w:tc>
           <w:tcPr>
-            <w:tcW w:w="2410" w:type="dxa"/>
+            <w:tcW w:w="2474" w:type="dxa"/>
             <w:tcBorders>
               <w:top w:val="single" w:sz="4" w:space="0" w:color="auto"/>
               <w:left w:val="single" w:sz="4" w:space="0" w:color="auto"/>
@@ -6345,7 +6576,7 @@
         <w:tc>
           <w:tcPr>
             <w:cnfStyle w:val="001000000000" w:firstRow="0" w:lastRow="0" w:firstColumn="1" w:lastColumn="0" w:oddVBand="0" w:evenVBand="0" w:oddHBand="0" w:evenHBand="0" w:firstRowFirstColumn="0" w:firstRowLastColumn="0" w:lastRowFirstColumn="0" w:lastRowLastColumn="0"/>
-            <w:tcW w:w="546" w:type="dxa"/>
+            <w:tcW w:w="536" w:type="dxa"/>
             <w:tcBorders>
               <w:top w:val="single" w:sz="4" w:space="0" w:color="auto"/>
               <w:left w:val="single" w:sz="4" w:space="0" w:color="auto"/>
@@ -6370,7 +6601,7 @@
         </w:tc>
         <w:tc>
           <w:tcPr>
-            <w:tcW w:w="2406" w:type="dxa"/>
+            <w:tcW w:w="3441" w:type="dxa"/>
             <w:tcBorders>
               <w:top w:val="single" w:sz="4" w:space="0" w:color="auto"/>
               <w:left w:val="single" w:sz="4" w:space="0" w:color="auto"/>
@@ -6387,7 +6618,7 @@
         </w:tc>
         <w:tc>
           <w:tcPr>
-            <w:tcW w:w="2619" w:type="dxa"/>
+            <w:tcW w:w="2251" w:type="dxa"/>
             <w:tcBorders>
               <w:top w:val="single" w:sz="4" w:space="0" w:color="auto"/>
               <w:left w:val="single" w:sz="4" w:space="0" w:color="auto"/>
@@ -6403,7 +6634,7 @@
         </w:tc>
         <w:tc>
           <w:tcPr>
-            <w:tcW w:w="2050" w:type="dxa"/>
+            <w:tcW w:w="1980" w:type="dxa"/>
             <w:tcBorders>
               <w:top w:val="single" w:sz="4" w:space="0" w:color="auto"/>
               <w:left w:val="single" w:sz="4" w:space="0" w:color="auto"/>
@@ -6420,7 +6651,7 @@
         </w:tc>
         <w:tc>
           <w:tcPr>
-            <w:tcW w:w="2410" w:type="dxa"/>
+            <w:tcW w:w="2474" w:type="dxa"/>
             <w:tcBorders>
               <w:top w:val="single" w:sz="4" w:space="0" w:color="auto"/>
               <w:left w:val="single" w:sz="4" w:space="0" w:color="auto"/>
@@ -6655,9 +6886,17 @@
                 <w:lang w:val="en-US"/>
               </w:rPr>
             </w:pPr>
-            <w:r>
-              <w:t>Chytrá náplast</w:t>
-            </w:r>
+            <w:proofErr w:type="spellStart"/>
+            <w:r>
+              <w:t>Chytr</w:t>
+            </w:r>
+            <w:r>
+              <w:t>aNa</w:t>
+            </w:r>
+            <w:r>
+              <w:t>plast</w:t>
+            </w:r>
+            <w:proofErr w:type="spellEnd"/>
           </w:p>
         </w:tc>
         <w:tc>
@@ -6675,6 +6914,28 @@
               <w:jc w:val="both"/>
               <w:cnfStyle w:val="000000100000" w:firstRow="0" w:lastRow="0" w:firstColumn="0" w:lastColumn="0" w:oddVBand="0" w:evenVBand="0" w:oddHBand="1" w:evenHBand="0" w:firstRowFirstColumn="0" w:firstRowLastColumn="0" w:lastRowFirstColumn="0" w:lastRowLastColumn="0"/>
             </w:pPr>
+            <w:r>
+              <w:t xml:space="preserve">v definici třídy je určeno, že vybavení je určeno pro </w:t>
+            </w:r>
+            <w:proofErr w:type="spellStart"/>
+            <w:r>
+              <w:t>OutdoorVybavení</w:t>
+            </w:r>
+            <w:proofErr w:type="spellEnd"/>
+            <w:r>
+              <w:t xml:space="preserve"> a zároveň pro </w:t>
+            </w:r>
+            <w:proofErr w:type="spellStart"/>
+            <w:r>
+              <w:t>ProfesionálníLecbu</w:t>
+            </w:r>
+            <w:proofErr w:type="spellEnd"/>
+            <w:r>
+              <w:t>, které jsou</w:t>
+            </w:r>
+            <w:r>
+              <w:t xml:space="preserve"> ale vzájemně disjunktní.</w:t>
+            </w:r>
           </w:p>
           <w:p>
             <w:pPr>
@@ -6726,6 +6987,9 @@
               <w:jc w:val="both"/>
               <w:cnfStyle w:val="000000000000" w:firstRow="0" w:lastRow="0" w:firstColumn="0" w:lastColumn="0" w:oddVBand="0" w:evenVBand="0" w:oddHBand="0" w:evenHBand="0" w:firstRowFirstColumn="0" w:firstRowLastColumn="0" w:lastRowFirstColumn="0" w:lastRowLastColumn="0"/>
             </w:pPr>
+            <w:r>
+              <w:t>EEG</w:t>
+            </w:r>
           </w:p>
         </w:tc>
         <w:tc>
@@ -6743,6 +7007,12 @@
               <w:jc w:val="both"/>
               <w:cnfStyle w:val="000000000000" w:firstRow="0" w:lastRow="0" w:firstColumn="0" w:lastColumn="0" w:oddVBand="0" w:evenVBand="0" w:oddHBand="0" w:evenHBand="0" w:firstRowFirstColumn="0" w:firstRowLastColumn="0" w:lastRowFirstColumn="0" w:lastRowLastColumn="0"/>
             </w:pPr>
+            <w:r>
+              <w:t>v definici třídy je určeno, že vybavení je určeno pro využití ve sterilním a zároveň pro venkovním prostředí</w:t>
+            </w:r>
+            <w:r>
+              <w:t>, které jsou ale vzájemně disjunktní</w:t>
+            </w:r>
           </w:p>
           <w:p>
             <w:pPr>
@@ -6797,6 +7067,11 @@
               <w:jc w:val="both"/>
               <w:cnfStyle w:val="000000100000" w:firstRow="0" w:lastRow="0" w:firstColumn="0" w:lastColumn="0" w:oddVBand="0" w:evenVBand="0" w:oddHBand="1" w:evenHBand="0" w:firstRowFirstColumn="0" w:firstRowLastColumn="0" w:lastRowFirstColumn="0" w:lastRowLastColumn="0"/>
             </w:pPr>
+            <w:proofErr w:type="spellStart"/>
+            <w:r>
+              <w:t>EKGSoftware</w:t>
+            </w:r>
+            <w:proofErr w:type="spellEnd"/>
           </w:p>
         </w:tc>
         <w:tc>
@@ -6814,6 +7089,12 @@
               <w:jc w:val="both"/>
               <w:cnfStyle w:val="000000100000" w:firstRow="0" w:lastRow="0" w:firstColumn="0" w:lastColumn="0" w:oddVBand="0" w:evenVBand="0" w:oddHBand="1" w:evenHBand="0" w:firstRowFirstColumn="0" w:firstRowLastColumn="0" w:lastRowFirstColumn="0" w:lastRowLastColumn="0"/>
             </w:pPr>
+            <w:r>
+              <w:t>v definici třídy je určeno, že vybavení je klasifikováno jako vybavení profesionální a zároveň základní cenové kategorie</w:t>
+            </w:r>
+            <w:r>
+              <w:t>, které jsou ale vzájemně disjunktní</w:t>
+            </w:r>
           </w:p>
           <w:p>
             <w:pPr>
@@ -6865,6 +7146,14 @@
               <w:jc w:val="both"/>
               <w:cnfStyle w:val="000000000000" w:firstRow="0" w:lastRow="0" w:firstColumn="0" w:lastColumn="0" w:oddVBand="0" w:evenVBand="0" w:oddHBand="0" w:evenHBand="0" w:firstRowFirstColumn="0" w:firstRowLastColumn="0" w:lastRowFirstColumn="0" w:lastRowLastColumn="0"/>
             </w:pPr>
+            <w:proofErr w:type="spellStart"/>
+            <w:r>
+              <w:t>MonitoringSystemPro</w:t>
+            </w:r>
+            <w:proofErr w:type="spellEnd"/>
+            <w:r>
+              <w:t xml:space="preserve"> Nemocnice</w:t>
+            </w:r>
           </w:p>
         </w:tc>
         <w:tc>
@@ -6882,6 +7171,20 @@
               <w:jc w:val="both"/>
               <w:cnfStyle w:val="000000000000" w:firstRow="0" w:lastRow="0" w:firstColumn="0" w:lastColumn="0" w:oddVBand="0" w:evenVBand="0" w:oddHBand="0" w:evenHBand="0" w:firstRowFirstColumn="0" w:firstRowLastColumn="0" w:lastRowFirstColumn="0" w:lastRowLastColumn="0"/>
             </w:pPr>
+            <w:r>
+              <w:t xml:space="preserve">v definici třídy je určeno, že vybavení je a </w:t>
+            </w:r>
+            <w:proofErr w:type="spellStart"/>
+            <w:r>
+              <w:t>zároven</w:t>
+            </w:r>
+            <w:proofErr w:type="spellEnd"/>
+            <w:r>
+              <w:t xml:space="preserve"> není chráněno patentem</w:t>
+            </w:r>
+            <w:r>
+              <w:t>, což jsou vzájemně se vylučující podmínky</w:t>
+            </w:r>
           </w:p>
           <w:p>
             <w:pPr>
@@ -6940,12 +7243,12 @@
         <w:tblLook w:val="04A0" w:firstRow="1" w:lastRow="0" w:firstColumn="1" w:lastColumn="0" w:noHBand="0" w:noVBand="1"/>
       </w:tblPr>
       <w:tblGrid>
-        <w:gridCol w:w="774"/>
-        <w:gridCol w:w="1973"/>
-        <w:gridCol w:w="1984"/>
-        <w:gridCol w:w="1854"/>
-        <w:gridCol w:w="1843"/>
-        <w:gridCol w:w="1831"/>
+        <w:gridCol w:w="377"/>
+        <w:gridCol w:w="2636"/>
+        <w:gridCol w:w="2577"/>
+        <w:gridCol w:w="2776"/>
+        <w:gridCol w:w="1329"/>
+        <w:gridCol w:w="987"/>
       </w:tblGrid>
       <w:tr>
         <w:trPr>
@@ -6955,7 +7258,7 @@
         <w:tc>
           <w:tcPr>
             <w:cnfStyle w:val="001000000000" w:firstRow="0" w:lastRow="0" w:firstColumn="1" w:lastColumn="0" w:oddVBand="0" w:evenVBand="0" w:oddHBand="0" w:evenHBand="0" w:firstRowFirstColumn="0" w:firstRowLastColumn="0" w:lastRowFirstColumn="0" w:lastRowLastColumn="0"/>
-            <w:tcW w:w="774" w:type="dxa"/>
+            <w:tcW w:w="377" w:type="dxa"/>
             <w:tcBorders>
               <w:top w:val="single" w:sz="4" w:space="0" w:color="auto"/>
               <w:left w:val="single" w:sz="4" w:space="0" w:color="auto"/>
@@ -6977,7 +7280,7 @@
         </w:tc>
         <w:tc>
           <w:tcPr>
-            <w:tcW w:w="1973" w:type="dxa"/>
+            <w:tcW w:w="2636" w:type="dxa"/>
             <w:tcBorders>
               <w:top w:val="single" w:sz="4" w:space="0" w:color="auto"/>
               <w:left w:val="single" w:sz="4" w:space="0" w:color="auto"/>
@@ -6997,7 +7300,7 @@
         </w:tc>
         <w:tc>
           <w:tcPr>
-            <w:tcW w:w="1984" w:type="dxa"/>
+            <w:tcW w:w="2577" w:type="dxa"/>
             <w:tcBorders>
               <w:left w:val="single" w:sz="4" w:space="0" w:color="auto"/>
               <w:bottom w:val="single" w:sz="4" w:space="0" w:color="auto"/>
@@ -7009,14 +7312,19 @@
               <w:jc w:val="both"/>
               <w:cnfStyle w:val="100000000000" w:firstRow="1" w:lastRow="0" w:firstColumn="0" w:lastColumn="0" w:oddVBand="0" w:evenVBand="0" w:oddHBand="0" w:evenHBand="0" w:firstRowFirstColumn="0" w:firstRowLastColumn="0" w:lastRowFirstColumn="0" w:lastRowLastColumn="0"/>
             </w:pPr>
-            <w:r>
-              <w:t>Datotypová vlastnost</w:t>
-            </w:r>
-          </w:p>
-        </w:tc>
-        <w:tc>
-          <w:tcPr>
-            <w:tcW w:w="1854" w:type="dxa"/>
+            <w:proofErr w:type="spellStart"/>
+            <w:r>
+              <w:t>Datotypová</w:t>
+            </w:r>
+            <w:proofErr w:type="spellEnd"/>
+            <w:r>
+              <w:t xml:space="preserve"> vlastnost</w:t>
+            </w:r>
+          </w:p>
+        </w:tc>
+        <w:tc>
+          <w:tcPr>
+            <w:tcW w:w="2776" w:type="dxa"/>
             <w:tcBorders>
               <w:left w:val="single" w:sz="4" w:space="0" w:color="auto"/>
               <w:bottom w:val="single" w:sz="4" w:space="0" w:color="auto"/>
@@ -7034,7 +7342,7 @@
         </w:tc>
         <w:tc>
           <w:tcPr>
-            <w:tcW w:w="1843" w:type="dxa"/>
+            <w:tcW w:w="1329" w:type="dxa"/>
             <w:tcBorders>
               <w:left w:val="single" w:sz="4" w:space="0" w:color="auto"/>
               <w:bottom w:val="single" w:sz="4" w:space="0" w:color="auto"/>
@@ -7052,7 +7360,7 @@
         </w:tc>
         <w:tc>
           <w:tcPr>
-            <w:tcW w:w="1831" w:type="dxa"/>
+            <w:tcW w:w="987" w:type="dxa"/>
             <w:tcBorders>
               <w:left w:val="single" w:sz="4" w:space="0" w:color="auto"/>
               <w:bottom w:val="single" w:sz="4" w:space="0" w:color="auto"/>
@@ -7077,7 +7385,7 @@
         <w:tc>
           <w:tcPr>
             <w:cnfStyle w:val="001000000000" w:firstRow="0" w:lastRow="0" w:firstColumn="1" w:lastColumn="0" w:oddVBand="0" w:evenVBand="0" w:oddHBand="0" w:evenHBand="0" w:firstRowFirstColumn="0" w:firstRowLastColumn="0" w:lastRowFirstColumn="0" w:lastRowLastColumn="0"/>
-            <w:tcW w:w="774" w:type="dxa"/>
+            <w:tcW w:w="377" w:type="dxa"/>
             <w:tcBorders>
               <w:top w:val="single" w:sz="4" w:space="0" w:color="auto"/>
               <w:left w:val="single" w:sz="4" w:space="0" w:color="auto"/>
@@ -7102,7 +7410,7 @@
         </w:tc>
         <w:tc>
           <w:tcPr>
-            <w:tcW w:w="1973" w:type="dxa"/>
+            <w:tcW w:w="2636" w:type="dxa"/>
             <w:tcBorders>
               <w:top w:val="single" w:sz="4" w:space="0" w:color="auto"/>
               <w:left w:val="single" w:sz="4" w:space="0" w:color="auto"/>
@@ -7114,12 +7422,25 @@
             <w:pPr>
               <w:jc w:val="both"/>
               <w:cnfStyle w:val="000000100000" w:firstRow="0" w:lastRow="0" w:firstColumn="0" w:lastColumn="0" w:oddVBand="0" w:evenVBand="0" w:oddHBand="1" w:evenHBand="0" w:firstRowFirstColumn="0" w:firstRowLastColumn="0" w:lastRowFirstColumn="0" w:lastRowLastColumn="0"/>
-            </w:pPr>
-          </w:p>
-        </w:tc>
-        <w:tc>
-          <w:tcPr>
-            <w:tcW w:w="1984" w:type="dxa"/>
+              <w:rPr>
+                <w:rFonts w:ascii="Calibri" w:hAnsi="Calibri" w:cs="Calibri"/>
+                <w:color w:val="000000"/>
+              </w:rPr>
+            </w:pPr>
+            <w:proofErr w:type="spellStart"/>
+            <w:r>
+              <w:rPr>
+                <w:rFonts w:ascii="Calibri" w:hAnsi="Calibri" w:cs="Calibri"/>
+                <w:color w:val="000000"/>
+              </w:rPr>
+              <w:t>jePouzivanVRocnimObdobi</w:t>
+            </w:r>
+            <w:proofErr w:type="spellEnd"/>
+          </w:p>
+        </w:tc>
+        <w:tc>
+          <w:tcPr>
+            <w:tcW w:w="2577" w:type="dxa"/>
             <w:tcBorders>
               <w:top w:val="single" w:sz="4" w:space="0" w:color="auto"/>
               <w:left w:val="single" w:sz="4" w:space="0" w:color="auto"/>
@@ -7131,12 +7452,25 @@
             <w:pPr>
               <w:jc w:val="both"/>
               <w:cnfStyle w:val="000000100000" w:firstRow="0" w:lastRow="0" w:firstColumn="0" w:lastColumn="0" w:oddVBand="0" w:evenVBand="0" w:oddHBand="1" w:evenHBand="0" w:firstRowFirstColumn="0" w:firstRowLastColumn="0" w:lastRowFirstColumn="0" w:lastRowLastColumn="0"/>
-            </w:pPr>
-          </w:p>
-        </w:tc>
-        <w:tc>
-          <w:tcPr>
-            <w:tcW w:w="1854" w:type="dxa"/>
+              <w:rPr>
+                <w:rFonts w:ascii="Calibri" w:hAnsi="Calibri" w:cs="Calibri"/>
+                <w:color w:val="000000"/>
+              </w:rPr>
+            </w:pPr>
+            <w:proofErr w:type="spellStart"/>
+            <w:r>
+              <w:rPr>
+                <w:rFonts w:ascii="Calibri" w:hAnsi="Calibri" w:cs="Calibri"/>
+                <w:color w:val="000000"/>
+              </w:rPr>
+              <w:t>maCenu</w:t>
+            </w:r>
+            <w:proofErr w:type="spellEnd"/>
+          </w:p>
+        </w:tc>
+        <w:tc>
+          <w:tcPr>
+            <w:tcW w:w="2776" w:type="dxa"/>
             <w:tcBorders>
               <w:top w:val="single" w:sz="4" w:space="0" w:color="auto"/>
               <w:left w:val="single" w:sz="4" w:space="0" w:color="auto"/>
@@ -7148,15 +7482,24 @@
               <w:jc w:val="both"/>
               <w:cnfStyle w:val="000000100000" w:firstRow="0" w:lastRow="0" w:firstColumn="0" w:lastColumn="0" w:oddVBand="0" w:evenVBand="0" w:oddHBand="1" w:evenHBand="0" w:firstRowFirstColumn="0" w:firstRowLastColumn="0" w:lastRowFirstColumn="0" w:lastRowLastColumn="0"/>
             </w:pPr>
-          </w:p>
-        </w:tc>
-        <w:tc>
-          <w:tcPr>
-            <w:tcW w:w="1843" w:type="dxa"/>
-            <w:tcBorders>
-              <w:top w:val="single" w:sz="4" w:space="0" w:color="auto"/>
-              <w:left w:val="single" w:sz="4" w:space="0" w:color="auto"/>
-              <w:bottom w:val="single" w:sz="4" w:space="0" w:color="auto"/>
+            <w:proofErr w:type="spellStart"/>
+            <w:r>
+              <w:rPr>
+                <w:rFonts w:ascii="Calibri" w:hAnsi="Calibri" w:cs="Calibri"/>
+                <w:color w:val="000000"/>
+              </w:rPr>
+              <w:t>jeObdobimPouzitiPro</w:t>
+            </w:r>
+            <w:proofErr w:type="spellEnd"/>
+          </w:p>
+        </w:tc>
+        <w:tc>
+          <w:tcPr>
+            <w:tcW w:w="1329" w:type="dxa"/>
+            <w:vMerge w:val="restart"/>
+            <w:tcBorders>
+              <w:top w:val="single" w:sz="4" w:space="0" w:color="auto"/>
+              <w:left w:val="single" w:sz="4" w:space="0" w:color="auto"/>
             </w:tcBorders>
           </w:tcPr>
           <w:p>
@@ -7164,11 +7507,24 @@
               <w:jc w:val="both"/>
               <w:cnfStyle w:val="000000100000" w:firstRow="0" w:lastRow="0" w:firstColumn="0" w:lastColumn="0" w:oddVBand="0" w:evenVBand="0" w:oddHBand="1" w:evenHBand="0" w:firstRowFirstColumn="0" w:firstRowLastColumn="0" w:lastRowFirstColumn="0" w:lastRowLastColumn="0"/>
             </w:pPr>
-          </w:p>
-        </w:tc>
-        <w:tc>
-          <w:tcPr>
-            <w:tcW w:w="1831" w:type="dxa"/>
+            <w:proofErr w:type="spellStart"/>
+            <w:r>
+              <w:t>Integer</w:t>
+            </w:r>
+            <w:proofErr w:type="spellEnd"/>
+            <w:r>
+              <w:t xml:space="preserve">, double, </w:t>
+            </w:r>
+            <w:proofErr w:type="spellStart"/>
+            <w:r>
+              <w:t>poleHodnot</w:t>
+            </w:r>
+            <w:proofErr w:type="spellEnd"/>
+          </w:p>
+        </w:tc>
+        <w:tc>
+          <w:tcPr>
+            <w:tcW w:w="987" w:type="dxa"/>
             <w:tcBorders>
               <w:top w:val="single" w:sz="4" w:space="0" w:color="auto"/>
               <w:left w:val="single" w:sz="4" w:space="0" w:color="auto"/>
@@ -7191,7 +7547,7 @@
         <w:tc>
           <w:tcPr>
             <w:cnfStyle w:val="001000000000" w:firstRow="0" w:lastRow="0" w:firstColumn="1" w:lastColumn="0" w:oddVBand="0" w:evenVBand="0" w:oddHBand="0" w:evenHBand="0" w:firstRowFirstColumn="0" w:firstRowLastColumn="0" w:lastRowFirstColumn="0" w:lastRowLastColumn="0"/>
-            <w:tcW w:w="774" w:type="dxa"/>
+            <w:tcW w:w="377" w:type="dxa"/>
             <w:tcBorders>
               <w:top w:val="single" w:sz="4" w:space="0" w:color="auto"/>
               <w:left w:val="single" w:sz="4" w:space="0" w:color="auto"/>
@@ -7216,7 +7572,7 @@
         </w:tc>
         <w:tc>
           <w:tcPr>
-            <w:tcW w:w="1973" w:type="dxa"/>
+            <w:tcW w:w="2636" w:type="dxa"/>
             <w:tcBorders>
               <w:top w:val="single" w:sz="4" w:space="0" w:color="auto"/>
               <w:left w:val="single" w:sz="4" w:space="0" w:color="auto"/>
@@ -7228,12 +7584,25 @@
             <w:pPr>
               <w:jc w:val="both"/>
               <w:cnfStyle w:val="000000000000" w:firstRow="0" w:lastRow="0" w:firstColumn="0" w:lastColumn="0" w:oddVBand="0" w:evenVBand="0" w:oddHBand="0" w:evenHBand="0" w:firstRowFirstColumn="0" w:firstRowLastColumn="0" w:lastRowFirstColumn="0" w:lastRowLastColumn="0"/>
-            </w:pPr>
-          </w:p>
-        </w:tc>
-        <w:tc>
-          <w:tcPr>
-            <w:tcW w:w="1984" w:type="dxa"/>
+              <w:rPr>
+                <w:rFonts w:ascii="Calibri" w:hAnsi="Calibri" w:cs="Calibri"/>
+                <w:color w:val="000000"/>
+              </w:rPr>
+            </w:pPr>
+            <w:proofErr w:type="spellStart"/>
+            <w:r>
+              <w:rPr>
+                <w:rFonts w:ascii="Calibri" w:hAnsi="Calibri" w:cs="Calibri"/>
+                <w:color w:val="000000"/>
+              </w:rPr>
+              <w:t>jeVCenoveKategorii</w:t>
+            </w:r>
+            <w:proofErr w:type="spellEnd"/>
+          </w:p>
+        </w:tc>
+        <w:tc>
+          <w:tcPr>
+            <w:tcW w:w="2577" w:type="dxa"/>
             <w:tcBorders>
               <w:top w:val="single" w:sz="4" w:space="0" w:color="auto"/>
               <w:left w:val="single" w:sz="4" w:space="0" w:color="auto"/>
@@ -7245,12 +7614,25 @@
             <w:pPr>
               <w:jc w:val="both"/>
               <w:cnfStyle w:val="000000000000" w:firstRow="0" w:lastRow="0" w:firstColumn="0" w:lastColumn="0" w:oddVBand="0" w:evenVBand="0" w:oddHBand="0" w:evenHBand="0" w:firstRowFirstColumn="0" w:firstRowLastColumn="0" w:lastRowFirstColumn="0" w:lastRowLastColumn="0"/>
-            </w:pPr>
-          </w:p>
-        </w:tc>
-        <w:tc>
-          <w:tcPr>
-            <w:tcW w:w="1854" w:type="dxa"/>
+              <w:rPr>
+                <w:rFonts w:ascii="Calibri" w:hAnsi="Calibri" w:cs="Calibri"/>
+                <w:color w:val="000000"/>
+              </w:rPr>
+            </w:pPr>
+            <w:proofErr w:type="spellStart"/>
+            <w:r>
+              <w:rPr>
+                <w:rFonts w:ascii="Calibri" w:hAnsi="Calibri" w:cs="Calibri"/>
+                <w:color w:val="000000"/>
+              </w:rPr>
+              <w:t>maEkonomickouZivotnost</w:t>
+            </w:r>
+            <w:proofErr w:type="spellEnd"/>
+          </w:p>
+        </w:tc>
+        <w:tc>
+          <w:tcPr>
+            <w:tcW w:w="2776" w:type="dxa"/>
             <w:tcBorders>
               <w:top w:val="single" w:sz="4" w:space="0" w:color="auto"/>
               <w:left w:val="single" w:sz="4" w:space="0" w:color="auto"/>
@@ -7262,15 +7644,23 @@
               <w:jc w:val="both"/>
               <w:cnfStyle w:val="000000000000" w:firstRow="0" w:lastRow="0" w:firstColumn="0" w:lastColumn="0" w:oddVBand="0" w:evenVBand="0" w:oddHBand="0" w:evenHBand="0" w:firstRowFirstColumn="0" w:firstRowLastColumn="0" w:lastRowFirstColumn="0" w:lastRowLastColumn="0"/>
             </w:pPr>
-          </w:p>
-        </w:tc>
-        <w:tc>
-          <w:tcPr>
-            <w:tcW w:w="1843" w:type="dxa"/>
-            <w:tcBorders>
-              <w:top w:val="single" w:sz="4" w:space="0" w:color="auto"/>
-              <w:left w:val="single" w:sz="4" w:space="0" w:color="auto"/>
-              <w:bottom w:val="single" w:sz="4" w:space="0" w:color="auto"/>
+            <w:proofErr w:type="spellStart"/>
+            <w:r>
+              <w:rPr>
+                <w:rFonts w:ascii="Calibri" w:hAnsi="Calibri" w:cs="Calibri"/>
+                <w:color w:val="000000"/>
+              </w:rPr>
+              <w:t>jeCenovouKategoriiPro</w:t>
+            </w:r>
+            <w:proofErr w:type="spellEnd"/>
+          </w:p>
+        </w:tc>
+        <w:tc>
+          <w:tcPr>
+            <w:tcW w:w="1329" w:type="dxa"/>
+            <w:vMerge/>
+            <w:tcBorders>
+              <w:left w:val="single" w:sz="4" w:space="0" w:color="auto"/>
             </w:tcBorders>
           </w:tcPr>
           <w:p>
@@ -7282,7 +7672,7 @@
         </w:tc>
         <w:tc>
           <w:tcPr>
-            <w:tcW w:w="1831" w:type="dxa"/>
+            <w:tcW w:w="987" w:type="dxa"/>
             <w:tcBorders>
               <w:top w:val="single" w:sz="4" w:space="0" w:color="auto"/>
               <w:left w:val="single" w:sz="4" w:space="0" w:color="auto"/>
@@ -7306,7 +7696,7 @@
         <w:tc>
           <w:tcPr>
             <w:cnfStyle w:val="001000000000" w:firstRow="0" w:lastRow="0" w:firstColumn="1" w:lastColumn="0" w:oddVBand="0" w:evenVBand="0" w:oddHBand="0" w:evenHBand="0" w:firstRowFirstColumn="0" w:firstRowLastColumn="0" w:lastRowFirstColumn="0" w:lastRowLastColumn="0"/>
-            <w:tcW w:w="774" w:type="dxa"/>
+            <w:tcW w:w="377" w:type="dxa"/>
             <w:tcBorders>
               <w:top w:val="single" w:sz="4" w:space="0" w:color="auto"/>
               <w:left w:val="single" w:sz="4" w:space="0" w:color="auto"/>
@@ -7331,7 +7721,7 @@
         </w:tc>
         <w:tc>
           <w:tcPr>
-            <w:tcW w:w="1973" w:type="dxa"/>
+            <w:tcW w:w="2636" w:type="dxa"/>
             <w:tcBorders>
               <w:top w:val="single" w:sz="4" w:space="0" w:color="auto"/>
               <w:left w:val="single" w:sz="4" w:space="0" w:color="auto"/>
@@ -7343,12 +7733,25 @@
             <w:pPr>
               <w:jc w:val="both"/>
               <w:cnfStyle w:val="000000100000" w:firstRow="0" w:lastRow="0" w:firstColumn="0" w:lastColumn="0" w:oddVBand="0" w:evenVBand="0" w:oddHBand="1" w:evenHBand="0" w:firstRowFirstColumn="0" w:firstRowLastColumn="0" w:lastRowFirstColumn="0" w:lastRowLastColumn="0"/>
-            </w:pPr>
-          </w:p>
-        </w:tc>
-        <w:tc>
-          <w:tcPr>
-            <w:tcW w:w="1984" w:type="dxa"/>
+              <w:rPr>
+                <w:rFonts w:ascii="Calibri" w:hAnsi="Calibri" w:cs="Calibri"/>
+                <w:color w:val="000000"/>
+              </w:rPr>
+            </w:pPr>
+            <w:proofErr w:type="spellStart"/>
+            <w:r>
+              <w:rPr>
+                <w:rFonts w:ascii="Calibri" w:hAnsi="Calibri" w:cs="Calibri"/>
+                <w:color w:val="000000"/>
+              </w:rPr>
+              <w:t>prodavaSeVLokalite</w:t>
+            </w:r>
+            <w:proofErr w:type="spellEnd"/>
+          </w:p>
+        </w:tc>
+        <w:tc>
+          <w:tcPr>
+            <w:tcW w:w="2577" w:type="dxa"/>
             <w:tcBorders>
               <w:top w:val="single" w:sz="4" w:space="0" w:color="auto"/>
               <w:left w:val="single" w:sz="4" w:space="0" w:color="auto"/>
@@ -7360,12 +7763,25 @@
             <w:pPr>
               <w:jc w:val="both"/>
               <w:cnfStyle w:val="000000100000" w:firstRow="0" w:lastRow="0" w:firstColumn="0" w:lastColumn="0" w:oddVBand="0" w:evenVBand="0" w:oddHBand="1" w:evenHBand="0" w:firstRowFirstColumn="0" w:firstRowLastColumn="0" w:lastRowFirstColumn="0" w:lastRowLastColumn="0"/>
-            </w:pPr>
-          </w:p>
-        </w:tc>
-        <w:tc>
-          <w:tcPr>
-            <w:tcW w:w="1854" w:type="dxa"/>
+              <w:rPr>
+                <w:rFonts w:ascii="Calibri" w:hAnsi="Calibri" w:cs="Calibri"/>
+                <w:color w:val="000000"/>
+              </w:rPr>
+            </w:pPr>
+            <w:proofErr w:type="spellStart"/>
+            <w:r>
+              <w:rPr>
+                <w:rFonts w:ascii="Calibri" w:hAnsi="Calibri" w:cs="Calibri"/>
+                <w:color w:val="000000"/>
+              </w:rPr>
+              <w:t>maRozmer</w:t>
+            </w:r>
+            <w:proofErr w:type="spellEnd"/>
+          </w:p>
+        </w:tc>
+        <w:tc>
+          <w:tcPr>
+            <w:tcW w:w="2776" w:type="dxa"/>
             <w:tcBorders>
               <w:top w:val="single" w:sz="4" w:space="0" w:color="auto"/>
               <w:left w:val="single" w:sz="4" w:space="0" w:color="auto"/>
@@ -7377,15 +7793,23 @@
               <w:jc w:val="both"/>
               <w:cnfStyle w:val="000000100000" w:firstRow="0" w:lastRow="0" w:firstColumn="0" w:lastColumn="0" w:oddVBand="0" w:evenVBand="0" w:oddHBand="1" w:evenHBand="0" w:firstRowFirstColumn="0" w:firstRowLastColumn="0" w:lastRowFirstColumn="0" w:lastRowLastColumn="0"/>
             </w:pPr>
-          </w:p>
-        </w:tc>
-        <w:tc>
-          <w:tcPr>
-            <w:tcW w:w="1843" w:type="dxa"/>
-            <w:tcBorders>
-              <w:top w:val="single" w:sz="4" w:space="0" w:color="auto"/>
-              <w:left w:val="single" w:sz="4" w:space="0" w:color="auto"/>
-              <w:bottom w:val="single" w:sz="4" w:space="0" w:color="auto"/>
+            <w:proofErr w:type="spellStart"/>
+            <w:r>
+              <w:rPr>
+                <w:rFonts w:ascii="Calibri" w:hAnsi="Calibri" w:cs="Calibri"/>
+                <w:color w:val="000000"/>
+              </w:rPr>
+              <w:t>jeMistemProdejePro</w:t>
+            </w:r>
+            <w:proofErr w:type="spellEnd"/>
+          </w:p>
+        </w:tc>
+        <w:tc>
+          <w:tcPr>
+            <w:tcW w:w="1329" w:type="dxa"/>
+            <w:vMerge/>
+            <w:tcBorders>
+              <w:left w:val="single" w:sz="4" w:space="0" w:color="auto"/>
             </w:tcBorders>
           </w:tcPr>
           <w:p>
@@ -7397,7 +7821,7 @@
         </w:tc>
         <w:tc>
           <w:tcPr>
-            <w:tcW w:w="1831" w:type="dxa"/>
+            <w:tcW w:w="987" w:type="dxa"/>
             <w:tcBorders>
               <w:top w:val="single" w:sz="4" w:space="0" w:color="auto"/>
               <w:left w:val="single" w:sz="4" w:space="0" w:color="auto"/>
@@ -7420,7 +7844,7 @@
         <w:tc>
           <w:tcPr>
             <w:cnfStyle w:val="001000000000" w:firstRow="0" w:lastRow="0" w:firstColumn="1" w:lastColumn="0" w:oddVBand="0" w:evenVBand="0" w:oddHBand="0" w:evenHBand="0" w:firstRowFirstColumn="0" w:firstRowLastColumn="0" w:lastRowFirstColumn="0" w:lastRowLastColumn="0"/>
-            <w:tcW w:w="774" w:type="dxa"/>
+            <w:tcW w:w="377" w:type="dxa"/>
             <w:tcBorders>
               <w:top w:val="single" w:sz="4" w:space="0" w:color="auto"/>
               <w:left w:val="single" w:sz="4" w:space="0" w:color="auto"/>
@@ -7445,7 +7869,7 @@
         </w:tc>
         <w:tc>
           <w:tcPr>
-            <w:tcW w:w="1973" w:type="dxa"/>
+            <w:tcW w:w="2636" w:type="dxa"/>
             <w:tcBorders>
               <w:top w:val="single" w:sz="4" w:space="0" w:color="auto"/>
               <w:left w:val="single" w:sz="4" w:space="0" w:color="auto"/>
@@ -7457,12 +7881,25 @@
             <w:pPr>
               <w:jc w:val="both"/>
               <w:cnfStyle w:val="000000000000" w:firstRow="0" w:lastRow="0" w:firstColumn="0" w:lastColumn="0" w:oddVBand="0" w:evenVBand="0" w:oddHBand="0" w:evenHBand="0" w:firstRowFirstColumn="0" w:firstRowLastColumn="0" w:lastRowFirstColumn="0" w:lastRowLastColumn="0"/>
-            </w:pPr>
-          </w:p>
-        </w:tc>
-        <w:tc>
-          <w:tcPr>
-            <w:tcW w:w="1984" w:type="dxa"/>
+              <w:rPr>
+                <w:rFonts w:ascii="Calibri" w:hAnsi="Calibri" w:cs="Calibri"/>
+                <w:color w:val="000000"/>
+              </w:rPr>
+            </w:pPr>
+            <w:proofErr w:type="spellStart"/>
+            <w:r>
+              <w:rPr>
+                <w:rFonts w:ascii="Calibri" w:hAnsi="Calibri" w:cs="Calibri"/>
+                <w:color w:val="000000"/>
+              </w:rPr>
+              <w:t>jeMistneVyuzitelnyV</w:t>
+            </w:r>
+            <w:proofErr w:type="spellEnd"/>
+          </w:p>
+        </w:tc>
+        <w:tc>
+          <w:tcPr>
+            <w:tcW w:w="2577" w:type="dxa"/>
             <w:tcBorders>
               <w:top w:val="single" w:sz="4" w:space="0" w:color="auto"/>
               <w:left w:val="single" w:sz="4" w:space="0" w:color="auto"/>
@@ -7474,12 +7911,25 @@
             <w:pPr>
               <w:jc w:val="both"/>
               <w:cnfStyle w:val="000000000000" w:firstRow="0" w:lastRow="0" w:firstColumn="0" w:lastColumn="0" w:oddVBand="0" w:evenVBand="0" w:oddHBand="0" w:evenHBand="0" w:firstRowFirstColumn="0" w:firstRowLastColumn="0" w:lastRowFirstColumn="0" w:lastRowLastColumn="0"/>
-            </w:pPr>
-          </w:p>
-        </w:tc>
-        <w:tc>
-          <w:tcPr>
-            <w:tcW w:w="1854" w:type="dxa"/>
+              <w:rPr>
+                <w:rFonts w:ascii="Calibri" w:hAnsi="Calibri" w:cs="Calibri"/>
+                <w:color w:val="000000"/>
+              </w:rPr>
+            </w:pPr>
+            <w:proofErr w:type="spellStart"/>
+            <w:r>
+              <w:rPr>
+                <w:rFonts w:ascii="Calibri" w:hAnsi="Calibri" w:cs="Calibri"/>
+                <w:color w:val="000000"/>
+              </w:rPr>
+              <w:t>maSirku</w:t>
+            </w:r>
+            <w:proofErr w:type="spellEnd"/>
+          </w:p>
+        </w:tc>
+        <w:tc>
+          <w:tcPr>
+            <w:tcW w:w="2776" w:type="dxa"/>
             <w:tcBorders>
               <w:top w:val="single" w:sz="4" w:space="0" w:color="auto"/>
               <w:left w:val="single" w:sz="4" w:space="0" w:color="auto"/>
@@ -7491,15 +7941,23 @@
               <w:jc w:val="both"/>
               <w:cnfStyle w:val="000000000000" w:firstRow="0" w:lastRow="0" w:firstColumn="0" w:lastColumn="0" w:oddVBand="0" w:evenVBand="0" w:oddHBand="0" w:evenHBand="0" w:firstRowFirstColumn="0" w:firstRowLastColumn="0" w:lastRowFirstColumn="0" w:lastRowLastColumn="0"/>
             </w:pPr>
-          </w:p>
-        </w:tc>
-        <w:tc>
-          <w:tcPr>
-            <w:tcW w:w="1843" w:type="dxa"/>
-            <w:tcBorders>
-              <w:top w:val="single" w:sz="4" w:space="0" w:color="auto"/>
-              <w:left w:val="single" w:sz="4" w:space="0" w:color="auto"/>
-              <w:bottom w:val="single" w:sz="4" w:space="0" w:color="auto"/>
+            <w:proofErr w:type="spellStart"/>
+            <w:r>
+              <w:rPr>
+                <w:rFonts w:ascii="Calibri" w:hAnsi="Calibri" w:cs="Calibri"/>
+                <w:color w:val="000000"/>
+              </w:rPr>
+              <w:t>jeMistemPouzitiPro</w:t>
+            </w:r>
+            <w:proofErr w:type="spellEnd"/>
+          </w:p>
+        </w:tc>
+        <w:tc>
+          <w:tcPr>
+            <w:tcW w:w="1329" w:type="dxa"/>
+            <w:vMerge/>
+            <w:tcBorders>
+              <w:left w:val="single" w:sz="4" w:space="0" w:color="auto"/>
             </w:tcBorders>
           </w:tcPr>
           <w:p>
@@ -7511,7 +7969,7 @@
         </w:tc>
         <w:tc>
           <w:tcPr>
-            <w:tcW w:w="1831" w:type="dxa"/>
+            <w:tcW w:w="987" w:type="dxa"/>
             <w:tcBorders>
               <w:top w:val="single" w:sz="4" w:space="0" w:color="auto"/>
               <w:left w:val="single" w:sz="4" w:space="0" w:color="auto"/>
@@ -7535,7 +7993,7 @@
         <w:tc>
           <w:tcPr>
             <w:cnfStyle w:val="001000000000" w:firstRow="0" w:lastRow="0" w:firstColumn="1" w:lastColumn="0" w:oddVBand="0" w:evenVBand="0" w:oddHBand="0" w:evenHBand="0" w:firstRowFirstColumn="0" w:firstRowLastColumn="0" w:lastRowFirstColumn="0" w:lastRowLastColumn="0"/>
-            <w:tcW w:w="774" w:type="dxa"/>
+            <w:tcW w:w="377" w:type="dxa"/>
             <w:tcBorders>
               <w:top w:val="single" w:sz="4" w:space="0" w:color="auto"/>
               <w:left w:val="single" w:sz="4" w:space="0" w:color="auto"/>
@@ -7560,7 +8018,7 @@
         </w:tc>
         <w:tc>
           <w:tcPr>
-            <w:tcW w:w="1973" w:type="dxa"/>
+            <w:tcW w:w="2636" w:type="dxa"/>
             <w:tcBorders>
               <w:top w:val="single" w:sz="4" w:space="0" w:color="auto"/>
               <w:left w:val="single" w:sz="4" w:space="0" w:color="auto"/>
@@ -7572,12 +8030,25 @@
             <w:pPr>
               <w:jc w:val="both"/>
               <w:cnfStyle w:val="000000100000" w:firstRow="0" w:lastRow="0" w:firstColumn="0" w:lastColumn="0" w:oddVBand="0" w:evenVBand="0" w:oddHBand="1" w:evenHBand="0" w:firstRowFirstColumn="0" w:firstRowLastColumn="0" w:lastRowFirstColumn="0" w:lastRowLastColumn="0"/>
-            </w:pPr>
-          </w:p>
-        </w:tc>
-        <w:tc>
-          <w:tcPr>
-            <w:tcW w:w="1984" w:type="dxa"/>
+              <w:rPr>
+                <w:rFonts w:ascii="Calibri" w:hAnsi="Calibri" w:cs="Calibri"/>
+                <w:color w:val="000000"/>
+              </w:rPr>
+            </w:pPr>
+            <w:proofErr w:type="spellStart"/>
+            <w:r>
+              <w:rPr>
+                <w:rFonts w:ascii="Calibri" w:hAnsi="Calibri" w:cs="Calibri"/>
+                <w:color w:val="000000"/>
+              </w:rPr>
+              <w:t>jePatentovan</w:t>
+            </w:r>
+            <w:proofErr w:type="spellEnd"/>
+          </w:p>
+        </w:tc>
+        <w:tc>
+          <w:tcPr>
+            <w:tcW w:w="2577" w:type="dxa"/>
             <w:tcBorders>
               <w:top w:val="single" w:sz="4" w:space="0" w:color="auto"/>
               <w:left w:val="single" w:sz="4" w:space="0" w:color="auto"/>
@@ -7589,12 +8060,25 @@
             <w:pPr>
               <w:jc w:val="both"/>
               <w:cnfStyle w:val="000000100000" w:firstRow="0" w:lastRow="0" w:firstColumn="0" w:lastColumn="0" w:oddVBand="0" w:evenVBand="0" w:oddHBand="1" w:evenHBand="0" w:firstRowFirstColumn="0" w:firstRowLastColumn="0" w:lastRowFirstColumn="0" w:lastRowLastColumn="0"/>
-            </w:pPr>
-          </w:p>
-        </w:tc>
-        <w:tc>
-          <w:tcPr>
-            <w:tcW w:w="1854" w:type="dxa"/>
+              <w:rPr>
+                <w:rFonts w:ascii="Calibri" w:hAnsi="Calibri" w:cs="Calibri"/>
+                <w:color w:val="000000"/>
+              </w:rPr>
+            </w:pPr>
+            <w:proofErr w:type="spellStart"/>
+            <w:r>
+              <w:rPr>
+                <w:rFonts w:ascii="Calibri" w:hAnsi="Calibri" w:cs="Calibri"/>
+                <w:color w:val="000000"/>
+              </w:rPr>
+              <w:t>maDelku</w:t>
+            </w:r>
+            <w:proofErr w:type="spellEnd"/>
+          </w:p>
+        </w:tc>
+        <w:tc>
+          <w:tcPr>
+            <w:tcW w:w="2776" w:type="dxa"/>
             <w:tcBorders>
               <w:top w:val="single" w:sz="4" w:space="0" w:color="auto"/>
               <w:left w:val="single" w:sz="4" w:space="0" w:color="auto"/>
@@ -7606,15 +8090,23 @@
               <w:jc w:val="both"/>
               <w:cnfStyle w:val="000000100000" w:firstRow="0" w:lastRow="0" w:firstColumn="0" w:lastColumn="0" w:oddVBand="0" w:evenVBand="0" w:oddHBand="1" w:evenHBand="0" w:firstRowFirstColumn="0" w:firstRowLastColumn="0" w:lastRowFirstColumn="0" w:lastRowLastColumn="0"/>
             </w:pPr>
-          </w:p>
-        </w:tc>
-        <w:tc>
-          <w:tcPr>
-            <w:tcW w:w="1843" w:type="dxa"/>
-            <w:tcBorders>
-              <w:top w:val="single" w:sz="4" w:space="0" w:color="auto"/>
-              <w:left w:val="single" w:sz="4" w:space="0" w:color="auto"/>
-              <w:bottom w:val="single" w:sz="4" w:space="0" w:color="auto"/>
+            <w:proofErr w:type="spellStart"/>
+            <w:r>
+              <w:rPr>
+                <w:rFonts w:ascii="Calibri" w:hAnsi="Calibri" w:cs="Calibri"/>
+                <w:color w:val="000000"/>
+              </w:rPr>
+              <w:t>patentneChrani</w:t>
+            </w:r>
+            <w:proofErr w:type="spellEnd"/>
+          </w:p>
+        </w:tc>
+        <w:tc>
+          <w:tcPr>
+            <w:tcW w:w="1329" w:type="dxa"/>
+            <w:vMerge/>
+            <w:tcBorders>
+              <w:left w:val="single" w:sz="4" w:space="0" w:color="auto"/>
             </w:tcBorders>
           </w:tcPr>
           <w:p>
@@ -7626,7 +8118,7 @@
         </w:tc>
         <w:tc>
           <w:tcPr>
-            <w:tcW w:w="1831" w:type="dxa"/>
+            <w:tcW w:w="987" w:type="dxa"/>
             <w:tcBorders>
               <w:top w:val="single" w:sz="4" w:space="0" w:color="auto"/>
               <w:left w:val="single" w:sz="4" w:space="0" w:color="auto"/>
@@ -7649,7 +8141,7 @@
         <w:tc>
           <w:tcPr>
             <w:cnfStyle w:val="001000000000" w:firstRow="0" w:lastRow="0" w:firstColumn="1" w:lastColumn="0" w:oddVBand="0" w:evenVBand="0" w:oddHBand="0" w:evenHBand="0" w:firstRowFirstColumn="0" w:firstRowLastColumn="0" w:lastRowFirstColumn="0" w:lastRowLastColumn="0"/>
-            <w:tcW w:w="774" w:type="dxa"/>
+            <w:tcW w:w="377" w:type="dxa"/>
             <w:tcBorders>
               <w:top w:val="single" w:sz="4" w:space="0" w:color="auto"/>
               <w:left w:val="single" w:sz="4" w:space="0" w:color="auto"/>
@@ -7674,7 +8166,7 @@
         </w:tc>
         <w:tc>
           <w:tcPr>
-            <w:tcW w:w="1973" w:type="dxa"/>
+            <w:tcW w:w="2636" w:type="dxa"/>
             <w:tcBorders>
               <w:top w:val="single" w:sz="4" w:space="0" w:color="auto"/>
               <w:left w:val="single" w:sz="4" w:space="0" w:color="auto"/>
@@ -7686,12 +8178,25 @@
             <w:pPr>
               <w:jc w:val="both"/>
               <w:cnfStyle w:val="000000000000" w:firstRow="0" w:lastRow="0" w:firstColumn="0" w:lastColumn="0" w:oddVBand="0" w:evenVBand="0" w:oddHBand="0" w:evenHBand="0" w:firstRowFirstColumn="0" w:firstRowLastColumn="0" w:lastRowFirstColumn="0" w:lastRowLastColumn="0"/>
-            </w:pPr>
-          </w:p>
-        </w:tc>
-        <w:tc>
-          <w:tcPr>
-            <w:tcW w:w="1984" w:type="dxa"/>
+              <w:rPr>
+                <w:rFonts w:ascii="Calibri" w:hAnsi="Calibri" w:cs="Calibri"/>
+                <w:color w:val="000000"/>
+              </w:rPr>
+            </w:pPr>
+            <w:proofErr w:type="spellStart"/>
+            <w:r>
+              <w:rPr>
+                <w:rFonts w:ascii="Calibri" w:hAnsi="Calibri" w:cs="Calibri"/>
+                <w:color w:val="000000"/>
+              </w:rPr>
+              <w:t>jeUrcenProPohlavi</w:t>
+            </w:r>
+            <w:proofErr w:type="spellEnd"/>
+          </w:p>
+        </w:tc>
+        <w:tc>
+          <w:tcPr>
+            <w:tcW w:w="2577" w:type="dxa"/>
             <w:tcBorders>
               <w:top w:val="single" w:sz="4" w:space="0" w:color="auto"/>
               <w:left w:val="single" w:sz="4" w:space="0" w:color="auto"/>
@@ -7703,12 +8208,25 @@
             <w:pPr>
               <w:jc w:val="both"/>
               <w:cnfStyle w:val="000000000000" w:firstRow="0" w:lastRow="0" w:firstColumn="0" w:lastColumn="0" w:oddVBand="0" w:evenVBand="0" w:oddHBand="0" w:evenHBand="0" w:firstRowFirstColumn="0" w:firstRowLastColumn="0" w:lastRowFirstColumn="0" w:lastRowLastColumn="0"/>
-            </w:pPr>
-          </w:p>
-        </w:tc>
-        <w:tc>
-          <w:tcPr>
-            <w:tcW w:w="1854" w:type="dxa"/>
+              <w:rPr>
+                <w:rFonts w:ascii="Calibri" w:hAnsi="Calibri" w:cs="Calibri"/>
+                <w:color w:val="000000"/>
+              </w:rPr>
+            </w:pPr>
+            <w:proofErr w:type="spellStart"/>
+            <w:r>
+              <w:rPr>
+                <w:rFonts w:ascii="Calibri" w:hAnsi="Calibri" w:cs="Calibri"/>
+                <w:color w:val="000000"/>
+              </w:rPr>
+              <w:t>maVysku</w:t>
+            </w:r>
+            <w:proofErr w:type="spellEnd"/>
+          </w:p>
+        </w:tc>
+        <w:tc>
+          <w:tcPr>
+            <w:tcW w:w="2776" w:type="dxa"/>
             <w:tcBorders>
               <w:top w:val="single" w:sz="4" w:space="0" w:color="auto"/>
               <w:left w:val="single" w:sz="4" w:space="0" w:color="auto"/>
@@ -7720,15 +8238,23 @@
               <w:jc w:val="both"/>
               <w:cnfStyle w:val="000000000000" w:firstRow="0" w:lastRow="0" w:firstColumn="0" w:lastColumn="0" w:oddVBand="0" w:evenVBand="0" w:oddHBand="0" w:evenHBand="0" w:firstRowFirstColumn="0" w:firstRowLastColumn="0" w:lastRowFirstColumn="0" w:lastRowLastColumn="0"/>
             </w:pPr>
-          </w:p>
-        </w:tc>
-        <w:tc>
-          <w:tcPr>
-            <w:tcW w:w="1843" w:type="dxa"/>
-            <w:tcBorders>
-              <w:top w:val="single" w:sz="4" w:space="0" w:color="auto"/>
-              <w:left w:val="single" w:sz="4" w:space="0" w:color="auto"/>
-              <w:bottom w:val="single" w:sz="4" w:space="0" w:color="auto"/>
+            <w:proofErr w:type="spellStart"/>
+            <w:r>
+              <w:rPr>
+                <w:rFonts w:ascii="Calibri" w:hAnsi="Calibri" w:cs="Calibri"/>
+                <w:color w:val="000000"/>
+              </w:rPr>
+              <w:t>jePreferovanymPohlavimPro</w:t>
+            </w:r>
+            <w:proofErr w:type="spellEnd"/>
+          </w:p>
+        </w:tc>
+        <w:tc>
+          <w:tcPr>
+            <w:tcW w:w="1329" w:type="dxa"/>
+            <w:vMerge/>
+            <w:tcBorders>
+              <w:left w:val="single" w:sz="4" w:space="0" w:color="auto"/>
             </w:tcBorders>
           </w:tcPr>
           <w:p>
@@ -7740,7 +8266,7 @@
         </w:tc>
         <w:tc>
           <w:tcPr>
-            <w:tcW w:w="1831" w:type="dxa"/>
+            <w:tcW w:w="987" w:type="dxa"/>
             <w:tcBorders>
               <w:top w:val="single" w:sz="4" w:space="0" w:color="auto"/>
               <w:left w:val="single" w:sz="4" w:space="0" w:color="auto"/>
@@ -7764,7 +8290,7 @@
         <w:tc>
           <w:tcPr>
             <w:cnfStyle w:val="001000000000" w:firstRow="0" w:lastRow="0" w:firstColumn="1" w:lastColumn="0" w:oddVBand="0" w:evenVBand="0" w:oddHBand="0" w:evenHBand="0" w:firstRowFirstColumn="0" w:firstRowLastColumn="0" w:lastRowFirstColumn="0" w:lastRowLastColumn="0"/>
-            <w:tcW w:w="774" w:type="dxa"/>
+            <w:tcW w:w="377" w:type="dxa"/>
             <w:tcBorders>
               <w:top w:val="single" w:sz="4" w:space="0" w:color="auto"/>
               <w:left w:val="single" w:sz="4" w:space="0" w:color="auto"/>
@@ -7789,7 +8315,7 @@
         </w:tc>
         <w:tc>
           <w:tcPr>
-            <w:tcW w:w="1973" w:type="dxa"/>
+            <w:tcW w:w="2636" w:type="dxa"/>
             <w:tcBorders>
               <w:top w:val="single" w:sz="4" w:space="0" w:color="auto"/>
               <w:left w:val="single" w:sz="4" w:space="0" w:color="auto"/>
@@ -7801,12 +8327,25 @@
             <w:pPr>
               <w:jc w:val="both"/>
               <w:cnfStyle w:val="000000100000" w:firstRow="0" w:lastRow="0" w:firstColumn="0" w:lastColumn="0" w:oddVBand="0" w:evenVBand="0" w:oddHBand="1" w:evenHBand="0" w:firstRowFirstColumn="0" w:firstRowLastColumn="0" w:lastRowFirstColumn="0" w:lastRowLastColumn="0"/>
-            </w:pPr>
-          </w:p>
-        </w:tc>
-        <w:tc>
-          <w:tcPr>
-            <w:tcW w:w="1984" w:type="dxa"/>
+              <w:rPr>
+                <w:rFonts w:ascii="Calibri" w:hAnsi="Calibri" w:cs="Calibri"/>
+                <w:color w:val="000000"/>
+              </w:rPr>
+            </w:pPr>
+            <w:proofErr w:type="spellStart"/>
+            <w:r>
+              <w:rPr>
+                <w:rFonts w:ascii="Calibri" w:hAnsi="Calibri" w:cs="Calibri"/>
+                <w:color w:val="000000"/>
+              </w:rPr>
+              <w:t>jeProVekovouKategorii</w:t>
+            </w:r>
+            <w:proofErr w:type="spellEnd"/>
+          </w:p>
+        </w:tc>
+        <w:tc>
+          <w:tcPr>
+            <w:tcW w:w="2577" w:type="dxa"/>
             <w:tcBorders>
               <w:top w:val="single" w:sz="4" w:space="0" w:color="auto"/>
               <w:left w:val="single" w:sz="4" w:space="0" w:color="auto"/>
@@ -7818,12 +8357,25 @@
             <w:pPr>
               <w:jc w:val="both"/>
               <w:cnfStyle w:val="000000100000" w:firstRow="0" w:lastRow="0" w:firstColumn="0" w:lastColumn="0" w:oddVBand="0" w:evenVBand="0" w:oddHBand="1" w:evenHBand="0" w:firstRowFirstColumn="0" w:firstRowLastColumn="0" w:lastRowFirstColumn="0" w:lastRowLastColumn="0"/>
-            </w:pPr>
-          </w:p>
-        </w:tc>
-        <w:tc>
-          <w:tcPr>
-            <w:tcW w:w="1854" w:type="dxa"/>
+              <w:rPr>
+                <w:rFonts w:ascii="Calibri" w:hAnsi="Calibri" w:cs="Calibri"/>
+                <w:color w:val="000000"/>
+              </w:rPr>
+            </w:pPr>
+            <w:proofErr w:type="spellStart"/>
+            <w:r>
+              <w:rPr>
+                <w:rFonts w:ascii="Calibri" w:hAnsi="Calibri" w:cs="Calibri"/>
+                <w:color w:val="000000"/>
+              </w:rPr>
+              <w:t>maTechnickouZivotnost</w:t>
+            </w:r>
+            <w:proofErr w:type="spellEnd"/>
+          </w:p>
+        </w:tc>
+        <w:tc>
+          <w:tcPr>
+            <w:tcW w:w="2776" w:type="dxa"/>
             <w:tcBorders>
               <w:top w:val="single" w:sz="4" w:space="0" w:color="auto"/>
               <w:left w:val="single" w:sz="4" w:space="0" w:color="auto"/>
@@ -7835,15 +8387,23 @@
               <w:jc w:val="both"/>
               <w:cnfStyle w:val="000000100000" w:firstRow="0" w:lastRow="0" w:firstColumn="0" w:lastColumn="0" w:oddVBand="0" w:evenVBand="0" w:oddHBand="1" w:evenHBand="0" w:firstRowFirstColumn="0" w:firstRowLastColumn="0" w:lastRowFirstColumn="0" w:lastRowLastColumn="0"/>
             </w:pPr>
-          </w:p>
-        </w:tc>
-        <w:tc>
-          <w:tcPr>
-            <w:tcW w:w="1843" w:type="dxa"/>
-            <w:tcBorders>
-              <w:top w:val="single" w:sz="4" w:space="0" w:color="auto"/>
-              <w:left w:val="single" w:sz="4" w:space="0" w:color="auto"/>
-              <w:bottom w:val="single" w:sz="4" w:space="0" w:color="auto"/>
+            <w:proofErr w:type="spellStart"/>
+            <w:r>
+              <w:rPr>
+                <w:rFonts w:ascii="Calibri" w:hAnsi="Calibri" w:cs="Calibri"/>
+                <w:color w:val="000000"/>
+              </w:rPr>
+              <w:t>jeVekovouKategoriiPro</w:t>
+            </w:r>
+            <w:proofErr w:type="spellEnd"/>
+          </w:p>
+        </w:tc>
+        <w:tc>
+          <w:tcPr>
+            <w:tcW w:w="1329" w:type="dxa"/>
+            <w:vMerge/>
+            <w:tcBorders>
+              <w:left w:val="single" w:sz="4" w:space="0" w:color="auto"/>
             </w:tcBorders>
           </w:tcPr>
           <w:p>
@@ -7855,7 +8415,309 @@
         </w:tc>
         <w:tc>
           <w:tcPr>
-            <w:tcW w:w="1831" w:type="dxa"/>
+            <w:tcW w:w="987" w:type="dxa"/>
+            <w:tcBorders>
+              <w:top w:val="single" w:sz="4" w:space="0" w:color="auto"/>
+              <w:left w:val="single" w:sz="4" w:space="0" w:color="auto"/>
+              <w:bottom w:val="single" w:sz="4" w:space="0" w:color="auto"/>
+              <w:right w:val="single" w:sz="4" w:space="0" w:color="auto"/>
+            </w:tcBorders>
+          </w:tcPr>
+          <w:p>
+            <w:pPr>
+              <w:jc w:val="both"/>
+              <w:cnfStyle w:val="000000100000" w:firstRow="0" w:lastRow="0" w:firstColumn="0" w:lastColumn="0" w:oddVBand="0" w:evenVBand="0" w:oddHBand="1" w:evenHBand="0" w:firstRowFirstColumn="0" w:firstRowLastColumn="0" w:lastRowFirstColumn="0" w:lastRowLastColumn="0"/>
+            </w:pPr>
+          </w:p>
+        </w:tc>
+      </w:tr>
+      <w:tr>
+        <w:trPr>
+          <w:jc w:val="center"/>
+        </w:trPr>
+        <w:tc>
+          <w:tcPr>
+            <w:cnfStyle w:val="001000000000" w:firstRow="0" w:lastRow="0" w:firstColumn="1" w:lastColumn="0" w:oddVBand="0" w:evenVBand="0" w:oddHBand="0" w:evenHBand="0" w:firstRowFirstColumn="0" w:firstRowLastColumn="0" w:lastRowFirstColumn="0" w:lastRowLastColumn="0"/>
+            <w:tcW w:w="377" w:type="dxa"/>
+            <w:tcBorders>
+              <w:top w:val="single" w:sz="4" w:space="0" w:color="auto"/>
+              <w:left w:val="single" w:sz="4" w:space="0" w:color="auto"/>
+              <w:bottom w:val="single" w:sz="4" w:space="0" w:color="auto"/>
+              <w:right w:val="single" w:sz="4" w:space="0" w:color="auto"/>
+            </w:tcBorders>
+          </w:tcPr>
+          <w:p>
+            <w:pPr>
+              <w:jc w:val="center"/>
+              <w:rPr>
+                <w:b w:val="0"/>
+                <w:bCs w:val="0"/>
+              </w:rPr>
+            </w:pPr>
+            <w:r>
+              <w:rPr>
+                <w:b w:val="0"/>
+                <w:bCs w:val="0"/>
+              </w:rPr>
+              <w:t>8</w:t>
+            </w:r>
+          </w:p>
+        </w:tc>
+        <w:tc>
+          <w:tcPr>
+            <w:tcW w:w="2636" w:type="dxa"/>
+            <w:tcBorders>
+              <w:top w:val="single" w:sz="4" w:space="0" w:color="auto"/>
+              <w:left w:val="single" w:sz="4" w:space="0" w:color="auto"/>
+              <w:bottom w:val="single" w:sz="4" w:space="0" w:color="auto"/>
+              <w:right w:val="single" w:sz="4" w:space="0" w:color="auto"/>
+            </w:tcBorders>
+          </w:tcPr>
+          <w:p>
+            <w:pPr>
+              <w:jc w:val="both"/>
+              <w:cnfStyle w:val="000000000000" w:firstRow="0" w:lastRow="0" w:firstColumn="0" w:lastColumn="0" w:oddVBand="0" w:evenVBand="0" w:oddHBand="0" w:evenHBand="0" w:firstRowFirstColumn="0" w:firstRowLastColumn="0" w:lastRowFirstColumn="0" w:lastRowLastColumn="0"/>
+              <w:rPr>
+                <w:rFonts w:ascii="Calibri" w:hAnsi="Calibri" w:cs="Calibri"/>
+                <w:color w:val="000000"/>
+              </w:rPr>
+            </w:pPr>
+            <w:proofErr w:type="spellStart"/>
+            <w:r>
+              <w:rPr>
+                <w:rFonts w:ascii="Calibri" w:hAnsi="Calibri" w:cs="Calibri"/>
+                <w:color w:val="000000"/>
+              </w:rPr>
+              <w:t>jePouzivanJako</w:t>
+            </w:r>
+            <w:proofErr w:type="spellEnd"/>
+          </w:p>
+        </w:tc>
+        <w:tc>
+          <w:tcPr>
+            <w:tcW w:w="2577" w:type="dxa"/>
+            <w:tcBorders>
+              <w:top w:val="single" w:sz="4" w:space="0" w:color="auto"/>
+              <w:left w:val="single" w:sz="4" w:space="0" w:color="auto"/>
+              <w:bottom w:val="single" w:sz="4" w:space="0" w:color="auto"/>
+              <w:right w:val="single" w:sz="4" w:space="0" w:color="auto"/>
+            </w:tcBorders>
+          </w:tcPr>
+          <w:p>
+            <w:pPr>
+              <w:jc w:val="both"/>
+              <w:cnfStyle w:val="000000000000" w:firstRow="0" w:lastRow="0" w:firstColumn="0" w:lastColumn="0" w:oddVBand="0" w:evenVBand="0" w:oddHBand="0" w:evenHBand="0" w:firstRowFirstColumn="0" w:firstRowLastColumn="0" w:lastRowFirstColumn="0" w:lastRowLastColumn="0"/>
+              <w:rPr>
+                <w:rFonts w:ascii="Calibri" w:hAnsi="Calibri" w:cs="Calibri"/>
+                <w:color w:val="000000"/>
+              </w:rPr>
+            </w:pPr>
+            <w:proofErr w:type="spellStart"/>
+            <w:r>
+              <w:rPr>
+                <w:rFonts w:ascii="Calibri" w:hAnsi="Calibri" w:cs="Calibri"/>
+                <w:color w:val="000000"/>
+              </w:rPr>
+              <w:t>maUcetniOdpisovouTridu</w:t>
+            </w:r>
+            <w:proofErr w:type="spellEnd"/>
+          </w:p>
+        </w:tc>
+        <w:tc>
+          <w:tcPr>
+            <w:tcW w:w="2776" w:type="dxa"/>
+            <w:tcBorders>
+              <w:top w:val="single" w:sz="4" w:space="0" w:color="auto"/>
+              <w:left w:val="single" w:sz="4" w:space="0" w:color="auto"/>
+              <w:bottom w:val="single" w:sz="4" w:space="0" w:color="auto"/>
+            </w:tcBorders>
+          </w:tcPr>
+          <w:p>
+            <w:pPr>
+              <w:jc w:val="both"/>
+              <w:cnfStyle w:val="000000000000" w:firstRow="0" w:lastRow="0" w:firstColumn="0" w:lastColumn="0" w:oddVBand="0" w:evenVBand="0" w:oddHBand="0" w:evenHBand="0" w:firstRowFirstColumn="0" w:firstRowLastColumn="0" w:lastRowFirstColumn="0" w:lastRowLastColumn="0"/>
+            </w:pPr>
+            <w:proofErr w:type="spellStart"/>
+            <w:r>
+              <w:rPr>
+                <w:rFonts w:ascii="Calibri" w:hAnsi="Calibri" w:cs="Calibri"/>
+                <w:color w:val="000000"/>
+              </w:rPr>
+              <w:t>jeZpusobemVyuzitiPro</w:t>
+            </w:r>
+            <w:proofErr w:type="spellEnd"/>
+          </w:p>
+        </w:tc>
+        <w:tc>
+          <w:tcPr>
+            <w:tcW w:w="1329" w:type="dxa"/>
+            <w:vMerge/>
+            <w:tcBorders>
+              <w:left w:val="single" w:sz="4" w:space="0" w:color="auto"/>
+            </w:tcBorders>
+          </w:tcPr>
+          <w:p>
+            <w:pPr>
+              <w:jc w:val="both"/>
+              <w:cnfStyle w:val="000000000000" w:firstRow="0" w:lastRow="0" w:firstColumn="0" w:lastColumn="0" w:oddVBand="0" w:evenVBand="0" w:oddHBand="0" w:evenHBand="0" w:firstRowFirstColumn="0" w:firstRowLastColumn="0" w:lastRowFirstColumn="0" w:lastRowLastColumn="0"/>
+            </w:pPr>
+          </w:p>
+        </w:tc>
+        <w:tc>
+          <w:tcPr>
+            <w:tcW w:w="987" w:type="dxa"/>
+            <w:tcBorders>
+              <w:top w:val="single" w:sz="4" w:space="0" w:color="auto"/>
+              <w:left w:val="single" w:sz="4" w:space="0" w:color="auto"/>
+              <w:bottom w:val="single" w:sz="4" w:space="0" w:color="auto"/>
+              <w:right w:val="single" w:sz="4" w:space="0" w:color="auto"/>
+            </w:tcBorders>
+          </w:tcPr>
+          <w:p>
+            <w:pPr>
+              <w:jc w:val="both"/>
+              <w:cnfStyle w:val="000000000000" w:firstRow="0" w:lastRow="0" w:firstColumn="0" w:lastColumn="0" w:oddVBand="0" w:evenVBand="0" w:oddHBand="0" w:evenHBand="0" w:firstRowFirstColumn="0" w:firstRowLastColumn="0" w:lastRowFirstColumn="0" w:lastRowLastColumn="0"/>
+            </w:pPr>
+          </w:p>
+        </w:tc>
+      </w:tr>
+      <w:tr>
+        <w:trPr>
+          <w:cnfStyle w:val="000000100000" w:firstRow="0" w:lastRow="0" w:firstColumn="0" w:lastColumn="0" w:oddVBand="0" w:evenVBand="0" w:oddHBand="1" w:evenHBand="0" w:firstRowFirstColumn="0" w:firstRowLastColumn="0" w:lastRowFirstColumn="0" w:lastRowLastColumn="0"/>
+          <w:jc w:val="center"/>
+        </w:trPr>
+        <w:tc>
+          <w:tcPr>
+            <w:cnfStyle w:val="001000000000" w:firstRow="0" w:lastRow="0" w:firstColumn="1" w:lastColumn="0" w:oddVBand="0" w:evenVBand="0" w:oddHBand="0" w:evenHBand="0" w:firstRowFirstColumn="0" w:firstRowLastColumn="0" w:lastRowFirstColumn="0" w:lastRowLastColumn="0"/>
+            <w:tcW w:w="377" w:type="dxa"/>
+            <w:tcBorders>
+              <w:top w:val="single" w:sz="4" w:space="0" w:color="auto"/>
+              <w:left w:val="single" w:sz="4" w:space="0" w:color="auto"/>
+              <w:bottom w:val="single" w:sz="4" w:space="0" w:color="auto"/>
+              <w:right w:val="single" w:sz="4" w:space="0" w:color="auto"/>
+            </w:tcBorders>
+          </w:tcPr>
+          <w:p>
+            <w:pPr>
+              <w:jc w:val="center"/>
+              <w:rPr>
+                <w:b w:val="0"/>
+                <w:bCs w:val="0"/>
+              </w:rPr>
+            </w:pPr>
+            <w:r>
+              <w:rPr>
+                <w:b w:val="0"/>
+                <w:bCs w:val="0"/>
+              </w:rPr>
+              <w:t>9</w:t>
+            </w:r>
+          </w:p>
+        </w:tc>
+        <w:tc>
+          <w:tcPr>
+            <w:tcW w:w="2636" w:type="dxa"/>
+            <w:tcBorders>
+              <w:top w:val="single" w:sz="4" w:space="0" w:color="auto"/>
+              <w:left w:val="single" w:sz="4" w:space="0" w:color="auto"/>
+              <w:bottom w:val="single" w:sz="4" w:space="0" w:color="auto"/>
+              <w:right w:val="single" w:sz="4" w:space="0" w:color="auto"/>
+            </w:tcBorders>
+          </w:tcPr>
+          <w:p>
+            <w:pPr>
+              <w:jc w:val="both"/>
+              <w:cnfStyle w:val="000000100000" w:firstRow="0" w:lastRow="0" w:firstColumn="0" w:lastColumn="0" w:oddVBand="0" w:evenVBand="0" w:oddHBand="1" w:evenHBand="0" w:firstRowFirstColumn="0" w:firstRowLastColumn="0" w:lastRowFirstColumn="0" w:lastRowLastColumn="0"/>
+              <w:rPr>
+                <w:rFonts w:ascii="Calibri" w:hAnsi="Calibri" w:cs="Calibri"/>
+                <w:color w:val="000000"/>
+              </w:rPr>
+            </w:pPr>
+            <w:proofErr w:type="spellStart"/>
+            <w:r>
+              <w:rPr>
+                <w:rFonts w:ascii="Calibri" w:hAnsi="Calibri" w:cs="Calibri"/>
+                <w:color w:val="000000"/>
+              </w:rPr>
+              <w:t>jeSoucasti</w:t>
+            </w:r>
+            <w:proofErr w:type="spellEnd"/>
+          </w:p>
+        </w:tc>
+        <w:tc>
+          <w:tcPr>
+            <w:tcW w:w="2577" w:type="dxa"/>
+            <w:tcBorders>
+              <w:top w:val="single" w:sz="4" w:space="0" w:color="auto"/>
+              <w:left w:val="single" w:sz="4" w:space="0" w:color="auto"/>
+              <w:bottom w:val="single" w:sz="4" w:space="0" w:color="auto"/>
+              <w:right w:val="single" w:sz="4" w:space="0" w:color="auto"/>
+            </w:tcBorders>
+          </w:tcPr>
+          <w:p>
+            <w:pPr>
+              <w:jc w:val="both"/>
+              <w:cnfStyle w:val="000000100000" w:firstRow="0" w:lastRow="0" w:firstColumn="0" w:lastColumn="0" w:oddVBand="0" w:evenVBand="0" w:oddHBand="1" w:evenHBand="0" w:firstRowFirstColumn="0" w:firstRowLastColumn="0" w:lastRowFirstColumn="0" w:lastRowLastColumn="0"/>
+              <w:rPr>
+                <w:rFonts w:ascii="Calibri" w:hAnsi="Calibri" w:cs="Calibri"/>
+                <w:color w:val="000000"/>
+              </w:rPr>
+            </w:pPr>
+            <w:proofErr w:type="spellStart"/>
+            <w:r>
+              <w:rPr>
+                <w:rFonts w:ascii="Calibri" w:hAnsi="Calibri" w:cs="Calibri"/>
+                <w:color w:val="000000"/>
+              </w:rPr>
+              <w:t>maZarucniDobu</w:t>
+            </w:r>
+            <w:proofErr w:type="spellEnd"/>
+          </w:p>
+        </w:tc>
+        <w:tc>
+          <w:tcPr>
+            <w:tcW w:w="2776" w:type="dxa"/>
+            <w:tcBorders>
+              <w:top w:val="single" w:sz="4" w:space="0" w:color="auto"/>
+              <w:left w:val="single" w:sz="4" w:space="0" w:color="auto"/>
+              <w:bottom w:val="single" w:sz="4" w:space="0" w:color="auto"/>
+            </w:tcBorders>
+          </w:tcPr>
+          <w:p>
+            <w:pPr>
+              <w:jc w:val="both"/>
+              <w:cnfStyle w:val="000000100000" w:firstRow="0" w:lastRow="0" w:firstColumn="0" w:lastColumn="0" w:oddVBand="0" w:evenVBand="0" w:oddHBand="1" w:evenHBand="0" w:firstRowFirstColumn="0" w:firstRowLastColumn="0" w:lastRowFirstColumn="0" w:lastRowLastColumn="0"/>
+            </w:pPr>
+            <w:proofErr w:type="spellStart"/>
+            <w:r>
+              <w:rPr>
+                <w:rFonts w:ascii="Calibri" w:hAnsi="Calibri" w:cs="Calibri"/>
+                <w:color w:val="000000"/>
+              </w:rPr>
+              <w:t>skladaSeZ</w:t>
+            </w:r>
+            <w:proofErr w:type="spellEnd"/>
+          </w:p>
+        </w:tc>
+        <w:tc>
+          <w:tcPr>
+            <w:tcW w:w="1329" w:type="dxa"/>
+            <w:vMerge/>
+            <w:tcBorders>
+              <w:left w:val="single" w:sz="4" w:space="0" w:color="auto"/>
+              <w:bottom w:val="single" w:sz="4" w:space="0" w:color="auto"/>
+            </w:tcBorders>
+          </w:tcPr>
+          <w:p>
+            <w:pPr>
+              <w:jc w:val="both"/>
+              <w:cnfStyle w:val="000000100000" w:firstRow="0" w:lastRow="0" w:firstColumn="0" w:lastColumn="0" w:oddVBand="0" w:evenVBand="0" w:oddHBand="1" w:evenHBand="0" w:firstRowFirstColumn="0" w:firstRowLastColumn="0" w:lastRowFirstColumn="0" w:lastRowLastColumn="0"/>
+            </w:pPr>
+          </w:p>
+        </w:tc>
+        <w:tc>
+          <w:tcPr>
+            <w:tcW w:w="987" w:type="dxa"/>
             <w:tcBorders>
               <w:top w:val="single" w:sz="4" w:space="0" w:color="auto"/>
               <w:left w:val="single" w:sz="4" w:space="0" w:color="auto"/>
@@ -7881,10 +8743,6 @@
     <w:p/>
     <w:p/>
     <w:p/>
-    <w:p/>
-    <w:p/>
-    <w:p/>
-    <w:p/>
     <w:p>
       <w:pPr>
         <w:pStyle w:val="Heading2"/>
@@ -7901,19 +8759,40 @@
         <w:rPr>
           <w:color w:val="000000" w:themeColor="text1"/>
         </w:rPr>
-        <w:lastRenderedPageBreak/>
         <w:t xml:space="preserve">Vložená </w:t>
       </w:r>
       <w:r>
         <w:rPr>
           <w:color w:val="000000" w:themeColor="text1"/>
         </w:rPr>
-        <w:t>struktura ontologie (asserted hierarchy)</w:t>
+        <w:t>struktura ontologie (</w:t>
+      </w:r>
+      <w:proofErr w:type="spellStart"/>
+      <w:r>
+        <w:rPr>
+          <w:color w:val="000000" w:themeColor="text1"/>
+        </w:rPr>
+        <w:t>asserted</w:t>
+      </w:r>
+      <w:proofErr w:type="spellEnd"/>
+      <w:r>
+        <w:rPr>
+          <w:color w:val="000000" w:themeColor="text1"/>
+        </w:rPr>
+        <w:t xml:space="preserve"> hierarchy)</w:t>
       </w:r>
     </w:p>
     <w:p>
       <w:r>
-        <w:t>Zde vložte obrázek zachycující vloženou strukturu ontologie. Využijte vhodný vizualizační nástroj prostředí Protégé.</w:t>
+        <w:t xml:space="preserve">Zde vložte obrázek zachycující vloženou strukturu ontologie. Využijte vhodný vizualizační nástroj prostředí </w:t>
+      </w:r>
+      <w:proofErr w:type="spellStart"/>
+      <w:r>
+        <w:t>Protégé</w:t>
+      </w:r>
+      <w:proofErr w:type="spellEnd"/>
+      <w:r>
+        <w:t>.</w:t>
       </w:r>
     </w:p>
     <w:tbl>
@@ -8005,7 +8884,6 @@
         <w:rPr>
           <w:color w:val="000000" w:themeColor="text1"/>
         </w:rPr>
-        <w:lastRenderedPageBreak/>
         <w:t>Odvozená</w:t>
       </w:r>
       <w:r>
@@ -8014,12 +8892,14 @@
         </w:rPr>
         <w:t xml:space="preserve"> struktura ontologie (</w:t>
       </w:r>
+      <w:proofErr w:type="spellStart"/>
       <w:r>
         <w:rPr>
           <w:color w:val="000000" w:themeColor="text1"/>
         </w:rPr>
         <w:t>inferred</w:t>
       </w:r>
+      <w:proofErr w:type="spellEnd"/>
       <w:r>
         <w:rPr>
           <w:color w:val="000000" w:themeColor="text1"/>
@@ -8038,7 +8918,15 @@
         <w:t>. Využijte vhodný vizuali</w:t>
       </w:r>
       <w:r>
-        <w:t>zační nástroj prostředí Protégé.</w:t>
+        <w:t xml:space="preserve">zační nástroj prostředí </w:t>
+      </w:r>
+      <w:proofErr w:type="spellStart"/>
+      <w:r>
+        <w:t>Protégé</w:t>
+      </w:r>
+      <w:proofErr w:type="spellEnd"/>
+      <w:r>
+        <w:t>.</w:t>
       </w:r>
     </w:p>
     <w:tbl>
@@ -8273,7 +9161,15 @@
         <w:footnoteRef/>
       </w:r>
       <w:r>
-        <w:t xml:space="preserve"> Testovací třída ověřuje, zda klasifikátor Pellet správně vyhodnotil danou třídu jako konzistentní nebo nekonzistentní. Čili, </w:t>
+        <w:t xml:space="preserve"> Testovací třída ověřuje, zda klasifikátor </w:t>
+      </w:r>
+      <w:proofErr w:type="spellStart"/>
+      <w:r>
+        <w:t>Pellet</w:t>
+      </w:r>
+      <w:proofErr w:type="spellEnd"/>
+      <w:r>
+        <w:t xml:space="preserve"> správně vyhodnotil danou třídu jako konzistentní nebo nekonzistentní. Čili, </w:t>
       </w:r>
       <w:r>
         <w:t xml:space="preserve">můžete vytvořit testovací třídu, která bude </w:t>
@@ -8285,7 +9181,15 @@
         <w:t>a</w:t>
       </w:r>
       <w:r>
-        <w:t xml:space="preserve"> Pellet ji </w:t>
+        <w:t xml:space="preserve"> </w:t>
+      </w:r>
+      <w:proofErr w:type="spellStart"/>
+      <w:r>
+        <w:t>Pellet</w:t>
+      </w:r>
+      <w:proofErr w:type="spellEnd"/>
+      <w:r>
+        <w:t xml:space="preserve"> ji </w:t>
       </w:r>
       <w:r>
         <w:t>vyhodnotí jako nekonzistentní</w:t>
@@ -8303,7 +9207,15 @@
         <w:t xml:space="preserve"> a</w:t>
       </w:r>
       <w:r>
-        <w:t xml:space="preserve"> Pellet ji vyhodnotí jako konzistentní. Pouze v tomto bodě projektu může bý</w:t>
+        <w:t xml:space="preserve"> </w:t>
+      </w:r>
+      <w:proofErr w:type="spellStart"/>
+      <w:r>
+        <w:t>Pellet</w:t>
+      </w:r>
+      <w:proofErr w:type="spellEnd"/>
+      <w:r>
+        <w:t xml:space="preserve"> ji vyhodnotí jako konzistentní. Pouze v tomto bodě projektu může bý</w:t>
       </w:r>
       <w:r>
         <w:t>t Vaše ontologie nekonzistentní z pohledu oněch nekonzistentních tříd.</w:t>

</xml_diff>